<commit_message>
Prep pwr budget for report
</commit_message>
<xml_diff>
--- a/DOCS/Rapport_preliminaire.docx
+++ b/DOCS/Rapport_preliminaire.docx
@@ -82,7 +82,15 @@
         <w:rPr>
           <w:lang w:val="fr-CA"/>
         </w:rPr>
-        <w:t xml:space="preserve"> des différents périphériques, 2) le schéma-bloc du système complet, 3) les schémas électriques des différents sous-systèmes et 4) les calculs d’impédances pour les traces et les bus de données à hautes vitesses.</w:t>
+        <w:t xml:space="preserve"> des différents périphériques, 2) le </w:t>
+      </w:r>
+      <w:bookmarkStart w:id="0" w:name="_GoBack"/>
+      <w:bookmarkEnd w:id="0"/>
+      <w:r>
+        <w:rPr>
+          <w:lang w:val="fr-CA"/>
+        </w:rPr>
+        <w:t>schéma-bloc du système complet, 3) les schémas électriques des différents sous-systèmes et 4) les calculs d’impédances pour les traces et les bus de données à hautes vitesses.</w:t>
       </w:r>
     </w:p>
     <w:p>
@@ -110,6 +118,1717 @@
         <w:t>alimentation</w:t>
       </w:r>
     </w:p>
+    <w:tbl>
+      <w:tblPr>
+        <w:tblW w:w="10840" w:type="dxa"/>
+        <w:tblInd w:w="-744" w:type="dxa"/>
+        <w:tblLook w:val="04A0" w:firstRow="1" w:lastRow="0" w:firstColumn="1" w:lastColumn="0" w:noHBand="0" w:noVBand="1"/>
+      </w:tblPr>
+      <w:tblGrid>
+        <w:gridCol w:w="1540"/>
+        <w:gridCol w:w="940"/>
+        <w:gridCol w:w="1660"/>
+        <w:gridCol w:w="1420"/>
+        <w:gridCol w:w="1620"/>
+        <w:gridCol w:w="1200"/>
+        <w:gridCol w:w="1300"/>
+        <w:gridCol w:w="1160"/>
+      </w:tblGrid>
+      <w:tr>
+        <w:trPr>
+          <w:trHeight w:val="465"/>
+        </w:trPr>
+        <w:tc>
+          <w:tcPr>
+            <w:tcW w:w="1540" w:type="dxa"/>
+            <w:tcBorders>
+              <w:top w:val="single" w:sz="4" w:space="0" w:color="auto"/>
+              <w:left w:val="single" w:sz="4" w:space="0" w:color="auto"/>
+              <w:bottom w:val="single" w:sz="4" w:space="0" w:color="auto"/>
+              <w:right w:val="single" w:sz="4" w:space="0" w:color="auto"/>
+            </w:tcBorders>
+            <w:shd w:val="clear" w:color="auto" w:fill="auto"/>
+            <w:vAlign w:val="center"/>
+            <w:hideMark/>
+          </w:tcPr>
+          <w:p>
+            <w:pPr>
+              <w:spacing w:after="0" w:line="240" w:lineRule="auto"/>
+              <w:jc w:val="center"/>
+              <w:rPr>
+                <w:rFonts w:ascii="Calibri" w:eastAsia="Times New Roman" w:hAnsi="Calibri" w:cs="Calibri"/>
+                <w:b/>
+                <w:bCs/>
+                <w:color w:val="000000"/>
+                <w:sz w:val="18"/>
+                <w:szCs w:val="18"/>
+                <w:lang w:val="fr-CA" w:eastAsia="en-CA"/>
+              </w:rPr>
+            </w:pPr>
+            <w:r>
+              <w:rPr>
+                <w:rFonts w:ascii="Calibri" w:eastAsia="Times New Roman" w:hAnsi="Calibri" w:cs="Calibri"/>
+                <w:b/>
+                <w:bCs/>
+                <w:color w:val="000000"/>
+                <w:sz w:val="18"/>
+                <w:szCs w:val="18"/>
+                <w:lang w:val="fr-CA" w:eastAsia="en-CA"/>
+              </w:rPr>
+              <w:t>Rail d'alimentation</w:t>
+            </w:r>
+          </w:p>
+        </w:tc>
+        <w:tc>
+          <w:tcPr>
+            <w:tcW w:w="940" w:type="dxa"/>
+            <w:tcBorders>
+              <w:top w:val="single" w:sz="4" w:space="0" w:color="auto"/>
+              <w:left w:val="nil"/>
+              <w:bottom w:val="single" w:sz="4" w:space="0" w:color="auto"/>
+              <w:right w:val="single" w:sz="4" w:space="0" w:color="auto"/>
+            </w:tcBorders>
+            <w:shd w:val="clear" w:color="auto" w:fill="auto"/>
+            <w:noWrap/>
+            <w:vAlign w:val="center"/>
+            <w:hideMark/>
+          </w:tcPr>
+          <w:p>
+            <w:pPr>
+              <w:spacing w:after="0" w:line="240" w:lineRule="auto"/>
+              <w:jc w:val="center"/>
+              <w:rPr>
+                <w:rFonts w:ascii="Calibri" w:eastAsia="Times New Roman" w:hAnsi="Calibri" w:cs="Calibri"/>
+                <w:b/>
+                <w:bCs/>
+                <w:color w:val="000000"/>
+                <w:sz w:val="18"/>
+                <w:szCs w:val="18"/>
+                <w:lang w:val="fr-CA" w:eastAsia="en-CA"/>
+              </w:rPr>
+            </w:pPr>
+            <w:r>
+              <w:rPr>
+                <w:rFonts w:ascii="Calibri" w:eastAsia="Times New Roman" w:hAnsi="Calibri" w:cs="Calibri"/>
+                <w:b/>
+                <w:bCs/>
+                <w:color w:val="000000"/>
+                <w:sz w:val="18"/>
+                <w:szCs w:val="18"/>
+                <w:lang w:val="fr-CA" w:eastAsia="en-CA"/>
+              </w:rPr>
+              <w:t>Tension (V)</w:t>
+            </w:r>
+          </w:p>
+        </w:tc>
+        <w:tc>
+          <w:tcPr>
+            <w:tcW w:w="1660" w:type="dxa"/>
+            <w:tcBorders>
+              <w:top w:val="single" w:sz="4" w:space="0" w:color="auto"/>
+              <w:left w:val="nil"/>
+              <w:bottom w:val="single" w:sz="4" w:space="0" w:color="auto"/>
+              <w:right w:val="single" w:sz="4" w:space="0" w:color="auto"/>
+            </w:tcBorders>
+            <w:shd w:val="clear" w:color="auto" w:fill="auto"/>
+            <w:noWrap/>
+            <w:vAlign w:val="center"/>
+            <w:hideMark/>
+          </w:tcPr>
+          <w:p>
+            <w:pPr>
+              <w:spacing w:after="0" w:line="240" w:lineRule="auto"/>
+              <w:jc w:val="center"/>
+              <w:rPr>
+                <w:rFonts w:ascii="Calibri" w:eastAsia="Times New Roman" w:hAnsi="Calibri" w:cs="Calibri"/>
+                <w:b/>
+                <w:bCs/>
+                <w:color w:val="000000"/>
+                <w:sz w:val="18"/>
+                <w:szCs w:val="18"/>
+                <w:lang w:val="fr-CA" w:eastAsia="en-CA"/>
+              </w:rPr>
+            </w:pPr>
+            <w:r>
+              <w:rPr>
+                <w:rFonts w:ascii="Calibri" w:eastAsia="Times New Roman" w:hAnsi="Calibri" w:cs="Calibri"/>
+                <w:b/>
+                <w:bCs/>
+                <w:color w:val="000000"/>
+                <w:sz w:val="18"/>
+                <w:szCs w:val="18"/>
+                <w:lang w:val="fr-CA" w:eastAsia="en-CA"/>
+              </w:rPr>
+              <w:t>Courant maximal (A)</w:t>
+            </w:r>
+          </w:p>
+        </w:tc>
+        <w:tc>
+          <w:tcPr>
+            <w:tcW w:w="1420" w:type="dxa"/>
+            <w:tcBorders>
+              <w:top w:val="single" w:sz="4" w:space="0" w:color="auto"/>
+              <w:left w:val="nil"/>
+              <w:bottom w:val="single" w:sz="4" w:space="0" w:color="auto"/>
+              <w:right w:val="single" w:sz="4" w:space="0" w:color="auto"/>
+            </w:tcBorders>
+            <w:shd w:val="clear" w:color="auto" w:fill="auto"/>
+            <w:noWrap/>
+            <w:vAlign w:val="center"/>
+            <w:hideMark/>
+          </w:tcPr>
+          <w:p>
+            <w:pPr>
+              <w:spacing w:after="0" w:line="240" w:lineRule="auto"/>
+              <w:jc w:val="center"/>
+              <w:rPr>
+                <w:rFonts w:ascii="Calibri" w:eastAsia="Times New Roman" w:hAnsi="Calibri" w:cs="Calibri"/>
+                <w:b/>
+                <w:bCs/>
+                <w:color w:val="000000"/>
+                <w:sz w:val="18"/>
+                <w:szCs w:val="18"/>
+                <w:lang w:val="fr-CA" w:eastAsia="en-CA"/>
+              </w:rPr>
+            </w:pPr>
+            <w:r>
+              <w:rPr>
+                <w:rFonts w:ascii="Calibri" w:eastAsia="Times New Roman" w:hAnsi="Calibri" w:cs="Calibri"/>
+                <w:b/>
+                <w:bCs/>
+                <w:color w:val="000000"/>
+                <w:sz w:val="18"/>
+                <w:szCs w:val="18"/>
+                <w:lang w:val="fr-CA" w:eastAsia="en-CA"/>
+              </w:rPr>
+              <w:t>Périphériques</w:t>
+            </w:r>
+          </w:p>
+        </w:tc>
+        <w:tc>
+          <w:tcPr>
+            <w:tcW w:w="1620" w:type="dxa"/>
+            <w:tcBorders>
+              <w:top w:val="single" w:sz="4" w:space="0" w:color="auto"/>
+              <w:left w:val="nil"/>
+              <w:bottom w:val="single" w:sz="4" w:space="0" w:color="auto"/>
+              <w:right w:val="single" w:sz="4" w:space="0" w:color="auto"/>
+            </w:tcBorders>
+            <w:shd w:val="clear" w:color="auto" w:fill="auto"/>
+            <w:vAlign w:val="center"/>
+            <w:hideMark/>
+          </w:tcPr>
+          <w:p>
+            <w:pPr>
+              <w:spacing w:after="0" w:line="240" w:lineRule="auto"/>
+              <w:jc w:val="center"/>
+              <w:rPr>
+                <w:rFonts w:ascii="Calibri" w:eastAsia="Times New Roman" w:hAnsi="Calibri" w:cs="Calibri"/>
+                <w:b/>
+                <w:bCs/>
+                <w:color w:val="000000"/>
+                <w:sz w:val="18"/>
+                <w:szCs w:val="18"/>
+                <w:lang w:val="fr-CA" w:eastAsia="en-CA"/>
+              </w:rPr>
+            </w:pPr>
+            <w:r>
+              <w:rPr>
+                <w:rFonts w:ascii="Calibri" w:eastAsia="Times New Roman" w:hAnsi="Calibri" w:cs="Calibri"/>
+                <w:b/>
+                <w:bCs/>
+                <w:color w:val="000000"/>
+                <w:sz w:val="18"/>
+                <w:szCs w:val="18"/>
+                <w:lang w:val="fr-CA" w:eastAsia="en-CA"/>
+              </w:rPr>
+              <w:t xml:space="preserve">P max des </w:t>
+            </w:r>
+            <w:r>
+              <w:rPr>
+                <w:rFonts w:ascii="Calibri" w:eastAsia="Times New Roman" w:hAnsi="Calibri" w:cs="Calibri"/>
+                <w:b/>
+                <w:bCs/>
+                <w:color w:val="000000"/>
+                <w:sz w:val="18"/>
+                <w:szCs w:val="18"/>
+                <w:lang w:val="fr-CA" w:eastAsia="en-CA"/>
+              </w:rPr>
+              <w:br/>
+              <w:t>périphériques (mW)</w:t>
+            </w:r>
+          </w:p>
+        </w:tc>
+        <w:tc>
+          <w:tcPr>
+            <w:tcW w:w="1200" w:type="dxa"/>
+            <w:tcBorders>
+              <w:top w:val="single" w:sz="4" w:space="0" w:color="auto"/>
+              <w:left w:val="nil"/>
+              <w:bottom w:val="single" w:sz="4" w:space="0" w:color="auto"/>
+              <w:right w:val="single" w:sz="4" w:space="0" w:color="auto"/>
+            </w:tcBorders>
+            <w:shd w:val="clear" w:color="auto" w:fill="auto"/>
+            <w:noWrap/>
+            <w:vAlign w:val="center"/>
+            <w:hideMark/>
+          </w:tcPr>
+          <w:p>
+            <w:pPr>
+              <w:spacing w:after="0" w:line="240" w:lineRule="auto"/>
+              <w:jc w:val="center"/>
+              <w:rPr>
+                <w:rFonts w:ascii="Calibri" w:eastAsia="Times New Roman" w:hAnsi="Calibri" w:cs="Calibri"/>
+                <w:b/>
+                <w:bCs/>
+                <w:color w:val="000000"/>
+                <w:sz w:val="18"/>
+                <w:szCs w:val="18"/>
+                <w:lang w:val="fr-CA" w:eastAsia="en-CA"/>
+              </w:rPr>
+            </w:pPr>
+            <w:r>
+              <w:rPr>
+                <w:rFonts w:ascii="Calibri" w:eastAsia="Times New Roman" w:hAnsi="Calibri" w:cs="Calibri"/>
+                <w:b/>
+                <w:bCs/>
+                <w:color w:val="000000"/>
+                <w:sz w:val="18"/>
+                <w:szCs w:val="18"/>
+                <w:lang w:val="fr-CA" w:eastAsia="en-CA"/>
+              </w:rPr>
+              <w:t>Efficacité*</w:t>
+            </w:r>
+          </w:p>
+        </w:tc>
+        <w:tc>
+          <w:tcPr>
+            <w:tcW w:w="1300" w:type="dxa"/>
+            <w:tcBorders>
+              <w:top w:val="single" w:sz="4" w:space="0" w:color="auto"/>
+              <w:left w:val="nil"/>
+              <w:bottom w:val="single" w:sz="4" w:space="0" w:color="auto"/>
+              <w:right w:val="single" w:sz="4" w:space="0" w:color="auto"/>
+            </w:tcBorders>
+            <w:shd w:val="clear" w:color="auto" w:fill="auto"/>
+            <w:vAlign w:val="center"/>
+            <w:hideMark/>
+          </w:tcPr>
+          <w:p>
+            <w:pPr>
+              <w:spacing w:after="0" w:line="240" w:lineRule="auto"/>
+              <w:jc w:val="center"/>
+              <w:rPr>
+                <w:rFonts w:ascii="Calibri" w:eastAsia="Times New Roman" w:hAnsi="Calibri" w:cs="Calibri"/>
+                <w:b/>
+                <w:bCs/>
+                <w:color w:val="000000"/>
+                <w:sz w:val="18"/>
+                <w:szCs w:val="18"/>
+                <w:lang w:val="fr-CA" w:eastAsia="en-CA"/>
+              </w:rPr>
+            </w:pPr>
+            <w:r>
+              <w:rPr>
+                <w:rFonts w:ascii="Calibri" w:eastAsia="Times New Roman" w:hAnsi="Calibri" w:cs="Calibri"/>
+                <w:b/>
+                <w:bCs/>
+                <w:color w:val="000000"/>
+                <w:sz w:val="18"/>
+                <w:szCs w:val="18"/>
+                <w:lang w:val="fr-CA" w:eastAsia="en-CA"/>
+              </w:rPr>
+              <w:t xml:space="preserve">P max sur </w:t>
+            </w:r>
+            <w:r>
+              <w:rPr>
+                <w:rFonts w:ascii="Calibri" w:eastAsia="Times New Roman" w:hAnsi="Calibri" w:cs="Calibri"/>
+                <w:b/>
+                <w:bCs/>
+                <w:color w:val="000000"/>
+                <w:sz w:val="18"/>
+                <w:szCs w:val="18"/>
+                <w:lang w:val="fr-CA" w:eastAsia="en-CA"/>
+              </w:rPr>
+              <w:br/>
+              <w:t>le rail (mW)</w:t>
+            </w:r>
+          </w:p>
+        </w:tc>
+        <w:tc>
+          <w:tcPr>
+            <w:tcW w:w="1160" w:type="dxa"/>
+            <w:tcBorders>
+              <w:top w:val="single" w:sz="4" w:space="0" w:color="auto"/>
+              <w:left w:val="nil"/>
+              <w:bottom w:val="single" w:sz="4" w:space="0" w:color="auto"/>
+              <w:right w:val="single" w:sz="4" w:space="0" w:color="auto"/>
+            </w:tcBorders>
+            <w:shd w:val="clear" w:color="auto" w:fill="auto"/>
+            <w:vAlign w:val="center"/>
+            <w:hideMark/>
+          </w:tcPr>
+          <w:p>
+            <w:pPr>
+              <w:spacing w:after="0" w:line="240" w:lineRule="auto"/>
+              <w:jc w:val="center"/>
+              <w:rPr>
+                <w:rFonts w:ascii="Calibri" w:eastAsia="Times New Roman" w:hAnsi="Calibri" w:cs="Calibri"/>
+                <w:b/>
+                <w:bCs/>
+                <w:color w:val="000000"/>
+                <w:sz w:val="18"/>
+                <w:szCs w:val="18"/>
+                <w:lang w:val="fr-CA" w:eastAsia="en-CA"/>
+              </w:rPr>
+            </w:pPr>
+            <w:r>
+              <w:rPr>
+                <w:rFonts w:ascii="Calibri" w:eastAsia="Times New Roman" w:hAnsi="Calibri" w:cs="Calibri"/>
+                <w:b/>
+                <w:bCs/>
+                <w:color w:val="000000"/>
+                <w:sz w:val="18"/>
+                <w:szCs w:val="18"/>
+                <w:lang w:val="fr-CA" w:eastAsia="en-CA"/>
+              </w:rPr>
+              <w:t xml:space="preserve">Courant </w:t>
+            </w:r>
+            <w:r>
+              <w:rPr>
+                <w:rFonts w:ascii="Calibri" w:eastAsia="Times New Roman" w:hAnsi="Calibri" w:cs="Calibri"/>
+                <w:b/>
+                <w:bCs/>
+                <w:color w:val="000000"/>
+                <w:sz w:val="18"/>
+                <w:szCs w:val="18"/>
+                <w:lang w:val="fr-CA" w:eastAsia="en-CA"/>
+              </w:rPr>
+              <w:br/>
+              <w:t>sur le rail (A)</w:t>
+            </w:r>
+          </w:p>
+        </w:tc>
+      </w:tr>
+      <w:tr>
+        <w:trPr>
+          <w:trHeight w:val="233"/>
+        </w:trPr>
+        <w:tc>
+          <w:tcPr>
+            <w:tcW w:w="1540" w:type="dxa"/>
+            <w:vMerge w:val="restart"/>
+            <w:tcBorders>
+              <w:top w:val="nil"/>
+              <w:left w:val="single" w:sz="4" w:space="0" w:color="auto"/>
+              <w:bottom w:val="single" w:sz="4" w:space="0" w:color="000000"/>
+              <w:right w:val="single" w:sz="4" w:space="0" w:color="auto"/>
+            </w:tcBorders>
+            <w:shd w:val="clear" w:color="auto" w:fill="auto"/>
+            <w:noWrap/>
+            <w:vAlign w:val="center"/>
+            <w:hideMark/>
+          </w:tcPr>
+          <w:p>
+            <w:pPr>
+              <w:spacing w:after="0" w:line="240" w:lineRule="auto"/>
+              <w:jc w:val="center"/>
+              <w:rPr>
+                <w:rFonts w:ascii="Calibri" w:eastAsia="Times New Roman" w:hAnsi="Calibri" w:cs="Calibri"/>
+                <w:b/>
+                <w:bCs/>
+                <w:color w:val="000000"/>
+                <w:sz w:val="18"/>
+                <w:szCs w:val="18"/>
+                <w:lang w:val="fr-CA" w:eastAsia="en-CA"/>
+              </w:rPr>
+            </w:pPr>
+            <w:r>
+              <w:rPr>
+                <w:rFonts w:ascii="Calibri" w:eastAsia="Times New Roman" w:hAnsi="Calibri" w:cs="Calibri"/>
+                <w:b/>
+                <w:bCs/>
+                <w:color w:val="000000"/>
+                <w:sz w:val="18"/>
+                <w:szCs w:val="18"/>
+                <w:lang w:val="fr-CA" w:eastAsia="en-CA"/>
+              </w:rPr>
+              <w:t>VIN_AC</w:t>
+            </w:r>
+          </w:p>
+        </w:tc>
+        <w:tc>
+          <w:tcPr>
+            <w:tcW w:w="940" w:type="dxa"/>
+            <w:vMerge w:val="restart"/>
+            <w:tcBorders>
+              <w:top w:val="nil"/>
+              <w:left w:val="single" w:sz="4" w:space="0" w:color="auto"/>
+              <w:bottom w:val="single" w:sz="4" w:space="0" w:color="000000"/>
+              <w:right w:val="single" w:sz="4" w:space="0" w:color="auto"/>
+            </w:tcBorders>
+            <w:shd w:val="clear" w:color="auto" w:fill="auto"/>
+            <w:noWrap/>
+            <w:vAlign w:val="center"/>
+            <w:hideMark/>
+          </w:tcPr>
+          <w:p>
+            <w:pPr>
+              <w:spacing w:after="0" w:line="240" w:lineRule="auto"/>
+              <w:jc w:val="center"/>
+              <w:rPr>
+                <w:rFonts w:ascii="Calibri" w:eastAsia="Times New Roman" w:hAnsi="Calibri" w:cs="Calibri"/>
+                <w:color w:val="000000"/>
+                <w:sz w:val="18"/>
+                <w:szCs w:val="18"/>
+                <w:lang w:val="fr-CA" w:eastAsia="en-CA"/>
+              </w:rPr>
+            </w:pPr>
+            <w:r>
+              <w:rPr>
+                <w:rFonts w:ascii="Calibri" w:eastAsia="Times New Roman" w:hAnsi="Calibri" w:cs="Calibri"/>
+                <w:color w:val="000000"/>
+                <w:sz w:val="18"/>
+                <w:szCs w:val="18"/>
+                <w:lang w:val="fr-CA" w:eastAsia="en-CA"/>
+              </w:rPr>
+              <w:t>5</w:t>
+            </w:r>
+          </w:p>
+        </w:tc>
+        <w:tc>
+          <w:tcPr>
+            <w:tcW w:w="1660" w:type="dxa"/>
+            <w:vMerge w:val="restart"/>
+            <w:tcBorders>
+              <w:top w:val="nil"/>
+              <w:left w:val="single" w:sz="4" w:space="0" w:color="auto"/>
+              <w:bottom w:val="single" w:sz="4" w:space="0" w:color="000000"/>
+              <w:right w:val="single" w:sz="4" w:space="0" w:color="auto"/>
+            </w:tcBorders>
+            <w:shd w:val="clear" w:color="auto" w:fill="auto"/>
+            <w:noWrap/>
+            <w:vAlign w:val="center"/>
+            <w:hideMark/>
+          </w:tcPr>
+          <w:p>
+            <w:pPr>
+              <w:spacing w:after="0" w:line="240" w:lineRule="auto"/>
+              <w:jc w:val="center"/>
+              <w:rPr>
+                <w:rFonts w:ascii="Calibri" w:eastAsia="Times New Roman" w:hAnsi="Calibri" w:cs="Calibri"/>
+                <w:color w:val="000000"/>
+                <w:sz w:val="18"/>
+                <w:szCs w:val="18"/>
+                <w:lang w:val="fr-CA" w:eastAsia="en-CA"/>
+              </w:rPr>
+            </w:pPr>
+            <w:r>
+              <w:rPr>
+                <w:rFonts w:ascii="Calibri" w:eastAsia="Times New Roman" w:hAnsi="Calibri" w:cs="Calibri"/>
+                <w:color w:val="000000"/>
+                <w:sz w:val="18"/>
+                <w:szCs w:val="18"/>
+                <w:lang w:val="fr-CA" w:eastAsia="en-CA"/>
+              </w:rPr>
+              <w:t>2</w:t>
+            </w:r>
+          </w:p>
+        </w:tc>
+        <w:tc>
+          <w:tcPr>
+            <w:tcW w:w="1420" w:type="dxa"/>
+            <w:tcBorders>
+              <w:top w:val="nil"/>
+              <w:left w:val="nil"/>
+              <w:bottom w:val="single" w:sz="4" w:space="0" w:color="auto"/>
+              <w:right w:val="single" w:sz="4" w:space="0" w:color="auto"/>
+            </w:tcBorders>
+            <w:shd w:val="clear" w:color="auto" w:fill="auto"/>
+            <w:noWrap/>
+            <w:vAlign w:val="bottom"/>
+            <w:hideMark/>
+          </w:tcPr>
+          <w:p>
+            <w:pPr>
+              <w:spacing w:after="0" w:line="240" w:lineRule="auto"/>
+              <w:jc w:val="center"/>
+              <w:rPr>
+                <w:rFonts w:ascii="Calibri" w:eastAsia="Times New Roman" w:hAnsi="Calibri" w:cs="Calibri"/>
+                <w:color w:val="000000"/>
+                <w:sz w:val="18"/>
+                <w:szCs w:val="18"/>
+                <w:lang w:val="fr-CA" w:eastAsia="en-CA"/>
+              </w:rPr>
+            </w:pPr>
+            <w:r>
+              <w:rPr>
+                <w:rFonts w:ascii="Calibri" w:eastAsia="Times New Roman" w:hAnsi="Calibri" w:cs="Calibri"/>
+                <w:color w:val="000000"/>
+                <w:sz w:val="18"/>
+                <w:szCs w:val="18"/>
+                <w:lang w:val="fr-CA" w:eastAsia="en-CA"/>
+              </w:rPr>
+              <w:t>AM3358</w:t>
+            </w:r>
+          </w:p>
+        </w:tc>
+        <w:tc>
+          <w:tcPr>
+            <w:tcW w:w="1620" w:type="dxa"/>
+            <w:tcBorders>
+              <w:top w:val="nil"/>
+              <w:left w:val="nil"/>
+              <w:bottom w:val="single" w:sz="4" w:space="0" w:color="auto"/>
+              <w:right w:val="single" w:sz="4" w:space="0" w:color="auto"/>
+            </w:tcBorders>
+            <w:shd w:val="clear" w:color="auto" w:fill="auto"/>
+            <w:noWrap/>
+            <w:vAlign w:val="bottom"/>
+            <w:hideMark/>
+          </w:tcPr>
+          <w:p>
+            <w:pPr>
+              <w:spacing w:after="0" w:line="240" w:lineRule="auto"/>
+              <w:jc w:val="center"/>
+              <w:rPr>
+                <w:rFonts w:ascii="Calibri" w:eastAsia="Times New Roman" w:hAnsi="Calibri" w:cs="Calibri"/>
+                <w:color w:val="000000"/>
+                <w:sz w:val="18"/>
+                <w:szCs w:val="18"/>
+                <w:lang w:val="fr-CA" w:eastAsia="en-CA"/>
+              </w:rPr>
+            </w:pPr>
+            <w:r>
+              <w:rPr>
+                <w:rFonts w:ascii="Calibri" w:eastAsia="Times New Roman" w:hAnsi="Calibri" w:cs="Calibri"/>
+                <w:color w:val="000000"/>
+                <w:sz w:val="18"/>
+                <w:szCs w:val="18"/>
+                <w:lang w:val="fr-CA" w:eastAsia="en-CA"/>
+              </w:rPr>
+              <w:t>1540</w:t>
+            </w:r>
+          </w:p>
+        </w:tc>
+        <w:tc>
+          <w:tcPr>
+            <w:tcW w:w="1200" w:type="dxa"/>
+            <w:vMerge w:val="restart"/>
+            <w:tcBorders>
+              <w:top w:val="nil"/>
+              <w:left w:val="single" w:sz="4" w:space="0" w:color="auto"/>
+              <w:bottom w:val="single" w:sz="4" w:space="0" w:color="000000"/>
+              <w:right w:val="single" w:sz="4" w:space="0" w:color="auto"/>
+            </w:tcBorders>
+            <w:shd w:val="clear" w:color="auto" w:fill="auto"/>
+            <w:noWrap/>
+            <w:vAlign w:val="center"/>
+            <w:hideMark/>
+          </w:tcPr>
+          <w:p>
+            <w:pPr>
+              <w:spacing w:after="0" w:line="240" w:lineRule="auto"/>
+              <w:jc w:val="center"/>
+              <w:rPr>
+                <w:rFonts w:ascii="Calibri" w:eastAsia="Times New Roman" w:hAnsi="Calibri" w:cs="Calibri"/>
+                <w:color w:val="000000"/>
+                <w:sz w:val="18"/>
+                <w:szCs w:val="18"/>
+                <w:lang w:val="fr-CA" w:eastAsia="en-CA"/>
+              </w:rPr>
+            </w:pPr>
+            <w:r>
+              <w:rPr>
+                <w:rFonts w:ascii="Calibri" w:eastAsia="Times New Roman" w:hAnsi="Calibri" w:cs="Calibri"/>
+                <w:color w:val="000000"/>
+                <w:sz w:val="18"/>
+                <w:szCs w:val="18"/>
+                <w:lang w:val="fr-CA" w:eastAsia="en-CA"/>
+              </w:rPr>
+              <w:t>0.95</w:t>
+            </w:r>
+          </w:p>
+        </w:tc>
+        <w:tc>
+          <w:tcPr>
+            <w:tcW w:w="1300" w:type="dxa"/>
+            <w:tcBorders>
+              <w:top w:val="nil"/>
+              <w:left w:val="nil"/>
+              <w:bottom w:val="single" w:sz="4" w:space="0" w:color="auto"/>
+              <w:right w:val="single" w:sz="4" w:space="0" w:color="auto"/>
+            </w:tcBorders>
+            <w:shd w:val="clear" w:color="auto" w:fill="auto"/>
+            <w:noWrap/>
+            <w:vAlign w:val="bottom"/>
+            <w:hideMark/>
+          </w:tcPr>
+          <w:p>
+            <w:pPr>
+              <w:spacing w:after="0" w:line="240" w:lineRule="auto"/>
+              <w:jc w:val="center"/>
+              <w:rPr>
+                <w:rFonts w:ascii="Calibri" w:eastAsia="Times New Roman" w:hAnsi="Calibri" w:cs="Calibri"/>
+                <w:color w:val="000000"/>
+                <w:sz w:val="18"/>
+                <w:szCs w:val="18"/>
+                <w:lang w:val="fr-CA" w:eastAsia="en-CA"/>
+              </w:rPr>
+            </w:pPr>
+            <w:r>
+              <w:rPr>
+                <w:rFonts w:ascii="Calibri" w:eastAsia="Times New Roman" w:hAnsi="Calibri" w:cs="Calibri"/>
+                <w:color w:val="000000"/>
+                <w:sz w:val="18"/>
+                <w:szCs w:val="18"/>
+                <w:lang w:val="fr-CA" w:eastAsia="en-CA"/>
+              </w:rPr>
+              <w:t>1621.05</w:t>
+            </w:r>
+          </w:p>
+        </w:tc>
+        <w:tc>
+          <w:tcPr>
+            <w:tcW w:w="1160" w:type="dxa"/>
+            <w:tcBorders>
+              <w:top w:val="nil"/>
+              <w:left w:val="nil"/>
+              <w:bottom w:val="single" w:sz="4" w:space="0" w:color="auto"/>
+              <w:right w:val="single" w:sz="4" w:space="0" w:color="auto"/>
+            </w:tcBorders>
+            <w:shd w:val="clear" w:color="auto" w:fill="auto"/>
+            <w:noWrap/>
+            <w:vAlign w:val="bottom"/>
+            <w:hideMark/>
+          </w:tcPr>
+          <w:p>
+            <w:pPr>
+              <w:spacing w:after="0" w:line="240" w:lineRule="auto"/>
+              <w:jc w:val="center"/>
+              <w:rPr>
+                <w:rFonts w:ascii="Calibri" w:eastAsia="Times New Roman" w:hAnsi="Calibri" w:cs="Calibri"/>
+                <w:color w:val="000000"/>
+                <w:sz w:val="18"/>
+                <w:szCs w:val="18"/>
+                <w:lang w:val="fr-CA" w:eastAsia="en-CA"/>
+              </w:rPr>
+            </w:pPr>
+            <w:r>
+              <w:rPr>
+                <w:rFonts w:ascii="Calibri" w:eastAsia="Times New Roman" w:hAnsi="Calibri" w:cs="Calibri"/>
+                <w:color w:val="000000"/>
+                <w:sz w:val="18"/>
+                <w:szCs w:val="18"/>
+                <w:lang w:val="fr-CA" w:eastAsia="en-CA"/>
+              </w:rPr>
+              <w:t>0.32</w:t>
+            </w:r>
+          </w:p>
+        </w:tc>
+      </w:tr>
+      <w:tr>
+        <w:trPr>
+          <w:trHeight w:val="233"/>
+        </w:trPr>
+        <w:tc>
+          <w:tcPr>
+            <w:tcW w:w="1540" w:type="dxa"/>
+            <w:vMerge/>
+            <w:tcBorders>
+              <w:top w:val="nil"/>
+              <w:left w:val="single" w:sz="4" w:space="0" w:color="auto"/>
+              <w:bottom w:val="single" w:sz="4" w:space="0" w:color="000000"/>
+              <w:right w:val="single" w:sz="4" w:space="0" w:color="auto"/>
+            </w:tcBorders>
+            <w:vAlign w:val="center"/>
+            <w:hideMark/>
+          </w:tcPr>
+          <w:p>
+            <w:pPr>
+              <w:spacing w:after="0" w:line="240" w:lineRule="auto"/>
+              <w:rPr>
+                <w:rFonts w:ascii="Calibri" w:eastAsia="Times New Roman" w:hAnsi="Calibri" w:cs="Calibri"/>
+                <w:b/>
+                <w:bCs/>
+                <w:color w:val="000000"/>
+                <w:sz w:val="18"/>
+                <w:szCs w:val="18"/>
+                <w:lang w:val="fr-CA" w:eastAsia="en-CA"/>
+              </w:rPr>
+            </w:pPr>
+          </w:p>
+        </w:tc>
+        <w:tc>
+          <w:tcPr>
+            <w:tcW w:w="940" w:type="dxa"/>
+            <w:vMerge/>
+            <w:tcBorders>
+              <w:top w:val="nil"/>
+              <w:left w:val="single" w:sz="4" w:space="0" w:color="auto"/>
+              <w:bottom w:val="single" w:sz="4" w:space="0" w:color="000000"/>
+              <w:right w:val="single" w:sz="4" w:space="0" w:color="auto"/>
+            </w:tcBorders>
+            <w:vAlign w:val="center"/>
+            <w:hideMark/>
+          </w:tcPr>
+          <w:p>
+            <w:pPr>
+              <w:spacing w:after="0" w:line="240" w:lineRule="auto"/>
+              <w:rPr>
+                <w:rFonts w:ascii="Calibri" w:eastAsia="Times New Roman" w:hAnsi="Calibri" w:cs="Calibri"/>
+                <w:color w:val="000000"/>
+                <w:sz w:val="18"/>
+                <w:szCs w:val="18"/>
+                <w:lang w:val="fr-CA" w:eastAsia="en-CA"/>
+              </w:rPr>
+            </w:pPr>
+          </w:p>
+        </w:tc>
+        <w:tc>
+          <w:tcPr>
+            <w:tcW w:w="1660" w:type="dxa"/>
+            <w:vMerge/>
+            <w:tcBorders>
+              <w:top w:val="nil"/>
+              <w:left w:val="single" w:sz="4" w:space="0" w:color="auto"/>
+              <w:bottom w:val="single" w:sz="4" w:space="0" w:color="000000"/>
+              <w:right w:val="single" w:sz="4" w:space="0" w:color="auto"/>
+            </w:tcBorders>
+            <w:vAlign w:val="center"/>
+            <w:hideMark/>
+          </w:tcPr>
+          <w:p>
+            <w:pPr>
+              <w:spacing w:after="0" w:line="240" w:lineRule="auto"/>
+              <w:rPr>
+                <w:rFonts w:ascii="Calibri" w:eastAsia="Times New Roman" w:hAnsi="Calibri" w:cs="Calibri"/>
+                <w:color w:val="000000"/>
+                <w:sz w:val="18"/>
+                <w:szCs w:val="18"/>
+                <w:lang w:val="fr-CA" w:eastAsia="en-CA"/>
+              </w:rPr>
+            </w:pPr>
+          </w:p>
+        </w:tc>
+        <w:tc>
+          <w:tcPr>
+            <w:tcW w:w="1420" w:type="dxa"/>
+            <w:tcBorders>
+              <w:top w:val="nil"/>
+              <w:left w:val="nil"/>
+              <w:bottom w:val="single" w:sz="4" w:space="0" w:color="auto"/>
+              <w:right w:val="single" w:sz="4" w:space="0" w:color="auto"/>
+            </w:tcBorders>
+            <w:shd w:val="clear" w:color="auto" w:fill="auto"/>
+            <w:noWrap/>
+            <w:vAlign w:val="bottom"/>
+            <w:hideMark/>
+          </w:tcPr>
+          <w:p>
+            <w:pPr>
+              <w:spacing w:after="0" w:line="240" w:lineRule="auto"/>
+              <w:jc w:val="center"/>
+              <w:rPr>
+                <w:rFonts w:ascii="Calibri" w:eastAsia="Times New Roman" w:hAnsi="Calibri" w:cs="Calibri"/>
+                <w:color w:val="000000"/>
+                <w:sz w:val="18"/>
+                <w:szCs w:val="18"/>
+                <w:lang w:val="fr-CA" w:eastAsia="en-CA"/>
+              </w:rPr>
+            </w:pPr>
+            <w:r>
+              <w:rPr>
+                <w:rFonts w:ascii="Calibri" w:eastAsia="Times New Roman" w:hAnsi="Calibri" w:cs="Calibri"/>
+                <w:color w:val="000000"/>
+                <w:sz w:val="18"/>
+                <w:szCs w:val="18"/>
+                <w:lang w:val="fr-CA" w:eastAsia="en-CA"/>
+              </w:rPr>
+              <w:t>PMIC</w:t>
+            </w:r>
+          </w:p>
+        </w:tc>
+        <w:tc>
+          <w:tcPr>
+            <w:tcW w:w="1620" w:type="dxa"/>
+            <w:tcBorders>
+              <w:top w:val="nil"/>
+              <w:left w:val="nil"/>
+              <w:bottom w:val="single" w:sz="4" w:space="0" w:color="auto"/>
+              <w:right w:val="single" w:sz="4" w:space="0" w:color="auto"/>
+            </w:tcBorders>
+            <w:shd w:val="clear" w:color="auto" w:fill="auto"/>
+            <w:noWrap/>
+            <w:vAlign w:val="bottom"/>
+            <w:hideMark/>
+          </w:tcPr>
+          <w:p>
+            <w:pPr>
+              <w:spacing w:after="0" w:line="240" w:lineRule="auto"/>
+              <w:jc w:val="center"/>
+              <w:rPr>
+                <w:rFonts w:ascii="Calibri" w:eastAsia="Times New Roman" w:hAnsi="Calibri" w:cs="Calibri"/>
+                <w:color w:val="000000"/>
+                <w:sz w:val="18"/>
+                <w:szCs w:val="18"/>
+                <w:lang w:val="fr-CA" w:eastAsia="en-CA"/>
+              </w:rPr>
+            </w:pPr>
+            <w:r>
+              <w:rPr>
+                <w:rFonts w:ascii="Calibri" w:eastAsia="Times New Roman" w:hAnsi="Calibri" w:cs="Calibri"/>
+                <w:color w:val="000000"/>
+                <w:sz w:val="18"/>
+                <w:szCs w:val="18"/>
+                <w:lang w:val="fr-CA" w:eastAsia="en-CA"/>
+              </w:rPr>
+              <w:t>5</w:t>
+            </w:r>
+          </w:p>
+        </w:tc>
+        <w:tc>
+          <w:tcPr>
+            <w:tcW w:w="1200" w:type="dxa"/>
+            <w:vMerge/>
+            <w:tcBorders>
+              <w:top w:val="nil"/>
+              <w:left w:val="single" w:sz="4" w:space="0" w:color="auto"/>
+              <w:bottom w:val="single" w:sz="4" w:space="0" w:color="000000"/>
+              <w:right w:val="single" w:sz="4" w:space="0" w:color="auto"/>
+            </w:tcBorders>
+            <w:vAlign w:val="center"/>
+            <w:hideMark/>
+          </w:tcPr>
+          <w:p>
+            <w:pPr>
+              <w:spacing w:after="0" w:line="240" w:lineRule="auto"/>
+              <w:rPr>
+                <w:rFonts w:ascii="Calibri" w:eastAsia="Times New Roman" w:hAnsi="Calibri" w:cs="Calibri"/>
+                <w:color w:val="000000"/>
+                <w:sz w:val="18"/>
+                <w:szCs w:val="18"/>
+                <w:lang w:val="fr-CA" w:eastAsia="en-CA"/>
+              </w:rPr>
+            </w:pPr>
+          </w:p>
+        </w:tc>
+        <w:tc>
+          <w:tcPr>
+            <w:tcW w:w="1300" w:type="dxa"/>
+            <w:tcBorders>
+              <w:top w:val="nil"/>
+              <w:left w:val="nil"/>
+              <w:bottom w:val="single" w:sz="4" w:space="0" w:color="auto"/>
+              <w:right w:val="single" w:sz="4" w:space="0" w:color="auto"/>
+            </w:tcBorders>
+            <w:shd w:val="clear" w:color="auto" w:fill="auto"/>
+            <w:noWrap/>
+            <w:vAlign w:val="bottom"/>
+            <w:hideMark/>
+          </w:tcPr>
+          <w:p>
+            <w:pPr>
+              <w:spacing w:after="0" w:line="240" w:lineRule="auto"/>
+              <w:jc w:val="center"/>
+              <w:rPr>
+                <w:rFonts w:ascii="Calibri" w:eastAsia="Times New Roman" w:hAnsi="Calibri" w:cs="Calibri"/>
+                <w:color w:val="000000"/>
+                <w:sz w:val="18"/>
+                <w:szCs w:val="18"/>
+                <w:lang w:val="fr-CA" w:eastAsia="en-CA"/>
+              </w:rPr>
+            </w:pPr>
+            <w:r>
+              <w:rPr>
+                <w:rFonts w:ascii="Calibri" w:eastAsia="Times New Roman" w:hAnsi="Calibri" w:cs="Calibri"/>
+                <w:color w:val="000000"/>
+                <w:sz w:val="18"/>
+                <w:szCs w:val="18"/>
+                <w:lang w:val="fr-CA" w:eastAsia="en-CA"/>
+              </w:rPr>
+              <w:t>5.26</w:t>
+            </w:r>
+          </w:p>
+        </w:tc>
+        <w:tc>
+          <w:tcPr>
+            <w:tcW w:w="1160" w:type="dxa"/>
+            <w:tcBorders>
+              <w:top w:val="nil"/>
+              <w:left w:val="nil"/>
+              <w:bottom w:val="single" w:sz="4" w:space="0" w:color="auto"/>
+              <w:right w:val="single" w:sz="4" w:space="0" w:color="auto"/>
+            </w:tcBorders>
+            <w:shd w:val="clear" w:color="auto" w:fill="auto"/>
+            <w:noWrap/>
+            <w:vAlign w:val="bottom"/>
+            <w:hideMark/>
+          </w:tcPr>
+          <w:p>
+            <w:pPr>
+              <w:spacing w:after="0" w:line="240" w:lineRule="auto"/>
+              <w:jc w:val="center"/>
+              <w:rPr>
+                <w:rFonts w:ascii="Calibri" w:eastAsia="Times New Roman" w:hAnsi="Calibri" w:cs="Calibri"/>
+                <w:color w:val="000000"/>
+                <w:sz w:val="18"/>
+                <w:szCs w:val="18"/>
+                <w:lang w:val="fr-CA" w:eastAsia="en-CA"/>
+              </w:rPr>
+            </w:pPr>
+            <w:r>
+              <w:rPr>
+                <w:rFonts w:ascii="Calibri" w:eastAsia="Times New Roman" w:hAnsi="Calibri" w:cs="Calibri"/>
+                <w:color w:val="000000"/>
+                <w:sz w:val="18"/>
+                <w:szCs w:val="18"/>
+                <w:lang w:val="fr-CA" w:eastAsia="en-CA"/>
+              </w:rPr>
+              <w:t>0.00</w:t>
+            </w:r>
+          </w:p>
+        </w:tc>
+      </w:tr>
+      <w:tr>
+        <w:trPr>
+          <w:trHeight w:val="233"/>
+        </w:trPr>
+        <w:tc>
+          <w:tcPr>
+            <w:tcW w:w="1540" w:type="dxa"/>
+            <w:vMerge/>
+            <w:tcBorders>
+              <w:top w:val="nil"/>
+              <w:left w:val="single" w:sz="4" w:space="0" w:color="auto"/>
+              <w:bottom w:val="single" w:sz="4" w:space="0" w:color="000000"/>
+              <w:right w:val="single" w:sz="4" w:space="0" w:color="auto"/>
+            </w:tcBorders>
+            <w:vAlign w:val="center"/>
+            <w:hideMark/>
+          </w:tcPr>
+          <w:p>
+            <w:pPr>
+              <w:spacing w:after="0" w:line="240" w:lineRule="auto"/>
+              <w:rPr>
+                <w:rFonts w:ascii="Calibri" w:eastAsia="Times New Roman" w:hAnsi="Calibri" w:cs="Calibri"/>
+                <w:b/>
+                <w:bCs/>
+                <w:color w:val="000000"/>
+                <w:sz w:val="18"/>
+                <w:szCs w:val="18"/>
+                <w:lang w:val="fr-CA" w:eastAsia="en-CA"/>
+              </w:rPr>
+            </w:pPr>
+          </w:p>
+        </w:tc>
+        <w:tc>
+          <w:tcPr>
+            <w:tcW w:w="940" w:type="dxa"/>
+            <w:vMerge/>
+            <w:tcBorders>
+              <w:top w:val="nil"/>
+              <w:left w:val="single" w:sz="4" w:space="0" w:color="auto"/>
+              <w:bottom w:val="single" w:sz="4" w:space="0" w:color="000000"/>
+              <w:right w:val="single" w:sz="4" w:space="0" w:color="auto"/>
+            </w:tcBorders>
+            <w:vAlign w:val="center"/>
+            <w:hideMark/>
+          </w:tcPr>
+          <w:p>
+            <w:pPr>
+              <w:spacing w:after="0" w:line="240" w:lineRule="auto"/>
+              <w:rPr>
+                <w:rFonts w:ascii="Calibri" w:eastAsia="Times New Roman" w:hAnsi="Calibri" w:cs="Calibri"/>
+                <w:color w:val="000000"/>
+                <w:sz w:val="18"/>
+                <w:szCs w:val="18"/>
+                <w:lang w:val="fr-CA" w:eastAsia="en-CA"/>
+              </w:rPr>
+            </w:pPr>
+          </w:p>
+        </w:tc>
+        <w:tc>
+          <w:tcPr>
+            <w:tcW w:w="1660" w:type="dxa"/>
+            <w:vMerge/>
+            <w:tcBorders>
+              <w:top w:val="nil"/>
+              <w:left w:val="single" w:sz="4" w:space="0" w:color="auto"/>
+              <w:bottom w:val="single" w:sz="4" w:space="0" w:color="000000"/>
+              <w:right w:val="single" w:sz="4" w:space="0" w:color="auto"/>
+            </w:tcBorders>
+            <w:vAlign w:val="center"/>
+            <w:hideMark/>
+          </w:tcPr>
+          <w:p>
+            <w:pPr>
+              <w:spacing w:after="0" w:line="240" w:lineRule="auto"/>
+              <w:rPr>
+                <w:rFonts w:ascii="Calibri" w:eastAsia="Times New Roman" w:hAnsi="Calibri" w:cs="Calibri"/>
+                <w:color w:val="000000"/>
+                <w:sz w:val="18"/>
+                <w:szCs w:val="18"/>
+                <w:lang w:val="fr-CA" w:eastAsia="en-CA"/>
+              </w:rPr>
+            </w:pPr>
+          </w:p>
+        </w:tc>
+        <w:tc>
+          <w:tcPr>
+            <w:tcW w:w="1420" w:type="dxa"/>
+            <w:tcBorders>
+              <w:top w:val="nil"/>
+              <w:left w:val="nil"/>
+              <w:bottom w:val="single" w:sz="4" w:space="0" w:color="auto"/>
+              <w:right w:val="single" w:sz="4" w:space="0" w:color="auto"/>
+            </w:tcBorders>
+            <w:shd w:val="clear" w:color="auto" w:fill="auto"/>
+            <w:noWrap/>
+            <w:vAlign w:val="bottom"/>
+            <w:hideMark/>
+          </w:tcPr>
+          <w:p>
+            <w:pPr>
+              <w:spacing w:after="0" w:line="240" w:lineRule="auto"/>
+              <w:jc w:val="center"/>
+              <w:rPr>
+                <w:rFonts w:ascii="Calibri" w:eastAsia="Times New Roman" w:hAnsi="Calibri" w:cs="Calibri"/>
+                <w:color w:val="000000"/>
+                <w:sz w:val="18"/>
+                <w:szCs w:val="18"/>
+                <w:lang w:val="fr-CA" w:eastAsia="en-CA"/>
+              </w:rPr>
+            </w:pPr>
+            <w:r>
+              <w:rPr>
+                <w:rFonts w:ascii="Calibri" w:eastAsia="Times New Roman" w:hAnsi="Calibri" w:cs="Calibri"/>
+                <w:color w:val="000000"/>
+                <w:sz w:val="18"/>
+                <w:szCs w:val="18"/>
+                <w:lang w:val="fr-CA" w:eastAsia="en-CA"/>
+              </w:rPr>
+              <w:t>LDO</w:t>
+            </w:r>
+          </w:p>
+        </w:tc>
+        <w:tc>
+          <w:tcPr>
+            <w:tcW w:w="1620" w:type="dxa"/>
+            <w:tcBorders>
+              <w:top w:val="nil"/>
+              <w:left w:val="nil"/>
+              <w:bottom w:val="single" w:sz="4" w:space="0" w:color="auto"/>
+              <w:right w:val="single" w:sz="4" w:space="0" w:color="auto"/>
+            </w:tcBorders>
+            <w:shd w:val="clear" w:color="auto" w:fill="auto"/>
+            <w:noWrap/>
+            <w:vAlign w:val="bottom"/>
+            <w:hideMark/>
+          </w:tcPr>
+          <w:p>
+            <w:pPr>
+              <w:spacing w:after="0" w:line="240" w:lineRule="auto"/>
+              <w:jc w:val="center"/>
+              <w:rPr>
+                <w:rFonts w:ascii="Calibri" w:eastAsia="Times New Roman" w:hAnsi="Calibri" w:cs="Calibri"/>
+                <w:color w:val="000000"/>
+                <w:sz w:val="18"/>
+                <w:szCs w:val="18"/>
+                <w:lang w:val="fr-CA" w:eastAsia="en-CA"/>
+              </w:rPr>
+            </w:pPr>
+            <w:r>
+              <w:rPr>
+                <w:rFonts w:ascii="Calibri" w:eastAsia="Times New Roman" w:hAnsi="Calibri" w:cs="Calibri"/>
+                <w:color w:val="000000"/>
+                <w:sz w:val="18"/>
+                <w:szCs w:val="18"/>
+                <w:lang w:val="fr-CA" w:eastAsia="en-CA"/>
+              </w:rPr>
+              <w:t>125</w:t>
+            </w:r>
+          </w:p>
+        </w:tc>
+        <w:tc>
+          <w:tcPr>
+            <w:tcW w:w="1200" w:type="dxa"/>
+            <w:vMerge/>
+            <w:tcBorders>
+              <w:top w:val="nil"/>
+              <w:left w:val="single" w:sz="4" w:space="0" w:color="auto"/>
+              <w:bottom w:val="single" w:sz="4" w:space="0" w:color="000000"/>
+              <w:right w:val="single" w:sz="4" w:space="0" w:color="auto"/>
+            </w:tcBorders>
+            <w:vAlign w:val="center"/>
+            <w:hideMark/>
+          </w:tcPr>
+          <w:p>
+            <w:pPr>
+              <w:spacing w:after="0" w:line="240" w:lineRule="auto"/>
+              <w:rPr>
+                <w:rFonts w:ascii="Calibri" w:eastAsia="Times New Roman" w:hAnsi="Calibri" w:cs="Calibri"/>
+                <w:color w:val="000000"/>
+                <w:sz w:val="18"/>
+                <w:szCs w:val="18"/>
+                <w:lang w:val="fr-CA" w:eastAsia="en-CA"/>
+              </w:rPr>
+            </w:pPr>
+          </w:p>
+        </w:tc>
+        <w:tc>
+          <w:tcPr>
+            <w:tcW w:w="1300" w:type="dxa"/>
+            <w:tcBorders>
+              <w:top w:val="nil"/>
+              <w:left w:val="nil"/>
+              <w:bottom w:val="single" w:sz="4" w:space="0" w:color="auto"/>
+              <w:right w:val="single" w:sz="4" w:space="0" w:color="auto"/>
+            </w:tcBorders>
+            <w:shd w:val="clear" w:color="auto" w:fill="auto"/>
+            <w:noWrap/>
+            <w:vAlign w:val="bottom"/>
+            <w:hideMark/>
+          </w:tcPr>
+          <w:p>
+            <w:pPr>
+              <w:spacing w:after="0" w:line="240" w:lineRule="auto"/>
+              <w:jc w:val="center"/>
+              <w:rPr>
+                <w:rFonts w:ascii="Calibri" w:eastAsia="Times New Roman" w:hAnsi="Calibri" w:cs="Calibri"/>
+                <w:color w:val="000000"/>
+                <w:sz w:val="18"/>
+                <w:szCs w:val="18"/>
+                <w:lang w:val="fr-CA" w:eastAsia="en-CA"/>
+              </w:rPr>
+            </w:pPr>
+            <w:r>
+              <w:rPr>
+                <w:rFonts w:ascii="Calibri" w:eastAsia="Times New Roman" w:hAnsi="Calibri" w:cs="Calibri"/>
+                <w:color w:val="000000"/>
+                <w:sz w:val="18"/>
+                <w:szCs w:val="18"/>
+                <w:lang w:val="fr-CA" w:eastAsia="en-CA"/>
+              </w:rPr>
+              <w:t>131.58</w:t>
+            </w:r>
+          </w:p>
+        </w:tc>
+        <w:tc>
+          <w:tcPr>
+            <w:tcW w:w="1160" w:type="dxa"/>
+            <w:tcBorders>
+              <w:top w:val="nil"/>
+              <w:left w:val="nil"/>
+              <w:bottom w:val="single" w:sz="4" w:space="0" w:color="auto"/>
+              <w:right w:val="single" w:sz="4" w:space="0" w:color="auto"/>
+            </w:tcBorders>
+            <w:shd w:val="clear" w:color="auto" w:fill="auto"/>
+            <w:noWrap/>
+            <w:vAlign w:val="bottom"/>
+            <w:hideMark/>
+          </w:tcPr>
+          <w:p>
+            <w:pPr>
+              <w:spacing w:after="0" w:line="240" w:lineRule="auto"/>
+              <w:jc w:val="center"/>
+              <w:rPr>
+                <w:rFonts w:ascii="Calibri" w:eastAsia="Times New Roman" w:hAnsi="Calibri" w:cs="Calibri"/>
+                <w:color w:val="000000"/>
+                <w:sz w:val="18"/>
+                <w:szCs w:val="18"/>
+                <w:lang w:val="fr-CA" w:eastAsia="en-CA"/>
+              </w:rPr>
+            </w:pPr>
+            <w:r>
+              <w:rPr>
+                <w:rFonts w:ascii="Calibri" w:eastAsia="Times New Roman" w:hAnsi="Calibri" w:cs="Calibri"/>
+                <w:color w:val="000000"/>
+                <w:sz w:val="18"/>
+                <w:szCs w:val="18"/>
+                <w:lang w:val="fr-CA" w:eastAsia="en-CA"/>
+              </w:rPr>
+              <w:t>0.03</w:t>
+            </w:r>
+          </w:p>
+        </w:tc>
+      </w:tr>
+      <w:tr>
+        <w:trPr>
+          <w:trHeight w:val="233"/>
+        </w:trPr>
+        <w:tc>
+          <w:tcPr>
+            <w:tcW w:w="1540" w:type="dxa"/>
+            <w:vMerge/>
+            <w:tcBorders>
+              <w:top w:val="nil"/>
+              <w:left w:val="single" w:sz="4" w:space="0" w:color="auto"/>
+              <w:bottom w:val="single" w:sz="4" w:space="0" w:color="000000"/>
+              <w:right w:val="single" w:sz="4" w:space="0" w:color="auto"/>
+            </w:tcBorders>
+            <w:vAlign w:val="center"/>
+            <w:hideMark/>
+          </w:tcPr>
+          <w:p>
+            <w:pPr>
+              <w:spacing w:after="0" w:line="240" w:lineRule="auto"/>
+              <w:rPr>
+                <w:rFonts w:ascii="Calibri" w:eastAsia="Times New Roman" w:hAnsi="Calibri" w:cs="Calibri"/>
+                <w:b/>
+                <w:bCs/>
+                <w:color w:val="000000"/>
+                <w:sz w:val="18"/>
+                <w:szCs w:val="18"/>
+                <w:lang w:val="fr-CA" w:eastAsia="en-CA"/>
+              </w:rPr>
+            </w:pPr>
+          </w:p>
+        </w:tc>
+        <w:tc>
+          <w:tcPr>
+            <w:tcW w:w="940" w:type="dxa"/>
+            <w:vMerge/>
+            <w:tcBorders>
+              <w:top w:val="nil"/>
+              <w:left w:val="single" w:sz="4" w:space="0" w:color="auto"/>
+              <w:bottom w:val="single" w:sz="4" w:space="0" w:color="000000"/>
+              <w:right w:val="single" w:sz="4" w:space="0" w:color="auto"/>
+            </w:tcBorders>
+            <w:vAlign w:val="center"/>
+            <w:hideMark/>
+          </w:tcPr>
+          <w:p>
+            <w:pPr>
+              <w:spacing w:after="0" w:line="240" w:lineRule="auto"/>
+              <w:rPr>
+                <w:rFonts w:ascii="Calibri" w:eastAsia="Times New Roman" w:hAnsi="Calibri" w:cs="Calibri"/>
+                <w:color w:val="000000"/>
+                <w:sz w:val="18"/>
+                <w:szCs w:val="18"/>
+                <w:lang w:val="fr-CA" w:eastAsia="en-CA"/>
+              </w:rPr>
+            </w:pPr>
+          </w:p>
+        </w:tc>
+        <w:tc>
+          <w:tcPr>
+            <w:tcW w:w="1660" w:type="dxa"/>
+            <w:vMerge/>
+            <w:tcBorders>
+              <w:top w:val="nil"/>
+              <w:left w:val="single" w:sz="4" w:space="0" w:color="auto"/>
+              <w:bottom w:val="single" w:sz="4" w:space="0" w:color="000000"/>
+              <w:right w:val="single" w:sz="4" w:space="0" w:color="auto"/>
+            </w:tcBorders>
+            <w:vAlign w:val="center"/>
+            <w:hideMark/>
+          </w:tcPr>
+          <w:p>
+            <w:pPr>
+              <w:spacing w:after="0" w:line="240" w:lineRule="auto"/>
+              <w:rPr>
+                <w:rFonts w:ascii="Calibri" w:eastAsia="Times New Roman" w:hAnsi="Calibri" w:cs="Calibri"/>
+                <w:color w:val="000000"/>
+                <w:sz w:val="18"/>
+                <w:szCs w:val="18"/>
+                <w:lang w:val="fr-CA" w:eastAsia="en-CA"/>
+              </w:rPr>
+            </w:pPr>
+          </w:p>
+        </w:tc>
+        <w:tc>
+          <w:tcPr>
+            <w:tcW w:w="1420" w:type="dxa"/>
+            <w:tcBorders>
+              <w:top w:val="nil"/>
+              <w:left w:val="nil"/>
+              <w:bottom w:val="single" w:sz="4" w:space="0" w:color="auto"/>
+              <w:right w:val="single" w:sz="4" w:space="0" w:color="auto"/>
+            </w:tcBorders>
+            <w:shd w:val="clear" w:color="auto" w:fill="auto"/>
+            <w:noWrap/>
+            <w:vAlign w:val="bottom"/>
+            <w:hideMark/>
+          </w:tcPr>
+          <w:p>
+            <w:pPr>
+              <w:spacing w:after="0" w:line="240" w:lineRule="auto"/>
+              <w:jc w:val="center"/>
+              <w:rPr>
+                <w:rFonts w:ascii="Calibri" w:eastAsia="Times New Roman" w:hAnsi="Calibri" w:cs="Calibri"/>
+                <w:color w:val="000000"/>
+                <w:sz w:val="18"/>
+                <w:szCs w:val="18"/>
+                <w:lang w:val="fr-CA" w:eastAsia="en-CA"/>
+              </w:rPr>
+            </w:pPr>
+            <w:r>
+              <w:rPr>
+                <w:rFonts w:ascii="Calibri" w:eastAsia="Times New Roman" w:hAnsi="Calibri" w:cs="Calibri"/>
+                <w:color w:val="000000"/>
+                <w:sz w:val="18"/>
+                <w:szCs w:val="18"/>
+                <w:lang w:val="fr-CA" w:eastAsia="en-CA"/>
+              </w:rPr>
+              <w:t>DDR</w:t>
+            </w:r>
+          </w:p>
+        </w:tc>
+        <w:tc>
+          <w:tcPr>
+            <w:tcW w:w="1620" w:type="dxa"/>
+            <w:tcBorders>
+              <w:top w:val="nil"/>
+              <w:left w:val="nil"/>
+              <w:bottom w:val="single" w:sz="4" w:space="0" w:color="auto"/>
+              <w:right w:val="single" w:sz="4" w:space="0" w:color="auto"/>
+            </w:tcBorders>
+            <w:shd w:val="clear" w:color="auto" w:fill="auto"/>
+            <w:noWrap/>
+            <w:vAlign w:val="bottom"/>
+            <w:hideMark/>
+          </w:tcPr>
+          <w:p>
+            <w:pPr>
+              <w:spacing w:after="0" w:line="240" w:lineRule="auto"/>
+              <w:jc w:val="center"/>
+              <w:rPr>
+                <w:rFonts w:ascii="Calibri" w:eastAsia="Times New Roman" w:hAnsi="Calibri" w:cs="Calibri"/>
+                <w:color w:val="000000"/>
+                <w:sz w:val="18"/>
+                <w:szCs w:val="18"/>
+                <w:lang w:val="fr-CA" w:eastAsia="en-CA"/>
+              </w:rPr>
+            </w:pPr>
+            <w:r>
+              <w:rPr>
+                <w:rFonts w:ascii="Calibri" w:eastAsia="Times New Roman" w:hAnsi="Calibri" w:cs="Calibri"/>
+                <w:color w:val="000000"/>
+                <w:sz w:val="18"/>
+                <w:szCs w:val="18"/>
+                <w:lang w:val="fr-CA" w:eastAsia="en-CA"/>
+              </w:rPr>
+              <w:t>508.5</w:t>
+            </w:r>
+          </w:p>
+        </w:tc>
+        <w:tc>
+          <w:tcPr>
+            <w:tcW w:w="1200" w:type="dxa"/>
+            <w:vMerge/>
+            <w:tcBorders>
+              <w:top w:val="nil"/>
+              <w:left w:val="single" w:sz="4" w:space="0" w:color="auto"/>
+              <w:bottom w:val="single" w:sz="4" w:space="0" w:color="000000"/>
+              <w:right w:val="single" w:sz="4" w:space="0" w:color="auto"/>
+            </w:tcBorders>
+            <w:vAlign w:val="center"/>
+            <w:hideMark/>
+          </w:tcPr>
+          <w:p>
+            <w:pPr>
+              <w:spacing w:after="0" w:line="240" w:lineRule="auto"/>
+              <w:rPr>
+                <w:rFonts w:ascii="Calibri" w:eastAsia="Times New Roman" w:hAnsi="Calibri" w:cs="Calibri"/>
+                <w:color w:val="000000"/>
+                <w:sz w:val="18"/>
+                <w:szCs w:val="18"/>
+                <w:lang w:val="fr-CA" w:eastAsia="en-CA"/>
+              </w:rPr>
+            </w:pPr>
+          </w:p>
+        </w:tc>
+        <w:tc>
+          <w:tcPr>
+            <w:tcW w:w="1300" w:type="dxa"/>
+            <w:tcBorders>
+              <w:top w:val="nil"/>
+              <w:left w:val="nil"/>
+              <w:bottom w:val="single" w:sz="4" w:space="0" w:color="auto"/>
+              <w:right w:val="single" w:sz="4" w:space="0" w:color="auto"/>
+            </w:tcBorders>
+            <w:shd w:val="clear" w:color="auto" w:fill="auto"/>
+            <w:noWrap/>
+            <w:vAlign w:val="bottom"/>
+            <w:hideMark/>
+          </w:tcPr>
+          <w:p>
+            <w:pPr>
+              <w:spacing w:after="0" w:line="240" w:lineRule="auto"/>
+              <w:jc w:val="center"/>
+              <w:rPr>
+                <w:rFonts w:ascii="Calibri" w:eastAsia="Times New Roman" w:hAnsi="Calibri" w:cs="Calibri"/>
+                <w:color w:val="000000"/>
+                <w:sz w:val="18"/>
+                <w:szCs w:val="18"/>
+                <w:lang w:val="fr-CA" w:eastAsia="en-CA"/>
+              </w:rPr>
+            </w:pPr>
+            <w:r>
+              <w:rPr>
+                <w:rFonts w:ascii="Calibri" w:eastAsia="Times New Roman" w:hAnsi="Calibri" w:cs="Calibri"/>
+                <w:color w:val="000000"/>
+                <w:sz w:val="18"/>
+                <w:szCs w:val="18"/>
+                <w:lang w:val="fr-CA" w:eastAsia="en-CA"/>
+              </w:rPr>
+              <w:t>535.26</w:t>
+            </w:r>
+          </w:p>
+        </w:tc>
+        <w:tc>
+          <w:tcPr>
+            <w:tcW w:w="1160" w:type="dxa"/>
+            <w:tcBorders>
+              <w:top w:val="nil"/>
+              <w:left w:val="nil"/>
+              <w:bottom w:val="single" w:sz="4" w:space="0" w:color="auto"/>
+              <w:right w:val="single" w:sz="4" w:space="0" w:color="auto"/>
+            </w:tcBorders>
+            <w:shd w:val="clear" w:color="auto" w:fill="auto"/>
+            <w:noWrap/>
+            <w:vAlign w:val="bottom"/>
+            <w:hideMark/>
+          </w:tcPr>
+          <w:p>
+            <w:pPr>
+              <w:spacing w:after="0" w:line="240" w:lineRule="auto"/>
+              <w:jc w:val="center"/>
+              <w:rPr>
+                <w:rFonts w:ascii="Calibri" w:eastAsia="Times New Roman" w:hAnsi="Calibri" w:cs="Calibri"/>
+                <w:color w:val="000000"/>
+                <w:sz w:val="18"/>
+                <w:szCs w:val="18"/>
+                <w:lang w:val="fr-CA" w:eastAsia="en-CA"/>
+              </w:rPr>
+            </w:pPr>
+            <w:r>
+              <w:rPr>
+                <w:rFonts w:ascii="Calibri" w:eastAsia="Times New Roman" w:hAnsi="Calibri" w:cs="Calibri"/>
+                <w:color w:val="000000"/>
+                <w:sz w:val="18"/>
+                <w:szCs w:val="18"/>
+                <w:lang w:val="fr-CA" w:eastAsia="en-CA"/>
+              </w:rPr>
+              <w:t>0.11</w:t>
+            </w:r>
+          </w:p>
+        </w:tc>
+      </w:tr>
+      <w:tr>
+        <w:trPr>
+          <w:trHeight w:val="233"/>
+        </w:trPr>
+        <w:tc>
+          <w:tcPr>
+            <w:tcW w:w="1540" w:type="dxa"/>
+            <w:vMerge/>
+            <w:tcBorders>
+              <w:top w:val="nil"/>
+              <w:left w:val="single" w:sz="4" w:space="0" w:color="auto"/>
+              <w:bottom w:val="single" w:sz="4" w:space="0" w:color="000000"/>
+              <w:right w:val="single" w:sz="4" w:space="0" w:color="auto"/>
+            </w:tcBorders>
+            <w:vAlign w:val="center"/>
+            <w:hideMark/>
+          </w:tcPr>
+          <w:p>
+            <w:pPr>
+              <w:spacing w:after="0" w:line="240" w:lineRule="auto"/>
+              <w:rPr>
+                <w:rFonts w:ascii="Calibri" w:eastAsia="Times New Roman" w:hAnsi="Calibri" w:cs="Calibri"/>
+                <w:b/>
+                <w:bCs/>
+                <w:color w:val="000000"/>
+                <w:sz w:val="18"/>
+                <w:szCs w:val="18"/>
+                <w:lang w:val="fr-CA" w:eastAsia="en-CA"/>
+              </w:rPr>
+            </w:pPr>
+          </w:p>
+        </w:tc>
+        <w:tc>
+          <w:tcPr>
+            <w:tcW w:w="940" w:type="dxa"/>
+            <w:vMerge/>
+            <w:tcBorders>
+              <w:top w:val="nil"/>
+              <w:left w:val="single" w:sz="4" w:space="0" w:color="auto"/>
+              <w:bottom w:val="single" w:sz="4" w:space="0" w:color="000000"/>
+              <w:right w:val="single" w:sz="4" w:space="0" w:color="auto"/>
+            </w:tcBorders>
+            <w:vAlign w:val="center"/>
+            <w:hideMark/>
+          </w:tcPr>
+          <w:p>
+            <w:pPr>
+              <w:spacing w:after="0" w:line="240" w:lineRule="auto"/>
+              <w:rPr>
+                <w:rFonts w:ascii="Calibri" w:eastAsia="Times New Roman" w:hAnsi="Calibri" w:cs="Calibri"/>
+                <w:color w:val="000000"/>
+                <w:sz w:val="18"/>
+                <w:szCs w:val="18"/>
+                <w:lang w:val="fr-CA" w:eastAsia="en-CA"/>
+              </w:rPr>
+            </w:pPr>
+          </w:p>
+        </w:tc>
+        <w:tc>
+          <w:tcPr>
+            <w:tcW w:w="1660" w:type="dxa"/>
+            <w:vMerge/>
+            <w:tcBorders>
+              <w:top w:val="nil"/>
+              <w:left w:val="single" w:sz="4" w:space="0" w:color="auto"/>
+              <w:bottom w:val="single" w:sz="4" w:space="0" w:color="000000"/>
+              <w:right w:val="single" w:sz="4" w:space="0" w:color="auto"/>
+            </w:tcBorders>
+            <w:vAlign w:val="center"/>
+            <w:hideMark/>
+          </w:tcPr>
+          <w:p>
+            <w:pPr>
+              <w:spacing w:after="0" w:line="240" w:lineRule="auto"/>
+              <w:rPr>
+                <w:rFonts w:ascii="Calibri" w:eastAsia="Times New Roman" w:hAnsi="Calibri" w:cs="Calibri"/>
+                <w:color w:val="000000"/>
+                <w:sz w:val="18"/>
+                <w:szCs w:val="18"/>
+                <w:lang w:val="fr-CA" w:eastAsia="en-CA"/>
+              </w:rPr>
+            </w:pPr>
+          </w:p>
+        </w:tc>
+        <w:tc>
+          <w:tcPr>
+            <w:tcW w:w="4240" w:type="dxa"/>
+            <w:gridSpan w:val="3"/>
+            <w:tcBorders>
+              <w:top w:val="single" w:sz="4" w:space="0" w:color="auto"/>
+              <w:left w:val="nil"/>
+              <w:bottom w:val="single" w:sz="4" w:space="0" w:color="auto"/>
+              <w:right w:val="single" w:sz="4" w:space="0" w:color="000000"/>
+            </w:tcBorders>
+            <w:shd w:val="clear" w:color="auto" w:fill="auto"/>
+            <w:noWrap/>
+            <w:vAlign w:val="center"/>
+            <w:hideMark/>
+          </w:tcPr>
+          <w:p>
+            <w:pPr>
+              <w:spacing w:after="0" w:line="240" w:lineRule="auto"/>
+              <w:jc w:val="right"/>
+              <w:rPr>
+                <w:rFonts w:ascii="Calibri" w:eastAsia="Times New Roman" w:hAnsi="Calibri" w:cs="Calibri"/>
+                <w:b/>
+                <w:bCs/>
+                <w:color w:val="000000"/>
+                <w:sz w:val="18"/>
+                <w:szCs w:val="18"/>
+                <w:lang w:val="fr-CA" w:eastAsia="en-CA"/>
+              </w:rPr>
+            </w:pPr>
+            <w:r>
+              <w:rPr>
+                <w:rFonts w:ascii="Calibri" w:eastAsia="Times New Roman" w:hAnsi="Calibri" w:cs="Calibri"/>
+                <w:b/>
+                <w:bCs/>
+                <w:color w:val="000000"/>
+                <w:sz w:val="18"/>
+                <w:szCs w:val="18"/>
+                <w:lang w:val="fr-CA" w:eastAsia="en-CA"/>
+              </w:rPr>
+              <w:t>TOTAL</w:t>
+            </w:r>
+          </w:p>
+        </w:tc>
+        <w:tc>
+          <w:tcPr>
+            <w:tcW w:w="1300" w:type="dxa"/>
+            <w:tcBorders>
+              <w:top w:val="nil"/>
+              <w:left w:val="nil"/>
+              <w:bottom w:val="single" w:sz="4" w:space="0" w:color="auto"/>
+              <w:right w:val="single" w:sz="4" w:space="0" w:color="auto"/>
+            </w:tcBorders>
+            <w:shd w:val="clear" w:color="auto" w:fill="auto"/>
+            <w:noWrap/>
+            <w:vAlign w:val="bottom"/>
+            <w:hideMark/>
+          </w:tcPr>
+          <w:p>
+            <w:pPr>
+              <w:spacing w:after="0" w:line="240" w:lineRule="auto"/>
+              <w:jc w:val="center"/>
+              <w:rPr>
+                <w:rFonts w:ascii="Calibri" w:eastAsia="Times New Roman" w:hAnsi="Calibri" w:cs="Calibri"/>
+                <w:b/>
+                <w:bCs/>
+                <w:color w:val="000000"/>
+                <w:sz w:val="18"/>
+                <w:szCs w:val="18"/>
+                <w:lang w:val="fr-CA" w:eastAsia="en-CA"/>
+              </w:rPr>
+            </w:pPr>
+            <w:r>
+              <w:rPr>
+                <w:rFonts w:ascii="Calibri" w:eastAsia="Times New Roman" w:hAnsi="Calibri" w:cs="Calibri"/>
+                <w:b/>
+                <w:bCs/>
+                <w:color w:val="000000"/>
+                <w:sz w:val="18"/>
+                <w:szCs w:val="18"/>
+                <w:lang w:val="fr-CA" w:eastAsia="en-CA"/>
+              </w:rPr>
+              <w:t>2293.16</w:t>
+            </w:r>
+          </w:p>
+        </w:tc>
+        <w:tc>
+          <w:tcPr>
+            <w:tcW w:w="1160" w:type="dxa"/>
+            <w:tcBorders>
+              <w:top w:val="nil"/>
+              <w:left w:val="nil"/>
+              <w:bottom w:val="single" w:sz="4" w:space="0" w:color="auto"/>
+              <w:right w:val="single" w:sz="4" w:space="0" w:color="auto"/>
+            </w:tcBorders>
+            <w:shd w:val="clear" w:color="auto" w:fill="auto"/>
+            <w:noWrap/>
+            <w:vAlign w:val="bottom"/>
+            <w:hideMark/>
+          </w:tcPr>
+          <w:p>
+            <w:pPr>
+              <w:spacing w:after="0" w:line="240" w:lineRule="auto"/>
+              <w:jc w:val="center"/>
+              <w:rPr>
+                <w:rFonts w:ascii="Calibri" w:eastAsia="Times New Roman" w:hAnsi="Calibri" w:cs="Calibri"/>
+                <w:b/>
+                <w:bCs/>
+                <w:color w:val="000000"/>
+                <w:sz w:val="18"/>
+                <w:szCs w:val="18"/>
+                <w:lang w:val="fr-CA" w:eastAsia="en-CA"/>
+              </w:rPr>
+            </w:pPr>
+            <w:r>
+              <w:rPr>
+                <w:rFonts w:ascii="Calibri" w:eastAsia="Times New Roman" w:hAnsi="Calibri" w:cs="Calibri"/>
+                <w:b/>
+                <w:bCs/>
+                <w:color w:val="000000"/>
+                <w:sz w:val="18"/>
+                <w:szCs w:val="18"/>
+                <w:lang w:val="fr-CA" w:eastAsia="en-CA"/>
+              </w:rPr>
+              <w:t>0.46</w:t>
+            </w:r>
+          </w:p>
+        </w:tc>
+      </w:tr>
+    </w:tbl>
     <w:p>
       <w:pPr>
         <w:rPr>
@@ -123,8 +1842,6 @@
           <w:lang w:val="fr-CA"/>
         </w:rPr>
       </w:pPr>
-      <w:bookmarkStart w:id="0" w:name="_GoBack"/>
-      <w:bookmarkEnd w:id="0"/>
     </w:p>
     <w:p>
       <w:pPr>
@@ -368,7 +2085,7 @@
       </w:pPr>
     </w:pPrDefault>
   </w:docDefaults>
-  <w:latentStyles w:defLockedState="0" w:defUIPriority="99" w:defSemiHidden="0" w:defUnhideWhenUsed="0" w:defQFormat="0" w:count="377">
+  <w:latentStyles w:defLockedState="0" w:defUIPriority="99" w:defSemiHidden="0" w:defUnhideWhenUsed="0" w:defQFormat="0" w:count="375">
     <w:lsdException w:name="Normal" w:uiPriority="0" w:qFormat="1"/>
     <w:lsdException w:name="heading 1" w:uiPriority="9" w:qFormat="1"/>
     <w:lsdException w:name="heading 2" w:semiHidden="1" w:uiPriority="9" w:unhideWhenUsed="1" w:qFormat="1"/>
@@ -474,6 +2191,7 @@
     <w:lsdException w:name="HTML Sample" w:semiHidden="1" w:unhideWhenUsed="1"/>
     <w:lsdException w:name="HTML Typewriter" w:semiHidden="1" w:unhideWhenUsed="1"/>
     <w:lsdException w:name="HTML Variable" w:semiHidden="1" w:unhideWhenUsed="1"/>
+    <w:lsdException w:name="Normal Table" w:semiHidden="1" w:unhideWhenUsed="1"/>
     <w:lsdException w:name="annotation subject" w:semiHidden="1" w:unhideWhenUsed="1"/>
     <w:lsdException w:name="No List" w:semiHidden="1" w:unhideWhenUsed="1"/>
     <w:lsdException w:name="Outline List 1" w:semiHidden="1" w:unhideWhenUsed="1"/>
@@ -519,9 +2237,11 @@
     <w:lsdException w:name="Table Subtle 1" w:semiHidden="1" w:unhideWhenUsed="1"/>
     <w:lsdException w:name="Table Subtle 2" w:semiHidden="1" w:unhideWhenUsed="1"/>
     <w:lsdException w:name="Table Web 1" w:semiHidden="1" w:unhideWhenUsed="1"/>
+    <w:lsdException w:name="Table Web 2" w:semiHidden="1" w:unhideWhenUsed="1"/>
     <w:lsdException w:name="Table Web 3" w:semiHidden="1" w:unhideWhenUsed="1"/>
     <w:lsdException w:name="Balloon Text" w:semiHidden="1" w:unhideWhenUsed="1"/>
     <w:lsdException w:name="Table Grid" w:uiPriority="39"/>
+    <w:lsdException w:name="Table Theme" w:semiHidden="1" w:unhideWhenUsed="1"/>
     <w:lsdException w:name="Placeholder Text" w:semiHidden="1"/>
     <w:lsdException w:name="No Spacing" w:uiPriority="1" w:qFormat="1"/>
     <w:lsdException w:name="Light Shading" w:uiPriority="60"/>
@@ -741,8 +2461,6 @@
     <w:lsdException w:name="Smart Hyperlink" w:semiHidden="1" w:unhideWhenUsed="1"/>
     <w:lsdException w:name="Hashtag" w:semiHidden="1" w:unhideWhenUsed="1"/>
     <w:lsdException w:name="Unresolved Mention" w:semiHidden="1" w:unhideWhenUsed="1"/>
-    <w:lsdException w:name="Smart Link" w:semiHidden="1" w:unhideWhenUsed="1"/>
-    <w:lsdException w:name="Smart Link Error" w:semiHidden="1" w:unhideWhenUsed="1"/>
   </w:latentStyles>
   <w:style w:type="paragraph" w:default="1" w:styleId="Normal">
     <w:name w:val="Normal"/>
@@ -1116,4 +2834,16 @@
     </a:ext>
   </a:extLst>
 </a:theme>
+</file>
+
+<file path=customXml/item1.xml><?xml version="1.0" encoding="utf-8"?>
+<b:Sources xmlns:b="http://schemas.openxmlformats.org/officeDocument/2006/bibliography" xmlns="http://schemas.openxmlformats.org/officeDocument/2006/bibliography" SelectedStyle="\APASixthEditionOfficeOnline.xsl" StyleName="APA" Version="6"/>
+</file>
+
+<file path=customXml/itemProps1.xml><?xml version="1.0" encoding="utf-8"?>
+<ds:datastoreItem xmlns:ds="http://schemas.openxmlformats.org/officeDocument/2006/customXml" ds:itemID="{D5772292-1FD0-462A-BD85-8F43639F7722}">
+  <ds:schemaRefs>
+    <ds:schemaRef ds:uri="http://schemas.openxmlformats.org/officeDocument/2006/bibliography"/>
+  </ds:schemaRefs>
+</ds:datastoreItem>
 </file>
</xml_diff>

<commit_message>
Finished power budget section of prelim report
</commit_message>
<xml_diff>
--- a/DOCS/Rapport_preliminaire.docx
+++ b/DOCS/Rapport_preliminaire.docx
@@ -169,10 +169,21 @@
       </w:r>
       <w:r>
         <w:rPr>
-          <w:highlight w:val="yellow"/>
-          <w:lang w:val="fr-CA"/>
-        </w:rPr>
-        <w:t>OSD335x-SM</w:t>
+          <w:lang w:val="fr-CA"/>
+        </w:rPr>
+        <w:t>OSD335</w:t>
+      </w:r>
+      <w:r>
+        <w:rPr>
+          <w:lang w:val="fr-CA"/>
+        </w:rPr>
+        <w:t>8</w:t>
+      </w:r>
+      <w:r>
+        <w:rPr>
+          <w:lang w:val="fr-CA"/>
+        </w:rPr>
+        <w:t>-SM</w:t>
       </w:r>
       <w:r>
         <w:rPr>
@@ -204,7 +215,19 @@
         <w:rPr>
           <w:lang w:val="fr-CA"/>
         </w:rPr>
-        <w:t xml:space="preserve">comporte quelques rails d’alimentations alimentées par le PMIC TPS65217C et le LDO TL5209, tout les deux intégrés dans le OSD335x-SM. Le système comporte un rail à 5V, deux rails à 3.3V et deux rails à 1.8V. L’alimentation du </w:t>
+        <w:t>comporte quelques rails d’alimentations alimentées par le PMIC TPS65217C et le LDO TL5209, tout les deux intégrés dans le OSD335</w:t>
+      </w:r>
+      <w:r>
+        <w:rPr>
+          <w:lang w:val="fr-CA"/>
+        </w:rPr>
+        <w:t>8</w:t>
+      </w:r>
+      <w:r>
+        <w:rPr>
+          <w:lang w:val="fr-CA"/>
+        </w:rPr>
+        <w:t xml:space="preserve">-SM. Le système comporte un rail à 5V, deux rails à 3.3V et deux rails à 1.8V. L’alimentation du </w:t>
       </w:r>
       <w:proofErr w:type="spellStart"/>
       <w:r>
@@ -277,7 +300,19 @@
         <w:rPr>
           <w:lang w:val="fr-CA"/>
         </w:rPr>
-        <w:t xml:space="preserve"> OSD335x-SM en fonction du rail d’alimentation</w:t>
+        <w:t xml:space="preserve"> OSD335</w:t>
+      </w:r>
+      <w:r>
+        <w:rPr>
+          <w:lang w:val="fr-CA"/>
+        </w:rPr>
+        <w:t>8-</w:t>
+      </w:r>
+      <w:r>
+        <w:rPr>
+          <w:lang w:val="fr-CA"/>
+        </w:rPr>
+        <w:t>SM en fonction du rail d’alimentation</w:t>
       </w:r>
     </w:p>
     <w:tbl>
@@ -708,7 +743,19 @@
         <w:rPr>
           <w:lang w:val="fr-CA"/>
         </w:rPr>
-        <w:t xml:space="preserve"> OSD335x-SM</w:t>
+        <w:t xml:space="preserve"> OSD335</w:t>
+      </w:r>
+      <w:r>
+        <w:rPr>
+          <w:lang w:val="fr-CA"/>
+        </w:rPr>
+        <w:t>8</w:t>
+      </w:r>
+      <w:r>
+        <w:rPr>
+          <w:lang w:val="fr-CA"/>
+        </w:rPr>
+        <w:t>-SM</w:t>
       </w:r>
       <w:r>
         <w:rPr>
@@ -3529,7 +3576,19 @@
         <w:rPr>
           <w:lang w:val="fr-CA"/>
         </w:rPr>
-        <w:t>connectés aux rails d’alimentation du OSD335x-SM.</w:t>
+        <w:t>connectés aux rails d’alimentation du OSD335</w:t>
+      </w:r>
+      <w:r>
+        <w:rPr>
+          <w:lang w:val="fr-CA"/>
+        </w:rPr>
+        <w:t>8</w:t>
+      </w:r>
+      <w:r>
+        <w:rPr>
+          <w:lang w:val="fr-CA"/>
+        </w:rPr>
+        <w:t>-SM.</w:t>
       </w:r>
     </w:p>
     <w:tbl>
@@ -4761,8 +4820,6 @@
               </w:rPr>
               <w:t>0,12</w:t>
             </w:r>
-            <w:bookmarkStart w:id="0" w:name="_GoBack"/>
-            <w:bookmarkEnd w:id="0"/>
           </w:p>
         </w:tc>
       </w:tr>
@@ -6977,20 +7034,288 @@
     <w:p>
       <w:pPr>
         <w:rPr>
+          <w:sz w:val="18"/>
+          <w:szCs w:val="18"/>
           <w:lang w:val="fr-CA"/>
         </w:rPr>
       </w:pPr>
       <w:r>
         <w:rPr>
-          <w:lang w:val="fr-CA"/>
-        </w:rPr>
-        <w:t>*</w:t>
-      </w:r>
-      <w:r>
-        <w:rPr>
-          <w:lang w:val="fr-CA"/>
-        </w:rPr>
-        <w:t xml:space="preserve">  L’efficacité des rails d’alimentation dépendent du courant circulant sur celles-ci. L’efficacité utilisée ici représente la meilleure estimation que nous pouvions utiliser basé sur le graphique présenté dans l’annexe 1.</w:t>
+          <w:sz w:val="18"/>
+          <w:szCs w:val="18"/>
+          <w:lang w:val="fr-CA"/>
+        </w:rPr>
+        <w:t>* L’efficacité des rails d’alimentation dépendent du courant circulant sur celles-ci. L’efficacité utilisée ici représente la meilleure estimation que nous pouvions utiliser basé sur le graphique présenté dans l’annexe 1.</w:t>
+      </w:r>
+    </w:p>
+    <w:p>
+      <w:pPr>
+        <w:rPr>
+          <w:sz w:val="18"/>
+          <w:szCs w:val="18"/>
+          <w:lang w:val="fr-CA"/>
+        </w:rPr>
+      </w:pPr>
+      <w:r>
+        <w:rPr>
+          <w:sz w:val="18"/>
+          <w:szCs w:val="18"/>
+          <w:lang w:val="fr-CA"/>
+        </w:rPr>
+        <w:t xml:space="preserve">** La valeur de consommation de courant calculé </w:t>
+      </w:r>
+      <w:r>
+        <w:rPr>
+          <w:sz w:val="18"/>
+          <w:szCs w:val="18"/>
+          <w:lang w:val="fr-CA"/>
+        </w:rPr>
+        <w:t>est en utilisant la valeur maximale de consommation puissance</w:t>
+      </w:r>
+      <w:r>
+        <w:rPr>
+          <w:sz w:val="18"/>
+          <w:szCs w:val="18"/>
+          <w:lang w:val="fr-CA"/>
+        </w:rPr>
+        <w:t xml:space="preserve"> </w:t>
+      </w:r>
+      <w:r>
+        <w:rPr>
+          <w:sz w:val="18"/>
+          <w:szCs w:val="18"/>
+          <w:lang w:val="fr-CA"/>
+        </w:rPr>
+        <w:t xml:space="preserve">trouvée dans la fiche technique du TDA19988 (dernière ligne du tableau 29). </w:t>
+      </w:r>
+      <w:r>
+        <w:rPr>
+          <w:sz w:val="18"/>
+          <w:szCs w:val="18"/>
+          <w:lang w:val="fr-CA"/>
+        </w:rPr>
+        <w:t>L</w:t>
+      </w:r>
+      <w:r>
+        <w:rPr>
+          <w:sz w:val="18"/>
+          <w:szCs w:val="18"/>
+          <w:lang w:val="fr-CA"/>
+        </w:rPr>
+        <w:t>e</w:t>
+      </w:r>
+      <w:r>
+        <w:rPr>
+          <w:sz w:val="18"/>
+          <w:szCs w:val="18"/>
+          <w:lang w:val="fr-CA"/>
+        </w:rPr>
+        <w:t xml:space="preserve"> courant tiré par le HDMI Transceiver peut </w:t>
+      </w:r>
+      <w:r>
+        <w:rPr>
+          <w:sz w:val="18"/>
+          <w:szCs w:val="18"/>
+          <w:lang w:val="fr-CA"/>
+        </w:rPr>
+        <w:t xml:space="preserve">donc </w:t>
+      </w:r>
+      <w:r>
+        <w:rPr>
+          <w:sz w:val="18"/>
+          <w:szCs w:val="18"/>
+          <w:lang w:val="fr-CA"/>
+        </w:rPr>
+        <w:t xml:space="preserve">excéder le courant maximal </w:t>
+      </w:r>
+      <w:r>
+        <w:rPr>
+          <w:sz w:val="18"/>
+          <w:szCs w:val="18"/>
+          <w:lang w:val="fr-CA"/>
+        </w:rPr>
+        <w:t xml:space="preserve">du </w:t>
+      </w:r>
+      <w:r>
+        <w:rPr>
+          <w:sz w:val="18"/>
+          <w:szCs w:val="18"/>
+          <w:lang w:val="fr-CA"/>
+        </w:rPr>
+        <w:t>rail. Cependant,</w:t>
+      </w:r>
+      <w:r>
+        <w:rPr>
+          <w:sz w:val="18"/>
+          <w:szCs w:val="18"/>
+          <w:lang w:val="fr-CA"/>
+        </w:rPr>
+        <w:t xml:space="preserve"> </w:t>
+      </w:r>
+      <w:r>
+        <w:rPr>
+          <w:sz w:val="18"/>
+          <w:szCs w:val="18"/>
+          <w:lang w:val="fr-CA"/>
+        </w:rPr>
+        <w:t>la consommation du HDMI sera moindre que celle prévu dans la fiche technique puisque les 8 derniers bits sont tronqués dans notre design</w:t>
+      </w:r>
+      <w:r>
+        <w:rPr>
+          <w:sz w:val="18"/>
+          <w:szCs w:val="18"/>
+          <w:lang w:val="fr-CA"/>
+        </w:rPr>
+        <w:t xml:space="preserve">. </w:t>
+      </w:r>
+      <w:r>
+        <w:rPr>
+          <w:sz w:val="18"/>
+          <w:szCs w:val="18"/>
+          <w:lang w:val="fr-CA"/>
+        </w:rPr>
+        <w:t xml:space="preserve">Nous ne sommes malheureusement pas en mesure de calculé le gain que </w:t>
+      </w:r>
+      <w:r>
+        <w:rPr>
+          <w:sz w:val="18"/>
+          <w:szCs w:val="18"/>
+          <w:lang w:val="fr-CA"/>
+        </w:rPr>
+        <w:lastRenderedPageBreak/>
+        <w:t xml:space="preserve">cela représente. </w:t>
+      </w:r>
+      <w:r>
+        <w:rPr>
+          <w:sz w:val="18"/>
+          <w:szCs w:val="18"/>
+          <w:lang w:val="fr-CA"/>
+        </w:rPr>
+        <w:t>De plus,</w:t>
+      </w:r>
+      <w:r>
+        <w:rPr>
+          <w:sz w:val="18"/>
+          <w:szCs w:val="18"/>
+          <w:lang w:val="fr-CA"/>
+        </w:rPr>
+        <w:t xml:space="preserve"> </w:t>
+      </w:r>
+      <w:r>
+        <w:rPr>
+          <w:sz w:val="18"/>
+          <w:szCs w:val="18"/>
+          <w:lang w:val="fr-CA"/>
+        </w:rPr>
+        <w:t xml:space="preserve">selon le budget de puissance présenté dans les App notes de Octavo </w:t>
+      </w:r>
+      <w:proofErr w:type="spellStart"/>
+      <w:r>
+        <w:rPr>
+          <w:sz w:val="18"/>
+          <w:szCs w:val="18"/>
+          <w:lang w:val="fr-CA"/>
+        </w:rPr>
+        <w:t>Systems</w:t>
+      </w:r>
+      <w:proofErr w:type="spellEnd"/>
+      <w:r>
+        <w:rPr>
+          <w:sz w:val="18"/>
+          <w:szCs w:val="18"/>
+          <w:lang w:val="fr-CA"/>
+        </w:rPr>
+        <w:t>, le courant maximal de cette composante serait de 77 mA</w:t>
+      </w:r>
+      <w:r>
+        <w:rPr>
+          <w:sz w:val="18"/>
+          <w:szCs w:val="18"/>
+          <w:lang w:val="fr-CA"/>
+        </w:rPr>
+        <w:t xml:space="preserve">. </w:t>
+      </w:r>
+      <w:r>
+        <w:rPr>
+          <w:sz w:val="18"/>
+          <w:szCs w:val="18"/>
+          <w:lang w:val="fr-CA"/>
+        </w:rPr>
+        <w:t>Finalement</w:t>
+      </w:r>
+      <w:r>
+        <w:rPr>
+          <w:sz w:val="18"/>
+          <w:szCs w:val="18"/>
+          <w:lang w:val="fr-CA"/>
+        </w:rPr>
+        <w:t xml:space="preserve">, les designs de référence du OSD3358-BAS SBC, du OSD3358-SM RED et du </w:t>
+      </w:r>
+      <w:proofErr w:type="spellStart"/>
+      <w:r>
+        <w:rPr>
+          <w:sz w:val="18"/>
+          <w:szCs w:val="18"/>
+          <w:lang w:val="fr-CA"/>
+        </w:rPr>
+        <w:t>Beaglebone</w:t>
+      </w:r>
+      <w:proofErr w:type="spellEnd"/>
+      <w:r>
+        <w:rPr>
+          <w:sz w:val="18"/>
+          <w:szCs w:val="18"/>
+          <w:lang w:val="fr-CA"/>
+        </w:rPr>
+        <w:t xml:space="preserve"> Black, </w:t>
+      </w:r>
+      <w:r>
+        <w:rPr>
+          <w:sz w:val="18"/>
+          <w:szCs w:val="18"/>
+          <w:lang w:val="fr-CA"/>
+        </w:rPr>
+        <w:t>branchent l’alimentation 1.8V du</w:t>
+      </w:r>
+      <w:r>
+        <w:rPr>
+          <w:sz w:val="18"/>
+          <w:szCs w:val="18"/>
+          <w:lang w:val="fr-CA"/>
+        </w:rPr>
+        <w:t xml:space="preserve"> TDA19988</w:t>
+      </w:r>
+      <w:r>
+        <w:rPr>
+          <w:sz w:val="18"/>
+          <w:szCs w:val="18"/>
+          <w:lang w:val="fr-CA"/>
+        </w:rPr>
+        <w:t xml:space="preserve"> sur </w:t>
+      </w:r>
+      <w:r>
+        <w:rPr>
+          <w:sz w:val="18"/>
+          <w:szCs w:val="18"/>
+          <w:lang w:val="fr-CA"/>
+        </w:rPr>
+        <w:t xml:space="preserve">le rail SYS_RTC_1P8V. Nous sommes donc </w:t>
+      </w:r>
+      <w:r>
+        <w:rPr>
+          <w:sz w:val="18"/>
+          <w:szCs w:val="18"/>
+          <w:lang w:val="fr-CA"/>
+        </w:rPr>
+        <w:t>confiants</w:t>
+      </w:r>
+      <w:r>
+        <w:rPr>
+          <w:sz w:val="18"/>
+          <w:szCs w:val="18"/>
+          <w:lang w:val="fr-CA"/>
+        </w:rPr>
+        <w:t xml:space="preserve"> que notre design fonctionnera.</w:t>
       </w:r>
     </w:p>
     <w:p>
@@ -7006,6 +7331,692 @@
           <w:lang w:val="fr-CA"/>
         </w:rPr>
       </w:pPr>
+      <w:r>
+        <w:rPr>
+          <w:b/>
+          <w:lang w:val="fr-CA"/>
+        </w:rPr>
+        <w:t>Tableau 4 :</w:t>
+      </w:r>
+      <w:r>
+        <w:rPr>
+          <w:lang w:val="fr-CA"/>
+        </w:rPr>
+        <w:t xml:space="preserve"> Consommation de puissance total et puissance disponible par alimentation du système.</w:t>
+      </w:r>
+    </w:p>
+    <w:tbl>
+      <w:tblPr>
+        <w:tblStyle w:val="GridTable5Dark-Accent3"/>
+        <w:tblW w:w="3700" w:type="dxa"/>
+        <w:jc w:val="center"/>
+        <w:tblLook w:val="04A0" w:firstRow="1" w:lastRow="0" w:firstColumn="1" w:lastColumn="0" w:noHBand="0" w:noVBand="1"/>
+      </w:tblPr>
+      <w:tblGrid>
+        <w:gridCol w:w="1355"/>
+        <w:gridCol w:w="1300"/>
+        <w:gridCol w:w="1200"/>
+      </w:tblGrid>
+      <w:tr>
+        <w:trPr>
+          <w:cnfStyle w:val="100000000000" w:firstRow="1" w:lastRow="0" w:firstColumn="0" w:lastColumn="0" w:oddVBand="0" w:evenVBand="0" w:oddHBand="0" w:evenHBand="0" w:firstRowFirstColumn="0" w:firstRowLastColumn="0" w:lastRowFirstColumn="0" w:lastRowLastColumn="0"/>
+          <w:trHeight w:val="233"/>
+          <w:jc w:val="center"/>
+        </w:trPr>
+        <w:tc>
+          <w:tcPr>
+            <w:cnfStyle w:val="001000000000" w:firstRow="0" w:lastRow="0" w:firstColumn="1" w:lastColumn="0" w:oddVBand="0" w:evenVBand="0" w:oddHBand="0" w:evenHBand="0" w:firstRowFirstColumn="0" w:firstRowLastColumn="0" w:lastRowFirstColumn="0" w:lastRowLastColumn="0"/>
+            <w:tcW w:w="1200" w:type="dxa"/>
+            <w:noWrap/>
+            <w:vAlign w:val="center"/>
+            <w:hideMark/>
+          </w:tcPr>
+          <w:p>
+            <w:pPr>
+              <w:rPr>
+                <w:rFonts w:ascii="Calibri" w:eastAsia="Times New Roman" w:hAnsi="Calibri" w:cs="Calibri"/>
+                <w:color w:val="000000"/>
+                <w:sz w:val="18"/>
+                <w:szCs w:val="18"/>
+                <w:lang w:eastAsia="en-CA"/>
+              </w:rPr>
+            </w:pPr>
+            <w:r>
+              <w:rPr>
+                <w:rFonts w:ascii="Calibri" w:eastAsia="Times New Roman" w:hAnsi="Calibri" w:cs="Calibri"/>
+                <w:color w:val="000000"/>
+                <w:sz w:val="18"/>
+                <w:szCs w:val="18"/>
+                <w:lang w:eastAsia="en-CA"/>
+              </w:rPr>
+              <w:t> </w:t>
+            </w:r>
+          </w:p>
+        </w:tc>
+        <w:tc>
+          <w:tcPr>
+            <w:tcW w:w="1300" w:type="dxa"/>
+            <w:noWrap/>
+            <w:vAlign w:val="center"/>
+            <w:hideMark/>
+          </w:tcPr>
+          <w:p>
+            <w:pPr>
+              <w:jc w:val="center"/>
+              <w:cnfStyle w:val="100000000000" w:firstRow="1" w:lastRow="0" w:firstColumn="0" w:lastColumn="0" w:oddVBand="0" w:evenVBand="0" w:oddHBand="0" w:evenHBand="0" w:firstRowFirstColumn="0" w:firstRowLastColumn="0" w:lastRowFirstColumn="0" w:lastRowLastColumn="0"/>
+              <w:rPr>
+                <w:rFonts w:ascii="Calibri" w:eastAsia="Times New Roman" w:hAnsi="Calibri" w:cs="Calibri"/>
+                <w:color w:val="000000"/>
+                <w:sz w:val="18"/>
+                <w:szCs w:val="18"/>
+                <w:lang w:eastAsia="en-CA"/>
+              </w:rPr>
+            </w:pPr>
+            <w:r>
+              <w:rPr>
+                <w:rFonts w:ascii="Calibri" w:eastAsia="Times New Roman" w:hAnsi="Calibri" w:cs="Calibri"/>
+                <w:color w:val="000000"/>
+                <w:sz w:val="18"/>
+                <w:szCs w:val="18"/>
+                <w:lang w:eastAsia="en-CA"/>
+              </w:rPr>
+              <w:t>Puissance (</w:t>
+            </w:r>
+            <w:proofErr w:type="spellStart"/>
+            <w:r>
+              <w:rPr>
+                <w:rFonts w:ascii="Calibri" w:eastAsia="Times New Roman" w:hAnsi="Calibri" w:cs="Calibri"/>
+                <w:color w:val="000000"/>
+                <w:sz w:val="18"/>
+                <w:szCs w:val="18"/>
+                <w:lang w:eastAsia="en-CA"/>
+              </w:rPr>
+              <w:t>mW</w:t>
+            </w:r>
+            <w:proofErr w:type="spellEnd"/>
+            <w:r>
+              <w:rPr>
+                <w:rFonts w:ascii="Calibri" w:eastAsia="Times New Roman" w:hAnsi="Calibri" w:cs="Calibri"/>
+                <w:color w:val="000000"/>
+                <w:sz w:val="18"/>
+                <w:szCs w:val="18"/>
+                <w:lang w:eastAsia="en-CA"/>
+              </w:rPr>
+              <w:t>)</w:t>
+            </w:r>
+          </w:p>
+        </w:tc>
+        <w:tc>
+          <w:tcPr>
+            <w:tcW w:w="1200" w:type="dxa"/>
+            <w:noWrap/>
+            <w:vAlign w:val="center"/>
+            <w:hideMark/>
+          </w:tcPr>
+          <w:p>
+            <w:pPr>
+              <w:cnfStyle w:val="100000000000" w:firstRow="1" w:lastRow="0" w:firstColumn="0" w:lastColumn="0" w:oddVBand="0" w:evenVBand="0" w:oddHBand="0" w:evenHBand="0" w:firstRowFirstColumn="0" w:firstRowLastColumn="0" w:lastRowFirstColumn="0" w:lastRowLastColumn="0"/>
+              <w:rPr>
+                <w:rFonts w:ascii="Calibri" w:eastAsia="Times New Roman" w:hAnsi="Calibri" w:cs="Calibri"/>
+                <w:color w:val="000000"/>
+                <w:sz w:val="18"/>
+                <w:szCs w:val="18"/>
+                <w:lang w:eastAsia="en-CA"/>
+              </w:rPr>
+            </w:pPr>
+            <w:r>
+              <w:rPr>
+                <w:rFonts w:ascii="Calibri" w:eastAsia="Times New Roman" w:hAnsi="Calibri" w:cs="Calibri"/>
+                <w:color w:val="000000"/>
+                <w:sz w:val="18"/>
+                <w:szCs w:val="18"/>
+                <w:lang w:eastAsia="en-CA"/>
+              </w:rPr>
+              <w:t>Courant (A)</w:t>
+            </w:r>
+          </w:p>
+        </w:tc>
+      </w:tr>
+      <w:tr>
+        <w:trPr>
+          <w:cnfStyle w:val="000000100000" w:firstRow="0" w:lastRow="0" w:firstColumn="0" w:lastColumn="0" w:oddVBand="0" w:evenVBand="0" w:oddHBand="1" w:evenHBand="0" w:firstRowFirstColumn="0" w:firstRowLastColumn="0" w:lastRowFirstColumn="0" w:lastRowLastColumn="0"/>
+          <w:trHeight w:val="233"/>
+          <w:jc w:val="center"/>
+        </w:trPr>
+        <w:tc>
+          <w:tcPr>
+            <w:cnfStyle w:val="001000000000" w:firstRow="0" w:lastRow="0" w:firstColumn="1" w:lastColumn="0" w:oddVBand="0" w:evenVBand="0" w:oddHBand="0" w:evenHBand="0" w:firstRowFirstColumn="0" w:firstRowLastColumn="0" w:lastRowFirstColumn="0" w:lastRowLastColumn="0"/>
+            <w:tcW w:w="1200" w:type="dxa"/>
+            <w:vMerge w:val="restart"/>
+            <w:vAlign w:val="center"/>
+            <w:hideMark/>
+          </w:tcPr>
+          <w:p>
+            <w:pPr>
+              <w:rPr>
+                <w:rFonts w:ascii="Calibri" w:eastAsia="Times New Roman" w:hAnsi="Calibri" w:cs="Calibri"/>
+                <w:color w:val="000000"/>
+                <w:sz w:val="18"/>
+                <w:szCs w:val="18"/>
+                <w:lang w:eastAsia="en-CA"/>
+              </w:rPr>
+            </w:pPr>
+            <w:r>
+              <w:rPr>
+                <w:rFonts w:ascii="Calibri" w:eastAsia="Times New Roman" w:hAnsi="Calibri" w:cs="Calibri"/>
+                <w:color w:val="000000"/>
+                <w:sz w:val="18"/>
+                <w:szCs w:val="18"/>
+                <w:lang w:eastAsia="en-CA"/>
+              </w:rPr>
+              <w:t xml:space="preserve">Disponible </w:t>
+            </w:r>
+            <w:proofErr w:type="spellStart"/>
+            <w:r>
+              <w:rPr>
+                <w:rFonts w:ascii="Calibri" w:eastAsia="Times New Roman" w:hAnsi="Calibri" w:cs="Calibri"/>
+                <w:color w:val="000000"/>
+                <w:sz w:val="18"/>
+                <w:szCs w:val="18"/>
+                <w:lang w:eastAsia="en-CA"/>
+              </w:rPr>
+              <w:t>selon</w:t>
+            </w:r>
+            <w:proofErr w:type="spellEnd"/>
+            <w:r>
+              <w:rPr>
+                <w:rFonts w:ascii="Calibri" w:eastAsia="Times New Roman" w:hAnsi="Calibri" w:cs="Calibri"/>
+                <w:color w:val="000000"/>
+                <w:sz w:val="18"/>
+                <w:szCs w:val="18"/>
+                <w:lang w:eastAsia="en-CA"/>
+              </w:rPr>
+              <w:t xml:space="preserve"> </w:t>
+            </w:r>
+            <w:proofErr w:type="spellStart"/>
+            <w:r>
+              <w:rPr>
+                <w:rFonts w:ascii="Calibri" w:eastAsia="Times New Roman" w:hAnsi="Calibri" w:cs="Calibri"/>
+                <w:color w:val="000000"/>
+                <w:sz w:val="18"/>
+                <w:szCs w:val="18"/>
+                <w:lang w:eastAsia="en-CA"/>
+              </w:rPr>
+              <w:t>l'alimentation</w:t>
+            </w:r>
+            <w:proofErr w:type="spellEnd"/>
+          </w:p>
+        </w:tc>
+        <w:tc>
+          <w:tcPr>
+            <w:tcW w:w="1300" w:type="dxa"/>
+            <w:noWrap/>
+            <w:vAlign w:val="center"/>
+            <w:hideMark/>
+          </w:tcPr>
+          <w:p>
+            <w:pPr>
+              <w:jc w:val="center"/>
+              <w:cnfStyle w:val="000000100000" w:firstRow="0" w:lastRow="0" w:firstColumn="0" w:lastColumn="0" w:oddVBand="0" w:evenVBand="0" w:oddHBand="1" w:evenHBand="0" w:firstRowFirstColumn="0" w:firstRowLastColumn="0" w:lastRowFirstColumn="0" w:lastRowLastColumn="0"/>
+              <w:rPr>
+                <w:rFonts w:ascii="Calibri" w:eastAsia="Times New Roman" w:hAnsi="Calibri" w:cs="Calibri"/>
+                <w:color w:val="000000"/>
+                <w:sz w:val="18"/>
+                <w:szCs w:val="18"/>
+                <w:lang w:eastAsia="en-CA"/>
+              </w:rPr>
+            </w:pPr>
+            <w:r>
+              <w:rPr>
+                <w:rFonts w:ascii="Calibri" w:eastAsia="Times New Roman" w:hAnsi="Calibri" w:cs="Calibri"/>
+                <w:color w:val="000000"/>
+                <w:sz w:val="18"/>
+                <w:szCs w:val="18"/>
+                <w:lang w:eastAsia="en-CA"/>
+              </w:rPr>
+              <w:t>10000,00</w:t>
+            </w:r>
+          </w:p>
+        </w:tc>
+        <w:tc>
+          <w:tcPr>
+            <w:tcW w:w="1200" w:type="dxa"/>
+            <w:noWrap/>
+            <w:vAlign w:val="center"/>
+            <w:hideMark/>
+          </w:tcPr>
+          <w:p>
+            <w:pPr>
+              <w:jc w:val="center"/>
+              <w:cnfStyle w:val="000000100000" w:firstRow="0" w:lastRow="0" w:firstColumn="0" w:lastColumn="0" w:oddVBand="0" w:evenVBand="0" w:oddHBand="1" w:evenHBand="0" w:firstRowFirstColumn="0" w:firstRowLastColumn="0" w:lastRowFirstColumn="0" w:lastRowLastColumn="0"/>
+              <w:rPr>
+                <w:rFonts w:ascii="Calibri" w:eastAsia="Times New Roman" w:hAnsi="Calibri" w:cs="Calibri"/>
+                <w:color w:val="000000"/>
+                <w:sz w:val="18"/>
+                <w:szCs w:val="18"/>
+                <w:lang w:eastAsia="en-CA"/>
+              </w:rPr>
+            </w:pPr>
+            <w:r>
+              <w:rPr>
+                <w:rFonts w:ascii="Calibri" w:eastAsia="Times New Roman" w:hAnsi="Calibri" w:cs="Calibri"/>
+                <w:color w:val="000000"/>
+                <w:sz w:val="18"/>
+                <w:szCs w:val="18"/>
+                <w:lang w:eastAsia="en-CA"/>
+              </w:rPr>
+              <w:t>2</w:t>
+            </w:r>
+          </w:p>
+        </w:tc>
+      </w:tr>
+      <w:tr>
+        <w:trPr>
+          <w:trHeight w:val="233"/>
+          <w:jc w:val="center"/>
+        </w:trPr>
+        <w:tc>
+          <w:tcPr>
+            <w:cnfStyle w:val="001000000000" w:firstRow="0" w:lastRow="0" w:firstColumn="1" w:lastColumn="0" w:oddVBand="0" w:evenVBand="0" w:oddHBand="0" w:evenHBand="0" w:firstRowFirstColumn="0" w:firstRowLastColumn="0" w:lastRowFirstColumn="0" w:lastRowLastColumn="0"/>
+            <w:tcW w:w="1200" w:type="dxa"/>
+            <w:vMerge/>
+            <w:vAlign w:val="center"/>
+            <w:hideMark/>
+          </w:tcPr>
+          <w:p>
+            <w:pPr>
+              <w:rPr>
+                <w:rFonts w:ascii="Calibri" w:eastAsia="Times New Roman" w:hAnsi="Calibri" w:cs="Calibri"/>
+                <w:color w:val="000000"/>
+                <w:sz w:val="18"/>
+                <w:szCs w:val="18"/>
+                <w:lang w:eastAsia="en-CA"/>
+              </w:rPr>
+            </w:pPr>
+          </w:p>
+        </w:tc>
+        <w:tc>
+          <w:tcPr>
+            <w:tcW w:w="1300" w:type="dxa"/>
+            <w:noWrap/>
+            <w:vAlign w:val="center"/>
+            <w:hideMark/>
+          </w:tcPr>
+          <w:p>
+            <w:pPr>
+              <w:jc w:val="center"/>
+              <w:cnfStyle w:val="000000000000" w:firstRow="0" w:lastRow="0" w:firstColumn="0" w:lastColumn="0" w:oddVBand="0" w:evenVBand="0" w:oddHBand="0" w:evenHBand="0" w:firstRowFirstColumn="0" w:firstRowLastColumn="0" w:lastRowFirstColumn="0" w:lastRowLastColumn="0"/>
+              <w:rPr>
+                <w:rFonts w:ascii="Calibri" w:eastAsia="Times New Roman" w:hAnsi="Calibri" w:cs="Calibri"/>
+                <w:color w:val="000000"/>
+                <w:sz w:val="18"/>
+                <w:szCs w:val="18"/>
+                <w:lang w:eastAsia="en-CA"/>
+              </w:rPr>
+            </w:pPr>
+            <w:r>
+              <w:rPr>
+                <w:rFonts w:ascii="Calibri" w:eastAsia="Times New Roman" w:hAnsi="Calibri" w:cs="Calibri"/>
+                <w:color w:val="000000"/>
+                <w:sz w:val="18"/>
+                <w:szCs w:val="18"/>
+                <w:lang w:eastAsia="en-CA"/>
+              </w:rPr>
+              <w:t>6500,00</w:t>
+            </w:r>
+          </w:p>
+        </w:tc>
+        <w:tc>
+          <w:tcPr>
+            <w:tcW w:w="1200" w:type="dxa"/>
+            <w:noWrap/>
+            <w:vAlign w:val="center"/>
+            <w:hideMark/>
+          </w:tcPr>
+          <w:p>
+            <w:pPr>
+              <w:jc w:val="center"/>
+              <w:cnfStyle w:val="000000000000" w:firstRow="0" w:lastRow="0" w:firstColumn="0" w:lastColumn="0" w:oddVBand="0" w:evenVBand="0" w:oddHBand="0" w:evenHBand="0" w:firstRowFirstColumn="0" w:firstRowLastColumn="0" w:lastRowFirstColumn="0" w:lastRowLastColumn="0"/>
+              <w:rPr>
+                <w:rFonts w:ascii="Calibri" w:eastAsia="Times New Roman" w:hAnsi="Calibri" w:cs="Calibri"/>
+                <w:color w:val="000000"/>
+                <w:sz w:val="18"/>
+                <w:szCs w:val="18"/>
+                <w:lang w:eastAsia="en-CA"/>
+              </w:rPr>
+            </w:pPr>
+            <w:r>
+              <w:rPr>
+                <w:rFonts w:ascii="Calibri" w:eastAsia="Times New Roman" w:hAnsi="Calibri" w:cs="Calibri"/>
+                <w:color w:val="000000"/>
+                <w:sz w:val="18"/>
+                <w:szCs w:val="18"/>
+                <w:lang w:eastAsia="en-CA"/>
+              </w:rPr>
+              <w:t>1,3</w:t>
+            </w:r>
+          </w:p>
+        </w:tc>
+      </w:tr>
+      <w:tr>
+        <w:trPr>
+          <w:cnfStyle w:val="000000100000" w:firstRow="0" w:lastRow="0" w:firstColumn="0" w:lastColumn="0" w:oddVBand="0" w:evenVBand="0" w:oddHBand="1" w:evenHBand="0" w:firstRowFirstColumn="0" w:firstRowLastColumn="0" w:lastRowFirstColumn="0" w:lastRowLastColumn="0"/>
+          <w:trHeight w:val="465"/>
+          <w:jc w:val="center"/>
+        </w:trPr>
+        <w:tc>
+          <w:tcPr>
+            <w:cnfStyle w:val="001000000000" w:firstRow="0" w:lastRow="0" w:firstColumn="1" w:lastColumn="0" w:oddVBand="0" w:evenVBand="0" w:oddHBand="0" w:evenHBand="0" w:firstRowFirstColumn="0" w:firstRowLastColumn="0" w:lastRowFirstColumn="0" w:lastRowLastColumn="0"/>
+            <w:tcW w:w="1200" w:type="dxa"/>
+            <w:vAlign w:val="center"/>
+            <w:hideMark/>
+          </w:tcPr>
+          <w:p>
+            <w:pPr>
+              <w:rPr>
+                <w:rFonts w:ascii="Calibri" w:eastAsia="Times New Roman" w:hAnsi="Calibri" w:cs="Calibri"/>
+                <w:color w:val="000000"/>
+                <w:sz w:val="18"/>
+                <w:szCs w:val="18"/>
+                <w:lang w:eastAsia="en-CA"/>
+              </w:rPr>
+            </w:pPr>
+            <w:proofErr w:type="spellStart"/>
+            <w:r>
+              <w:rPr>
+                <w:rFonts w:ascii="Calibri" w:eastAsia="Times New Roman" w:hAnsi="Calibri" w:cs="Calibri"/>
+                <w:color w:val="000000"/>
+                <w:sz w:val="18"/>
+                <w:szCs w:val="18"/>
+                <w:lang w:eastAsia="en-CA"/>
+              </w:rPr>
+              <w:t>Consommation</w:t>
+            </w:r>
+            <w:proofErr w:type="spellEnd"/>
+            <w:r>
+              <w:rPr>
+                <w:rFonts w:ascii="Calibri" w:eastAsia="Times New Roman" w:hAnsi="Calibri" w:cs="Calibri"/>
+                <w:color w:val="000000"/>
+                <w:sz w:val="18"/>
+                <w:szCs w:val="18"/>
+                <w:lang w:eastAsia="en-CA"/>
+              </w:rPr>
+              <w:t xml:space="preserve"> </w:t>
+            </w:r>
+            <w:proofErr w:type="spellStart"/>
+            <w:r>
+              <w:rPr>
+                <w:rFonts w:ascii="Calibri" w:eastAsia="Times New Roman" w:hAnsi="Calibri" w:cs="Calibri"/>
+                <w:color w:val="000000"/>
+                <w:sz w:val="18"/>
+                <w:szCs w:val="18"/>
+                <w:lang w:eastAsia="en-CA"/>
+              </w:rPr>
+              <w:t>totale</w:t>
+            </w:r>
+            <w:proofErr w:type="spellEnd"/>
+          </w:p>
+        </w:tc>
+        <w:tc>
+          <w:tcPr>
+            <w:tcW w:w="1300" w:type="dxa"/>
+            <w:noWrap/>
+            <w:vAlign w:val="center"/>
+            <w:hideMark/>
+          </w:tcPr>
+          <w:p>
+            <w:pPr>
+              <w:jc w:val="center"/>
+              <w:cnfStyle w:val="000000100000" w:firstRow="0" w:lastRow="0" w:firstColumn="0" w:lastColumn="0" w:oddVBand="0" w:evenVBand="0" w:oddHBand="1" w:evenHBand="0" w:firstRowFirstColumn="0" w:firstRowLastColumn="0" w:lastRowFirstColumn="0" w:lastRowLastColumn="0"/>
+              <w:rPr>
+                <w:rFonts w:ascii="Calibri" w:eastAsia="Times New Roman" w:hAnsi="Calibri" w:cs="Calibri"/>
+                <w:color w:val="000000"/>
+                <w:sz w:val="18"/>
+                <w:szCs w:val="18"/>
+                <w:lang w:eastAsia="en-CA"/>
+              </w:rPr>
+            </w:pPr>
+            <w:r>
+              <w:rPr>
+                <w:rFonts w:ascii="Calibri" w:eastAsia="Times New Roman" w:hAnsi="Calibri" w:cs="Calibri"/>
+                <w:color w:val="000000"/>
+                <w:sz w:val="18"/>
+                <w:szCs w:val="18"/>
+                <w:lang w:eastAsia="en-CA"/>
+              </w:rPr>
+              <w:t>4035,26</w:t>
+            </w:r>
+          </w:p>
+        </w:tc>
+        <w:tc>
+          <w:tcPr>
+            <w:tcW w:w="1200" w:type="dxa"/>
+            <w:noWrap/>
+            <w:vAlign w:val="center"/>
+            <w:hideMark/>
+          </w:tcPr>
+          <w:p>
+            <w:pPr>
+              <w:jc w:val="center"/>
+              <w:cnfStyle w:val="000000100000" w:firstRow="0" w:lastRow="0" w:firstColumn="0" w:lastColumn="0" w:oddVBand="0" w:evenVBand="0" w:oddHBand="1" w:evenHBand="0" w:firstRowFirstColumn="0" w:firstRowLastColumn="0" w:lastRowFirstColumn="0" w:lastRowLastColumn="0"/>
+              <w:rPr>
+                <w:rFonts w:ascii="Calibri" w:eastAsia="Times New Roman" w:hAnsi="Calibri" w:cs="Calibri"/>
+                <w:color w:val="000000"/>
+                <w:sz w:val="18"/>
+                <w:szCs w:val="18"/>
+                <w:lang w:eastAsia="en-CA"/>
+              </w:rPr>
+            </w:pPr>
+            <w:r>
+              <w:rPr>
+                <w:rFonts w:ascii="Calibri" w:eastAsia="Times New Roman" w:hAnsi="Calibri" w:cs="Calibri"/>
+                <w:color w:val="000000"/>
+                <w:sz w:val="18"/>
+                <w:szCs w:val="18"/>
+                <w:lang w:eastAsia="en-CA"/>
+              </w:rPr>
+              <w:t>0,81</w:t>
+            </w:r>
+          </w:p>
+        </w:tc>
+      </w:tr>
+      <w:tr>
+        <w:trPr>
+          <w:trHeight w:val="233"/>
+          <w:jc w:val="center"/>
+        </w:trPr>
+        <w:tc>
+          <w:tcPr>
+            <w:cnfStyle w:val="001000000000" w:firstRow="0" w:lastRow="0" w:firstColumn="1" w:lastColumn="0" w:oddVBand="0" w:evenVBand="0" w:oddHBand="0" w:evenHBand="0" w:firstRowFirstColumn="0" w:firstRowLastColumn="0" w:lastRowFirstColumn="0" w:lastRowLastColumn="0"/>
+            <w:tcW w:w="1200" w:type="dxa"/>
+            <w:vMerge w:val="restart"/>
+            <w:vAlign w:val="center"/>
+            <w:hideMark/>
+          </w:tcPr>
+          <w:p>
+            <w:pPr>
+              <w:rPr>
+                <w:rFonts w:ascii="Calibri" w:eastAsia="Times New Roman" w:hAnsi="Calibri" w:cs="Calibri"/>
+                <w:color w:val="000000"/>
+                <w:sz w:val="18"/>
+                <w:szCs w:val="18"/>
+                <w:lang w:eastAsia="en-CA"/>
+              </w:rPr>
+            </w:pPr>
+            <w:proofErr w:type="spellStart"/>
+            <w:r>
+              <w:rPr>
+                <w:rFonts w:ascii="Calibri" w:eastAsia="Times New Roman" w:hAnsi="Calibri" w:cs="Calibri"/>
+                <w:color w:val="000000"/>
+                <w:sz w:val="18"/>
+                <w:szCs w:val="18"/>
+                <w:lang w:eastAsia="en-CA"/>
+              </w:rPr>
+              <w:t>Différence</w:t>
+            </w:r>
+            <w:proofErr w:type="spellEnd"/>
+          </w:p>
+        </w:tc>
+        <w:tc>
+          <w:tcPr>
+            <w:tcW w:w="1300" w:type="dxa"/>
+            <w:noWrap/>
+            <w:vAlign w:val="center"/>
+            <w:hideMark/>
+          </w:tcPr>
+          <w:p>
+            <w:pPr>
+              <w:jc w:val="center"/>
+              <w:cnfStyle w:val="000000000000" w:firstRow="0" w:lastRow="0" w:firstColumn="0" w:lastColumn="0" w:oddVBand="0" w:evenVBand="0" w:oddHBand="0" w:evenHBand="0" w:firstRowFirstColumn="0" w:firstRowLastColumn="0" w:lastRowFirstColumn="0" w:lastRowLastColumn="0"/>
+              <w:rPr>
+                <w:rFonts w:ascii="Calibri" w:eastAsia="Times New Roman" w:hAnsi="Calibri" w:cs="Calibri"/>
+                <w:color w:val="000000"/>
+                <w:sz w:val="18"/>
+                <w:szCs w:val="18"/>
+                <w:lang w:eastAsia="en-CA"/>
+              </w:rPr>
+            </w:pPr>
+            <w:r>
+              <w:rPr>
+                <w:rFonts w:ascii="Calibri" w:eastAsia="Times New Roman" w:hAnsi="Calibri" w:cs="Calibri"/>
+                <w:color w:val="000000"/>
+                <w:sz w:val="18"/>
+                <w:szCs w:val="18"/>
+                <w:lang w:eastAsia="en-CA"/>
+              </w:rPr>
+              <w:t>5964,74</w:t>
+            </w:r>
+          </w:p>
+        </w:tc>
+        <w:tc>
+          <w:tcPr>
+            <w:tcW w:w="1200" w:type="dxa"/>
+            <w:noWrap/>
+            <w:vAlign w:val="center"/>
+            <w:hideMark/>
+          </w:tcPr>
+          <w:p>
+            <w:pPr>
+              <w:jc w:val="center"/>
+              <w:cnfStyle w:val="000000000000" w:firstRow="0" w:lastRow="0" w:firstColumn="0" w:lastColumn="0" w:oddVBand="0" w:evenVBand="0" w:oddHBand="0" w:evenHBand="0" w:firstRowFirstColumn="0" w:firstRowLastColumn="0" w:lastRowFirstColumn="0" w:lastRowLastColumn="0"/>
+              <w:rPr>
+                <w:rFonts w:ascii="Calibri" w:eastAsia="Times New Roman" w:hAnsi="Calibri" w:cs="Calibri"/>
+                <w:color w:val="000000"/>
+                <w:sz w:val="18"/>
+                <w:szCs w:val="18"/>
+                <w:lang w:eastAsia="en-CA"/>
+              </w:rPr>
+            </w:pPr>
+            <w:r>
+              <w:rPr>
+                <w:rFonts w:ascii="Calibri" w:eastAsia="Times New Roman" w:hAnsi="Calibri" w:cs="Calibri"/>
+                <w:color w:val="000000"/>
+                <w:sz w:val="18"/>
+                <w:szCs w:val="18"/>
+                <w:lang w:eastAsia="en-CA"/>
+              </w:rPr>
+              <w:t>1,19</w:t>
+            </w:r>
+          </w:p>
+        </w:tc>
+      </w:tr>
+      <w:tr>
+        <w:trPr>
+          <w:cnfStyle w:val="000000100000" w:firstRow="0" w:lastRow="0" w:firstColumn="0" w:lastColumn="0" w:oddVBand="0" w:evenVBand="0" w:oddHBand="1" w:evenHBand="0" w:firstRowFirstColumn="0" w:firstRowLastColumn="0" w:lastRowFirstColumn="0" w:lastRowLastColumn="0"/>
+          <w:trHeight w:val="233"/>
+          <w:jc w:val="center"/>
+        </w:trPr>
+        <w:tc>
+          <w:tcPr>
+            <w:cnfStyle w:val="001000000000" w:firstRow="0" w:lastRow="0" w:firstColumn="1" w:lastColumn="0" w:oddVBand="0" w:evenVBand="0" w:oddHBand="0" w:evenHBand="0" w:firstRowFirstColumn="0" w:firstRowLastColumn="0" w:lastRowFirstColumn="0" w:lastRowLastColumn="0"/>
+            <w:tcW w:w="1200" w:type="dxa"/>
+            <w:vMerge/>
+            <w:vAlign w:val="center"/>
+            <w:hideMark/>
+          </w:tcPr>
+          <w:p>
+            <w:pPr>
+              <w:rPr>
+                <w:rFonts w:ascii="Calibri" w:eastAsia="Times New Roman" w:hAnsi="Calibri" w:cs="Calibri"/>
+                <w:color w:val="000000"/>
+                <w:sz w:val="18"/>
+                <w:szCs w:val="18"/>
+                <w:lang w:eastAsia="en-CA"/>
+              </w:rPr>
+            </w:pPr>
+          </w:p>
+        </w:tc>
+        <w:tc>
+          <w:tcPr>
+            <w:tcW w:w="1300" w:type="dxa"/>
+            <w:noWrap/>
+            <w:vAlign w:val="center"/>
+            <w:hideMark/>
+          </w:tcPr>
+          <w:p>
+            <w:pPr>
+              <w:jc w:val="center"/>
+              <w:cnfStyle w:val="000000100000" w:firstRow="0" w:lastRow="0" w:firstColumn="0" w:lastColumn="0" w:oddVBand="0" w:evenVBand="0" w:oddHBand="1" w:evenHBand="0" w:firstRowFirstColumn="0" w:firstRowLastColumn="0" w:lastRowFirstColumn="0" w:lastRowLastColumn="0"/>
+              <w:rPr>
+                <w:rFonts w:ascii="Calibri" w:eastAsia="Times New Roman" w:hAnsi="Calibri" w:cs="Calibri"/>
+                <w:color w:val="000000"/>
+                <w:sz w:val="18"/>
+                <w:szCs w:val="18"/>
+                <w:lang w:eastAsia="en-CA"/>
+              </w:rPr>
+            </w:pPr>
+            <w:r>
+              <w:rPr>
+                <w:rFonts w:ascii="Calibri" w:eastAsia="Times New Roman" w:hAnsi="Calibri" w:cs="Calibri"/>
+                <w:color w:val="000000"/>
+                <w:sz w:val="18"/>
+                <w:szCs w:val="18"/>
+                <w:lang w:eastAsia="en-CA"/>
+              </w:rPr>
+              <w:t>2464,74</w:t>
+            </w:r>
+          </w:p>
+        </w:tc>
+        <w:tc>
+          <w:tcPr>
+            <w:tcW w:w="1200" w:type="dxa"/>
+            <w:noWrap/>
+            <w:vAlign w:val="center"/>
+            <w:hideMark/>
+          </w:tcPr>
+          <w:p>
+            <w:pPr>
+              <w:jc w:val="center"/>
+              <w:cnfStyle w:val="000000100000" w:firstRow="0" w:lastRow="0" w:firstColumn="0" w:lastColumn="0" w:oddVBand="0" w:evenVBand="0" w:oddHBand="1" w:evenHBand="0" w:firstRowFirstColumn="0" w:firstRowLastColumn="0" w:lastRowFirstColumn="0" w:lastRowLastColumn="0"/>
+              <w:rPr>
+                <w:rFonts w:ascii="Calibri" w:eastAsia="Times New Roman" w:hAnsi="Calibri" w:cs="Calibri"/>
+                <w:color w:val="000000"/>
+                <w:sz w:val="18"/>
+                <w:szCs w:val="18"/>
+                <w:lang w:eastAsia="en-CA"/>
+              </w:rPr>
+            </w:pPr>
+            <w:r>
+              <w:rPr>
+                <w:rFonts w:ascii="Calibri" w:eastAsia="Times New Roman" w:hAnsi="Calibri" w:cs="Calibri"/>
+                <w:color w:val="000000"/>
+                <w:sz w:val="18"/>
+                <w:szCs w:val="18"/>
+                <w:lang w:eastAsia="en-CA"/>
+              </w:rPr>
+              <w:t>0,49</w:t>
+            </w:r>
+          </w:p>
+        </w:tc>
+      </w:tr>
+    </w:tbl>
+    <w:p>
+      <w:pPr>
+        <w:jc w:val="center"/>
+        <w:rPr>
+          <w:lang w:val="fr-CA"/>
+        </w:rPr>
+      </w:pPr>
     </w:p>
     <w:p>
       <w:pPr>
@@ -7013,6 +8024,70 @@
           <w:lang w:val="fr-CA"/>
         </w:rPr>
       </w:pPr>
+      <w:r>
+        <w:rPr>
+          <w:lang w:val="fr-CA"/>
+        </w:rPr>
+        <w:t xml:space="preserve">Tel que démontré dans le tableau 4, notre balance de puissance est positive. </w:t>
+      </w:r>
+      <w:r>
+        <w:rPr>
+          <w:lang w:val="fr-CA"/>
+        </w:rPr>
+        <w:t>Notre système ne nécessite donc pas d’alimentation supplémentaire que celles déjà intégrés au OSD3358-SM. Pour nos besoin d’alimentation à 3.3V, n</w:t>
+      </w:r>
+      <w:r>
+        <w:rPr>
+          <w:lang w:val="fr-CA"/>
+        </w:rPr>
+        <w:t xml:space="preserve">ous avons </w:t>
+      </w:r>
+      <w:r>
+        <w:rPr>
+          <w:lang w:val="fr-CA"/>
+        </w:rPr>
+        <w:t xml:space="preserve">donc </w:t>
+      </w:r>
+      <w:r>
+        <w:rPr>
+          <w:lang w:val="fr-CA"/>
+        </w:rPr>
+        <w:t>décidé de connecter tous nos périphériques sur le LDO TL5209,</w:t>
+      </w:r>
+      <w:bookmarkStart w:id="0" w:name="_GoBack"/>
+      <w:bookmarkEnd w:id="0"/>
+      <w:r>
+        <w:rPr>
+          <w:lang w:val="fr-CA"/>
+        </w:rPr>
+        <w:t xml:space="preserve"> inclus dans le package du OSD3358-SM. Le rail VDD2_3V3 est lui aussi fourni par un LDO et puisque les deux rails </w:t>
+      </w:r>
+      <w:r>
+        <w:rPr>
+          <w:lang w:val="fr-CA"/>
+        </w:rPr>
+        <w:t>peuvent fournir le même courant et relativement la même puissance, l’une ou l’autre aurait pu convenir à nos besoins. Le choix de la VDD1 plutôt que la VDD2 est donc plutôt arbitraire. Cependant, il était important pour nous d’avoir tous nos périphériques sur la même source de 3.3V si possible. Cela permet de ne pas diviser notre plan d’alimentation plus que strictement nécessaire.</w:t>
+      </w:r>
+    </w:p>
+    <w:p>
+      <w:pPr>
+        <w:rPr>
+          <w:lang w:val="fr-CA"/>
+        </w:rPr>
+      </w:pPr>
+    </w:p>
+    <w:p>
+      <w:pPr>
+        <w:rPr>
+          <w:lang w:val="fr-CA"/>
+        </w:rPr>
+      </w:pPr>
+      <w:r>
+        <w:rPr>
+          <w:lang w:val="fr-CA"/>
+        </w:rPr>
+        <w:t>Il ne devrait pas y avoir de problèmes d’alimentation dans notre système</w:t>
+      </w:r>
     </w:p>
     <w:p>
       <w:pPr>
@@ -7139,6 +8214,7 @@
         <w:rPr>
           <w:lang w:val="fr-CA"/>
         </w:rPr>
+        <w:lastRenderedPageBreak/>
         <w:t>conclusions</w:t>
       </w:r>
     </w:p>
@@ -7301,13 +8377,7 @@
         <w:rPr>
           <w:lang w:val="fr-CA"/>
         </w:rPr>
-        <w:t xml:space="preserve"> E</w:t>
-      </w:r>
-      <w:r>
-        <w:rPr>
-          <w:lang w:val="fr-CA"/>
-        </w:rPr>
-        <w:t xml:space="preserve">fficacité des rails de puissance du </w:t>
+        <w:t xml:space="preserve"> Efficacité des rails de puissance du </w:t>
       </w:r>
       <w:proofErr w:type="spellStart"/>
       <w:r>
@@ -7321,13 +8391,7 @@
         <w:rPr>
           <w:lang w:val="fr-CA"/>
         </w:rPr>
-        <w:t xml:space="preserve"> OSD335x-SM</w:t>
-      </w:r>
-      <w:r>
-        <w:rPr>
-          <w:lang w:val="fr-CA"/>
-        </w:rPr>
-        <w:t xml:space="preserve"> selon le courant tiré par la charge.</w:t>
+        <w:t xml:space="preserve"> OSD335x-SM selon le courant tiré par la charge.</w:t>
       </w:r>
     </w:p>
     <w:p>
@@ -8698,7 +9762,7 @@
 </file>
 
 <file path=customXml/itemProps1.xml><?xml version="1.0" encoding="utf-8"?>
-<ds:datastoreItem xmlns:ds="http://schemas.openxmlformats.org/officeDocument/2006/customXml" ds:itemID="{54E1238C-707F-4A7C-9F52-412AB4E3FB1A}">
+<ds:datastoreItem xmlns:ds="http://schemas.openxmlformats.org/officeDocument/2006/customXml" ds:itemID="{5B98FB63-9087-4062-BEDD-9F1D2376CFED}">
   <ds:schemaRefs>
     <ds:schemaRef ds:uri="http://schemas.openxmlformats.org/officeDocument/2006/bibliography"/>
   </ds:schemaRefs>

</xml_diff>

<commit_message>
Almost finished prelim repport
</commit_message>
<xml_diff>
--- a/DOCS/Rapport_preliminaire.docx
+++ b/DOCS/Rapport_preliminaire.docx
@@ -9,6 +9,7 @@
           <w:ilvl w:val="0"/>
           <w:numId w:val="1"/>
         </w:numPr>
+        <w:jc w:val="both"/>
         <w:rPr>
           <w:lang w:val="fr-CA"/>
         </w:rPr>
@@ -22,6 +23,7 @@
     </w:p>
     <w:p>
       <w:pPr>
+        <w:jc w:val="both"/>
         <w:rPr>
           <w:lang w:val="fr-CA"/>
         </w:rPr>
@@ -29,6 +31,7 @@
     </w:p>
     <w:p>
       <w:pPr>
+        <w:jc w:val="both"/>
         <w:rPr>
           <w:lang w:val="fr-CA"/>
         </w:rPr>
@@ -37,7 +40,19 @@
         <w:rPr>
           <w:lang w:val="fr-CA"/>
         </w:rPr>
-        <w:t>L’objectif du projet présenté ci-dessous est de concevoir et fabriqué un système embarqué connecté à divers périphériques à haute vitesse. Le système s’apparente aux plateformes de développement « </w:t>
+        <w:t xml:space="preserve">L’objectif du projet </w:t>
+      </w:r>
+      <w:r>
+        <w:rPr>
+          <w:lang w:val="fr-CA"/>
+        </w:rPr>
+        <w:t>du cours ÉLÉ682</w:t>
+      </w:r>
+      <w:r>
+        <w:rPr>
+          <w:lang w:val="fr-CA"/>
+        </w:rPr>
+        <w:t xml:space="preserve"> est de concevoir et fabriqué un système embarqué connecté à divers périphériques à haute vitesse. Le système s’apparente aux plateformes de développement « </w:t>
       </w:r>
       <w:proofErr w:type="spellStart"/>
       <w:r>
@@ -51,11 +66,12 @@
         <w:rPr>
           <w:lang w:val="fr-CA"/>
         </w:rPr>
-        <w:t xml:space="preserve"> », bien que le spectre d’application soit moins large. Ce rapport vise à faire état de l’avancement du projet, ainsi qu’à illustré les choix de design des concepteurs. </w:t>
+        <w:t> », bien que le spectre d’application soit moins large. Ce rapport vise à faire état de l’avancement du projet, ainsi qu’à illustré les choix de design des concepteurs.</w:t>
       </w:r>
     </w:p>
     <w:p>
       <w:pPr>
+        <w:jc w:val="both"/>
         <w:rPr>
           <w:lang w:val="fr-CA"/>
         </w:rPr>
@@ -64,29 +80,124 @@
         <w:rPr>
           <w:lang w:val="fr-CA"/>
         </w:rPr>
-        <w:t>Le rapport se divise en quatre parties principales</w:t>
-      </w:r>
-      <w:r>
-        <w:rPr>
-          <w:lang w:val="fr-CA"/>
-        </w:rPr>
-        <w:t> : 1) l’</w:t>
-      </w:r>
-      <w:r>
-        <w:rPr>
-          <w:lang w:val="fr-CA"/>
-        </w:rPr>
-        <w:t>alimentations</w:t>
-      </w:r>
-      <w:r>
-        <w:rPr>
-          <w:lang w:val="fr-CA"/>
-        </w:rPr>
-        <w:t xml:space="preserve"> des différents périphériques, 2) le schéma-bloc du système complet, 3) les schémas électriques des différents sous-systèmes et 4) les calculs d’impédances pour les traces et les bus de données à hautes vitesses.</w:t>
+        <w:t xml:space="preserve">Notre système est conçu autour du </w:t>
+      </w:r>
+      <w:r>
+        <w:rPr>
+          <w:lang w:val="fr-CA"/>
+        </w:rPr>
+        <w:t>Système in Package (</w:t>
+      </w:r>
+      <w:proofErr w:type="spellStart"/>
+      <w:r>
+        <w:rPr>
+          <w:lang w:val="fr-CA"/>
+        </w:rPr>
+        <w:t>SiP</w:t>
+      </w:r>
+      <w:proofErr w:type="spellEnd"/>
+      <w:r>
+        <w:rPr>
+          <w:lang w:val="fr-CA"/>
+        </w:rPr>
+        <w:t>) OSD3358-SM</w:t>
+      </w:r>
+      <w:r>
+        <w:rPr>
+          <w:lang w:val="fr-CA"/>
+        </w:rPr>
+        <w:t xml:space="preserve">. Outre le USB to UART </w:t>
+      </w:r>
+      <w:proofErr w:type="spellStart"/>
+      <w:r>
+        <w:rPr>
+          <w:lang w:val="fr-CA"/>
+        </w:rPr>
+        <w:t>debug</w:t>
+      </w:r>
+      <w:proofErr w:type="spellEnd"/>
+      <w:r>
+        <w:rPr>
+          <w:lang w:val="fr-CA"/>
+        </w:rPr>
+        <w:t xml:space="preserve"> </w:t>
+      </w:r>
+      <w:r>
+        <w:rPr>
+          <w:lang w:val="fr-CA"/>
+        </w:rPr>
+        <w:t xml:space="preserve">et le lecteur de carte SD </w:t>
+      </w:r>
+      <w:r>
+        <w:rPr>
+          <w:lang w:val="fr-CA"/>
+        </w:rPr>
+        <w:t>obligatoire</w:t>
+      </w:r>
+      <w:r>
+        <w:rPr>
+          <w:lang w:val="fr-CA"/>
+        </w:rPr>
+        <w:t>s</w:t>
+      </w:r>
+      <w:r>
+        <w:rPr>
+          <w:lang w:val="fr-CA"/>
+        </w:rPr>
+        <w:t xml:space="preserve">, nous avons ajouté les périphériques suivants : un port Ethernet, un port HDMI, un USB HUB ayant deux connecteurs. Le choix de ces périphériques a été fait afin de limiter les sources d’erreurs potentiels et d’optimiser notre temps. Nous avons </w:t>
+      </w:r>
+      <w:proofErr w:type="spellStart"/>
+      <w:proofErr w:type="gramStart"/>
+      <w:r>
+        <w:rPr>
+          <w:lang w:val="fr-CA"/>
+        </w:rPr>
+        <w:t>ajouter</w:t>
+      </w:r>
+      <w:proofErr w:type="spellEnd"/>
+      <w:proofErr w:type="gramEnd"/>
+      <w:r>
+        <w:rPr>
+          <w:lang w:val="fr-CA"/>
+        </w:rPr>
+        <w:t xml:space="preserve"> des connecteurs externes pour certaines pins du OSD3358-SM afin de pouvoir brancher d’avantages de périphériques dans le futur.</w:t>
       </w:r>
     </w:p>
     <w:p>
       <w:pPr>
+        <w:jc w:val="both"/>
+        <w:rPr>
+          <w:lang w:val="fr-CA"/>
+        </w:rPr>
+      </w:pPr>
+      <w:r>
+        <w:rPr>
+          <w:lang w:val="fr-CA"/>
+        </w:rPr>
+        <w:t>Le rapport se divise en quatre parties principales</w:t>
+      </w:r>
+      <w:r>
+        <w:rPr>
+          <w:lang w:val="fr-CA"/>
+        </w:rPr>
+        <w:t> : 1) l’</w:t>
+      </w:r>
+      <w:r>
+        <w:rPr>
+          <w:lang w:val="fr-CA"/>
+        </w:rPr>
+        <w:t>alimentations</w:t>
+      </w:r>
+      <w:r>
+        <w:rPr>
+          <w:lang w:val="fr-CA"/>
+        </w:rPr>
+        <w:t xml:space="preserve"> des différents périphériques, 2) le schéma-bloc du système complet, 3) les schémas électriques des différents sous-systèmes et 4) les calculs d’impédances pour les traces et les bus de données à hautes vitesses.</w:t>
+      </w:r>
+    </w:p>
+    <w:p>
+      <w:pPr>
+        <w:jc w:val="both"/>
         <w:rPr>
           <w:lang w:val="fr-CA"/>
         </w:rPr>
@@ -99,6 +210,7 @@
           <w:ilvl w:val="0"/>
           <w:numId w:val="1"/>
         </w:numPr>
+        <w:jc w:val="both"/>
         <w:rPr>
           <w:lang w:val="fr-CA"/>
         </w:rPr>
@@ -112,6 +224,7 @@
     </w:p>
     <w:p>
       <w:pPr>
+        <w:jc w:val="both"/>
         <w:rPr>
           <w:lang w:val="fr-CA"/>
         </w:rPr>
@@ -119,6 +232,7 @@
     </w:p>
     <w:p>
       <w:pPr>
+        <w:jc w:val="both"/>
         <w:rPr>
           <w:lang w:val="fr-CA"/>
         </w:rPr>
@@ -139,7 +253,31 @@
         <w:rPr>
           <w:lang w:val="fr-CA"/>
         </w:rPr>
-        <w:t xml:space="preserve"> été évalué et comparer aux capacité</w:t>
+        <w:t xml:space="preserve"> été évalué</w:t>
+      </w:r>
+      <w:r>
+        <w:rPr>
+          <w:lang w:val="fr-CA"/>
+        </w:rPr>
+        <w:t>es</w:t>
+      </w:r>
+      <w:r>
+        <w:rPr>
+          <w:lang w:val="fr-CA"/>
+        </w:rPr>
+        <w:t xml:space="preserve"> et compar</w:t>
+      </w:r>
+      <w:r>
+        <w:rPr>
+          <w:lang w:val="fr-CA"/>
+        </w:rPr>
+        <w:t>ées</w:t>
+      </w:r>
+      <w:r>
+        <w:rPr>
+          <w:lang w:val="fr-CA"/>
+        </w:rPr>
+        <w:t xml:space="preserve"> aux capacité</w:t>
       </w:r>
       <w:r>
         <w:rPr>
@@ -151,7 +289,25 @@
         <w:rPr>
           <w:lang w:val="fr-CA"/>
         </w:rPr>
-        <w:t xml:space="preserve"> du Système in Package (</w:t>
+        <w:t xml:space="preserve"> du OSD335</w:t>
+      </w:r>
+      <w:r>
+        <w:rPr>
+          <w:lang w:val="fr-CA"/>
+        </w:rPr>
+        <w:t>8</w:t>
+      </w:r>
+      <w:r>
+        <w:rPr>
+          <w:lang w:val="fr-CA"/>
+        </w:rPr>
+        <w:t xml:space="preserve">-SM que nous utilisons. </w:t>
+      </w:r>
+      <w:r>
+        <w:rPr>
+          <w:lang w:val="fr-CA"/>
+        </w:rPr>
+        <w:t xml:space="preserve">Le </w:t>
       </w:r>
       <w:proofErr w:type="spellStart"/>
       <w:r>
@@ -165,57 +321,27 @@
         <w:rPr>
           <w:lang w:val="fr-CA"/>
         </w:rPr>
-        <w:t xml:space="preserve">) </w:t>
-      </w:r>
-      <w:r>
-        <w:rPr>
-          <w:lang w:val="fr-CA"/>
-        </w:rPr>
-        <w:t>OSD335</w:t>
-      </w:r>
-      <w:r>
-        <w:rPr>
-          <w:lang w:val="fr-CA"/>
-        </w:rPr>
-        <w:t>8</w:t>
-      </w:r>
-      <w:r>
-        <w:rPr>
-          <w:lang w:val="fr-CA"/>
-        </w:rPr>
-        <w:t>-SM</w:t>
-      </w:r>
-      <w:r>
-        <w:rPr>
-          <w:lang w:val="fr-CA"/>
-        </w:rPr>
-        <w:t xml:space="preserve"> que nous utilisons. </w:t>
-      </w:r>
-      <w:r>
-        <w:rPr>
-          <w:lang w:val="fr-CA"/>
-        </w:rPr>
-        <w:t xml:space="preserve">Le </w:t>
+        <w:t xml:space="preserve"> </w:t>
+      </w:r>
+      <w:r>
+        <w:rPr>
+          <w:lang w:val="fr-CA"/>
+        </w:rPr>
+        <w:t xml:space="preserve">comporte quelques rails d’alimentations alimentées par le PMIC TPS65217C et le LDO TL5209, </w:t>
       </w:r>
       <w:proofErr w:type="spellStart"/>
       <w:r>
         <w:rPr>
           <w:lang w:val="fr-CA"/>
         </w:rPr>
-        <w:t>SiP</w:t>
+        <w:t>tout</w:t>
       </w:r>
       <w:proofErr w:type="spellEnd"/>
       <w:r>
         <w:rPr>
           <w:lang w:val="fr-CA"/>
         </w:rPr>
-        <w:t xml:space="preserve"> </w:t>
-      </w:r>
-      <w:r>
-        <w:rPr>
-          <w:lang w:val="fr-CA"/>
-        </w:rPr>
-        <w:t>comporte quelques rails d’alimentations alimentées par le PMIC TPS65217C et le LDO TL5209, tout les deux intégrés dans le OSD335</w:t>
+        <w:t xml:space="preserve"> les deux intégrés dans le OSD335</w:t>
       </w:r>
       <w:r>
         <w:rPr>
@@ -264,6 +390,7 @@
     </w:p>
     <w:p>
       <w:pPr>
+        <w:jc w:val="both"/>
         <w:rPr>
           <w:lang w:val="fr-CA"/>
         </w:rPr>
@@ -271,6 +398,7 @@
     </w:p>
     <w:p>
       <w:pPr>
+        <w:jc w:val="both"/>
         <w:rPr>
           <w:lang w:val="fr-CA"/>
         </w:rPr>
@@ -342,11 +470,11 @@
           </w:tcPr>
           <w:p>
             <w:pPr>
-              <w:jc w:val="center"/>
-              <w:rPr>
-                <w:rFonts w:ascii="Calibri" w:eastAsia="Times New Roman" w:hAnsi="Calibri" w:cs="Calibri"/>
-                <w:color w:val="000000"/>
-                <w:lang w:eastAsia="en-CA"/>
+              <w:jc w:val="both"/>
+              <w:rPr>
+                <w:rFonts w:ascii="Calibri" w:eastAsia="Times New Roman" w:hAnsi="Calibri" w:cs="Calibri"/>
+                <w:color w:val="000000"/>
+                <w:lang w:val="fr-CA" w:eastAsia="en-CA"/>
               </w:rPr>
             </w:pPr>
             <w:r>
@@ -354,7 +482,7 @@
                 <w:rFonts w:ascii="Calibri" w:eastAsia="Times New Roman" w:hAnsi="Calibri" w:cs="Calibri"/>
                 <w:bCs w:val="0"/>
                 <w:color w:val="000000"/>
-                <w:lang w:eastAsia="en-CA"/>
+                <w:lang w:val="fr-CA" w:eastAsia="en-CA"/>
               </w:rPr>
               <w:t>Alimentation</w:t>
             </w:r>
@@ -369,29 +497,21 @@
           </w:tcPr>
           <w:p>
             <w:pPr>
-              <w:jc w:val="center"/>
+              <w:jc w:val="both"/>
               <w:cnfStyle w:val="100000000000" w:firstRow="1" w:lastRow="0" w:firstColumn="0" w:lastColumn="0" w:oddVBand="0" w:evenVBand="0" w:oddHBand="0" w:evenHBand="0" w:firstRowFirstColumn="0" w:firstRowLastColumn="0" w:lastRowFirstColumn="0" w:lastRowLastColumn="0"/>
               <w:rPr>
                 <w:rFonts w:ascii="Calibri" w:eastAsia="Times New Roman" w:hAnsi="Calibri" w:cs="Calibri"/>
                 <w:color w:val="000000"/>
-                <w:lang w:eastAsia="en-CA"/>
-              </w:rPr>
-            </w:pPr>
-            <w:r>
-              <w:rPr>
-                <w:rFonts w:ascii="Calibri" w:eastAsia="Times New Roman" w:hAnsi="Calibri" w:cs="Calibri"/>
-                <w:color w:val="000000"/>
-                <w:lang w:eastAsia="en-CA"/>
-              </w:rPr>
-              <w:t>Vin</w:t>
-            </w:r>
-            <w:r>
-              <w:rPr>
-                <w:rFonts w:ascii="Calibri" w:eastAsia="Times New Roman" w:hAnsi="Calibri" w:cs="Calibri"/>
-                <w:color w:val="000000"/>
-                <w:lang w:eastAsia="en-CA"/>
-              </w:rPr>
-              <w:t xml:space="preserve"> nominal (V)</w:t>
+                <w:lang w:val="fr-CA" w:eastAsia="en-CA"/>
+              </w:rPr>
+            </w:pPr>
+            <w:r>
+              <w:rPr>
+                <w:rFonts w:ascii="Calibri" w:eastAsia="Times New Roman" w:hAnsi="Calibri" w:cs="Calibri"/>
+                <w:color w:val="000000"/>
+                <w:lang w:val="fr-CA" w:eastAsia="en-CA"/>
+              </w:rPr>
+              <w:t>Vin nominal (V)</w:t>
             </w:r>
           </w:p>
         </w:tc>
@@ -404,19 +524,19 @@
           </w:tcPr>
           <w:p>
             <w:pPr>
-              <w:jc w:val="center"/>
+              <w:jc w:val="both"/>
               <w:cnfStyle w:val="100000000000" w:firstRow="1" w:lastRow="0" w:firstColumn="0" w:lastColumn="0" w:oddVBand="0" w:evenVBand="0" w:oddHBand="0" w:evenHBand="0" w:firstRowFirstColumn="0" w:firstRowLastColumn="0" w:lastRowFirstColumn="0" w:lastRowLastColumn="0"/>
               <w:rPr>
                 <w:rFonts w:ascii="Calibri" w:eastAsia="Times New Roman" w:hAnsi="Calibri" w:cs="Calibri"/>
                 <w:color w:val="000000"/>
-                <w:lang w:eastAsia="en-CA"/>
-              </w:rPr>
-            </w:pPr>
-            <w:r>
-              <w:rPr>
-                <w:rFonts w:ascii="Calibri" w:eastAsia="Times New Roman" w:hAnsi="Calibri" w:cs="Calibri"/>
-                <w:color w:val="000000"/>
-                <w:lang w:eastAsia="en-CA"/>
+                <w:lang w:val="fr-CA" w:eastAsia="en-CA"/>
+              </w:rPr>
+            </w:pPr>
+            <w:r>
+              <w:rPr>
+                <w:rFonts w:ascii="Calibri" w:eastAsia="Times New Roman" w:hAnsi="Calibri" w:cs="Calibri"/>
+                <w:color w:val="000000"/>
+                <w:lang w:val="fr-CA" w:eastAsia="en-CA"/>
               </w:rPr>
               <w:t>Courant maximal (A)</w:t>
             </w:r>
@@ -431,12 +551,12 @@
           </w:tcPr>
           <w:p>
             <w:pPr>
-              <w:jc w:val="center"/>
+              <w:jc w:val="both"/>
               <w:cnfStyle w:val="100000000000" w:firstRow="1" w:lastRow="0" w:firstColumn="0" w:lastColumn="0" w:oddVBand="0" w:evenVBand="0" w:oddHBand="0" w:evenHBand="0" w:firstRowFirstColumn="0" w:firstRowLastColumn="0" w:lastRowFirstColumn="0" w:lastRowLastColumn="0"/>
               <w:rPr>
                 <w:rFonts w:ascii="Calibri" w:eastAsia="Times New Roman" w:hAnsi="Calibri" w:cs="Calibri"/>
                 <w:color w:val="000000"/>
-                <w:lang w:eastAsia="en-CA"/>
+                <w:lang w:val="fr-CA" w:eastAsia="en-CA"/>
               </w:rPr>
             </w:pPr>
             <w:r>
@@ -444,7 +564,7 @@
                 <w:rFonts w:ascii="Calibri" w:eastAsia="Times New Roman" w:hAnsi="Calibri" w:cs="Calibri"/>
                 <w:bCs w:val="0"/>
                 <w:color w:val="000000"/>
-                <w:lang w:eastAsia="en-CA"/>
+                <w:lang w:val="fr-CA" w:eastAsia="en-CA"/>
               </w:rPr>
               <w:t>Puissance (W)</w:t>
             </w:r>
@@ -465,18 +585,18 @@
           </w:tcPr>
           <w:p>
             <w:pPr>
-              <w:jc w:val="center"/>
-              <w:rPr>
-                <w:rFonts w:ascii="Calibri" w:eastAsia="Times New Roman" w:hAnsi="Calibri" w:cs="Calibri"/>
-                <w:color w:val="000000"/>
-                <w:lang w:eastAsia="en-CA"/>
-              </w:rPr>
-            </w:pPr>
-            <w:r>
-              <w:rPr>
-                <w:rFonts w:ascii="Calibri" w:eastAsia="Times New Roman" w:hAnsi="Calibri" w:cs="Calibri"/>
-                <w:color w:val="000000"/>
-                <w:lang w:eastAsia="en-CA"/>
+              <w:jc w:val="both"/>
+              <w:rPr>
+                <w:rFonts w:ascii="Calibri" w:eastAsia="Times New Roman" w:hAnsi="Calibri" w:cs="Calibri"/>
+                <w:color w:val="000000"/>
+                <w:lang w:val="fr-CA" w:eastAsia="en-CA"/>
+              </w:rPr>
+            </w:pPr>
+            <w:r>
+              <w:rPr>
+                <w:rFonts w:ascii="Calibri" w:eastAsia="Times New Roman" w:hAnsi="Calibri" w:cs="Calibri"/>
+                <w:color w:val="000000"/>
+                <w:lang w:val="fr-CA" w:eastAsia="en-CA"/>
               </w:rPr>
               <w:t>VIN_AC</w:t>
             </w:r>
@@ -490,19 +610,19 @@
           </w:tcPr>
           <w:p>
             <w:pPr>
-              <w:jc w:val="center"/>
+              <w:jc w:val="both"/>
               <w:cnfStyle w:val="000000100000" w:firstRow="0" w:lastRow="0" w:firstColumn="0" w:lastColumn="0" w:oddVBand="0" w:evenVBand="0" w:oddHBand="1" w:evenHBand="0" w:firstRowFirstColumn="0" w:firstRowLastColumn="0" w:lastRowFirstColumn="0" w:lastRowLastColumn="0"/>
               <w:rPr>
                 <w:rFonts w:ascii="Calibri" w:eastAsia="Times New Roman" w:hAnsi="Calibri" w:cs="Calibri"/>
                 <w:color w:val="000000"/>
-                <w:lang w:eastAsia="en-CA"/>
-              </w:rPr>
-            </w:pPr>
-            <w:r>
-              <w:rPr>
-                <w:rFonts w:ascii="Calibri" w:eastAsia="Times New Roman" w:hAnsi="Calibri" w:cs="Calibri"/>
-                <w:color w:val="000000"/>
-                <w:lang w:eastAsia="en-CA"/>
+                <w:lang w:val="fr-CA" w:eastAsia="en-CA"/>
+              </w:rPr>
+            </w:pPr>
+            <w:r>
+              <w:rPr>
+                <w:rFonts w:ascii="Calibri" w:eastAsia="Times New Roman" w:hAnsi="Calibri" w:cs="Calibri"/>
+                <w:color w:val="000000"/>
+                <w:lang w:val="fr-CA" w:eastAsia="en-CA"/>
               </w:rPr>
               <w:t>5</w:t>
             </w:r>
@@ -516,19 +636,19 @@
           </w:tcPr>
           <w:p>
             <w:pPr>
-              <w:jc w:val="center"/>
+              <w:jc w:val="both"/>
               <w:cnfStyle w:val="000000100000" w:firstRow="0" w:lastRow="0" w:firstColumn="0" w:lastColumn="0" w:oddVBand="0" w:evenVBand="0" w:oddHBand="1" w:evenHBand="0" w:firstRowFirstColumn="0" w:firstRowLastColumn="0" w:lastRowFirstColumn="0" w:lastRowLastColumn="0"/>
               <w:rPr>
                 <w:rFonts w:ascii="Calibri" w:eastAsia="Times New Roman" w:hAnsi="Calibri" w:cs="Calibri"/>
                 <w:color w:val="000000"/>
-                <w:lang w:eastAsia="en-CA"/>
-              </w:rPr>
-            </w:pPr>
-            <w:r>
-              <w:rPr>
-                <w:rFonts w:ascii="Calibri" w:eastAsia="Times New Roman" w:hAnsi="Calibri" w:cs="Calibri"/>
-                <w:color w:val="000000"/>
-                <w:lang w:eastAsia="en-CA"/>
+                <w:lang w:val="fr-CA" w:eastAsia="en-CA"/>
+              </w:rPr>
+            </w:pPr>
+            <w:r>
+              <w:rPr>
+                <w:rFonts w:ascii="Calibri" w:eastAsia="Times New Roman" w:hAnsi="Calibri" w:cs="Calibri"/>
+                <w:color w:val="000000"/>
+                <w:lang w:val="fr-CA" w:eastAsia="en-CA"/>
               </w:rPr>
               <w:t>2</w:t>
             </w:r>
@@ -542,19 +662,19 @@
           </w:tcPr>
           <w:p>
             <w:pPr>
-              <w:jc w:val="center"/>
+              <w:jc w:val="both"/>
               <w:cnfStyle w:val="000000100000" w:firstRow="0" w:lastRow="0" w:firstColumn="0" w:lastColumn="0" w:oddVBand="0" w:evenVBand="0" w:oddHBand="1" w:evenHBand="0" w:firstRowFirstColumn="0" w:firstRowLastColumn="0" w:lastRowFirstColumn="0" w:lastRowLastColumn="0"/>
               <w:rPr>
                 <w:rFonts w:ascii="Calibri" w:eastAsia="Times New Roman" w:hAnsi="Calibri" w:cs="Calibri"/>
                 <w:color w:val="000000"/>
-                <w:lang w:eastAsia="en-CA"/>
-              </w:rPr>
-            </w:pPr>
-            <w:r>
-              <w:rPr>
-                <w:rFonts w:ascii="Calibri" w:eastAsia="Times New Roman" w:hAnsi="Calibri" w:cs="Calibri"/>
-                <w:color w:val="000000"/>
-                <w:lang w:eastAsia="en-CA"/>
+                <w:lang w:val="fr-CA" w:eastAsia="en-CA"/>
+              </w:rPr>
+            </w:pPr>
+            <w:r>
+              <w:rPr>
+                <w:rFonts w:ascii="Calibri" w:eastAsia="Times New Roman" w:hAnsi="Calibri" w:cs="Calibri"/>
+                <w:color w:val="000000"/>
+                <w:lang w:val="fr-CA" w:eastAsia="en-CA"/>
               </w:rPr>
               <w:t>10W</w:t>
             </w:r>
@@ -574,18 +694,18 @@
           </w:tcPr>
           <w:p>
             <w:pPr>
-              <w:jc w:val="center"/>
-              <w:rPr>
-                <w:rFonts w:ascii="Calibri" w:eastAsia="Times New Roman" w:hAnsi="Calibri" w:cs="Calibri"/>
-                <w:color w:val="000000"/>
-                <w:lang w:eastAsia="en-CA"/>
-              </w:rPr>
-            </w:pPr>
-            <w:r>
-              <w:rPr>
-                <w:rFonts w:ascii="Calibri" w:eastAsia="Times New Roman" w:hAnsi="Calibri" w:cs="Calibri"/>
-                <w:color w:val="000000"/>
-                <w:lang w:eastAsia="en-CA"/>
+              <w:jc w:val="both"/>
+              <w:rPr>
+                <w:rFonts w:ascii="Calibri" w:eastAsia="Times New Roman" w:hAnsi="Calibri" w:cs="Calibri"/>
+                <w:color w:val="000000"/>
+                <w:lang w:val="fr-CA" w:eastAsia="en-CA"/>
+              </w:rPr>
+            </w:pPr>
+            <w:r>
+              <w:rPr>
+                <w:rFonts w:ascii="Calibri" w:eastAsia="Times New Roman" w:hAnsi="Calibri" w:cs="Calibri"/>
+                <w:color w:val="000000"/>
+                <w:lang w:val="fr-CA" w:eastAsia="en-CA"/>
               </w:rPr>
               <w:t>VIN_USB</w:t>
             </w:r>
@@ -599,19 +719,19 @@
           </w:tcPr>
           <w:p>
             <w:pPr>
-              <w:jc w:val="center"/>
+              <w:jc w:val="both"/>
               <w:cnfStyle w:val="000000000000" w:firstRow="0" w:lastRow="0" w:firstColumn="0" w:lastColumn="0" w:oddVBand="0" w:evenVBand="0" w:oddHBand="0" w:evenHBand="0" w:firstRowFirstColumn="0" w:firstRowLastColumn="0" w:lastRowFirstColumn="0" w:lastRowLastColumn="0"/>
               <w:rPr>
                 <w:rFonts w:ascii="Calibri" w:eastAsia="Times New Roman" w:hAnsi="Calibri" w:cs="Calibri"/>
                 <w:color w:val="000000"/>
-                <w:lang w:eastAsia="en-CA"/>
-              </w:rPr>
-            </w:pPr>
-            <w:r>
-              <w:rPr>
-                <w:rFonts w:ascii="Calibri" w:eastAsia="Times New Roman" w:hAnsi="Calibri" w:cs="Calibri"/>
-                <w:color w:val="000000"/>
-                <w:lang w:eastAsia="en-CA"/>
+                <w:lang w:val="fr-CA" w:eastAsia="en-CA"/>
+              </w:rPr>
+            </w:pPr>
+            <w:r>
+              <w:rPr>
+                <w:rFonts w:ascii="Calibri" w:eastAsia="Times New Roman" w:hAnsi="Calibri" w:cs="Calibri"/>
+                <w:color w:val="000000"/>
+                <w:lang w:val="fr-CA" w:eastAsia="en-CA"/>
               </w:rPr>
               <w:t>5</w:t>
             </w:r>
@@ -625,19 +745,19 @@
           </w:tcPr>
           <w:p>
             <w:pPr>
-              <w:jc w:val="center"/>
+              <w:jc w:val="both"/>
               <w:cnfStyle w:val="000000000000" w:firstRow="0" w:lastRow="0" w:firstColumn="0" w:lastColumn="0" w:oddVBand="0" w:evenVBand="0" w:oddHBand="0" w:evenHBand="0" w:firstRowFirstColumn="0" w:firstRowLastColumn="0" w:lastRowFirstColumn="0" w:lastRowLastColumn="0"/>
               <w:rPr>
                 <w:rFonts w:ascii="Calibri" w:eastAsia="Times New Roman" w:hAnsi="Calibri" w:cs="Calibri"/>
                 <w:color w:val="000000"/>
-                <w:lang w:eastAsia="en-CA"/>
-              </w:rPr>
-            </w:pPr>
-            <w:r>
-              <w:rPr>
-                <w:rFonts w:ascii="Calibri" w:eastAsia="Times New Roman" w:hAnsi="Calibri" w:cs="Calibri"/>
-                <w:color w:val="000000"/>
-                <w:lang w:eastAsia="en-CA"/>
+                <w:lang w:val="fr-CA" w:eastAsia="en-CA"/>
+              </w:rPr>
+            </w:pPr>
+            <w:r>
+              <w:rPr>
+                <w:rFonts w:ascii="Calibri" w:eastAsia="Times New Roman" w:hAnsi="Calibri" w:cs="Calibri"/>
+                <w:color w:val="000000"/>
+                <w:lang w:val="fr-CA" w:eastAsia="en-CA"/>
               </w:rPr>
               <w:t>1,3</w:t>
             </w:r>
@@ -651,19 +771,19 @@
           </w:tcPr>
           <w:p>
             <w:pPr>
-              <w:jc w:val="center"/>
+              <w:jc w:val="both"/>
               <w:cnfStyle w:val="000000000000" w:firstRow="0" w:lastRow="0" w:firstColumn="0" w:lastColumn="0" w:oddVBand="0" w:evenVBand="0" w:oddHBand="0" w:evenHBand="0" w:firstRowFirstColumn="0" w:firstRowLastColumn="0" w:lastRowFirstColumn="0" w:lastRowLastColumn="0"/>
               <w:rPr>
                 <w:rFonts w:ascii="Calibri" w:eastAsia="Times New Roman" w:hAnsi="Calibri" w:cs="Calibri"/>
                 <w:color w:val="000000"/>
-                <w:lang w:eastAsia="en-CA"/>
-              </w:rPr>
-            </w:pPr>
-            <w:r>
-              <w:rPr>
-                <w:rFonts w:ascii="Calibri" w:eastAsia="Times New Roman" w:hAnsi="Calibri" w:cs="Calibri"/>
-                <w:color w:val="000000"/>
-                <w:lang w:eastAsia="en-CA"/>
+                <w:lang w:val="fr-CA" w:eastAsia="en-CA"/>
+              </w:rPr>
+            </w:pPr>
+            <w:r>
+              <w:rPr>
+                <w:rFonts w:ascii="Calibri" w:eastAsia="Times New Roman" w:hAnsi="Calibri" w:cs="Calibri"/>
+                <w:color w:val="000000"/>
+                <w:lang w:val="fr-CA" w:eastAsia="en-CA"/>
               </w:rPr>
               <w:t>6.5W</w:t>
             </w:r>
@@ -673,6 +793,7 @@
     </w:tbl>
     <w:p>
       <w:pPr>
+        <w:jc w:val="both"/>
         <w:rPr>
           <w:lang w:val="fr-CA"/>
         </w:rPr>
@@ -680,6 +801,7 @@
     </w:p>
     <w:p>
       <w:pPr>
+        <w:jc w:val="both"/>
         <w:rPr>
           <w:lang w:val="fr-CA"/>
         </w:rPr>
@@ -693,6 +815,7 @@
     </w:p>
     <w:p>
       <w:pPr>
+        <w:jc w:val="both"/>
         <w:rPr>
           <w:lang w:val="fr-CA"/>
         </w:rPr>
@@ -773,7 +896,19 @@
         <w:rPr>
           <w:lang w:val="fr-CA"/>
         </w:rPr>
-        <w:t>deux méthodes d’alimentation du système, soit via l’alimentation extern</w:t>
+        <w:t>deux méthodes d’alimentation</w:t>
+      </w:r>
+      <w:r>
+        <w:rPr>
+          <w:lang w:val="fr-CA"/>
+        </w:rPr>
+        <w:t>s</w:t>
+      </w:r>
+      <w:r>
+        <w:rPr>
+          <w:lang w:val="fr-CA"/>
+        </w:rPr>
+        <w:t xml:space="preserve"> du système, soit via l’alimentation extern</w:t>
       </w:r>
       <w:r>
         <w:rPr>
@@ -820,7 +955,7 @@
           </w:tcPr>
           <w:p>
             <w:pPr>
-              <w:jc w:val="center"/>
+              <w:jc w:val="both"/>
               <w:rPr>
                 <w:rFonts w:ascii="Calibri" w:eastAsia="Times New Roman" w:hAnsi="Calibri" w:cs="Calibri"/>
                 <w:color w:val="000000"/>
@@ -850,7 +985,7 @@
           </w:tcPr>
           <w:p>
             <w:pPr>
-              <w:jc w:val="center"/>
+              <w:jc w:val="both"/>
               <w:cnfStyle w:val="100000000000" w:firstRow="1" w:lastRow="0" w:firstColumn="0" w:lastColumn="0" w:oddVBand="0" w:evenVBand="0" w:oddHBand="0" w:evenHBand="0" w:firstRowFirstColumn="0" w:firstRowLastColumn="0" w:lastRowFirstColumn="0" w:lastRowLastColumn="0"/>
               <w:rPr>
                 <w:rFonts w:ascii="Calibri" w:eastAsia="Times New Roman" w:hAnsi="Calibri" w:cs="Calibri"/>
@@ -881,7 +1016,7 @@
           </w:tcPr>
           <w:p>
             <w:pPr>
-              <w:jc w:val="center"/>
+              <w:jc w:val="both"/>
               <w:cnfStyle w:val="100000000000" w:firstRow="1" w:lastRow="0" w:firstColumn="0" w:lastColumn="0" w:oddVBand="0" w:evenVBand="0" w:oddHBand="0" w:evenHBand="0" w:firstRowFirstColumn="0" w:firstRowLastColumn="0" w:lastRowFirstColumn="0" w:lastRowLastColumn="0"/>
               <w:rPr>
                 <w:rFonts w:ascii="Calibri" w:eastAsia="Times New Roman" w:hAnsi="Calibri" w:cs="Calibri"/>
@@ -912,7 +1047,7 @@
           </w:tcPr>
           <w:p>
             <w:pPr>
-              <w:jc w:val="center"/>
+              <w:jc w:val="both"/>
               <w:cnfStyle w:val="100000000000" w:firstRow="1" w:lastRow="0" w:firstColumn="0" w:lastColumn="0" w:oddVBand="0" w:evenVBand="0" w:oddHBand="0" w:evenHBand="0" w:firstRowFirstColumn="0" w:firstRowLastColumn="0" w:lastRowFirstColumn="0" w:lastRowLastColumn="0"/>
               <w:rPr>
                 <w:rFonts w:ascii="Calibri" w:eastAsia="Times New Roman" w:hAnsi="Calibri" w:cs="Calibri"/>
@@ -942,7 +1077,7 @@
           </w:tcPr>
           <w:p>
             <w:pPr>
-              <w:jc w:val="center"/>
+              <w:jc w:val="both"/>
               <w:cnfStyle w:val="100000000000" w:firstRow="1" w:lastRow="0" w:firstColumn="0" w:lastColumn="0" w:oddVBand="0" w:evenVBand="0" w:oddHBand="0" w:evenHBand="0" w:firstRowFirstColumn="0" w:firstRowLastColumn="0" w:lastRowFirstColumn="0" w:lastRowLastColumn="0"/>
               <w:rPr>
                 <w:rFonts w:ascii="Calibri" w:eastAsia="Times New Roman" w:hAnsi="Calibri" w:cs="Calibri"/>
@@ -984,7 +1119,7 @@
           </w:tcPr>
           <w:p>
             <w:pPr>
-              <w:jc w:val="center"/>
+              <w:jc w:val="both"/>
               <w:cnfStyle w:val="100000000000" w:firstRow="1" w:lastRow="0" w:firstColumn="0" w:lastColumn="0" w:oddVBand="0" w:evenVBand="0" w:oddHBand="0" w:evenHBand="0" w:firstRowFirstColumn="0" w:firstRowLastColumn="0" w:lastRowFirstColumn="0" w:lastRowLastColumn="0"/>
               <w:rPr>
                 <w:rFonts w:ascii="Calibri" w:eastAsia="Times New Roman" w:hAnsi="Calibri" w:cs="Calibri"/>
@@ -1014,7 +1149,7 @@
           </w:tcPr>
           <w:p>
             <w:pPr>
-              <w:jc w:val="center"/>
+              <w:jc w:val="both"/>
               <w:cnfStyle w:val="100000000000" w:firstRow="1" w:lastRow="0" w:firstColumn="0" w:lastColumn="0" w:oddVBand="0" w:evenVBand="0" w:oddHBand="0" w:evenHBand="0" w:firstRowFirstColumn="0" w:firstRowLastColumn="0" w:lastRowFirstColumn="0" w:lastRowLastColumn="0"/>
               <w:rPr>
                 <w:rFonts w:ascii="Calibri" w:eastAsia="Times New Roman" w:hAnsi="Calibri" w:cs="Calibri"/>
@@ -1055,7 +1190,7 @@
           </w:tcPr>
           <w:p>
             <w:pPr>
-              <w:jc w:val="center"/>
+              <w:jc w:val="both"/>
               <w:cnfStyle w:val="100000000000" w:firstRow="1" w:lastRow="0" w:firstColumn="0" w:lastColumn="0" w:oddVBand="0" w:evenVBand="0" w:oddHBand="0" w:evenHBand="0" w:firstRowFirstColumn="0" w:firstRowLastColumn="0" w:lastRowFirstColumn="0" w:lastRowLastColumn="0"/>
               <w:rPr>
                 <w:rFonts w:ascii="Calibri" w:eastAsia="Times New Roman" w:hAnsi="Calibri" w:cs="Calibri"/>
@@ -1106,7 +1241,7 @@
           </w:tcPr>
           <w:p>
             <w:pPr>
-              <w:jc w:val="center"/>
+              <w:jc w:val="both"/>
               <w:rPr>
                 <w:rFonts w:ascii="Calibri" w:eastAsia="Times New Roman" w:hAnsi="Calibri" w:cs="Calibri"/>
                 <w:color w:val="000000"/>
@@ -1137,7 +1272,7 @@
           </w:tcPr>
           <w:p>
             <w:pPr>
-              <w:jc w:val="center"/>
+              <w:jc w:val="both"/>
               <w:cnfStyle w:val="000000100000" w:firstRow="0" w:lastRow="0" w:firstColumn="0" w:lastColumn="0" w:oddVBand="0" w:evenVBand="0" w:oddHBand="1" w:evenHBand="0" w:firstRowFirstColumn="0" w:firstRowLastColumn="0" w:lastRowFirstColumn="0" w:lastRowLastColumn="0"/>
               <w:rPr>
                 <w:rFonts w:ascii="Calibri" w:eastAsia="Times New Roman" w:hAnsi="Calibri" w:cs="Calibri"/>
@@ -1169,7 +1304,7 @@
           </w:tcPr>
           <w:p>
             <w:pPr>
-              <w:jc w:val="center"/>
+              <w:jc w:val="both"/>
               <w:cnfStyle w:val="000000100000" w:firstRow="0" w:lastRow="0" w:firstColumn="0" w:lastColumn="0" w:oddVBand="0" w:evenVBand="0" w:oddHBand="1" w:evenHBand="0" w:firstRowFirstColumn="0" w:firstRowLastColumn="0" w:lastRowFirstColumn="0" w:lastRowLastColumn="0"/>
               <w:rPr>
                 <w:rFonts w:ascii="Calibri" w:eastAsia="Times New Roman" w:hAnsi="Calibri" w:cs="Calibri"/>
@@ -1200,7 +1335,7 @@
           </w:tcPr>
           <w:p>
             <w:pPr>
-              <w:jc w:val="center"/>
+              <w:jc w:val="both"/>
               <w:cnfStyle w:val="000000100000" w:firstRow="0" w:lastRow="0" w:firstColumn="0" w:lastColumn="0" w:oddVBand="0" w:evenVBand="0" w:oddHBand="1" w:evenHBand="0" w:firstRowFirstColumn="0" w:firstRowLastColumn="0" w:lastRowFirstColumn="0" w:lastRowLastColumn="0"/>
               <w:rPr>
                 <w:rFonts w:ascii="Calibri" w:eastAsia="Times New Roman" w:hAnsi="Calibri" w:cs="Calibri"/>
@@ -1231,7 +1366,7 @@
           </w:tcPr>
           <w:p>
             <w:pPr>
-              <w:jc w:val="center"/>
+              <w:jc w:val="both"/>
               <w:cnfStyle w:val="000000100000" w:firstRow="0" w:lastRow="0" w:firstColumn="0" w:lastColumn="0" w:oddVBand="0" w:evenVBand="0" w:oddHBand="1" w:evenHBand="0" w:firstRowFirstColumn="0" w:firstRowLastColumn="0" w:lastRowFirstColumn="0" w:lastRowLastColumn="0"/>
               <w:rPr>
                 <w:rFonts w:ascii="Calibri" w:eastAsia="Times New Roman" w:hAnsi="Calibri" w:cs="Calibri"/>
@@ -1263,7 +1398,7 @@
           </w:tcPr>
           <w:p>
             <w:pPr>
-              <w:jc w:val="center"/>
+              <w:jc w:val="both"/>
               <w:cnfStyle w:val="000000100000" w:firstRow="0" w:lastRow="0" w:firstColumn="0" w:lastColumn="0" w:oddVBand="0" w:evenVBand="0" w:oddHBand="1" w:evenHBand="0" w:firstRowFirstColumn="0" w:firstRowLastColumn="0" w:lastRowFirstColumn="0" w:lastRowLastColumn="0"/>
               <w:rPr>
                 <w:rFonts w:ascii="Calibri" w:eastAsia="Times New Roman" w:hAnsi="Calibri" w:cs="Calibri"/>
@@ -1294,7 +1429,7 @@
           </w:tcPr>
           <w:p>
             <w:pPr>
-              <w:jc w:val="center"/>
+              <w:jc w:val="both"/>
               <w:cnfStyle w:val="000000100000" w:firstRow="0" w:lastRow="0" w:firstColumn="0" w:lastColumn="0" w:oddVBand="0" w:evenVBand="0" w:oddHBand="1" w:evenHBand="0" w:firstRowFirstColumn="0" w:firstRowLastColumn="0" w:lastRowFirstColumn="0" w:lastRowLastColumn="0"/>
               <w:rPr>
                 <w:rFonts w:ascii="Calibri" w:eastAsia="Times New Roman" w:hAnsi="Calibri" w:cs="Calibri"/>
@@ -1325,7 +1460,7 @@
           </w:tcPr>
           <w:p>
             <w:pPr>
-              <w:jc w:val="center"/>
+              <w:jc w:val="both"/>
               <w:cnfStyle w:val="000000100000" w:firstRow="0" w:lastRow="0" w:firstColumn="0" w:lastColumn="0" w:oddVBand="0" w:evenVBand="0" w:oddHBand="1" w:evenHBand="0" w:firstRowFirstColumn="0" w:firstRowLastColumn="0" w:lastRowFirstColumn="0" w:lastRowLastColumn="0"/>
               <w:rPr>
                 <w:rFonts w:ascii="Calibri" w:eastAsia="Times New Roman" w:hAnsi="Calibri" w:cs="Calibri"/>
@@ -1363,7 +1498,7 @@
           </w:tcPr>
           <w:p>
             <w:pPr>
-              <w:jc w:val="center"/>
+              <w:jc w:val="both"/>
               <w:rPr>
                 <w:rFonts w:ascii="Calibri" w:eastAsia="Times New Roman" w:hAnsi="Calibri" w:cs="Calibri"/>
                 <w:color w:val="000000"/>
@@ -1383,7 +1518,7 @@
           </w:tcPr>
           <w:p>
             <w:pPr>
-              <w:jc w:val="center"/>
+              <w:jc w:val="both"/>
               <w:cnfStyle w:val="000000000000" w:firstRow="0" w:lastRow="0" w:firstColumn="0" w:lastColumn="0" w:oddVBand="0" w:evenVBand="0" w:oddHBand="0" w:evenHBand="0" w:firstRowFirstColumn="0" w:firstRowLastColumn="0" w:lastRowFirstColumn="0" w:lastRowLastColumn="0"/>
               <w:rPr>
                 <w:rFonts w:ascii="Calibri" w:eastAsia="Times New Roman" w:hAnsi="Calibri" w:cs="Calibri"/>
@@ -1404,7 +1539,7 @@
           </w:tcPr>
           <w:p>
             <w:pPr>
-              <w:jc w:val="center"/>
+              <w:jc w:val="both"/>
               <w:cnfStyle w:val="000000000000" w:firstRow="0" w:lastRow="0" w:firstColumn="0" w:lastColumn="0" w:oddVBand="0" w:evenVBand="0" w:oddHBand="0" w:evenHBand="0" w:firstRowFirstColumn="0" w:firstRowLastColumn="0" w:lastRowFirstColumn="0" w:lastRowLastColumn="0"/>
               <w:rPr>
                 <w:rFonts w:ascii="Calibri" w:eastAsia="Times New Roman" w:hAnsi="Calibri" w:cs="Calibri"/>
@@ -1425,7 +1560,7 @@
           </w:tcPr>
           <w:p>
             <w:pPr>
-              <w:jc w:val="center"/>
+              <w:jc w:val="both"/>
               <w:cnfStyle w:val="000000000000" w:firstRow="0" w:lastRow="0" w:firstColumn="0" w:lastColumn="0" w:oddVBand="0" w:evenVBand="0" w:oddHBand="0" w:evenHBand="0" w:firstRowFirstColumn="0" w:firstRowLastColumn="0" w:lastRowFirstColumn="0" w:lastRowLastColumn="0"/>
               <w:rPr>
                 <w:rFonts w:ascii="Calibri" w:eastAsia="Times New Roman" w:hAnsi="Calibri" w:cs="Calibri"/>
@@ -1456,7 +1591,7 @@
           </w:tcPr>
           <w:p>
             <w:pPr>
-              <w:jc w:val="center"/>
+              <w:jc w:val="both"/>
               <w:cnfStyle w:val="000000000000" w:firstRow="0" w:lastRow="0" w:firstColumn="0" w:lastColumn="0" w:oddVBand="0" w:evenVBand="0" w:oddHBand="0" w:evenHBand="0" w:firstRowFirstColumn="0" w:firstRowLastColumn="0" w:lastRowFirstColumn="0" w:lastRowLastColumn="0"/>
               <w:rPr>
                 <w:rFonts w:ascii="Calibri" w:eastAsia="Times New Roman" w:hAnsi="Calibri" w:cs="Calibri"/>
@@ -1487,7 +1622,7 @@
           </w:tcPr>
           <w:p>
             <w:pPr>
-              <w:jc w:val="center"/>
+              <w:jc w:val="both"/>
               <w:cnfStyle w:val="000000000000" w:firstRow="0" w:lastRow="0" w:firstColumn="0" w:lastColumn="0" w:oddVBand="0" w:evenVBand="0" w:oddHBand="0" w:evenHBand="0" w:firstRowFirstColumn="0" w:firstRowLastColumn="0" w:lastRowFirstColumn="0" w:lastRowLastColumn="0"/>
               <w:rPr>
                 <w:rFonts w:ascii="Calibri" w:eastAsia="Times New Roman" w:hAnsi="Calibri" w:cs="Calibri"/>
@@ -1508,7 +1643,7 @@
           </w:tcPr>
           <w:p>
             <w:pPr>
-              <w:jc w:val="center"/>
+              <w:jc w:val="both"/>
               <w:cnfStyle w:val="000000000000" w:firstRow="0" w:lastRow="0" w:firstColumn="0" w:lastColumn="0" w:oddVBand="0" w:evenVBand="0" w:oddHBand="0" w:evenHBand="0" w:firstRowFirstColumn="0" w:firstRowLastColumn="0" w:lastRowFirstColumn="0" w:lastRowLastColumn="0"/>
               <w:rPr>
                 <w:rFonts w:ascii="Calibri" w:eastAsia="Times New Roman" w:hAnsi="Calibri" w:cs="Calibri"/>
@@ -1539,7 +1674,7 @@
           </w:tcPr>
           <w:p>
             <w:pPr>
-              <w:jc w:val="center"/>
+              <w:jc w:val="both"/>
               <w:cnfStyle w:val="000000000000" w:firstRow="0" w:lastRow="0" w:firstColumn="0" w:lastColumn="0" w:oddVBand="0" w:evenVBand="0" w:oddHBand="0" w:evenHBand="0" w:firstRowFirstColumn="0" w:firstRowLastColumn="0" w:lastRowFirstColumn="0" w:lastRowLastColumn="0"/>
               <w:rPr>
                 <w:rFonts w:ascii="Calibri" w:eastAsia="Times New Roman" w:hAnsi="Calibri" w:cs="Calibri"/>
@@ -1578,7 +1713,7 @@
           </w:tcPr>
           <w:p>
             <w:pPr>
-              <w:jc w:val="center"/>
+              <w:jc w:val="both"/>
               <w:rPr>
                 <w:rFonts w:ascii="Calibri" w:eastAsia="Times New Roman" w:hAnsi="Calibri" w:cs="Calibri"/>
                 <w:color w:val="000000"/>
@@ -1598,7 +1733,7 @@
           </w:tcPr>
           <w:p>
             <w:pPr>
-              <w:jc w:val="center"/>
+              <w:jc w:val="both"/>
               <w:cnfStyle w:val="000000100000" w:firstRow="0" w:lastRow="0" w:firstColumn="0" w:lastColumn="0" w:oddVBand="0" w:evenVBand="0" w:oddHBand="1" w:evenHBand="0" w:firstRowFirstColumn="0" w:firstRowLastColumn="0" w:lastRowFirstColumn="0" w:lastRowLastColumn="0"/>
               <w:rPr>
                 <w:rFonts w:ascii="Calibri" w:eastAsia="Times New Roman" w:hAnsi="Calibri" w:cs="Calibri"/>
@@ -1619,7 +1754,7 @@
           </w:tcPr>
           <w:p>
             <w:pPr>
-              <w:jc w:val="center"/>
+              <w:jc w:val="both"/>
               <w:cnfStyle w:val="000000100000" w:firstRow="0" w:lastRow="0" w:firstColumn="0" w:lastColumn="0" w:oddVBand="0" w:evenVBand="0" w:oddHBand="1" w:evenHBand="0" w:firstRowFirstColumn="0" w:firstRowLastColumn="0" w:lastRowFirstColumn="0" w:lastRowLastColumn="0"/>
               <w:rPr>
                 <w:rFonts w:ascii="Calibri" w:eastAsia="Times New Roman" w:hAnsi="Calibri" w:cs="Calibri"/>
@@ -1640,7 +1775,7 @@
           </w:tcPr>
           <w:p>
             <w:pPr>
-              <w:jc w:val="center"/>
+              <w:jc w:val="both"/>
               <w:cnfStyle w:val="000000100000" w:firstRow="0" w:lastRow="0" w:firstColumn="0" w:lastColumn="0" w:oddVBand="0" w:evenVBand="0" w:oddHBand="1" w:evenHBand="0" w:firstRowFirstColumn="0" w:firstRowLastColumn="0" w:lastRowFirstColumn="0" w:lastRowLastColumn="0"/>
               <w:rPr>
                 <w:rFonts w:ascii="Calibri" w:eastAsia="Times New Roman" w:hAnsi="Calibri" w:cs="Calibri"/>
@@ -1671,7 +1806,7 @@
           </w:tcPr>
           <w:p>
             <w:pPr>
-              <w:jc w:val="center"/>
+              <w:jc w:val="both"/>
               <w:cnfStyle w:val="000000100000" w:firstRow="0" w:lastRow="0" w:firstColumn="0" w:lastColumn="0" w:oddVBand="0" w:evenVBand="0" w:oddHBand="1" w:evenHBand="0" w:firstRowFirstColumn="0" w:firstRowLastColumn="0" w:lastRowFirstColumn="0" w:lastRowLastColumn="0"/>
               <w:rPr>
                 <w:rFonts w:ascii="Calibri" w:eastAsia="Times New Roman" w:hAnsi="Calibri" w:cs="Calibri"/>
@@ -1702,7 +1837,7 @@
           </w:tcPr>
           <w:p>
             <w:pPr>
-              <w:jc w:val="center"/>
+              <w:jc w:val="both"/>
               <w:cnfStyle w:val="000000100000" w:firstRow="0" w:lastRow="0" w:firstColumn="0" w:lastColumn="0" w:oddVBand="0" w:evenVBand="0" w:oddHBand="1" w:evenHBand="0" w:firstRowFirstColumn="0" w:firstRowLastColumn="0" w:lastRowFirstColumn="0" w:lastRowLastColumn="0"/>
               <w:rPr>
                 <w:rFonts w:ascii="Calibri" w:eastAsia="Times New Roman" w:hAnsi="Calibri" w:cs="Calibri"/>
@@ -1723,7 +1858,7 @@
           </w:tcPr>
           <w:p>
             <w:pPr>
-              <w:jc w:val="center"/>
+              <w:jc w:val="both"/>
               <w:cnfStyle w:val="000000100000" w:firstRow="0" w:lastRow="0" w:firstColumn="0" w:lastColumn="0" w:oddVBand="0" w:evenVBand="0" w:oddHBand="1" w:evenHBand="0" w:firstRowFirstColumn="0" w:firstRowLastColumn="0" w:lastRowFirstColumn="0" w:lastRowLastColumn="0"/>
               <w:rPr>
                 <w:rFonts w:ascii="Calibri" w:eastAsia="Times New Roman" w:hAnsi="Calibri" w:cs="Calibri"/>
@@ -1754,7 +1889,7 @@
           </w:tcPr>
           <w:p>
             <w:pPr>
-              <w:jc w:val="center"/>
+              <w:jc w:val="both"/>
               <w:cnfStyle w:val="000000100000" w:firstRow="0" w:lastRow="0" w:firstColumn="0" w:lastColumn="0" w:oddVBand="0" w:evenVBand="0" w:oddHBand="1" w:evenHBand="0" w:firstRowFirstColumn="0" w:firstRowLastColumn="0" w:lastRowFirstColumn="0" w:lastRowLastColumn="0"/>
               <w:rPr>
                 <w:rFonts w:ascii="Calibri" w:eastAsia="Times New Roman" w:hAnsi="Calibri" w:cs="Calibri"/>
@@ -1792,7 +1927,7 @@
           </w:tcPr>
           <w:p>
             <w:pPr>
-              <w:jc w:val="center"/>
+              <w:jc w:val="both"/>
               <w:rPr>
                 <w:rFonts w:ascii="Calibri" w:eastAsia="Times New Roman" w:hAnsi="Calibri" w:cs="Calibri"/>
                 <w:color w:val="000000"/>
@@ -1812,7 +1947,7 @@
           </w:tcPr>
           <w:p>
             <w:pPr>
-              <w:jc w:val="center"/>
+              <w:jc w:val="both"/>
               <w:cnfStyle w:val="000000000000" w:firstRow="0" w:lastRow="0" w:firstColumn="0" w:lastColumn="0" w:oddVBand="0" w:evenVBand="0" w:oddHBand="0" w:evenHBand="0" w:firstRowFirstColumn="0" w:firstRowLastColumn="0" w:lastRowFirstColumn="0" w:lastRowLastColumn="0"/>
               <w:rPr>
                 <w:rFonts w:ascii="Calibri" w:eastAsia="Times New Roman" w:hAnsi="Calibri" w:cs="Calibri"/>
@@ -1833,7 +1968,7 @@
           </w:tcPr>
           <w:p>
             <w:pPr>
-              <w:jc w:val="center"/>
+              <w:jc w:val="both"/>
               <w:cnfStyle w:val="000000000000" w:firstRow="0" w:lastRow="0" w:firstColumn="0" w:lastColumn="0" w:oddVBand="0" w:evenVBand="0" w:oddHBand="0" w:evenHBand="0" w:firstRowFirstColumn="0" w:firstRowLastColumn="0" w:lastRowFirstColumn="0" w:lastRowLastColumn="0"/>
               <w:rPr>
                 <w:rFonts w:ascii="Calibri" w:eastAsia="Times New Roman" w:hAnsi="Calibri" w:cs="Calibri"/>
@@ -1854,7 +1989,7 @@
           </w:tcPr>
           <w:p>
             <w:pPr>
-              <w:jc w:val="center"/>
+              <w:jc w:val="both"/>
               <w:cnfStyle w:val="000000000000" w:firstRow="0" w:lastRow="0" w:firstColumn="0" w:lastColumn="0" w:oddVBand="0" w:evenVBand="0" w:oddHBand="0" w:evenHBand="0" w:firstRowFirstColumn="0" w:firstRowLastColumn="0" w:lastRowFirstColumn="0" w:lastRowLastColumn="0"/>
               <w:rPr>
                 <w:rFonts w:ascii="Calibri" w:eastAsia="Times New Roman" w:hAnsi="Calibri" w:cs="Calibri"/>
@@ -1885,7 +2020,7 @@
           </w:tcPr>
           <w:p>
             <w:pPr>
-              <w:jc w:val="center"/>
+              <w:jc w:val="both"/>
               <w:cnfStyle w:val="000000000000" w:firstRow="0" w:lastRow="0" w:firstColumn="0" w:lastColumn="0" w:oddVBand="0" w:evenVBand="0" w:oddHBand="0" w:evenHBand="0" w:firstRowFirstColumn="0" w:firstRowLastColumn="0" w:lastRowFirstColumn="0" w:lastRowLastColumn="0"/>
               <w:rPr>
                 <w:rFonts w:ascii="Calibri" w:eastAsia="Times New Roman" w:hAnsi="Calibri" w:cs="Calibri"/>
@@ -1916,7 +2051,7 @@
           </w:tcPr>
           <w:p>
             <w:pPr>
-              <w:jc w:val="center"/>
+              <w:jc w:val="both"/>
               <w:cnfStyle w:val="000000000000" w:firstRow="0" w:lastRow="0" w:firstColumn="0" w:lastColumn="0" w:oddVBand="0" w:evenVBand="0" w:oddHBand="0" w:evenHBand="0" w:firstRowFirstColumn="0" w:firstRowLastColumn="0" w:lastRowFirstColumn="0" w:lastRowLastColumn="0"/>
               <w:rPr>
                 <w:rFonts w:ascii="Calibri" w:eastAsia="Times New Roman" w:hAnsi="Calibri" w:cs="Calibri"/>
@@ -1937,7 +2072,7 @@
           </w:tcPr>
           <w:p>
             <w:pPr>
-              <w:jc w:val="center"/>
+              <w:jc w:val="both"/>
               <w:cnfStyle w:val="000000000000" w:firstRow="0" w:lastRow="0" w:firstColumn="0" w:lastColumn="0" w:oddVBand="0" w:evenVBand="0" w:oddHBand="0" w:evenHBand="0" w:firstRowFirstColumn="0" w:firstRowLastColumn="0" w:lastRowFirstColumn="0" w:lastRowLastColumn="0"/>
               <w:rPr>
                 <w:rFonts w:ascii="Calibri" w:eastAsia="Times New Roman" w:hAnsi="Calibri" w:cs="Calibri"/>
@@ -1968,7 +2103,7 @@
           </w:tcPr>
           <w:p>
             <w:pPr>
-              <w:jc w:val="center"/>
+              <w:jc w:val="both"/>
               <w:cnfStyle w:val="000000000000" w:firstRow="0" w:lastRow="0" w:firstColumn="0" w:lastColumn="0" w:oddVBand="0" w:evenVBand="0" w:oddHBand="0" w:evenHBand="0" w:firstRowFirstColumn="0" w:firstRowLastColumn="0" w:lastRowFirstColumn="0" w:lastRowLastColumn="0"/>
               <w:rPr>
                 <w:rFonts w:ascii="Calibri" w:eastAsia="Times New Roman" w:hAnsi="Calibri" w:cs="Calibri"/>
@@ -2007,7 +2142,7 @@
           </w:tcPr>
           <w:p>
             <w:pPr>
-              <w:jc w:val="center"/>
+              <w:jc w:val="both"/>
               <w:rPr>
                 <w:rFonts w:ascii="Calibri" w:eastAsia="Times New Roman" w:hAnsi="Calibri" w:cs="Calibri"/>
                 <w:color w:val="000000"/>
@@ -2027,7 +2162,7 @@
           </w:tcPr>
           <w:p>
             <w:pPr>
-              <w:jc w:val="center"/>
+              <w:jc w:val="both"/>
               <w:cnfStyle w:val="000000100000" w:firstRow="0" w:lastRow="0" w:firstColumn="0" w:lastColumn="0" w:oddVBand="0" w:evenVBand="0" w:oddHBand="1" w:evenHBand="0" w:firstRowFirstColumn="0" w:firstRowLastColumn="0" w:lastRowFirstColumn="0" w:lastRowLastColumn="0"/>
               <w:rPr>
                 <w:rFonts w:ascii="Calibri" w:eastAsia="Times New Roman" w:hAnsi="Calibri" w:cs="Calibri"/>
@@ -2048,7 +2183,7 @@
           </w:tcPr>
           <w:p>
             <w:pPr>
-              <w:jc w:val="center"/>
+              <w:jc w:val="both"/>
               <w:cnfStyle w:val="000000100000" w:firstRow="0" w:lastRow="0" w:firstColumn="0" w:lastColumn="0" w:oddVBand="0" w:evenVBand="0" w:oddHBand="1" w:evenHBand="0" w:firstRowFirstColumn="0" w:firstRowLastColumn="0" w:lastRowFirstColumn="0" w:lastRowLastColumn="0"/>
               <w:rPr>
                 <w:rFonts w:ascii="Calibri" w:eastAsia="Times New Roman" w:hAnsi="Calibri" w:cs="Calibri"/>
@@ -2070,7 +2205,7 @@
           </w:tcPr>
           <w:p>
             <w:pPr>
-              <w:jc w:val="right"/>
+              <w:jc w:val="both"/>
               <w:cnfStyle w:val="000000100000" w:firstRow="0" w:lastRow="0" w:firstColumn="0" w:lastColumn="0" w:oddVBand="0" w:evenVBand="0" w:oddHBand="1" w:evenHBand="0" w:firstRowFirstColumn="0" w:firstRowLastColumn="0" w:lastRowFirstColumn="0" w:lastRowLastColumn="0"/>
               <w:rPr>
                 <w:rFonts w:ascii="Calibri" w:eastAsia="Times New Roman" w:hAnsi="Calibri" w:cs="Calibri"/>
@@ -2105,7 +2240,7 @@
           </w:tcPr>
           <w:p>
             <w:pPr>
-              <w:jc w:val="center"/>
+              <w:jc w:val="both"/>
               <w:cnfStyle w:val="000000100000" w:firstRow="0" w:lastRow="0" w:firstColumn="0" w:lastColumn="0" w:oddVBand="0" w:evenVBand="0" w:oddHBand="1" w:evenHBand="0" w:firstRowFirstColumn="0" w:firstRowLastColumn="0" w:lastRowFirstColumn="0" w:lastRowLastColumn="0"/>
               <w:rPr>
                 <w:rFonts w:ascii="Calibri" w:eastAsia="Times New Roman" w:hAnsi="Calibri" w:cs="Calibri"/>
@@ -2140,7 +2275,7 @@
           </w:tcPr>
           <w:p>
             <w:pPr>
-              <w:jc w:val="center"/>
+              <w:jc w:val="both"/>
               <w:cnfStyle w:val="000000100000" w:firstRow="0" w:lastRow="0" w:firstColumn="0" w:lastColumn="0" w:oddVBand="0" w:evenVBand="0" w:oddHBand="1" w:evenHBand="0" w:firstRowFirstColumn="0" w:firstRowLastColumn="0" w:lastRowFirstColumn="0" w:lastRowLastColumn="0"/>
               <w:rPr>
                 <w:rFonts w:ascii="Calibri" w:eastAsia="Times New Roman" w:hAnsi="Calibri" w:cs="Calibri"/>
@@ -2183,7 +2318,7 @@
           </w:tcPr>
           <w:p>
             <w:pPr>
-              <w:jc w:val="center"/>
+              <w:jc w:val="both"/>
               <w:rPr>
                 <w:rFonts w:ascii="Calibri" w:eastAsia="Times New Roman" w:hAnsi="Calibri" w:cs="Calibri"/>
                 <w:color w:val="000000"/>
@@ -2214,7 +2349,7 @@
           </w:tcPr>
           <w:p>
             <w:pPr>
-              <w:jc w:val="center"/>
+              <w:jc w:val="both"/>
               <w:cnfStyle w:val="000000000000" w:firstRow="0" w:lastRow="0" w:firstColumn="0" w:lastColumn="0" w:oddVBand="0" w:evenVBand="0" w:oddHBand="0" w:evenHBand="0" w:firstRowFirstColumn="0" w:firstRowLastColumn="0" w:lastRowFirstColumn="0" w:lastRowLastColumn="0"/>
               <w:rPr>
                 <w:rFonts w:ascii="Calibri" w:eastAsia="Times New Roman" w:hAnsi="Calibri" w:cs="Calibri"/>
@@ -2246,7 +2381,7 @@
           </w:tcPr>
           <w:p>
             <w:pPr>
-              <w:jc w:val="center"/>
+              <w:jc w:val="both"/>
               <w:cnfStyle w:val="000000000000" w:firstRow="0" w:lastRow="0" w:firstColumn="0" w:lastColumn="0" w:oddVBand="0" w:evenVBand="0" w:oddHBand="0" w:evenHBand="0" w:firstRowFirstColumn="0" w:firstRowLastColumn="0" w:lastRowFirstColumn="0" w:lastRowLastColumn="0"/>
               <w:rPr>
                 <w:rFonts w:ascii="Calibri" w:eastAsia="Times New Roman" w:hAnsi="Calibri" w:cs="Calibri"/>
@@ -2277,7 +2412,7 @@
           </w:tcPr>
           <w:p>
             <w:pPr>
-              <w:jc w:val="center"/>
+              <w:jc w:val="both"/>
               <w:cnfStyle w:val="000000000000" w:firstRow="0" w:lastRow="0" w:firstColumn="0" w:lastColumn="0" w:oddVBand="0" w:evenVBand="0" w:oddHBand="0" w:evenHBand="0" w:firstRowFirstColumn="0" w:firstRowLastColumn="0" w:lastRowFirstColumn="0" w:lastRowLastColumn="0"/>
               <w:rPr>
                 <w:rFonts w:ascii="Calibri" w:eastAsia="Times New Roman" w:hAnsi="Calibri" w:cs="Calibri"/>
@@ -2308,7 +2443,7 @@
           </w:tcPr>
           <w:p>
             <w:pPr>
-              <w:jc w:val="center"/>
+              <w:jc w:val="both"/>
               <w:cnfStyle w:val="000000000000" w:firstRow="0" w:lastRow="0" w:firstColumn="0" w:lastColumn="0" w:oddVBand="0" w:evenVBand="0" w:oddHBand="0" w:evenHBand="0" w:firstRowFirstColumn="0" w:firstRowLastColumn="0" w:lastRowFirstColumn="0" w:lastRowLastColumn="0"/>
               <w:rPr>
                 <w:rFonts w:ascii="Calibri" w:eastAsia="Times New Roman" w:hAnsi="Calibri" w:cs="Calibri"/>
@@ -2340,7 +2475,7 @@
           </w:tcPr>
           <w:p>
             <w:pPr>
-              <w:jc w:val="center"/>
+              <w:jc w:val="both"/>
               <w:cnfStyle w:val="000000000000" w:firstRow="0" w:lastRow="0" w:firstColumn="0" w:lastColumn="0" w:oddVBand="0" w:evenVBand="0" w:oddHBand="0" w:evenHBand="0" w:firstRowFirstColumn="0" w:firstRowLastColumn="0" w:lastRowFirstColumn="0" w:lastRowLastColumn="0"/>
               <w:rPr>
                 <w:rFonts w:ascii="Calibri" w:eastAsia="Times New Roman" w:hAnsi="Calibri" w:cs="Calibri"/>
@@ -2371,7 +2506,7 @@
           </w:tcPr>
           <w:p>
             <w:pPr>
-              <w:jc w:val="center"/>
+              <w:jc w:val="both"/>
               <w:cnfStyle w:val="000000000000" w:firstRow="0" w:lastRow="0" w:firstColumn="0" w:lastColumn="0" w:oddVBand="0" w:evenVBand="0" w:oddHBand="0" w:evenHBand="0" w:firstRowFirstColumn="0" w:firstRowLastColumn="0" w:lastRowFirstColumn="0" w:lastRowLastColumn="0"/>
               <w:rPr>
                 <w:rFonts w:ascii="Calibri" w:eastAsia="Times New Roman" w:hAnsi="Calibri" w:cs="Calibri"/>
@@ -2402,7 +2537,7 @@
           </w:tcPr>
           <w:p>
             <w:pPr>
-              <w:jc w:val="center"/>
+              <w:jc w:val="both"/>
               <w:cnfStyle w:val="000000000000" w:firstRow="0" w:lastRow="0" w:firstColumn="0" w:lastColumn="0" w:oddVBand="0" w:evenVBand="0" w:oddHBand="0" w:evenHBand="0" w:firstRowFirstColumn="0" w:firstRowLastColumn="0" w:lastRowFirstColumn="0" w:lastRowLastColumn="0"/>
               <w:rPr>
                 <w:rFonts w:ascii="Calibri" w:eastAsia="Times New Roman" w:hAnsi="Calibri" w:cs="Calibri"/>
@@ -2441,7 +2576,7 @@
           </w:tcPr>
           <w:p>
             <w:pPr>
-              <w:jc w:val="center"/>
+              <w:jc w:val="both"/>
               <w:rPr>
                 <w:rFonts w:ascii="Calibri" w:eastAsia="Times New Roman" w:hAnsi="Calibri" w:cs="Calibri"/>
                 <w:color w:val="000000"/>
@@ -2461,7 +2596,7 @@
           </w:tcPr>
           <w:p>
             <w:pPr>
-              <w:jc w:val="center"/>
+              <w:jc w:val="both"/>
               <w:cnfStyle w:val="000000100000" w:firstRow="0" w:lastRow="0" w:firstColumn="0" w:lastColumn="0" w:oddVBand="0" w:evenVBand="0" w:oddHBand="1" w:evenHBand="0" w:firstRowFirstColumn="0" w:firstRowLastColumn="0" w:lastRowFirstColumn="0" w:lastRowLastColumn="0"/>
               <w:rPr>
                 <w:rFonts w:ascii="Calibri" w:eastAsia="Times New Roman" w:hAnsi="Calibri" w:cs="Calibri"/>
@@ -2482,7 +2617,7 @@
           </w:tcPr>
           <w:p>
             <w:pPr>
-              <w:jc w:val="center"/>
+              <w:jc w:val="both"/>
               <w:cnfStyle w:val="000000100000" w:firstRow="0" w:lastRow="0" w:firstColumn="0" w:lastColumn="0" w:oddVBand="0" w:evenVBand="0" w:oddHBand="1" w:evenHBand="0" w:firstRowFirstColumn="0" w:firstRowLastColumn="0" w:lastRowFirstColumn="0" w:lastRowLastColumn="0"/>
               <w:rPr>
                 <w:rFonts w:ascii="Calibri" w:eastAsia="Times New Roman" w:hAnsi="Calibri" w:cs="Calibri"/>
@@ -2503,7 +2638,7 @@
           </w:tcPr>
           <w:p>
             <w:pPr>
-              <w:jc w:val="center"/>
+              <w:jc w:val="both"/>
               <w:cnfStyle w:val="000000100000" w:firstRow="0" w:lastRow="0" w:firstColumn="0" w:lastColumn="0" w:oddVBand="0" w:evenVBand="0" w:oddHBand="1" w:evenHBand="0" w:firstRowFirstColumn="0" w:firstRowLastColumn="0" w:lastRowFirstColumn="0" w:lastRowLastColumn="0"/>
               <w:rPr>
                 <w:rFonts w:ascii="Calibri" w:eastAsia="Times New Roman" w:hAnsi="Calibri" w:cs="Calibri"/>
@@ -2534,7 +2669,7 @@
           </w:tcPr>
           <w:p>
             <w:pPr>
-              <w:jc w:val="center"/>
+              <w:jc w:val="both"/>
               <w:cnfStyle w:val="000000100000" w:firstRow="0" w:lastRow="0" w:firstColumn="0" w:lastColumn="0" w:oddVBand="0" w:evenVBand="0" w:oddHBand="1" w:evenHBand="0" w:firstRowFirstColumn="0" w:firstRowLastColumn="0" w:lastRowFirstColumn="0" w:lastRowLastColumn="0"/>
               <w:rPr>
                 <w:rFonts w:ascii="Calibri" w:eastAsia="Times New Roman" w:hAnsi="Calibri" w:cs="Calibri"/>
@@ -2565,7 +2700,7 @@
           </w:tcPr>
           <w:p>
             <w:pPr>
-              <w:jc w:val="center"/>
+              <w:jc w:val="both"/>
               <w:cnfStyle w:val="000000100000" w:firstRow="0" w:lastRow="0" w:firstColumn="0" w:lastColumn="0" w:oddVBand="0" w:evenVBand="0" w:oddHBand="1" w:evenHBand="0" w:firstRowFirstColumn="0" w:firstRowLastColumn="0" w:lastRowFirstColumn="0" w:lastRowLastColumn="0"/>
               <w:rPr>
                 <w:rFonts w:ascii="Calibri" w:eastAsia="Times New Roman" w:hAnsi="Calibri" w:cs="Calibri"/>
@@ -2586,7 +2721,7 @@
           </w:tcPr>
           <w:p>
             <w:pPr>
-              <w:jc w:val="center"/>
+              <w:jc w:val="both"/>
               <w:cnfStyle w:val="000000100000" w:firstRow="0" w:lastRow="0" w:firstColumn="0" w:lastColumn="0" w:oddVBand="0" w:evenVBand="0" w:oddHBand="1" w:evenHBand="0" w:firstRowFirstColumn="0" w:firstRowLastColumn="0" w:lastRowFirstColumn="0" w:lastRowLastColumn="0"/>
               <w:rPr>
                 <w:rFonts w:ascii="Calibri" w:eastAsia="Times New Roman" w:hAnsi="Calibri" w:cs="Calibri"/>
@@ -2617,7 +2752,7 @@
           </w:tcPr>
           <w:p>
             <w:pPr>
-              <w:jc w:val="center"/>
+              <w:jc w:val="both"/>
               <w:cnfStyle w:val="000000100000" w:firstRow="0" w:lastRow="0" w:firstColumn="0" w:lastColumn="0" w:oddVBand="0" w:evenVBand="0" w:oddHBand="1" w:evenHBand="0" w:firstRowFirstColumn="0" w:firstRowLastColumn="0" w:lastRowFirstColumn="0" w:lastRowLastColumn="0"/>
               <w:rPr>
                 <w:rFonts w:ascii="Calibri" w:eastAsia="Times New Roman" w:hAnsi="Calibri" w:cs="Calibri"/>
@@ -2655,7 +2790,7 @@
           </w:tcPr>
           <w:p>
             <w:pPr>
-              <w:jc w:val="center"/>
+              <w:jc w:val="both"/>
               <w:rPr>
                 <w:rFonts w:ascii="Calibri" w:eastAsia="Times New Roman" w:hAnsi="Calibri" w:cs="Calibri"/>
                 <w:color w:val="000000"/>
@@ -2675,7 +2810,7 @@
           </w:tcPr>
           <w:p>
             <w:pPr>
-              <w:jc w:val="center"/>
+              <w:jc w:val="both"/>
               <w:cnfStyle w:val="000000000000" w:firstRow="0" w:lastRow="0" w:firstColumn="0" w:lastColumn="0" w:oddVBand="0" w:evenVBand="0" w:oddHBand="0" w:evenHBand="0" w:firstRowFirstColumn="0" w:firstRowLastColumn="0" w:lastRowFirstColumn="0" w:lastRowLastColumn="0"/>
               <w:rPr>
                 <w:rFonts w:ascii="Calibri" w:eastAsia="Times New Roman" w:hAnsi="Calibri" w:cs="Calibri"/>
@@ -2696,7 +2831,7 @@
           </w:tcPr>
           <w:p>
             <w:pPr>
-              <w:jc w:val="center"/>
+              <w:jc w:val="both"/>
               <w:cnfStyle w:val="000000000000" w:firstRow="0" w:lastRow="0" w:firstColumn="0" w:lastColumn="0" w:oddVBand="0" w:evenVBand="0" w:oddHBand="0" w:evenHBand="0" w:firstRowFirstColumn="0" w:firstRowLastColumn="0" w:lastRowFirstColumn="0" w:lastRowLastColumn="0"/>
               <w:rPr>
                 <w:rFonts w:ascii="Calibri" w:eastAsia="Times New Roman" w:hAnsi="Calibri" w:cs="Calibri"/>
@@ -2717,7 +2852,7 @@
           </w:tcPr>
           <w:p>
             <w:pPr>
-              <w:jc w:val="center"/>
+              <w:jc w:val="both"/>
               <w:cnfStyle w:val="000000000000" w:firstRow="0" w:lastRow="0" w:firstColumn="0" w:lastColumn="0" w:oddVBand="0" w:evenVBand="0" w:oddHBand="0" w:evenHBand="0" w:firstRowFirstColumn="0" w:firstRowLastColumn="0" w:lastRowFirstColumn="0" w:lastRowLastColumn="0"/>
               <w:rPr>
                 <w:rFonts w:ascii="Calibri" w:eastAsia="Times New Roman" w:hAnsi="Calibri" w:cs="Calibri"/>
@@ -2748,7 +2883,7 @@
           </w:tcPr>
           <w:p>
             <w:pPr>
-              <w:jc w:val="center"/>
+              <w:jc w:val="both"/>
               <w:cnfStyle w:val="000000000000" w:firstRow="0" w:lastRow="0" w:firstColumn="0" w:lastColumn="0" w:oddVBand="0" w:evenVBand="0" w:oddHBand="0" w:evenHBand="0" w:firstRowFirstColumn="0" w:firstRowLastColumn="0" w:lastRowFirstColumn="0" w:lastRowLastColumn="0"/>
               <w:rPr>
                 <w:rFonts w:ascii="Calibri" w:eastAsia="Times New Roman" w:hAnsi="Calibri" w:cs="Calibri"/>
@@ -2779,7 +2914,7 @@
           </w:tcPr>
           <w:p>
             <w:pPr>
-              <w:jc w:val="center"/>
+              <w:jc w:val="both"/>
               <w:cnfStyle w:val="000000000000" w:firstRow="0" w:lastRow="0" w:firstColumn="0" w:lastColumn="0" w:oddVBand="0" w:evenVBand="0" w:oddHBand="0" w:evenHBand="0" w:firstRowFirstColumn="0" w:firstRowLastColumn="0" w:lastRowFirstColumn="0" w:lastRowLastColumn="0"/>
               <w:rPr>
                 <w:rFonts w:ascii="Calibri" w:eastAsia="Times New Roman" w:hAnsi="Calibri" w:cs="Calibri"/>
@@ -2800,7 +2935,7 @@
           </w:tcPr>
           <w:p>
             <w:pPr>
-              <w:jc w:val="center"/>
+              <w:jc w:val="both"/>
               <w:cnfStyle w:val="000000000000" w:firstRow="0" w:lastRow="0" w:firstColumn="0" w:lastColumn="0" w:oddVBand="0" w:evenVBand="0" w:oddHBand="0" w:evenHBand="0" w:firstRowFirstColumn="0" w:firstRowLastColumn="0" w:lastRowFirstColumn="0" w:lastRowLastColumn="0"/>
               <w:rPr>
                 <w:rFonts w:ascii="Calibri" w:eastAsia="Times New Roman" w:hAnsi="Calibri" w:cs="Calibri"/>
@@ -2831,7 +2966,7 @@
           </w:tcPr>
           <w:p>
             <w:pPr>
-              <w:jc w:val="center"/>
+              <w:jc w:val="both"/>
               <w:cnfStyle w:val="000000000000" w:firstRow="0" w:lastRow="0" w:firstColumn="0" w:lastColumn="0" w:oddVBand="0" w:evenVBand="0" w:oddHBand="0" w:evenHBand="0" w:firstRowFirstColumn="0" w:firstRowLastColumn="0" w:lastRowFirstColumn="0" w:lastRowLastColumn="0"/>
               <w:rPr>
                 <w:rFonts w:ascii="Calibri" w:eastAsia="Times New Roman" w:hAnsi="Calibri" w:cs="Calibri"/>
@@ -2870,7 +3005,7 @@
           </w:tcPr>
           <w:p>
             <w:pPr>
-              <w:jc w:val="center"/>
+              <w:jc w:val="both"/>
               <w:rPr>
                 <w:rFonts w:ascii="Calibri" w:eastAsia="Times New Roman" w:hAnsi="Calibri" w:cs="Calibri"/>
                 <w:color w:val="000000"/>
@@ -2890,7 +3025,7 @@
           </w:tcPr>
           <w:p>
             <w:pPr>
-              <w:jc w:val="center"/>
+              <w:jc w:val="both"/>
               <w:cnfStyle w:val="000000100000" w:firstRow="0" w:lastRow="0" w:firstColumn="0" w:lastColumn="0" w:oddVBand="0" w:evenVBand="0" w:oddHBand="1" w:evenHBand="0" w:firstRowFirstColumn="0" w:firstRowLastColumn="0" w:lastRowFirstColumn="0" w:lastRowLastColumn="0"/>
               <w:rPr>
                 <w:rFonts w:ascii="Calibri" w:eastAsia="Times New Roman" w:hAnsi="Calibri" w:cs="Calibri"/>
@@ -2911,7 +3046,7 @@
           </w:tcPr>
           <w:p>
             <w:pPr>
-              <w:jc w:val="center"/>
+              <w:jc w:val="both"/>
               <w:cnfStyle w:val="000000100000" w:firstRow="0" w:lastRow="0" w:firstColumn="0" w:lastColumn="0" w:oddVBand="0" w:evenVBand="0" w:oddHBand="1" w:evenHBand="0" w:firstRowFirstColumn="0" w:firstRowLastColumn="0" w:lastRowFirstColumn="0" w:lastRowLastColumn="0"/>
               <w:rPr>
                 <w:rFonts w:ascii="Calibri" w:eastAsia="Times New Roman" w:hAnsi="Calibri" w:cs="Calibri"/>
@@ -2932,7 +3067,7 @@
           </w:tcPr>
           <w:p>
             <w:pPr>
-              <w:jc w:val="center"/>
+              <w:jc w:val="both"/>
               <w:cnfStyle w:val="000000100000" w:firstRow="0" w:lastRow="0" w:firstColumn="0" w:lastColumn="0" w:oddVBand="0" w:evenVBand="0" w:oddHBand="1" w:evenHBand="0" w:firstRowFirstColumn="0" w:firstRowLastColumn="0" w:lastRowFirstColumn="0" w:lastRowLastColumn="0"/>
               <w:rPr>
                 <w:rFonts w:ascii="Calibri" w:eastAsia="Times New Roman" w:hAnsi="Calibri" w:cs="Calibri"/>
@@ -2963,7 +3098,7 @@
           </w:tcPr>
           <w:p>
             <w:pPr>
-              <w:jc w:val="center"/>
+              <w:jc w:val="both"/>
               <w:cnfStyle w:val="000000100000" w:firstRow="0" w:lastRow="0" w:firstColumn="0" w:lastColumn="0" w:oddVBand="0" w:evenVBand="0" w:oddHBand="1" w:evenHBand="0" w:firstRowFirstColumn="0" w:firstRowLastColumn="0" w:lastRowFirstColumn="0" w:lastRowLastColumn="0"/>
               <w:rPr>
                 <w:rFonts w:ascii="Calibri" w:eastAsia="Times New Roman" w:hAnsi="Calibri" w:cs="Calibri"/>
@@ -2994,7 +3129,7 @@
           </w:tcPr>
           <w:p>
             <w:pPr>
-              <w:jc w:val="center"/>
+              <w:jc w:val="both"/>
               <w:cnfStyle w:val="000000100000" w:firstRow="0" w:lastRow="0" w:firstColumn="0" w:lastColumn="0" w:oddVBand="0" w:evenVBand="0" w:oddHBand="1" w:evenHBand="0" w:firstRowFirstColumn="0" w:firstRowLastColumn="0" w:lastRowFirstColumn="0" w:lastRowLastColumn="0"/>
               <w:rPr>
                 <w:rFonts w:ascii="Calibri" w:eastAsia="Times New Roman" w:hAnsi="Calibri" w:cs="Calibri"/>
@@ -3015,7 +3150,7 @@
           </w:tcPr>
           <w:p>
             <w:pPr>
-              <w:jc w:val="center"/>
+              <w:jc w:val="both"/>
               <w:cnfStyle w:val="000000100000" w:firstRow="0" w:lastRow="0" w:firstColumn="0" w:lastColumn="0" w:oddVBand="0" w:evenVBand="0" w:oddHBand="1" w:evenHBand="0" w:firstRowFirstColumn="0" w:firstRowLastColumn="0" w:lastRowFirstColumn="0" w:lastRowLastColumn="0"/>
               <w:rPr>
                 <w:rFonts w:ascii="Calibri" w:eastAsia="Times New Roman" w:hAnsi="Calibri" w:cs="Calibri"/>
@@ -3046,7 +3181,7 @@
           </w:tcPr>
           <w:p>
             <w:pPr>
-              <w:jc w:val="center"/>
+              <w:jc w:val="both"/>
               <w:cnfStyle w:val="000000100000" w:firstRow="0" w:lastRow="0" w:firstColumn="0" w:lastColumn="0" w:oddVBand="0" w:evenVBand="0" w:oddHBand="1" w:evenHBand="0" w:firstRowFirstColumn="0" w:firstRowLastColumn="0" w:lastRowFirstColumn="0" w:lastRowLastColumn="0"/>
               <w:rPr>
                 <w:rFonts w:ascii="Calibri" w:eastAsia="Times New Roman" w:hAnsi="Calibri" w:cs="Calibri"/>
@@ -3084,7 +3219,7 @@
           </w:tcPr>
           <w:p>
             <w:pPr>
-              <w:jc w:val="center"/>
+              <w:jc w:val="both"/>
               <w:rPr>
                 <w:rFonts w:ascii="Calibri" w:eastAsia="Times New Roman" w:hAnsi="Calibri" w:cs="Calibri"/>
                 <w:color w:val="000000"/>
@@ -3104,7 +3239,7 @@
           </w:tcPr>
           <w:p>
             <w:pPr>
-              <w:jc w:val="center"/>
+              <w:jc w:val="both"/>
               <w:cnfStyle w:val="000000000000" w:firstRow="0" w:lastRow="0" w:firstColumn="0" w:lastColumn="0" w:oddVBand="0" w:evenVBand="0" w:oddHBand="0" w:evenHBand="0" w:firstRowFirstColumn="0" w:firstRowLastColumn="0" w:lastRowFirstColumn="0" w:lastRowLastColumn="0"/>
               <w:rPr>
                 <w:rFonts w:ascii="Calibri" w:eastAsia="Times New Roman" w:hAnsi="Calibri" w:cs="Calibri"/>
@@ -3125,7 +3260,7 @@
           </w:tcPr>
           <w:p>
             <w:pPr>
-              <w:jc w:val="center"/>
+              <w:jc w:val="both"/>
               <w:cnfStyle w:val="000000000000" w:firstRow="0" w:lastRow="0" w:firstColumn="0" w:lastColumn="0" w:oddVBand="0" w:evenVBand="0" w:oddHBand="0" w:evenHBand="0" w:firstRowFirstColumn="0" w:firstRowLastColumn="0" w:lastRowFirstColumn="0" w:lastRowLastColumn="0"/>
               <w:rPr>
                 <w:rFonts w:ascii="Calibri" w:eastAsia="Times New Roman" w:hAnsi="Calibri" w:cs="Calibri"/>
@@ -3146,7 +3281,7 @@
           </w:tcPr>
           <w:p>
             <w:pPr>
-              <w:jc w:val="center"/>
+              <w:jc w:val="both"/>
               <w:cnfStyle w:val="000000000000" w:firstRow="0" w:lastRow="0" w:firstColumn="0" w:lastColumn="0" w:oddVBand="0" w:evenVBand="0" w:oddHBand="0" w:evenHBand="0" w:firstRowFirstColumn="0" w:firstRowLastColumn="0" w:lastRowFirstColumn="0" w:lastRowLastColumn="0"/>
               <w:rPr>
                 <w:rFonts w:ascii="Calibri" w:eastAsia="Times New Roman" w:hAnsi="Calibri" w:cs="Calibri"/>
@@ -3207,7 +3342,7 @@
           </w:tcPr>
           <w:p>
             <w:pPr>
-              <w:jc w:val="center"/>
+              <w:jc w:val="both"/>
               <w:cnfStyle w:val="000000000000" w:firstRow="0" w:lastRow="0" w:firstColumn="0" w:lastColumn="0" w:oddVBand="0" w:evenVBand="0" w:oddHBand="0" w:evenHBand="0" w:firstRowFirstColumn="0" w:firstRowLastColumn="0" w:lastRowFirstColumn="0" w:lastRowLastColumn="0"/>
               <w:rPr>
                 <w:rFonts w:ascii="Calibri" w:eastAsia="Times New Roman" w:hAnsi="Calibri" w:cs="Calibri"/>
@@ -3238,7 +3373,7 @@
           </w:tcPr>
           <w:p>
             <w:pPr>
-              <w:jc w:val="center"/>
+              <w:jc w:val="both"/>
               <w:cnfStyle w:val="000000000000" w:firstRow="0" w:lastRow="0" w:firstColumn="0" w:lastColumn="0" w:oddVBand="0" w:evenVBand="0" w:oddHBand="0" w:evenHBand="0" w:firstRowFirstColumn="0" w:firstRowLastColumn="0" w:lastRowFirstColumn="0" w:lastRowLastColumn="0"/>
               <w:rPr>
                 <w:rFonts w:ascii="Calibri" w:eastAsia="Times New Roman" w:hAnsi="Calibri" w:cs="Calibri"/>
@@ -3259,7 +3394,7 @@
           </w:tcPr>
           <w:p>
             <w:pPr>
-              <w:jc w:val="center"/>
+              <w:jc w:val="both"/>
               <w:cnfStyle w:val="000000000000" w:firstRow="0" w:lastRow="0" w:firstColumn="0" w:lastColumn="0" w:oddVBand="0" w:evenVBand="0" w:oddHBand="0" w:evenHBand="0" w:firstRowFirstColumn="0" w:firstRowLastColumn="0" w:lastRowFirstColumn="0" w:lastRowLastColumn="0"/>
               <w:rPr>
                 <w:rFonts w:ascii="Calibri" w:eastAsia="Times New Roman" w:hAnsi="Calibri" w:cs="Calibri"/>
@@ -3290,7 +3425,7 @@
           </w:tcPr>
           <w:p>
             <w:pPr>
-              <w:jc w:val="center"/>
+              <w:jc w:val="both"/>
               <w:cnfStyle w:val="000000000000" w:firstRow="0" w:lastRow="0" w:firstColumn="0" w:lastColumn="0" w:oddVBand="0" w:evenVBand="0" w:oddHBand="0" w:evenHBand="0" w:firstRowFirstColumn="0" w:firstRowLastColumn="0" w:lastRowFirstColumn="0" w:lastRowLastColumn="0"/>
               <w:rPr>
                 <w:rFonts w:ascii="Calibri" w:eastAsia="Times New Roman" w:hAnsi="Calibri" w:cs="Calibri"/>
@@ -3329,7 +3464,7 @@
           </w:tcPr>
           <w:p>
             <w:pPr>
-              <w:jc w:val="center"/>
+              <w:jc w:val="both"/>
               <w:rPr>
                 <w:rFonts w:ascii="Calibri" w:eastAsia="Times New Roman" w:hAnsi="Calibri" w:cs="Calibri"/>
                 <w:color w:val="000000"/>
@@ -3349,7 +3484,7 @@
           </w:tcPr>
           <w:p>
             <w:pPr>
-              <w:jc w:val="center"/>
+              <w:jc w:val="both"/>
               <w:cnfStyle w:val="000000100000" w:firstRow="0" w:lastRow="0" w:firstColumn="0" w:lastColumn="0" w:oddVBand="0" w:evenVBand="0" w:oddHBand="1" w:evenHBand="0" w:firstRowFirstColumn="0" w:firstRowLastColumn="0" w:lastRowFirstColumn="0" w:lastRowLastColumn="0"/>
               <w:rPr>
                 <w:rFonts w:ascii="Calibri" w:eastAsia="Times New Roman" w:hAnsi="Calibri" w:cs="Calibri"/>
@@ -3370,7 +3505,7 @@
           </w:tcPr>
           <w:p>
             <w:pPr>
-              <w:jc w:val="center"/>
+              <w:jc w:val="both"/>
               <w:cnfStyle w:val="000000100000" w:firstRow="0" w:lastRow="0" w:firstColumn="0" w:lastColumn="0" w:oddVBand="0" w:evenVBand="0" w:oddHBand="1" w:evenHBand="0" w:firstRowFirstColumn="0" w:firstRowLastColumn="0" w:lastRowFirstColumn="0" w:lastRowLastColumn="0"/>
               <w:rPr>
                 <w:rFonts w:ascii="Calibri" w:eastAsia="Times New Roman" w:hAnsi="Calibri" w:cs="Calibri"/>
@@ -3392,7 +3527,7 @@
           </w:tcPr>
           <w:p>
             <w:pPr>
-              <w:jc w:val="right"/>
+              <w:jc w:val="both"/>
               <w:cnfStyle w:val="000000100000" w:firstRow="0" w:lastRow="0" w:firstColumn="0" w:lastColumn="0" w:oddVBand="0" w:evenVBand="0" w:oddHBand="1" w:evenHBand="0" w:firstRowFirstColumn="0" w:firstRowLastColumn="0" w:lastRowFirstColumn="0" w:lastRowLastColumn="0"/>
               <w:rPr>
                 <w:rFonts w:ascii="Calibri" w:eastAsia="Times New Roman" w:hAnsi="Calibri" w:cs="Calibri"/>
@@ -3427,7 +3562,7 @@
           </w:tcPr>
           <w:p>
             <w:pPr>
-              <w:jc w:val="center"/>
+              <w:jc w:val="both"/>
               <w:cnfStyle w:val="000000100000" w:firstRow="0" w:lastRow="0" w:firstColumn="0" w:lastColumn="0" w:oddVBand="0" w:evenVBand="0" w:oddHBand="1" w:evenHBand="0" w:firstRowFirstColumn="0" w:firstRowLastColumn="0" w:lastRowFirstColumn="0" w:lastRowLastColumn="0"/>
               <w:rPr>
                 <w:rFonts w:ascii="Calibri" w:eastAsia="Times New Roman" w:hAnsi="Calibri" w:cs="Calibri"/>
@@ -3462,7 +3597,7 @@
           </w:tcPr>
           <w:p>
             <w:pPr>
-              <w:jc w:val="center"/>
+              <w:jc w:val="both"/>
               <w:cnfStyle w:val="000000100000" w:firstRow="0" w:lastRow="0" w:firstColumn="0" w:lastColumn="0" w:oddVBand="0" w:evenVBand="0" w:oddHBand="1" w:evenHBand="0" w:firstRowFirstColumn="0" w:firstRowLastColumn="0" w:lastRowFirstColumn="0" w:lastRowLastColumn="0"/>
               <w:rPr>
                 <w:rFonts w:ascii="Calibri" w:eastAsia="Times New Roman" w:hAnsi="Calibri" w:cs="Calibri"/>
@@ -3492,6 +3627,7 @@
     </w:tbl>
     <w:p>
       <w:pPr>
+        <w:jc w:val="both"/>
         <w:rPr>
           <w:lang w:val="fr-CA"/>
         </w:rPr>
@@ -3500,13 +3636,19 @@
         <w:rPr>
           <w:lang w:val="fr-CA"/>
         </w:rPr>
-        <w:t>*</w:t>
-      </w:r>
-      <w:r>
-        <w:rPr>
-          <w:lang w:val="fr-CA"/>
-        </w:rPr>
-        <w:t xml:space="preserve">  L’efficacité des rails d’alimentation dépendent du courant circulant sur celles-ci. L’efficacité utilisée ici représente </w:t>
+        <w:t>*  L’efficacité des rails d’alimentation</w:t>
+      </w:r>
+      <w:r>
+        <w:rPr>
+          <w:lang w:val="fr-CA"/>
+        </w:rPr>
+        <w:t>s</w:t>
+      </w:r>
+      <w:r>
+        <w:rPr>
+          <w:lang w:val="fr-CA"/>
+        </w:rPr>
+        <w:t xml:space="preserve"> dépendent du courant circulant sur celles-ci. L’efficacité utilisée ici représente </w:t>
       </w:r>
       <w:r>
         <w:rPr>
@@ -3523,6 +3665,7 @@
     </w:p>
     <w:p>
       <w:pPr>
+        <w:jc w:val="both"/>
         <w:rPr>
           <w:lang w:val="fr-CA"/>
         </w:rPr>
@@ -3531,17 +3674,12 @@
         <w:rPr>
           <w:lang w:val="fr-CA"/>
         </w:rPr>
-        <w:t>** UART-to-USB sera toujou</w:t>
-      </w:r>
-      <w:r>
-        <w:rPr>
-          <w:lang w:val="fr-CA"/>
-        </w:rPr>
-        <w:t xml:space="preserve">rs alimenté directement via le VCC du port USB. </w:t>
+        <w:t xml:space="preserve">** UART-to-USB sera toujours alimenté directement via le VCC du port USB. </w:t>
       </w:r>
     </w:p>
     <w:p>
       <w:pPr>
+        <w:jc w:val="both"/>
         <w:rPr>
           <w:lang w:val="fr-CA"/>
         </w:rPr>
@@ -3549,6 +3687,7 @@
     </w:p>
     <w:p>
       <w:pPr>
+        <w:jc w:val="both"/>
         <w:rPr>
           <w:lang w:val="fr-CA"/>
         </w:rPr>
@@ -3622,7 +3761,7 @@
           </w:tcPr>
           <w:p>
             <w:pPr>
-              <w:jc w:val="center"/>
+              <w:jc w:val="both"/>
               <w:rPr>
                 <w:rFonts w:ascii="Calibri" w:eastAsia="Times New Roman" w:hAnsi="Calibri" w:cs="Calibri"/>
                 <w:color w:val="000000"/>
@@ -3652,7 +3791,7 @@
           </w:tcPr>
           <w:p>
             <w:pPr>
-              <w:jc w:val="center"/>
+              <w:jc w:val="both"/>
               <w:cnfStyle w:val="100000000000" w:firstRow="1" w:lastRow="0" w:firstColumn="0" w:lastColumn="0" w:oddVBand="0" w:evenVBand="0" w:oddHBand="0" w:evenHBand="0" w:firstRowFirstColumn="0" w:firstRowLastColumn="0" w:lastRowFirstColumn="0" w:lastRowLastColumn="0"/>
               <w:rPr>
                 <w:rFonts w:ascii="Calibri" w:eastAsia="Times New Roman" w:hAnsi="Calibri" w:cs="Calibri"/>
@@ -3683,7 +3822,7 @@
           </w:tcPr>
           <w:p>
             <w:pPr>
-              <w:jc w:val="center"/>
+              <w:jc w:val="both"/>
               <w:cnfStyle w:val="100000000000" w:firstRow="1" w:lastRow="0" w:firstColumn="0" w:lastColumn="0" w:oddVBand="0" w:evenVBand="0" w:oddHBand="0" w:evenHBand="0" w:firstRowFirstColumn="0" w:firstRowLastColumn="0" w:lastRowFirstColumn="0" w:lastRowLastColumn="0"/>
               <w:rPr>
                 <w:rFonts w:ascii="Calibri" w:eastAsia="Times New Roman" w:hAnsi="Calibri" w:cs="Calibri"/>
@@ -3714,7 +3853,7 @@
           </w:tcPr>
           <w:p>
             <w:pPr>
-              <w:jc w:val="center"/>
+              <w:jc w:val="both"/>
               <w:cnfStyle w:val="100000000000" w:firstRow="1" w:lastRow="0" w:firstColumn="0" w:lastColumn="0" w:oddVBand="0" w:evenVBand="0" w:oddHBand="0" w:evenHBand="0" w:firstRowFirstColumn="0" w:firstRowLastColumn="0" w:lastRowFirstColumn="0" w:lastRowLastColumn="0"/>
               <w:rPr>
                 <w:rFonts w:ascii="Calibri" w:eastAsia="Times New Roman" w:hAnsi="Calibri" w:cs="Calibri"/>
@@ -3744,7 +3883,7 @@
           </w:tcPr>
           <w:p>
             <w:pPr>
-              <w:jc w:val="center"/>
+              <w:jc w:val="both"/>
               <w:cnfStyle w:val="100000000000" w:firstRow="1" w:lastRow="0" w:firstColumn="0" w:lastColumn="0" w:oddVBand="0" w:evenVBand="0" w:oddHBand="0" w:evenHBand="0" w:firstRowFirstColumn="0" w:firstRowLastColumn="0" w:lastRowFirstColumn="0" w:lastRowLastColumn="0"/>
               <w:rPr>
                 <w:rFonts w:ascii="Calibri" w:eastAsia="Times New Roman" w:hAnsi="Calibri" w:cs="Calibri"/>
@@ -3786,7 +3925,7 @@
           </w:tcPr>
           <w:p>
             <w:pPr>
-              <w:jc w:val="center"/>
+              <w:jc w:val="both"/>
               <w:cnfStyle w:val="100000000000" w:firstRow="1" w:lastRow="0" w:firstColumn="0" w:lastColumn="0" w:oddVBand="0" w:evenVBand="0" w:oddHBand="0" w:evenHBand="0" w:firstRowFirstColumn="0" w:firstRowLastColumn="0" w:lastRowFirstColumn="0" w:lastRowLastColumn="0"/>
               <w:rPr>
                 <w:rFonts w:ascii="Calibri" w:eastAsia="Times New Roman" w:hAnsi="Calibri" w:cs="Calibri"/>
@@ -3816,7 +3955,7 @@
           </w:tcPr>
           <w:p>
             <w:pPr>
-              <w:jc w:val="center"/>
+              <w:jc w:val="both"/>
               <w:cnfStyle w:val="100000000000" w:firstRow="1" w:lastRow="0" w:firstColumn="0" w:lastColumn="0" w:oddVBand="0" w:evenVBand="0" w:oddHBand="0" w:evenHBand="0" w:firstRowFirstColumn="0" w:firstRowLastColumn="0" w:lastRowFirstColumn="0" w:lastRowLastColumn="0"/>
               <w:rPr>
                 <w:rFonts w:ascii="Calibri" w:eastAsia="Times New Roman" w:hAnsi="Calibri" w:cs="Calibri"/>
@@ -3857,7 +3996,7 @@
           </w:tcPr>
           <w:p>
             <w:pPr>
-              <w:jc w:val="center"/>
+              <w:jc w:val="both"/>
               <w:cnfStyle w:val="100000000000" w:firstRow="1" w:lastRow="0" w:firstColumn="0" w:lastColumn="0" w:oddVBand="0" w:evenVBand="0" w:oddHBand="0" w:evenHBand="0" w:firstRowFirstColumn="0" w:firstRowLastColumn="0" w:lastRowFirstColumn="0" w:lastRowLastColumn="0"/>
               <w:rPr>
                 <w:rFonts w:ascii="Calibri" w:eastAsia="Times New Roman" w:hAnsi="Calibri" w:cs="Calibri"/>
@@ -3907,7 +4046,7 @@
           </w:tcPr>
           <w:p>
             <w:pPr>
-              <w:jc w:val="center"/>
+              <w:jc w:val="both"/>
               <w:rPr>
                 <w:rFonts w:ascii="Calibri" w:eastAsia="Times New Roman" w:hAnsi="Calibri" w:cs="Calibri"/>
                 <w:color w:val="000000"/>
@@ -3938,7 +4077,7 @@
           </w:tcPr>
           <w:p>
             <w:pPr>
-              <w:jc w:val="center"/>
+              <w:jc w:val="both"/>
               <w:cnfStyle w:val="000000100000" w:firstRow="0" w:lastRow="0" w:firstColumn="0" w:lastColumn="0" w:oddVBand="0" w:evenVBand="0" w:oddHBand="1" w:evenHBand="0" w:firstRowFirstColumn="0" w:firstRowLastColumn="0" w:lastRowFirstColumn="0" w:lastRowLastColumn="0"/>
               <w:rPr>
                 <w:rFonts w:ascii="Calibri" w:eastAsia="Times New Roman" w:hAnsi="Calibri" w:cs="Calibri"/>
@@ -3970,7 +4109,7 @@
           </w:tcPr>
           <w:p>
             <w:pPr>
-              <w:jc w:val="center"/>
+              <w:jc w:val="both"/>
               <w:cnfStyle w:val="000000100000" w:firstRow="0" w:lastRow="0" w:firstColumn="0" w:lastColumn="0" w:oddVBand="0" w:evenVBand="0" w:oddHBand="1" w:evenHBand="0" w:firstRowFirstColumn="0" w:firstRowLastColumn="0" w:lastRowFirstColumn="0" w:lastRowLastColumn="0"/>
               <w:rPr>
                 <w:rFonts w:ascii="Calibri" w:eastAsia="Times New Roman" w:hAnsi="Calibri" w:cs="Calibri"/>
@@ -4001,7 +4140,7 @@
           </w:tcPr>
           <w:p>
             <w:pPr>
-              <w:jc w:val="center"/>
+              <w:jc w:val="both"/>
               <w:cnfStyle w:val="000000100000" w:firstRow="0" w:lastRow="0" w:firstColumn="0" w:lastColumn="0" w:oddVBand="0" w:evenVBand="0" w:oddHBand="1" w:evenHBand="0" w:firstRowFirstColumn="0" w:firstRowLastColumn="0" w:lastRowFirstColumn="0" w:lastRowLastColumn="0"/>
               <w:rPr>
                 <w:rFonts w:ascii="Calibri" w:eastAsia="Times New Roman" w:hAnsi="Calibri" w:cs="Calibri"/>
@@ -4032,7 +4171,7 @@
           </w:tcPr>
           <w:p>
             <w:pPr>
-              <w:jc w:val="center"/>
+              <w:jc w:val="both"/>
               <w:cnfStyle w:val="000000100000" w:firstRow="0" w:lastRow="0" w:firstColumn="0" w:lastColumn="0" w:oddVBand="0" w:evenVBand="0" w:oddHBand="1" w:evenHBand="0" w:firstRowFirstColumn="0" w:firstRowLastColumn="0" w:lastRowFirstColumn="0" w:lastRowLastColumn="0"/>
               <w:rPr>
                 <w:rFonts w:ascii="Calibri" w:eastAsia="Times New Roman" w:hAnsi="Calibri" w:cs="Calibri"/>
@@ -4064,7 +4203,7 @@
           </w:tcPr>
           <w:p>
             <w:pPr>
-              <w:jc w:val="center"/>
+              <w:jc w:val="both"/>
               <w:cnfStyle w:val="000000100000" w:firstRow="0" w:lastRow="0" w:firstColumn="0" w:lastColumn="0" w:oddVBand="0" w:evenVBand="0" w:oddHBand="1" w:evenHBand="0" w:firstRowFirstColumn="0" w:firstRowLastColumn="0" w:lastRowFirstColumn="0" w:lastRowLastColumn="0"/>
               <w:rPr>
                 <w:rFonts w:ascii="Calibri" w:eastAsia="Times New Roman" w:hAnsi="Calibri" w:cs="Calibri"/>
@@ -4095,7 +4234,7 @@
           </w:tcPr>
           <w:p>
             <w:pPr>
-              <w:jc w:val="center"/>
+              <w:jc w:val="both"/>
               <w:cnfStyle w:val="000000100000" w:firstRow="0" w:lastRow="0" w:firstColumn="0" w:lastColumn="0" w:oddVBand="0" w:evenVBand="0" w:oddHBand="1" w:evenHBand="0" w:firstRowFirstColumn="0" w:firstRowLastColumn="0" w:lastRowFirstColumn="0" w:lastRowLastColumn="0"/>
               <w:rPr>
                 <w:rFonts w:ascii="Calibri" w:eastAsia="Times New Roman" w:hAnsi="Calibri" w:cs="Calibri"/>
@@ -4126,7 +4265,7 @@
           </w:tcPr>
           <w:p>
             <w:pPr>
-              <w:jc w:val="center"/>
+              <w:jc w:val="both"/>
               <w:cnfStyle w:val="000000100000" w:firstRow="0" w:lastRow="0" w:firstColumn="0" w:lastColumn="0" w:oddVBand="0" w:evenVBand="0" w:oddHBand="1" w:evenHBand="0" w:firstRowFirstColumn="0" w:firstRowLastColumn="0" w:lastRowFirstColumn="0" w:lastRowLastColumn="0"/>
               <w:rPr>
                 <w:rFonts w:ascii="Calibri" w:eastAsia="Times New Roman" w:hAnsi="Calibri" w:cs="Calibri"/>
@@ -4163,7 +4302,7 @@
           </w:tcPr>
           <w:p>
             <w:pPr>
-              <w:jc w:val="center"/>
+              <w:jc w:val="both"/>
               <w:rPr>
                 <w:rFonts w:ascii="Calibri" w:eastAsia="Times New Roman" w:hAnsi="Calibri" w:cs="Calibri"/>
                 <w:color w:val="000000"/>
@@ -4183,7 +4322,7 @@
           </w:tcPr>
           <w:p>
             <w:pPr>
-              <w:jc w:val="center"/>
+              <w:jc w:val="both"/>
               <w:cnfStyle w:val="000000000000" w:firstRow="0" w:lastRow="0" w:firstColumn="0" w:lastColumn="0" w:oddVBand="0" w:evenVBand="0" w:oddHBand="0" w:evenHBand="0" w:firstRowFirstColumn="0" w:firstRowLastColumn="0" w:lastRowFirstColumn="0" w:lastRowLastColumn="0"/>
               <w:rPr>
                 <w:rFonts w:ascii="Calibri" w:eastAsia="Times New Roman" w:hAnsi="Calibri" w:cs="Calibri"/>
@@ -4204,7 +4343,7 @@
           </w:tcPr>
           <w:p>
             <w:pPr>
-              <w:jc w:val="center"/>
+              <w:jc w:val="both"/>
               <w:cnfStyle w:val="000000000000" w:firstRow="0" w:lastRow="0" w:firstColumn="0" w:lastColumn="0" w:oddVBand="0" w:evenVBand="0" w:oddHBand="0" w:evenHBand="0" w:firstRowFirstColumn="0" w:firstRowLastColumn="0" w:lastRowFirstColumn="0" w:lastRowLastColumn="0"/>
               <w:rPr>
                 <w:rFonts w:ascii="Calibri" w:eastAsia="Times New Roman" w:hAnsi="Calibri" w:cs="Calibri"/>
@@ -4225,7 +4364,7 @@
           </w:tcPr>
           <w:p>
             <w:pPr>
-              <w:jc w:val="center"/>
+              <w:jc w:val="both"/>
               <w:cnfStyle w:val="000000000000" w:firstRow="0" w:lastRow="0" w:firstColumn="0" w:lastColumn="0" w:oddVBand="0" w:evenVBand="0" w:oddHBand="0" w:evenHBand="0" w:firstRowFirstColumn="0" w:firstRowLastColumn="0" w:lastRowFirstColumn="0" w:lastRowLastColumn="0"/>
               <w:rPr>
                 <w:rFonts w:ascii="Calibri" w:eastAsia="Times New Roman" w:hAnsi="Calibri" w:cs="Calibri"/>
@@ -4268,7 +4407,7 @@
           </w:tcPr>
           <w:p>
             <w:pPr>
-              <w:jc w:val="center"/>
+              <w:jc w:val="both"/>
               <w:cnfStyle w:val="000000000000" w:firstRow="0" w:lastRow="0" w:firstColumn="0" w:lastColumn="0" w:oddVBand="0" w:evenVBand="0" w:oddHBand="0" w:evenHBand="0" w:firstRowFirstColumn="0" w:firstRowLastColumn="0" w:lastRowFirstColumn="0" w:lastRowLastColumn="0"/>
               <w:rPr>
                 <w:rFonts w:ascii="Calibri" w:eastAsia="Times New Roman" w:hAnsi="Calibri" w:cs="Calibri"/>
@@ -4299,7 +4438,7 @@
           </w:tcPr>
           <w:p>
             <w:pPr>
-              <w:jc w:val="center"/>
+              <w:jc w:val="both"/>
               <w:cnfStyle w:val="000000000000" w:firstRow="0" w:lastRow="0" w:firstColumn="0" w:lastColumn="0" w:oddVBand="0" w:evenVBand="0" w:oddHBand="0" w:evenHBand="0" w:firstRowFirstColumn="0" w:firstRowLastColumn="0" w:lastRowFirstColumn="0" w:lastRowLastColumn="0"/>
               <w:rPr>
                 <w:rFonts w:ascii="Calibri" w:eastAsia="Times New Roman" w:hAnsi="Calibri" w:cs="Calibri"/>
@@ -4320,7 +4459,7 @@
           </w:tcPr>
           <w:p>
             <w:pPr>
-              <w:jc w:val="center"/>
+              <w:jc w:val="both"/>
               <w:cnfStyle w:val="000000000000" w:firstRow="0" w:lastRow="0" w:firstColumn="0" w:lastColumn="0" w:oddVBand="0" w:evenVBand="0" w:oddHBand="0" w:evenHBand="0" w:firstRowFirstColumn="0" w:firstRowLastColumn="0" w:lastRowFirstColumn="0" w:lastRowLastColumn="0"/>
               <w:rPr>
                 <w:rFonts w:ascii="Calibri" w:eastAsia="Times New Roman" w:hAnsi="Calibri" w:cs="Calibri"/>
@@ -4351,7 +4490,7 @@
           </w:tcPr>
           <w:p>
             <w:pPr>
-              <w:jc w:val="center"/>
+              <w:jc w:val="both"/>
               <w:cnfStyle w:val="000000000000" w:firstRow="0" w:lastRow="0" w:firstColumn="0" w:lastColumn="0" w:oddVBand="0" w:evenVBand="0" w:oddHBand="0" w:evenHBand="0" w:firstRowFirstColumn="0" w:firstRowLastColumn="0" w:lastRowFirstColumn="0" w:lastRowLastColumn="0"/>
               <w:rPr>
                 <w:rFonts w:ascii="Calibri" w:eastAsia="Times New Roman" w:hAnsi="Calibri" w:cs="Calibri"/>
@@ -4389,7 +4528,7 @@
           </w:tcPr>
           <w:p>
             <w:pPr>
-              <w:jc w:val="center"/>
+              <w:jc w:val="both"/>
               <w:rPr>
                 <w:rFonts w:ascii="Calibri" w:eastAsia="Times New Roman" w:hAnsi="Calibri" w:cs="Calibri"/>
                 <w:color w:val="000000"/>
@@ -4409,7 +4548,7 @@
           </w:tcPr>
           <w:p>
             <w:pPr>
-              <w:jc w:val="center"/>
+              <w:jc w:val="both"/>
               <w:cnfStyle w:val="000000100000" w:firstRow="0" w:lastRow="0" w:firstColumn="0" w:lastColumn="0" w:oddVBand="0" w:evenVBand="0" w:oddHBand="1" w:evenHBand="0" w:firstRowFirstColumn="0" w:firstRowLastColumn="0" w:lastRowFirstColumn="0" w:lastRowLastColumn="0"/>
               <w:rPr>
                 <w:rFonts w:ascii="Calibri" w:eastAsia="Times New Roman" w:hAnsi="Calibri" w:cs="Calibri"/>
@@ -4430,7 +4569,7 @@
           </w:tcPr>
           <w:p>
             <w:pPr>
-              <w:jc w:val="center"/>
+              <w:jc w:val="both"/>
               <w:cnfStyle w:val="000000100000" w:firstRow="0" w:lastRow="0" w:firstColumn="0" w:lastColumn="0" w:oddVBand="0" w:evenVBand="0" w:oddHBand="1" w:evenHBand="0" w:firstRowFirstColumn="0" w:firstRowLastColumn="0" w:lastRowFirstColumn="0" w:lastRowLastColumn="0"/>
               <w:rPr>
                 <w:rFonts w:ascii="Calibri" w:eastAsia="Times New Roman" w:hAnsi="Calibri" w:cs="Calibri"/>
@@ -4450,7 +4589,7 @@
           </w:tcPr>
           <w:p>
             <w:pPr>
-              <w:jc w:val="center"/>
+              <w:jc w:val="both"/>
               <w:cnfStyle w:val="000000100000" w:firstRow="0" w:lastRow="0" w:firstColumn="0" w:lastColumn="0" w:oddVBand="0" w:evenVBand="0" w:oddHBand="1" w:evenHBand="0" w:firstRowFirstColumn="0" w:firstRowLastColumn="0" w:lastRowFirstColumn="0" w:lastRowLastColumn="0"/>
               <w:rPr>
                 <w:rFonts w:ascii="Calibri" w:eastAsia="Times New Roman" w:hAnsi="Calibri" w:cs="Calibri"/>
@@ -4504,7 +4643,7 @@
           </w:tcPr>
           <w:p>
             <w:pPr>
-              <w:jc w:val="center"/>
+              <w:jc w:val="both"/>
               <w:cnfStyle w:val="000000100000" w:firstRow="0" w:lastRow="0" w:firstColumn="0" w:lastColumn="0" w:oddVBand="0" w:evenVBand="0" w:oddHBand="1" w:evenHBand="0" w:firstRowFirstColumn="0" w:firstRowLastColumn="0" w:lastRowFirstColumn="0" w:lastRowLastColumn="0"/>
               <w:rPr>
                 <w:rFonts w:ascii="Calibri" w:eastAsia="Times New Roman" w:hAnsi="Calibri" w:cs="Calibri"/>
@@ -4535,7 +4674,7 @@
           </w:tcPr>
           <w:p>
             <w:pPr>
-              <w:jc w:val="center"/>
+              <w:jc w:val="both"/>
               <w:cnfStyle w:val="000000100000" w:firstRow="0" w:lastRow="0" w:firstColumn="0" w:lastColumn="0" w:oddVBand="0" w:evenVBand="0" w:oddHBand="1" w:evenHBand="0" w:firstRowFirstColumn="0" w:firstRowLastColumn="0" w:lastRowFirstColumn="0" w:lastRowLastColumn="0"/>
               <w:rPr>
                 <w:rFonts w:ascii="Calibri" w:eastAsia="Times New Roman" w:hAnsi="Calibri" w:cs="Calibri"/>
@@ -4556,7 +4695,7 @@
           </w:tcPr>
           <w:p>
             <w:pPr>
-              <w:jc w:val="center"/>
+              <w:jc w:val="both"/>
               <w:cnfStyle w:val="000000100000" w:firstRow="0" w:lastRow="0" w:firstColumn="0" w:lastColumn="0" w:oddVBand="0" w:evenVBand="0" w:oddHBand="1" w:evenHBand="0" w:firstRowFirstColumn="0" w:firstRowLastColumn="0" w:lastRowFirstColumn="0" w:lastRowLastColumn="0"/>
               <w:rPr>
                 <w:rFonts w:ascii="Calibri" w:eastAsia="Times New Roman" w:hAnsi="Calibri" w:cs="Calibri"/>
@@ -4587,7 +4726,7 @@
           </w:tcPr>
           <w:p>
             <w:pPr>
-              <w:jc w:val="center"/>
+              <w:jc w:val="both"/>
               <w:cnfStyle w:val="000000100000" w:firstRow="0" w:lastRow="0" w:firstColumn="0" w:lastColumn="0" w:oddVBand="0" w:evenVBand="0" w:oddHBand="1" w:evenHBand="0" w:firstRowFirstColumn="0" w:firstRowLastColumn="0" w:lastRowFirstColumn="0" w:lastRowLastColumn="0"/>
               <w:rPr>
                 <w:rFonts w:ascii="Calibri" w:eastAsia="Times New Roman" w:hAnsi="Calibri" w:cs="Calibri"/>
@@ -4624,7 +4763,7 @@
           </w:tcPr>
           <w:p>
             <w:pPr>
-              <w:jc w:val="center"/>
+              <w:jc w:val="both"/>
               <w:rPr>
                 <w:rFonts w:ascii="Calibri" w:eastAsia="Times New Roman" w:hAnsi="Calibri" w:cs="Calibri"/>
                 <w:color w:val="000000"/>
@@ -4644,7 +4783,7 @@
           </w:tcPr>
           <w:p>
             <w:pPr>
-              <w:jc w:val="center"/>
+              <w:jc w:val="both"/>
               <w:cnfStyle w:val="000000000000" w:firstRow="0" w:lastRow="0" w:firstColumn="0" w:lastColumn="0" w:oddVBand="0" w:evenVBand="0" w:oddHBand="0" w:evenHBand="0" w:firstRowFirstColumn="0" w:firstRowLastColumn="0" w:lastRowFirstColumn="0" w:lastRowLastColumn="0"/>
               <w:rPr>
                 <w:rFonts w:ascii="Calibri" w:eastAsia="Times New Roman" w:hAnsi="Calibri" w:cs="Calibri"/>
@@ -4665,7 +4804,7 @@
           </w:tcPr>
           <w:p>
             <w:pPr>
-              <w:jc w:val="center"/>
+              <w:jc w:val="both"/>
               <w:cnfStyle w:val="000000000000" w:firstRow="0" w:lastRow="0" w:firstColumn="0" w:lastColumn="0" w:oddVBand="0" w:evenVBand="0" w:oddHBand="0" w:evenHBand="0" w:firstRowFirstColumn="0" w:firstRowLastColumn="0" w:lastRowFirstColumn="0" w:lastRowLastColumn="0"/>
               <w:rPr>
                 <w:rFonts w:ascii="Calibri" w:eastAsia="Times New Roman" w:hAnsi="Calibri" w:cs="Calibri"/>
@@ -4686,7 +4825,7 @@
           </w:tcPr>
           <w:p>
             <w:pPr>
-              <w:jc w:val="center"/>
+              <w:jc w:val="both"/>
               <w:cnfStyle w:val="000000000000" w:firstRow="0" w:lastRow="0" w:firstColumn="0" w:lastColumn="0" w:oddVBand="0" w:evenVBand="0" w:oddHBand="0" w:evenHBand="0" w:firstRowFirstColumn="0" w:firstRowLastColumn="0" w:lastRowFirstColumn="0" w:lastRowLastColumn="0"/>
               <w:rPr>
                 <w:rFonts w:ascii="Calibri" w:eastAsia="Times New Roman" w:hAnsi="Calibri" w:cs="Calibri"/>
@@ -4717,7 +4856,7 @@
           </w:tcPr>
           <w:p>
             <w:pPr>
-              <w:jc w:val="center"/>
+              <w:jc w:val="both"/>
               <w:cnfStyle w:val="000000000000" w:firstRow="0" w:lastRow="0" w:firstColumn="0" w:lastColumn="0" w:oddVBand="0" w:evenVBand="0" w:oddHBand="0" w:evenHBand="0" w:firstRowFirstColumn="0" w:firstRowLastColumn="0" w:lastRowFirstColumn="0" w:lastRowLastColumn="0"/>
               <w:rPr>
                 <w:rFonts w:ascii="Calibri" w:eastAsia="Times New Roman" w:hAnsi="Calibri" w:cs="Calibri"/>
@@ -4748,7 +4887,7 @@
           </w:tcPr>
           <w:p>
             <w:pPr>
-              <w:jc w:val="center"/>
+              <w:jc w:val="both"/>
               <w:cnfStyle w:val="000000000000" w:firstRow="0" w:lastRow="0" w:firstColumn="0" w:lastColumn="0" w:oddVBand="0" w:evenVBand="0" w:oddHBand="0" w:evenHBand="0" w:firstRowFirstColumn="0" w:firstRowLastColumn="0" w:lastRowFirstColumn="0" w:lastRowLastColumn="0"/>
               <w:rPr>
                 <w:rFonts w:ascii="Calibri" w:eastAsia="Times New Roman" w:hAnsi="Calibri" w:cs="Calibri"/>
@@ -4769,7 +4908,7 @@
           </w:tcPr>
           <w:p>
             <w:pPr>
-              <w:jc w:val="center"/>
+              <w:jc w:val="both"/>
               <w:cnfStyle w:val="000000000000" w:firstRow="0" w:lastRow="0" w:firstColumn="0" w:lastColumn="0" w:oddVBand="0" w:evenVBand="0" w:oddHBand="0" w:evenHBand="0" w:firstRowFirstColumn="0" w:firstRowLastColumn="0" w:lastRowFirstColumn="0" w:lastRowLastColumn="0"/>
               <w:rPr>
                 <w:rFonts w:ascii="Calibri" w:eastAsia="Times New Roman" w:hAnsi="Calibri" w:cs="Calibri"/>
@@ -4800,7 +4939,7 @@
           </w:tcPr>
           <w:p>
             <w:pPr>
-              <w:jc w:val="center"/>
+              <w:jc w:val="both"/>
               <w:cnfStyle w:val="000000000000" w:firstRow="0" w:lastRow="0" w:firstColumn="0" w:lastColumn="0" w:oddVBand="0" w:evenVBand="0" w:oddHBand="0" w:evenHBand="0" w:firstRowFirstColumn="0" w:firstRowLastColumn="0" w:lastRowFirstColumn="0" w:lastRowLastColumn="0"/>
               <w:rPr>
                 <w:rFonts w:ascii="Calibri" w:eastAsia="Times New Roman" w:hAnsi="Calibri" w:cs="Calibri"/>
@@ -4838,7 +4977,7 @@
           </w:tcPr>
           <w:p>
             <w:pPr>
-              <w:jc w:val="center"/>
+              <w:jc w:val="both"/>
               <w:rPr>
                 <w:rFonts w:ascii="Calibri" w:eastAsia="Times New Roman" w:hAnsi="Calibri" w:cs="Calibri"/>
                 <w:color w:val="000000"/>
@@ -4858,7 +4997,7 @@
           </w:tcPr>
           <w:p>
             <w:pPr>
-              <w:jc w:val="center"/>
+              <w:jc w:val="both"/>
               <w:cnfStyle w:val="000000100000" w:firstRow="0" w:lastRow="0" w:firstColumn="0" w:lastColumn="0" w:oddVBand="0" w:evenVBand="0" w:oddHBand="1" w:evenHBand="0" w:firstRowFirstColumn="0" w:firstRowLastColumn="0" w:lastRowFirstColumn="0" w:lastRowLastColumn="0"/>
               <w:rPr>
                 <w:rFonts w:ascii="Calibri" w:eastAsia="Times New Roman" w:hAnsi="Calibri" w:cs="Calibri"/>
@@ -4879,7 +5018,7 @@
           </w:tcPr>
           <w:p>
             <w:pPr>
-              <w:jc w:val="center"/>
+              <w:jc w:val="both"/>
               <w:cnfStyle w:val="000000100000" w:firstRow="0" w:lastRow="0" w:firstColumn="0" w:lastColumn="0" w:oddVBand="0" w:evenVBand="0" w:oddHBand="1" w:evenHBand="0" w:firstRowFirstColumn="0" w:firstRowLastColumn="0" w:lastRowFirstColumn="0" w:lastRowLastColumn="0"/>
               <w:rPr>
                 <w:rFonts w:ascii="Calibri" w:eastAsia="Times New Roman" w:hAnsi="Calibri" w:cs="Calibri"/>
@@ -4899,7 +5038,7 @@
           </w:tcPr>
           <w:p>
             <w:pPr>
-              <w:jc w:val="center"/>
+              <w:jc w:val="both"/>
               <w:cnfStyle w:val="000000100000" w:firstRow="0" w:lastRow="0" w:firstColumn="0" w:lastColumn="0" w:oddVBand="0" w:evenVBand="0" w:oddHBand="1" w:evenHBand="0" w:firstRowFirstColumn="0" w:firstRowLastColumn="0" w:lastRowFirstColumn="0" w:lastRowLastColumn="0"/>
               <w:rPr>
                 <w:rFonts w:ascii="Calibri" w:eastAsia="Times New Roman" w:hAnsi="Calibri" w:cs="Calibri"/>
@@ -4996,7 +5135,7 @@
           </w:tcPr>
           <w:p>
             <w:pPr>
-              <w:jc w:val="center"/>
+              <w:jc w:val="both"/>
               <w:cnfStyle w:val="000000100000" w:firstRow="0" w:lastRow="0" w:firstColumn="0" w:lastColumn="0" w:oddVBand="0" w:evenVBand="0" w:oddHBand="1" w:evenHBand="0" w:firstRowFirstColumn="0" w:firstRowLastColumn="0" w:lastRowFirstColumn="0" w:lastRowLastColumn="0"/>
               <w:rPr>
                 <w:rFonts w:ascii="Calibri" w:eastAsia="Times New Roman" w:hAnsi="Calibri" w:cs="Calibri"/>
@@ -5027,7 +5166,7 @@
           </w:tcPr>
           <w:p>
             <w:pPr>
-              <w:jc w:val="center"/>
+              <w:jc w:val="both"/>
               <w:cnfStyle w:val="000000100000" w:firstRow="0" w:lastRow="0" w:firstColumn="0" w:lastColumn="0" w:oddVBand="0" w:evenVBand="0" w:oddHBand="1" w:evenHBand="0" w:firstRowFirstColumn="0" w:firstRowLastColumn="0" w:lastRowFirstColumn="0" w:lastRowLastColumn="0"/>
               <w:rPr>
                 <w:rFonts w:ascii="Calibri" w:eastAsia="Times New Roman" w:hAnsi="Calibri" w:cs="Calibri"/>
@@ -5048,7 +5187,7 @@
           </w:tcPr>
           <w:p>
             <w:pPr>
-              <w:jc w:val="center"/>
+              <w:jc w:val="both"/>
               <w:cnfStyle w:val="000000100000" w:firstRow="0" w:lastRow="0" w:firstColumn="0" w:lastColumn="0" w:oddVBand="0" w:evenVBand="0" w:oddHBand="1" w:evenHBand="0" w:firstRowFirstColumn="0" w:firstRowLastColumn="0" w:lastRowFirstColumn="0" w:lastRowLastColumn="0"/>
               <w:rPr>
                 <w:rFonts w:ascii="Calibri" w:eastAsia="Times New Roman" w:hAnsi="Calibri" w:cs="Calibri"/>
@@ -5079,7 +5218,7 @@
           </w:tcPr>
           <w:p>
             <w:pPr>
-              <w:jc w:val="center"/>
+              <w:jc w:val="both"/>
               <w:cnfStyle w:val="000000100000" w:firstRow="0" w:lastRow="0" w:firstColumn="0" w:lastColumn="0" w:oddVBand="0" w:evenVBand="0" w:oddHBand="1" w:evenHBand="0" w:firstRowFirstColumn="0" w:firstRowLastColumn="0" w:lastRowFirstColumn="0" w:lastRowLastColumn="0"/>
               <w:rPr>
                 <w:rFonts w:ascii="Calibri" w:eastAsia="Times New Roman" w:hAnsi="Calibri" w:cs="Calibri"/>
@@ -5116,7 +5255,7 @@
           </w:tcPr>
           <w:p>
             <w:pPr>
-              <w:jc w:val="center"/>
+              <w:jc w:val="both"/>
               <w:rPr>
                 <w:rFonts w:ascii="Calibri" w:eastAsia="Times New Roman" w:hAnsi="Calibri" w:cs="Calibri"/>
                 <w:color w:val="000000"/>
@@ -5136,7 +5275,7 @@
           </w:tcPr>
           <w:p>
             <w:pPr>
-              <w:jc w:val="center"/>
+              <w:jc w:val="both"/>
               <w:cnfStyle w:val="000000000000" w:firstRow="0" w:lastRow="0" w:firstColumn="0" w:lastColumn="0" w:oddVBand="0" w:evenVBand="0" w:oddHBand="0" w:evenHBand="0" w:firstRowFirstColumn="0" w:firstRowLastColumn="0" w:lastRowFirstColumn="0" w:lastRowLastColumn="0"/>
               <w:rPr>
                 <w:rFonts w:ascii="Calibri" w:eastAsia="Times New Roman" w:hAnsi="Calibri" w:cs="Calibri"/>
@@ -5157,7 +5296,7 @@
           </w:tcPr>
           <w:p>
             <w:pPr>
-              <w:jc w:val="center"/>
+              <w:jc w:val="both"/>
               <w:cnfStyle w:val="000000000000" w:firstRow="0" w:lastRow="0" w:firstColumn="0" w:lastColumn="0" w:oddVBand="0" w:evenVBand="0" w:oddHBand="0" w:evenHBand="0" w:firstRowFirstColumn="0" w:firstRowLastColumn="0" w:lastRowFirstColumn="0" w:lastRowLastColumn="0"/>
               <w:rPr>
                 <w:rFonts w:ascii="Calibri" w:eastAsia="Times New Roman" w:hAnsi="Calibri" w:cs="Calibri"/>
@@ -5179,7 +5318,7 @@
           </w:tcPr>
           <w:p>
             <w:pPr>
-              <w:jc w:val="right"/>
+              <w:jc w:val="both"/>
               <w:cnfStyle w:val="000000000000" w:firstRow="0" w:lastRow="0" w:firstColumn="0" w:lastColumn="0" w:oddVBand="0" w:evenVBand="0" w:oddHBand="0" w:evenHBand="0" w:firstRowFirstColumn="0" w:firstRowLastColumn="0" w:lastRowFirstColumn="0" w:lastRowLastColumn="0"/>
               <w:rPr>
                 <w:rFonts w:ascii="Calibri" w:eastAsia="Times New Roman" w:hAnsi="Calibri" w:cs="Calibri"/>
@@ -5214,7 +5353,7 @@
           </w:tcPr>
           <w:p>
             <w:pPr>
-              <w:jc w:val="center"/>
+              <w:jc w:val="both"/>
               <w:cnfStyle w:val="000000000000" w:firstRow="0" w:lastRow="0" w:firstColumn="0" w:lastColumn="0" w:oddVBand="0" w:evenVBand="0" w:oddHBand="0" w:evenHBand="0" w:firstRowFirstColumn="0" w:firstRowLastColumn="0" w:lastRowFirstColumn="0" w:lastRowLastColumn="0"/>
               <w:rPr>
                 <w:rFonts w:ascii="Calibri" w:eastAsia="Times New Roman" w:hAnsi="Calibri" w:cs="Calibri"/>
@@ -5249,7 +5388,7 @@
           </w:tcPr>
           <w:p>
             <w:pPr>
-              <w:jc w:val="center"/>
+              <w:jc w:val="both"/>
               <w:cnfStyle w:val="000000000000" w:firstRow="0" w:lastRow="0" w:firstColumn="0" w:lastColumn="0" w:oddVBand="0" w:evenVBand="0" w:oddHBand="0" w:evenHBand="0" w:firstRowFirstColumn="0" w:firstRowLastColumn="0" w:lastRowFirstColumn="0" w:lastRowLastColumn="0"/>
               <w:rPr>
                 <w:rFonts w:ascii="Calibri" w:eastAsia="Times New Roman" w:hAnsi="Calibri" w:cs="Calibri"/>
@@ -5292,7 +5431,7 @@
           </w:tcPr>
           <w:p>
             <w:pPr>
-              <w:jc w:val="center"/>
+              <w:jc w:val="both"/>
               <w:rPr>
                 <w:rFonts w:ascii="Calibri" w:eastAsia="Times New Roman" w:hAnsi="Calibri" w:cs="Calibri"/>
                 <w:color w:val="000000"/>
@@ -5323,7 +5462,7 @@
           </w:tcPr>
           <w:p>
             <w:pPr>
-              <w:jc w:val="center"/>
+              <w:jc w:val="both"/>
               <w:cnfStyle w:val="000000100000" w:firstRow="0" w:lastRow="0" w:firstColumn="0" w:lastColumn="0" w:oddVBand="0" w:evenVBand="0" w:oddHBand="1" w:evenHBand="0" w:firstRowFirstColumn="0" w:firstRowLastColumn="0" w:lastRowFirstColumn="0" w:lastRowLastColumn="0"/>
               <w:rPr>
                 <w:rFonts w:ascii="Calibri" w:eastAsia="Times New Roman" w:hAnsi="Calibri" w:cs="Calibri"/>
@@ -5355,7 +5494,7 @@
           </w:tcPr>
           <w:p>
             <w:pPr>
-              <w:jc w:val="center"/>
+              <w:jc w:val="both"/>
               <w:cnfStyle w:val="000000100000" w:firstRow="0" w:lastRow="0" w:firstColumn="0" w:lastColumn="0" w:oddVBand="0" w:evenVBand="0" w:oddHBand="1" w:evenHBand="0" w:firstRowFirstColumn="0" w:firstRowLastColumn="0" w:lastRowFirstColumn="0" w:lastRowLastColumn="0"/>
               <w:rPr>
                 <w:rFonts w:ascii="Calibri" w:eastAsia="Times New Roman" w:hAnsi="Calibri" w:cs="Calibri"/>
@@ -5386,7 +5525,7 @@
           </w:tcPr>
           <w:p>
             <w:pPr>
-              <w:jc w:val="center"/>
+              <w:jc w:val="both"/>
               <w:cnfStyle w:val="000000100000" w:firstRow="0" w:lastRow="0" w:firstColumn="0" w:lastColumn="0" w:oddVBand="0" w:evenVBand="0" w:oddHBand="1" w:evenHBand="0" w:firstRowFirstColumn="0" w:firstRowLastColumn="0" w:lastRowFirstColumn="0" w:lastRowLastColumn="0"/>
               <w:rPr>
                 <w:rFonts w:ascii="Calibri" w:eastAsia="Times New Roman" w:hAnsi="Calibri" w:cs="Calibri"/>
@@ -5417,7 +5556,7 @@
           </w:tcPr>
           <w:p>
             <w:pPr>
-              <w:jc w:val="center"/>
+              <w:jc w:val="both"/>
               <w:cnfStyle w:val="000000100000" w:firstRow="0" w:lastRow="0" w:firstColumn="0" w:lastColumn="0" w:oddVBand="0" w:evenVBand="0" w:oddHBand="1" w:evenHBand="0" w:firstRowFirstColumn="0" w:firstRowLastColumn="0" w:lastRowFirstColumn="0" w:lastRowLastColumn="0"/>
               <w:rPr>
                 <w:rFonts w:ascii="Calibri" w:eastAsia="Times New Roman" w:hAnsi="Calibri" w:cs="Calibri"/>
@@ -5448,7 +5587,7 @@
           </w:tcPr>
           <w:p>
             <w:pPr>
-              <w:jc w:val="center"/>
+              <w:jc w:val="both"/>
               <w:cnfStyle w:val="000000100000" w:firstRow="0" w:lastRow="0" w:firstColumn="0" w:lastColumn="0" w:oddVBand="0" w:evenVBand="0" w:oddHBand="1" w:evenHBand="0" w:firstRowFirstColumn="0" w:firstRowLastColumn="0" w:lastRowFirstColumn="0" w:lastRowLastColumn="0"/>
               <w:rPr>
                 <w:rFonts w:ascii="Calibri" w:eastAsia="Times New Roman" w:hAnsi="Calibri" w:cs="Calibri"/>
@@ -5479,7 +5618,7 @@
           </w:tcPr>
           <w:p>
             <w:pPr>
-              <w:jc w:val="center"/>
+              <w:jc w:val="both"/>
               <w:cnfStyle w:val="000000100000" w:firstRow="0" w:lastRow="0" w:firstColumn="0" w:lastColumn="0" w:oddVBand="0" w:evenVBand="0" w:oddHBand="1" w:evenHBand="0" w:firstRowFirstColumn="0" w:firstRowLastColumn="0" w:lastRowFirstColumn="0" w:lastRowLastColumn="0"/>
               <w:rPr>
                 <w:rFonts w:ascii="Calibri" w:eastAsia="Times New Roman" w:hAnsi="Calibri" w:cs="Calibri"/>
@@ -5510,7 +5649,7 @@
           </w:tcPr>
           <w:p>
             <w:pPr>
-              <w:jc w:val="center"/>
+              <w:jc w:val="both"/>
               <w:cnfStyle w:val="000000100000" w:firstRow="0" w:lastRow="0" w:firstColumn="0" w:lastColumn="0" w:oddVBand="0" w:evenVBand="0" w:oddHBand="1" w:evenHBand="0" w:firstRowFirstColumn="0" w:firstRowLastColumn="0" w:lastRowFirstColumn="0" w:lastRowLastColumn="0"/>
               <w:rPr>
                 <w:rFonts w:ascii="Calibri" w:eastAsia="Times New Roman" w:hAnsi="Calibri" w:cs="Calibri"/>
@@ -5557,7 +5696,7 @@
           </w:tcPr>
           <w:p>
             <w:pPr>
-              <w:jc w:val="center"/>
+              <w:jc w:val="both"/>
               <w:rPr>
                 <w:rFonts w:ascii="Calibri" w:eastAsia="Times New Roman" w:hAnsi="Calibri" w:cs="Calibri"/>
                 <w:color w:val="000000"/>
@@ -5577,7 +5716,7 @@
           </w:tcPr>
           <w:p>
             <w:pPr>
-              <w:jc w:val="center"/>
+              <w:jc w:val="both"/>
               <w:cnfStyle w:val="000000000000" w:firstRow="0" w:lastRow="0" w:firstColumn="0" w:lastColumn="0" w:oddVBand="0" w:evenVBand="0" w:oddHBand="0" w:evenHBand="0" w:firstRowFirstColumn="0" w:firstRowLastColumn="0" w:lastRowFirstColumn="0" w:lastRowLastColumn="0"/>
               <w:rPr>
                 <w:rFonts w:ascii="Calibri" w:eastAsia="Times New Roman" w:hAnsi="Calibri" w:cs="Calibri"/>
@@ -5598,7 +5737,7 @@
           </w:tcPr>
           <w:p>
             <w:pPr>
-              <w:jc w:val="center"/>
+              <w:jc w:val="both"/>
               <w:cnfStyle w:val="000000000000" w:firstRow="0" w:lastRow="0" w:firstColumn="0" w:lastColumn="0" w:oddVBand="0" w:evenVBand="0" w:oddHBand="0" w:evenHBand="0" w:firstRowFirstColumn="0" w:firstRowLastColumn="0" w:lastRowFirstColumn="0" w:lastRowLastColumn="0"/>
               <w:rPr>
                 <w:rFonts w:ascii="Calibri" w:eastAsia="Times New Roman" w:hAnsi="Calibri" w:cs="Calibri"/>
@@ -5620,7 +5759,7 @@
           </w:tcPr>
           <w:p>
             <w:pPr>
-              <w:jc w:val="right"/>
+              <w:jc w:val="both"/>
               <w:cnfStyle w:val="000000000000" w:firstRow="0" w:lastRow="0" w:firstColumn="0" w:lastColumn="0" w:oddVBand="0" w:evenVBand="0" w:oddHBand="0" w:evenHBand="0" w:firstRowFirstColumn="0" w:firstRowLastColumn="0" w:lastRowFirstColumn="0" w:lastRowLastColumn="0"/>
               <w:rPr>
                 <w:rFonts w:ascii="Calibri" w:eastAsia="Times New Roman" w:hAnsi="Calibri" w:cs="Calibri"/>
@@ -5655,7 +5794,7 @@
           </w:tcPr>
           <w:p>
             <w:pPr>
-              <w:jc w:val="center"/>
+              <w:jc w:val="both"/>
               <w:cnfStyle w:val="000000000000" w:firstRow="0" w:lastRow="0" w:firstColumn="0" w:lastColumn="0" w:oddVBand="0" w:evenVBand="0" w:oddHBand="0" w:evenHBand="0" w:firstRowFirstColumn="0" w:firstRowLastColumn="0" w:lastRowFirstColumn="0" w:lastRowLastColumn="0"/>
               <w:rPr>
                 <w:rFonts w:ascii="Calibri" w:eastAsia="Times New Roman" w:hAnsi="Calibri" w:cs="Calibri"/>
@@ -5690,7 +5829,7 @@
           </w:tcPr>
           <w:p>
             <w:pPr>
-              <w:jc w:val="center"/>
+              <w:jc w:val="both"/>
               <w:cnfStyle w:val="000000000000" w:firstRow="0" w:lastRow="0" w:firstColumn="0" w:lastColumn="0" w:oddVBand="0" w:evenVBand="0" w:oddHBand="0" w:evenHBand="0" w:firstRowFirstColumn="0" w:firstRowLastColumn="0" w:lastRowFirstColumn="0" w:lastRowLastColumn="0"/>
               <w:rPr>
                 <w:rFonts w:ascii="Calibri" w:eastAsia="Times New Roman" w:hAnsi="Calibri" w:cs="Calibri"/>
@@ -5745,7 +5884,7 @@
           </w:tcPr>
           <w:p>
             <w:pPr>
-              <w:jc w:val="center"/>
+              <w:jc w:val="both"/>
               <w:rPr>
                 <w:rFonts w:ascii="Calibri" w:eastAsia="Times New Roman" w:hAnsi="Calibri" w:cs="Calibri"/>
                 <w:color w:val="000000"/>
@@ -5776,7 +5915,7 @@
           </w:tcPr>
           <w:p>
             <w:pPr>
-              <w:jc w:val="center"/>
+              <w:jc w:val="both"/>
               <w:cnfStyle w:val="000000100000" w:firstRow="0" w:lastRow="0" w:firstColumn="0" w:lastColumn="0" w:oddVBand="0" w:evenVBand="0" w:oddHBand="1" w:evenHBand="0" w:firstRowFirstColumn="0" w:firstRowLastColumn="0" w:lastRowFirstColumn="0" w:lastRowLastColumn="0"/>
               <w:rPr>
                 <w:rFonts w:ascii="Calibri" w:eastAsia="Times New Roman" w:hAnsi="Calibri" w:cs="Calibri"/>
@@ -5808,7 +5947,7 @@
           </w:tcPr>
           <w:p>
             <w:pPr>
-              <w:jc w:val="center"/>
+              <w:jc w:val="both"/>
               <w:cnfStyle w:val="000000100000" w:firstRow="0" w:lastRow="0" w:firstColumn="0" w:lastColumn="0" w:oddVBand="0" w:evenVBand="0" w:oddHBand="1" w:evenHBand="0" w:firstRowFirstColumn="0" w:firstRowLastColumn="0" w:lastRowFirstColumn="0" w:lastRowLastColumn="0"/>
               <w:rPr>
                 <w:rFonts w:ascii="Calibri" w:eastAsia="Times New Roman" w:hAnsi="Calibri" w:cs="Calibri"/>
@@ -5839,7 +5978,7 @@
           </w:tcPr>
           <w:p>
             <w:pPr>
-              <w:jc w:val="center"/>
+              <w:jc w:val="both"/>
               <w:cnfStyle w:val="000000100000" w:firstRow="0" w:lastRow="0" w:firstColumn="0" w:lastColumn="0" w:oddVBand="0" w:evenVBand="0" w:oddHBand="1" w:evenHBand="0" w:firstRowFirstColumn="0" w:firstRowLastColumn="0" w:lastRowFirstColumn="0" w:lastRowLastColumn="0"/>
               <w:rPr>
                 <w:rFonts w:ascii="Calibri" w:eastAsia="Times New Roman" w:hAnsi="Calibri" w:cs="Calibri"/>
@@ -5870,7 +6009,7 @@
           </w:tcPr>
           <w:p>
             <w:pPr>
-              <w:jc w:val="center"/>
+              <w:jc w:val="both"/>
               <w:cnfStyle w:val="000000100000" w:firstRow="0" w:lastRow="0" w:firstColumn="0" w:lastColumn="0" w:oddVBand="0" w:evenVBand="0" w:oddHBand="1" w:evenHBand="0" w:firstRowFirstColumn="0" w:firstRowLastColumn="0" w:lastRowFirstColumn="0" w:lastRowLastColumn="0"/>
               <w:rPr>
                 <w:rFonts w:ascii="Calibri" w:eastAsia="Times New Roman" w:hAnsi="Calibri" w:cs="Calibri"/>
@@ -5902,7 +6041,7 @@
           </w:tcPr>
           <w:p>
             <w:pPr>
-              <w:jc w:val="center"/>
+              <w:jc w:val="both"/>
               <w:cnfStyle w:val="000000100000" w:firstRow="0" w:lastRow="0" w:firstColumn="0" w:lastColumn="0" w:oddVBand="0" w:evenVBand="0" w:oddHBand="1" w:evenHBand="0" w:firstRowFirstColumn="0" w:firstRowLastColumn="0" w:lastRowFirstColumn="0" w:lastRowLastColumn="0"/>
               <w:rPr>
                 <w:rFonts w:ascii="Calibri" w:eastAsia="Times New Roman" w:hAnsi="Calibri" w:cs="Calibri"/>
@@ -5933,7 +6072,7 @@
           </w:tcPr>
           <w:p>
             <w:pPr>
-              <w:jc w:val="center"/>
+              <w:jc w:val="both"/>
               <w:cnfStyle w:val="000000100000" w:firstRow="0" w:lastRow="0" w:firstColumn="0" w:lastColumn="0" w:oddVBand="0" w:evenVBand="0" w:oddHBand="1" w:evenHBand="0" w:firstRowFirstColumn="0" w:firstRowLastColumn="0" w:lastRowFirstColumn="0" w:lastRowLastColumn="0"/>
               <w:rPr>
                 <w:rFonts w:ascii="Calibri" w:eastAsia="Times New Roman" w:hAnsi="Calibri" w:cs="Calibri"/>
@@ -5968,7 +6107,7 @@
           </w:tcPr>
           <w:p>
             <w:pPr>
-              <w:jc w:val="center"/>
+              <w:jc w:val="both"/>
               <w:cnfStyle w:val="000000100000" w:firstRow="0" w:lastRow="0" w:firstColumn="0" w:lastColumn="0" w:oddVBand="0" w:evenVBand="0" w:oddHBand="1" w:evenHBand="0" w:firstRowFirstColumn="0" w:firstRowLastColumn="0" w:lastRowFirstColumn="0" w:lastRowLastColumn="0"/>
               <w:rPr>
                 <w:rFonts w:ascii="Calibri" w:eastAsia="Times New Roman" w:hAnsi="Calibri" w:cs="Calibri"/>
@@ -6009,7 +6148,7 @@
           </w:tcPr>
           <w:p>
             <w:pPr>
-              <w:jc w:val="center"/>
+              <w:jc w:val="both"/>
               <w:rPr>
                 <w:rFonts w:ascii="Calibri" w:eastAsia="Times New Roman" w:hAnsi="Calibri" w:cs="Calibri"/>
                 <w:color w:val="000000"/>
@@ -6029,7 +6168,7 @@
           </w:tcPr>
           <w:p>
             <w:pPr>
-              <w:jc w:val="center"/>
+              <w:jc w:val="both"/>
               <w:cnfStyle w:val="000000000000" w:firstRow="0" w:lastRow="0" w:firstColumn="0" w:lastColumn="0" w:oddVBand="0" w:evenVBand="0" w:oddHBand="0" w:evenHBand="0" w:firstRowFirstColumn="0" w:firstRowLastColumn="0" w:lastRowFirstColumn="0" w:lastRowLastColumn="0"/>
               <w:rPr>
                 <w:rFonts w:ascii="Calibri" w:eastAsia="Times New Roman" w:hAnsi="Calibri" w:cs="Calibri"/>
@@ -6050,7 +6189,7 @@
           </w:tcPr>
           <w:p>
             <w:pPr>
-              <w:jc w:val="center"/>
+              <w:jc w:val="both"/>
               <w:cnfStyle w:val="000000000000" w:firstRow="0" w:lastRow="0" w:firstColumn="0" w:lastColumn="0" w:oddVBand="0" w:evenVBand="0" w:oddHBand="0" w:evenHBand="0" w:firstRowFirstColumn="0" w:firstRowLastColumn="0" w:lastRowFirstColumn="0" w:lastRowLastColumn="0"/>
               <w:rPr>
                 <w:rFonts w:ascii="Calibri" w:eastAsia="Times New Roman" w:hAnsi="Calibri" w:cs="Calibri"/>
@@ -6071,7 +6210,7 @@
           </w:tcPr>
           <w:p>
             <w:pPr>
-              <w:jc w:val="center"/>
+              <w:jc w:val="both"/>
               <w:cnfStyle w:val="000000000000" w:firstRow="0" w:lastRow="0" w:firstColumn="0" w:lastColumn="0" w:oddVBand="0" w:evenVBand="0" w:oddHBand="0" w:evenHBand="0" w:firstRowFirstColumn="0" w:firstRowLastColumn="0" w:lastRowFirstColumn="0" w:lastRowLastColumn="0"/>
               <w:rPr>
                 <w:rFonts w:ascii="Calibri" w:eastAsia="Times New Roman" w:hAnsi="Calibri" w:cs="Calibri"/>
@@ -6102,7 +6241,7 @@
           </w:tcPr>
           <w:p>
             <w:pPr>
-              <w:jc w:val="center"/>
+              <w:jc w:val="both"/>
               <w:cnfStyle w:val="000000000000" w:firstRow="0" w:lastRow="0" w:firstColumn="0" w:lastColumn="0" w:oddVBand="0" w:evenVBand="0" w:oddHBand="0" w:evenHBand="0" w:firstRowFirstColumn="0" w:firstRowLastColumn="0" w:lastRowFirstColumn="0" w:lastRowLastColumn="0"/>
               <w:rPr>
                 <w:rFonts w:ascii="Calibri" w:eastAsia="Times New Roman" w:hAnsi="Calibri" w:cs="Calibri"/>
@@ -6133,7 +6272,7 @@
           </w:tcPr>
           <w:p>
             <w:pPr>
-              <w:jc w:val="center"/>
+              <w:jc w:val="both"/>
               <w:cnfStyle w:val="000000000000" w:firstRow="0" w:lastRow="0" w:firstColumn="0" w:lastColumn="0" w:oddVBand="0" w:evenVBand="0" w:oddHBand="0" w:evenHBand="0" w:firstRowFirstColumn="0" w:firstRowLastColumn="0" w:lastRowFirstColumn="0" w:lastRowLastColumn="0"/>
               <w:rPr>
                 <w:rFonts w:ascii="Calibri" w:eastAsia="Times New Roman" w:hAnsi="Calibri" w:cs="Calibri"/>
@@ -6154,7 +6293,7 @@
           </w:tcPr>
           <w:p>
             <w:pPr>
-              <w:jc w:val="center"/>
+              <w:jc w:val="both"/>
               <w:cnfStyle w:val="000000000000" w:firstRow="0" w:lastRow="0" w:firstColumn="0" w:lastColumn="0" w:oddVBand="0" w:evenVBand="0" w:oddHBand="0" w:evenHBand="0" w:firstRowFirstColumn="0" w:firstRowLastColumn="0" w:lastRowFirstColumn="0" w:lastRowLastColumn="0"/>
               <w:rPr>
                 <w:rFonts w:ascii="Calibri" w:eastAsia="Times New Roman" w:hAnsi="Calibri" w:cs="Calibri"/>
@@ -6185,7 +6324,7 @@
           </w:tcPr>
           <w:p>
             <w:pPr>
-              <w:jc w:val="center"/>
+              <w:jc w:val="both"/>
               <w:cnfStyle w:val="000000000000" w:firstRow="0" w:lastRow="0" w:firstColumn="0" w:lastColumn="0" w:oddVBand="0" w:evenVBand="0" w:oddHBand="0" w:evenHBand="0" w:firstRowFirstColumn="0" w:firstRowLastColumn="0" w:lastRowFirstColumn="0" w:lastRowLastColumn="0"/>
               <w:rPr>
                 <w:rFonts w:ascii="Calibri" w:eastAsia="Times New Roman" w:hAnsi="Calibri" w:cs="Calibri"/>
@@ -6223,7 +6362,7 @@
           </w:tcPr>
           <w:p>
             <w:pPr>
-              <w:jc w:val="center"/>
+              <w:jc w:val="both"/>
               <w:rPr>
                 <w:rFonts w:ascii="Calibri" w:eastAsia="Times New Roman" w:hAnsi="Calibri" w:cs="Calibri"/>
                 <w:color w:val="000000"/>
@@ -6243,7 +6382,7 @@
           </w:tcPr>
           <w:p>
             <w:pPr>
-              <w:jc w:val="center"/>
+              <w:jc w:val="both"/>
               <w:cnfStyle w:val="000000100000" w:firstRow="0" w:lastRow="0" w:firstColumn="0" w:lastColumn="0" w:oddVBand="0" w:evenVBand="0" w:oddHBand="1" w:evenHBand="0" w:firstRowFirstColumn="0" w:firstRowLastColumn="0" w:lastRowFirstColumn="0" w:lastRowLastColumn="0"/>
               <w:rPr>
                 <w:rFonts w:ascii="Calibri" w:eastAsia="Times New Roman" w:hAnsi="Calibri" w:cs="Calibri"/>
@@ -6264,7 +6403,7 @@
           </w:tcPr>
           <w:p>
             <w:pPr>
-              <w:jc w:val="center"/>
+              <w:jc w:val="both"/>
               <w:cnfStyle w:val="000000100000" w:firstRow="0" w:lastRow="0" w:firstColumn="0" w:lastColumn="0" w:oddVBand="0" w:evenVBand="0" w:oddHBand="1" w:evenHBand="0" w:firstRowFirstColumn="0" w:firstRowLastColumn="0" w:lastRowFirstColumn="0" w:lastRowLastColumn="0"/>
               <w:rPr>
                 <w:rFonts w:ascii="Calibri" w:eastAsia="Times New Roman" w:hAnsi="Calibri" w:cs="Calibri"/>
@@ -6286,7 +6425,7 @@
           </w:tcPr>
           <w:p>
             <w:pPr>
-              <w:jc w:val="right"/>
+              <w:jc w:val="both"/>
               <w:cnfStyle w:val="000000100000" w:firstRow="0" w:lastRow="0" w:firstColumn="0" w:lastColumn="0" w:oddVBand="0" w:evenVBand="0" w:oddHBand="1" w:evenHBand="0" w:firstRowFirstColumn="0" w:firstRowLastColumn="0" w:lastRowFirstColumn="0" w:lastRowLastColumn="0"/>
               <w:rPr>
                 <w:rFonts w:ascii="Calibri" w:eastAsia="Times New Roman" w:hAnsi="Calibri" w:cs="Calibri"/>
@@ -6321,7 +6460,7 @@
           </w:tcPr>
           <w:p>
             <w:pPr>
-              <w:jc w:val="center"/>
+              <w:jc w:val="both"/>
               <w:cnfStyle w:val="000000100000" w:firstRow="0" w:lastRow="0" w:firstColumn="0" w:lastColumn="0" w:oddVBand="0" w:evenVBand="0" w:oddHBand="1" w:evenHBand="0" w:firstRowFirstColumn="0" w:firstRowLastColumn="0" w:lastRowFirstColumn="0" w:lastRowLastColumn="0"/>
               <w:rPr>
                 <w:rFonts w:ascii="Calibri" w:eastAsia="Times New Roman" w:hAnsi="Calibri" w:cs="Calibri"/>
@@ -6356,7 +6495,7 @@
           </w:tcPr>
           <w:p>
             <w:pPr>
-              <w:jc w:val="center"/>
+              <w:jc w:val="both"/>
               <w:cnfStyle w:val="000000100000" w:firstRow="0" w:lastRow="0" w:firstColumn="0" w:lastColumn="0" w:oddVBand="0" w:evenVBand="0" w:oddHBand="1" w:evenHBand="0" w:firstRowFirstColumn="0" w:firstRowLastColumn="0" w:lastRowFirstColumn="0" w:lastRowLastColumn="0"/>
               <w:rPr>
                 <w:rFonts w:ascii="Calibri" w:eastAsia="Times New Roman" w:hAnsi="Calibri" w:cs="Calibri"/>
@@ -6410,7 +6549,7 @@
           </w:tcPr>
           <w:p>
             <w:pPr>
-              <w:jc w:val="center"/>
+              <w:jc w:val="both"/>
               <w:rPr>
                 <w:rFonts w:ascii="Calibri" w:eastAsia="Times New Roman" w:hAnsi="Calibri" w:cs="Calibri"/>
                 <w:color w:val="000000"/>
@@ -6441,7 +6580,7 @@
           </w:tcPr>
           <w:p>
             <w:pPr>
-              <w:jc w:val="center"/>
+              <w:jc w:val="both"/>
               <w:cnfStyle w:val="000000000000" w:firstRow="0" w:lastRow="0" w:firstColumn="0" w:lastColumn="0" w:oddVBand="0" w:evenVBand="0" w:oddHBand="0" w:evenHBand="0" w:firstRowFirstColumn="0" w:firstRowLastColumn="0" w:lastRowFirstColumn="0" w:lastRowLastColumn="0"/>
               <w:rPr>
                 <w:rFonts w:ascii="Calibri" w:eastAsia="Times New Roman" w:hAnsi="Calibri" w:cs="Calibri"/>
@@ -6473,7 +6612,7 @@
           </w:tcPr>
           <w:p>
             <w:pPr>
-              <w:jc w:val="center"/>
+              <w:jc w:val="both"/>
               <w:cnfStyle w:val="000000000000" w:firstRow="0" w:lastRow="0" w:firstColumn="0" w:lastColumn="0" w:oddVBand="0" w:evenVBand="0" w:oddHBand="0" w:evenHBand="0" w:firstRowFirstColumn="0" w:firstRowLastColumn="0" w:lastRowFirstColumn="0" w:lastRowLastColumn="0"/>
               <w:rPr>
                 <w:rFonts w:ascii="Calibri" w:eastAsia="Times New Roman" w:hAnsi="Calibri" w:cs="Calibri"/>
@@ -6504,7 +6643,7 @@
           </w:tcPr>
           <w:p>
             <w:pPr>
-              <w:jc w:val="center"/>
+              <w:jc w:val="both"/>
               <w:cnfStyle w:val="000000000000" w:firstRow="0" w:lastRow="0" w:firstColumn="0" w:lastColumn="0" w:oddVBand="0" w:evenVBand="0" w:oddHBand="0" w:evenHBand="0" w:firstRowFirstColumn="0" w:firstRowLastColumn="0" w:lastRowFirstColumn="0" w:lastRowLastColumn="0"/>
               <w:rPr>
                 <w:rFonts w:ascii="Calibri" w:eastAsia="Times New Roman" w:hAnsi="Calibri" w:cs="Calibri"/>
@@ -6535,7 +6674,7 @@
           </w:tcPr>
           <w:p>
             <w:pPr>
-              <w:jc w:val="center"/>
+              <w:jc w:val="both"/>
               <w:cnfStyle w:val="000000000000" w:firstRow="0" w:lastRow="0" w:firstColumn="0" w:lastColumn="0" w:oddVBand="0" w:evenVBand="0" w:oddHBand="0" w:evenHBand="0" w:firstRowFirstColumn="0" w:firstRowLastColumn="0" w:lastRowFirstColumn="0" w:lastRowLastColumn="0"/>
               <w:rPr>
                 <w:rFonts w:ascii="Calibri" w:eastAsia="Times New Roman" w:hAnsi="Calibri" w:cs="Calibri"/>
@@ -6567,7 +6706,7 @@
           </w:tcPr>
           <w:p>
             <w:pPr>
-              <w:jc w:val="center"/>
+              <w:jc w:val="both"/>
               <w:cnfStyle w:val="000000000000" w:firstRow="0" w:lastRow="0" w:firstColumn="0" w:lastColumn="0" w:oddVBand="0" w:evenVBand="0" w:oddHBand="0" w:evenHBand="0" w:firstRowFirstColumn="0" w:firstRowLastColumn="0" w:lastRowFirstColumn="0" w:lastRowLastColumn="0"/>
               <w:rPr>
                 <w:rFonts w:ascii="Calibri" w:eastAsia="Times New Roman" w:hAnsi="Calibri" w:cs="Calibri"/>
@@ -6598,7 +6737,7 @@
           </w:tcPr>
           <w:p>
             <w:pPr>
-              <w:jc w:val="center"/>
+              <w:jc w:val="both"/>
               <w:cnfStyle w:val="000000000000" w:firstRow="0" w:lastRow="0" w:firstColumn="0" w:lastColumn="0" w:oddVBand="0" w:evenVBand="0" w:oddHBand="0" w:evenHBand="0" w:firstRowFirstColumn="0" w:firstRowLastColumn="0" w:lastRowFirstColumn="0" w:lastRowLastColumn="0"/>
               <w:rPr>
                 <w:rFonts w:ascii="Calibri" w:eastAsia="Times New Roman" w:hAnsi="Calibri" w:cs="Calibri"/>
@@ -6629,7 +6768,7 @@
           </w:tcPr>
           <w:p>
             <w:pPr>
-              <w:jc w:val="center"/>
+              <w:jc w:val="both"/>
               <w:cnfStyle w:val="000000000000" w:firstRow="0" w:lastRow="0" w:firstColumn="0" w:lastColumn="0" w:oddVBand="0" w:evenVBand="0" w:oddHBand="0" w:evenHBand="0" w:firstRowFirstColumn="0" w:firstRowLastColumn="0" w:lastRowFirstColumn="0" w:lastRowLastColumn="0"/>
               <w:rPr>
                 <w:rFonts w:ascii="Calibri" w:eastAsia="Times New Roman" w:hAnsi="Calibri" w:cs="Calibri"/>
@@ -6667,7 +6806,7 @@
           </w:tcPr>
           <w:p>
             <w:pPr>
-              <w:jc w:val="center"/>
+              <w:jc w:val="both"/>
               <w:rPr>
                 <w:rFonts w:ascii="Calibri" w:eastAsia="Times New Roman" w:hAnsi="Calibri" w:cs="Calibri"/>
                 <w:color w:val="000000"/>
@@ -6687,7 +6826,7 @@
           </w:tcPr>
           <w:p>
             <w:pPr>
-              <w:jc w:val="center"/>
+              <w:jc w:val="both"/>
               <w:cnfStyle w:val="000000100000" w:firstRow="0" w:lastRow="0" w:firstColumn="0" w:lastColumn="0" w:oddVBand="0" w:evenVBand="0" w:oddHBand="1" w:evenHBand="0" w:firstRowFirstColumn="0" w:firstRowLastColumn="0" w:lastRowFirstColumn="0" w:lastRowLastColumn="0"/>
               <w:rPr>
                 <w:rFonts w:ascii="Calibri" w:eastAsia="Times New Roman" w:hAnsi="Calibri" w:cs="Calibri"/>
@@ -6708,7 +6847,7 @@
           </w:tcPr>
           <w:p>
             <w:pPr>
-              <w:jc w:val="center"/>
+              <w:jc w:val="both"/>
               <w:cnfStyle w:val="000000100000" w:firstRow="0" w:lastRow="0" w:firstColumn="0" w:lastColumn="0" w:oddVBand="0" w:evenVBand="0" w:oddHBand="1" w:evenHBand="0" w:firstRowFirstColumn="0" w:firstRowLastColumn="0" w:lastRowFirstColumn="0" w:lastRowLastColumn="0"/>
               <w:rPr>
                 <w:rFonts w:ascii="Calibri" w:eastAsia="Times New Roman" w:hAnsi="Calibri" w:cs="Calibri"/>
@@ -6729,7 +6868,7 @@
           </w:tcPr>
           <w:p>
             <w:pPr>
-              <w:jc w:val="center"/>
+              <w:jc w:val="both"/>
               <w:cnfStyle w:val="000000100000" w:firstRow="0" w:lastRow="0" w:firstColumn="0" w:lastColumn="0" w:oddVBand="0" w:evenVBand="0" w:oddHBand="1" w:evenHBand="0" w:firstRowFirstColumn="0" w:firstRowLastColumn="0" w:lastRowFirstColumn="0" w:lastRowLastColumn="0"/>
               <w:rPr>
                 <w:rFonts w:ascii="Calibri" w:eastAsia="Times New Roman" w:hAnsi="Calibri" w:cs="Calibri"/>
@@ -6760,7 +6899,7 @@
           </w:tcPr>
           <w:p>
             <w:pPr>
-              <w:jc w:val="center"/>
+              <w:jc w:val="both"/>
               <w:cnfStyle w:val="000000100000" w:firstRow="0" w:lastRow="0" w:firstColumn="0" w:lastColumn="0" w:oddVBand="0" w:evenVBand="0" w:oddHBand="1" w:evenHBand="0" w:firstRowFirstColumn="0" w:firstRowLastColumn="0" w:lastRowFirstColumn="0" w:lastRowLastColumn="0"/>
               <w:rPr>
                 <w:rFonts w:ascii="Calibri" w:eastAsia="Times New Roman" w:hAnsi="Calibri" w:cs="Calibri"/>
@@ -6781,7 +6920,7 @@
           </w:tcPr>
           <w:p>
             <w:pPr>
-              <w:jc w:val="center"/>
+              <w:jc w:val="both"/>
               <w:cnfStyle w:val="000000100000" w:firstRow="0" w:lastRow="0" w:firstColumn="0" w:lastColumn="0" w:oddVBand="0" w:evenVBand="0" w:oddHBand="1" w:evenHBand="0" w:firstRowFirstColumn="0" w:firstRowLastColumn="0" w:lastRowFirstColumn="0" w:lastRowLastColumn="0"/>
               <w:rPr>
                 <w:rFonts w:ascii="Calibri" w:eastAsia="Times New Roman" w:hAnsi="Calibri" w:cs="Calibri"/>
@@ -6802,7 +6941,7 @@
           </w:tcPr>
           <w:p>
             <w:pPr>
-              <w:jc w:val="center"/>
+              <w:jc w:val="both"/>
               <w:cnfStyle w:val="000000100000" w:firstRow="0" w:lastRow="0" w:firstColumn="0" w:lastColumn="0" w:oddVBand="0" w:evenVBand="0" w:oddHBand="1" w:evenHBand="0" w:firstRowFirstColumn="0" w:firstRowLastColumn="0" w:lastRowFirstColumn="0" w:lastRowLastColumn="0"/>
               <w:rPr>
                 <w:rFonts w:ascii="Calibri" w:eastAsia="Times New Roman" w:hAnsi="Calibri" w:cs="Calibri"/>
@@ -6833,7 +6972,7 @@
           </w:tcPr>
           <w:p>
             <w:pPr>
-              <w:jc w:val="center"/>
+              <w:jc w:val="both"/>
               <w:cnfStyle w:val="000000100000" w:firstRow="0" w:lastRow="0" w:firstColumn="0" w:lastColumn="0" w:oddVBand="0" w:evenVBand="0" w:oddHBand="1" w:evenHBand="0" w:firstRowFirstColumn="0" w:firstRowLastColumn="0" w:lastRowFirstColumn="0" w:lastRowLastColumn="0"/>
               <w:rPr>
                 <w:rFonts w:ascii="Calibri" w:eastAsia="Times New Roman" w:hAnsi="Calibri" w:cs="Calibri"/>
@@ -6870,7 +7009,7 @@
           </w:tcPr>
           <w:p>
             <w:pPr>
-              <w:jc w:val="center"/>
+              <w:jc w:val="both"/>
               <w:rPr>
                 <w:rFonts w:ascii="Calibri" w:eastAsia="Times New Roman" w:hAnsi="Calibri" w:cs="Calibri"/>
                 <w:color w:val="000000"/>
@@ -6890,7 +7029,7 @@
           </w:tcPr>
           <w:p>
             <w:pPr>
-              <w:jc w:val="center"/>
+              <w:jc w:val="both"/>
               <w:cnfStyle w:val="000000000000" w:firstRow="0" w:lastRow="0" w:firstColumn="0" w:lastColumn="0" w:oddVBand="0" w:evenVBand="0" w:oddHBand="0" w:evenHBand="0" w:firstRowFirstColumn="0" w:firstRowLastColumn="0" w:lastRowFirstColumn="0" w:lastRowLastColumn="0"/>
               <w:rPr>
                 <w:rFonts w:ascii="Calibri" w:eastAsia="Times New Roman" w:hAnsi="Calibri" w:cs="Calibri"/>
@@ -6911,7 +7050,7 @@
           </w:tcPr>
           <w:p>
             <w:pPr>
-              <w:jc w:val="center"/>
+              <w:jc w:val="both"/>
               <w:cnfStyle w:val="000000000000" w:firstRow="0" w:lastRow="0" w:firstColumn="0" w:lastColumn="0" w:oddVBand="0" w:evenVBand="0" w:oddHBand="0" w:evenHBand="0" w:firstRowFirstColumn="0" w:firstRowLastColumn="0" w:lastRowFirstColumn="0" w:lastRowLastColumn="0"/>
               <w:rPr>
                 <w:rFonts w:ascii="Calibri" w:eastAsia="Times New Roman" w:hAnsi="Calibri" w:cs="Calibri"/>
@@ -6933,7 +7072,7 @@
           </w:tcPr>
           <w:p>
             <w:pPr>
-              <w:jc w:val="right"/>
+              <w:jc w:val="both"/>
               <w:cnfStyle w:val="000000000000" w:firstRow="0" w:lastRow="0" w:firstColumn="0" w:lastColumn="0" w:oddVBand="0" w:evenVBand="0" w:oddHBand="0" w:evenHBand="0" w:firstRowFirstColumn="0" w:firstRowLastColumn="0" w:lastRowFirstColumn="0" w:lastRowLastColumn="0"/>
               <w:rPr>
                 <w:rFonts w:ascii="Calibri" w:eastAsia="Times New Roman" w:hAnsi="Calibri" w:cs="Calibri"/>
@@ -6968,7 +7107,7 @@
           </w:tcPr>
           <w:p>
             <w:pPr>
-              <w:jc w:val="center"/>
+              <w:jc w:val="both"/>
               <w:cnfStyle w:val="000000000000" w:firstRow="0" w:lastRow="0" w:firstColumn="0" w:lastColumn="0" w:oddVBand="0" w:evenVBand="0" w:oddHBand="0" w:evenHBand="0" w:firstRowFirstColumn="0" w:firstRowLastColumn="0" w:lastRowFirstColumn="0" w:lastRowLastColumn="0"/>
               <w:rPr>
                 <w:rFonts w:ascii="Calibri" w:eastAsia="Times New Roman" w:hAnsi="Calibri" w:cs="Calibri"/>
@@ -7003,7 +7142,7 @@
           </w:tcPr>
           <w:p>
             <w:pPr>
-              <w:jc w:val="center"/>
+              <w:jc w:val="both"/>
               <w:cnfStyle w:val="000000000000" w:firstRow="0" w:lastRow="0" w:firstColumn="0" w:lastColumn="0" w:oddVBand="0" w:evenVBand="0" w:oddHBand="0" w:evenHBand="0" w:firstRowFirstColumn="0" w:firstRowLastColumn="0" w:lastRowFirstColumn="0" w:lastRowLastColumn="0"/>
               <w:rPr>
                 <w:rFonts w:ascii="Calibri" w:eastAsia="Times New Roman" w:hAnsi="Calibri" w:cs="Calibri"/>
@@ -7033,6 +7172,7 @@
     </w:tbl>
     <w:p>
       <w:pPr>
+        <w:jc w:val="both"/>
         <w:rPr>
           <w:sz w:val="18"/>
           <w:szCs w:val="18"/>
@@ -7050,6 +7190,7 @@
     </w:p>
     <w:p>
       <w:pPr>
+        <w:jc w:val="both"/>
         <w:rPr>
           <w:sz w:val="18"/>
           <w:szCs w:val="18"/>
@@ -7174,7 +7315,7 @@
           <w:szCs w:val="18"/>
           <w:lang w:val="fr-CA"/>
         </w:rPr>
-        <w:t xml:space="preserve">Nous ne sommes malheureusement pas en mesure de calculé le gain que </w:t>
+        <w:t xml:space="preserve">Nous ne sommes malheureusement pas en mesure de calculé le gain que cela </w:t>
       </w:r>
       <w:r>
         <w:rPr>
@@ -7183,7 +7324,7 @@
           <w:lang w:val="fr-CA"/>
         </w:rPr>
         <w:lastRenderedPageBreak/>
-        <w:t xml:space="preserve">cela représente. </w:t>
+        <w:t xml:space="preserve">représente. </w:t>
       </w:r>
       <w:r>
         <w:rPr>
@@ -7199,15 +7340,7 @@
           <w:szCs w:val="18"/>
           <w:lang w:val="fr-CA"/>
         </w:rPr>
-        <w:t xml:space="preserve"> </w:t>
-      </w:r>
-      <w:r>
-        <w:rPr>
-          <w:sz w:val="18"/>
-          <w:szCs w:val="18"/>
-          <w:lang w:val="fr-CA"/>
-        </w:rPr>
-        <w:t xml:space="preserve">selon le budget de puissance présenté dans les App notes de Octavo </w:t>
+        <w:t xml:space="preserve"> selon le budget de puissance présenté dans les App notes de Octavo </w:t>
       </w:r>
       <w:proofErr w:type="spellStart"/>
       <w:r>
@@ -7320,6 +7453,7 @@
     </w:p>
     <w:p>
       <w:pPr>
+        <w:jc w:val="both"/>
         <w:rPr>
           <w:lang w:val="fr-CA"/>
         </w:rPr>
@@ -7327,6 +7461,7 @@
     </w:p>
     <w:p>
       <w:pPr>
+        <w:jc w:val="both"/>
         <w:rPr>
           <w:lang w:val="fr-CA"/>
         </w:rPr>
@@ -7373,21 +7508,22 @@
           </w:tcPr>
           <w:p>
             <w:pPr>
-              <w:rPr>
-                <w:rFonts w:ascii="Calibri" w:eastAsia="Times New Roman" w:hAnsi="Calibri" w:cs="Calibri"/>
-                <w:color w:val="000000"/>
-                <w:sz w:val="18"/>
-                <w:szCs w:val="18"/>
-                <w:lang w:eastAsia="en-CA"/>
-              </w:rPr>
-            </w:pPr>
-            <w:r>
-              <w:rPr>
-                <w:rFonts w:ascii="Calibri" w:eastAsia="Times New Roman" w:hAnsi="Calibri" w:cs="Calibri"/>
-                <w:color w:val="000000"/>
-                <w:sz w:val="18"/>
-                <w:szCs w:val="18"/>
-                <w:lang w:eastAsia="en-CA"/>
+              <w:jc w:val="both"/>
+              <w:rPr>
+                <w:rFonts w:ascii="Calibri" w:eastAsia="Times New Roman" w:hAnsi="Calibri" w:cs="Calibri"/>
+                <w:color w:val="000000"/>
+                <w:sz w:val="18"/>
+                <w:szCs w:val="18"/>
+                <w:lang w:val="fr-CA" w:eastAsia="en-CA"/>
+              </w:rPr>
+            </w:pPr>
+            <w:r>
+              <w:rPr>
+                <w:rFonts w:ascii="Calibri" w:eastAsia="Times New Roman" w:hAnsi="Calibri" w:cs="Calibri"/>
+                <w:color w:val="000000"/>
+                <w:sz w:val="18"/>
+                <w:szCs w:val="18"/>
+                <w:lang w:val="fr-CA" w:eastAsia="en-CA"/>
               </w:rPr>
               <w:t> </w:t>
             </w:r>
@@ -7402,47 +7538,25 @@
           </w:tcPr>
           <w:p>
             <w:pPr>
-              <w:jc w:val="center"/>
+              <w:jc w:val="both"/>
               <w:cnfStyle w:val="100000000000" w:firstRow="1" w:lastRow="0" w:firstColumn="0" w:lastColumn="0" w:oddVBand="0" w:evenVBand="0" w:oddHBand="0" w:evenHBand="0" w:firstRowFirstColumn="0" w:firstRowLastColumn="0" w:lastRowFirstColumn="0" w:lastRowLastColumn="0"/>
               <w:rPr>
                 <w:rFonts w:ascii="Calibri" w:eastAsia="Times New Roman" w:hAnsi="Calibri" w:cs="Calibri"/>
                 <w:color w:val="000000"/>
                 <w:sz w:val="18"/>
                 <w:szCs w:val="18"/>
-                <w:lang w:eastAsia="en-CA"/>
-              </w:rPr>
-            </w:pPr>
-            <w:r>
-              <w:rPr>
-                <w:rFonts w:ascii="Calibri" w:eastAsia="Times New Roman" w:hAnsi="Calibri" w:cs="Calibri"/>
-                <w:color w:val="000000"/>
-                <w:sz w:val="18"/>
-                <w:szCs w:val="18"/>
-                <w:lang w:eastAsia="en-CA"/>
-              </w:rPr>
-              <w:t>Puissance (</w:t>
-            </w:r>
-            <w:proofErr w:type="spellStart"/>
-            <w:r>
-              <w:rPr>
-                <w:rFonts w:ascii="Calibri" w:eastAsia="Times New Roman" w:hAnsi="Calibri" w:cs="Calibri"/>
-                <w:color w:val="000000"/>
-                <w:sz w:val="18"/>
-                <w:szCs w:val="18"/>
-                <w:lang w:eastAsia="en-CA"/>
-              </w:rPr>
-              <w:t>mW</w:t>
-            </w:r>
-            <w:proofErr w:type="spellEnd"/>
-            <w:r>
-              <w:rPr>
-                <w:rFonts w:ascii="Calibri" w:eastAsia="Times New Roman" w:hAnsi="Calibri" w:cs="Calibri"/>
-                <w:color w:val="000000"/>
-                <w:sz w:val="18"/>
-                <w:szCs w:val="18"/>
-                <w:lang w:eastAsia="en-CA"/>
-              </w:rPr>
-              <w:t>)</w:t>
+                <w:lang w:val="fr-CA" w:eastAsia="en-CA"/>
+              </w:rPr>
+            </w:pPr>
+            <w:r>
+              <w:rPr>
+                <w:rFonts w:ascii="Calibri" w:eastAsia="Times New Roman" w:hAnsi="Calibri" w:cs="Calibri"/>
+                <w:color w:val="000000"/>
+                <w:sz w:val="18"/>
+                <w:szCs w:val="18"/>
+                <w:lang w:val="fr-CA" w:eastAsia="en-CA"/>
+              </w:rPr>
+              <w:t>Puissance (mW)</w:t>
             </w:r>
           </w:p>
         </w:tc>
@@ -7455,22 +7569,23 @@
           </w:tcPr>
           <w:p>
             <w:pPr>
+              <w:jc w:val="both"/>
               <w:cnfStyle w:val="100000000000" w:firstRow="1" w:lastRow="0" w:firstColumn="0" w:lastColumn="0" w:oddVBand="0" w:evenVBand="0" w:oddHBand="0" w:evenHBand="0" w:firstRowFirstColumn="0" w:firstRowLastColumn="0" w:lastRowFirstColumn="0" w:lastRowLastColumn="0"/>
               <w:rPr>
                 <w:rFonts w:ascii="Calibri" w:eastAsia="Times New Roman" w:hAnsi="Calibri" w:cs="Calibri"/>
                 <w:color w:val="000000"/>
                 <w:sz w:val="18"/>
                 <w:szCs w:val="18"/>
-                <w:lang w:eastAsia="en-CA"/>
-              </w:rPr>
-            </w:pPr>
-            <w:r>
-              <w:rPr>
-                <w:rFonts w:ascii="Calibri" w:eastAsia="Times New Roman" w:hAnsi="Calibri" w:cs="Calibri"/>
-                <w:color w:val="000000"/>
-                <w:sz w:val="18"/>
-                <w:szCs w:val="18"/>
-                <w:lang w:eastAsia="en-CA"/>
+                <w:lang w:val="fr-CA" w:eastAsia="en-CA"/>
+              </w:rPr>
+            </w:pPr>
+            <w:r>
+              <w:rPr>
+                <w:rFonts w:ascii="Calibri" w:eastAsia="Times New Roman" w:hAnsi="Calibri" w:cs="Calibri"/>
+                <w:color w:val="000000"/>
+                <w:sz w:val="18"/>
+                <w:szCs w:val="18"/>
+                <w:lang w:val="fr-CA" w:eastAsia="en-CA"/>
               </w:rPr>
               <w:t>Courant (A)</w:t>
             </w:r>
@@ -7493,58 +7608,25 @@
           </w:tcPr>
           <w:p>
             <w:pPr>
-              <w:rPr>
-                <w:rFonts w:ascii="Calibri" w:eastAsia="Times New Roman" w:hAnsi="Calibri" w:cs="Calibri"/>
-                <w:color w:val="000000"/>
-                <w:sz w:val="18"/>
-                <w:szCs w:val="18"/>
-                <w:lang w:eastAsia="en-CA"/>
-              </w:rPr>
-            </w:pPr>
-            <w:r>
-              <w:rPr>
-                <w:rFonts w:ascii="Calibri" w:eastAsia="Times New Roman" w:hAnsi="Calibri" w:cs="Calibri"/>
-                <w:color w:val="000000"/>
-                <w:sz w:val="18"/>
-                <w:szCs w:val="18"/>
-                <w:lang w:eastAsia="en-CA"/>
-              </w:rPr>
-              <w:t xml:space="preserve">Disponible </w:t>
-            </w:r>
-            <w:proofErr w:type="spellStart"/>
-            <w:r>
-              <w:rPr>
-                <w:rFonts w:ascii="Calibri" w:eastAsia="Times New Roman" w:hAnsi="Calibri" w:cs="Calibri"/>
-                <w:color w:val="000000"/>
-                <w:sz w:val="18"/>
-                <w:szCs w:val="18"/>
-                <w:lang w:eastAsia="en-CA"/>
-              </w:rPr>
-              <w:t>selon</w:t>
-            </w:r>
-            <w:proofErr w:type="spellEnd"/>
-            <w:r>
-              <w:rPr>
-                <w:rFonts w:ascii="Calibri" w:eastAsia="Times New Roman" w:hAnsi="Calibri" w:cs="Calibri"/>
-                <w:color w:val="000000"/>
-                <w:sz w:val="18"/>
-                <w:szCs w:val="18"/>
-                <w:lang w:eastAsia="en-CA"/>
-              </w:rPr>
-              <w:t xml:space="preserve"> </w:t>
-            </w:r>
-            <w:proofErr w:type="spellStart"/>
-            <w:r>
-              <w:rPr>
-                <w:rFonts w:ascii="Calibri" w:eastAsia="Times New Roman" w:hAnsi="Calibri" w:cs="Calibri"/>
-                <w:color w:val="000000"/>
-                <w:sz w:val="18"/>
-                <w:szCs w:val="18"/>
-                <w:lang w:eastAsia="en-CA"/>
-              </w:rPr>
-              <w:t>l'alimentation</w:t>
-            </w:r>
-            <w:proofErr w:type="spellEnd"/>
+              <w:jc w:val="both"/>
+              <w:rPr>
+                <w:rFonts w:ascii="Calibri" w:eastAsia="Times New Roman" w:hAnsi="Calibri" w:cs="Calibri"/>
+                <w:color w:val="000000"/>
+                <w:sz w:val="18"/>
+                <w:szCs w:val="18"/>
+                <w:lang w:val="fr-CA" w:eastAsia="en-CA"/>
+              </w:rPr>
+            </w:pPr>
+            <w:r>
+              <w:rPr>
+                <w:rFonts w:ascii="Calibri" w:eastAsia="Times New Roman" w:hAnsi="Calibri" w:cs="Calibri"/>
+                <w:color w:val="000000"/>
+                <w:sz w:val="18"/>
+                <w:szCs w:val="18"/>
+                <w:lang w:val="fr-CA" w:eastAsia="en-CA"/>
+              </w:rPr>
+              <w:t>Disponible selon l'alimentation</w:t>
+            </w:r>
           </w:p>
         </w:tc>
         <w:tc>
@@ -7556,23 +7638,23 @@
           </w:tcPr>
           <w:p>
             <w:pPr>
-              <w:jc w:val="center"/>
+              <w:jc w:val="both"/>
               <w:cnfStyle w:val="000000100000" w:firstRow="0" w:lastRow="0" w:firstColumn="0" w:lastColumn="0" w:oddVBand="0" w:evenVBand="0" w:oddHBand="1" w:evenHBand="0" w:firstRowFirstColumn="0" w:firstRowLastColumn="0" w:lastRowFirstColumn="0" w:lastRowLastColumn="0"/>
               <w:rPr>
                 <w:rFonts w:ascii="Calibri" w:eastAsia="Times New Roman" w:hAnsi="Calibri" w:cs="Calibri"/>
                 <w:color w:val="000000"/>
                 <w:sz w:val="18"/>
                 <w:szCs w:val="18"/>
-                <w:lang w:eastAsia="en-CA"/>
-              </w:rPr>
-            </w:pPr>
-            <w:r>
-              <w:rPr>
-                <w:rFonts w:ascii="Calibri" w:eastAsia="Times New Roman" w:hAnsi="Calibri" w:cs="Calibri"/>
-                <w:color w:val="000000"/>
-                <w:sz w:val="18"/>
-                <w:szCs w:val="18"/>
-                <w:lang w:eastAsia="en-CA"/>
+                <w:lang w:val="fr-CA" w:eastAsia="en-CA"/>
+              </w:rPr>
+            </w:pPr>
+            <w:r>
+              <w:rPr>
+                <w:rFonts w:ascii="Calibri" w:eastAsia="Times New Roman" w:hAnsi="Calibri" w:cs="Calibri"/>
+                <w:color w:val="000000"/>
+                <w:sz w:val="18"/>
+                <w:szCs w:val="18"/>
+                <w:lang w:val="fr-CA" w:eastAsia="en-CA"/>
               </w:rPr>
               <w:t>10000,00</w:t>
             </w:r>
@@ -7587,23 +7669,23 @@
           </w:tcPr>
           <w:p>
             <w:pPr>
-              <w:jc w:val="center"/>
+              <w:jc w:val="both"/>
               <w:cnfStyle w:val="000000100000" w:firstRow="0" w:lastRow="0" w:firstColumn="0" w:lastColumn="0" w:oddVBand="0" w:evenVBand="0" w:oddHBand="1" w:evenHBand="0" w:firstRowFirstColumn="0" w:firstRowLastColumn="0" w:lastRowFirstColumn="0" w:lastRowLastColumn="0"/>
               <w:rPr>
                 <w:rFonts w:ascii="Calibri" w:eastAsia="Times New Roman" w:hAnsi="Calibri" w:cs="Calibri"/>
                 <w:color w:val="000000"/>
                 <w:sz w:val="18"/>
                 <w:szCs w:val="18"/>
-                <w:lang w:eastAsia="en-CA"/>
-              </w:rPr>
-            </w:pPr>
-            <w:r>
-              <w:rPr>
-                <w:rFonts w:ascii="Calibri" w:eastAsia="Times New Roman" w:hAnsi="Calibri" w:cs="Calibri"/>
-                <w:color w:val="000000"/>
-                <w:sz w:val="18"/>
-                <w:szCs w:val="18"/>
-                <w:lang w:eastAsia="en-CA"/>
+                <w:lang w:val="fr-CA" w:eastAsia="en-CA"/>
+              </w:rPr>
+            </w:pPr>
+            <w:r>
+              <w:rPr>
+                <w:rFonts w:ascii="Calibri" w:eastAsia="Times New Roman" w:hAnsi="Calibri" w:cs="Calibri"/>
+                <w:color w:val="000000"/>
+                <w:sz w:val="18"/>
+                <w:szCs w:val="18"/>
+                <w:lang w:val="fr-CA" w:eastAsia="en-CA"/>
               </w:rPr>
               <w:t>2</w:t>
             </w:r>
@@ -7625,12 +7707,13 @@
           </w:tcPr>
           <w:p>
             <w:pPr>
-              <w:rPr>
-                <w:rFonts w:ascii="Calibri" w:eastAsia="Times New Roman" w:hAnsi="Calibri" w:cs="Calibri"/>
-                <w:color w:val="000000"/>
-                <w:sz w:val="18"/>
-                <w:szCs w:val="18"/>
-                <w:lang w:eastAsia="en-CA"/>
+              <w:jc w:val="both"/>
+              <w:rPr>
+                <w:rFonts w:ascii="Calibri" w:eastAsia="Times New Roman" w:hAnsi="Calibri" w:cs="Calibri"/>
+                <w:color w:val="000000"/>
+                <w:sz w:val="18"/>
+                <w:szCs w:val="18"/>
+                <w:lang w:val="fr-CA" w:eastAsia="en-CA"/>
               </w:rPr>
             </w:pPr>
           </w:p>
@@ -7644,23 +7727,23 @@
           </w:tcPr>
           <w:p>
             <w:pPr>
-              <w:jc w:val="center"/>
+              <w:jc w:val="both"/>
               <w:cnfStyle w:val="000000000000" w:firstRow="0" w:lastRow="0" w:firstColumn="0" w:lastColumn="0" w:oddVBand="0" w:evenVBand="0" w:oddHBand="0" w:evenHBand="0" w:firstRowFirstColumn="0" w:firstRowLastColumn="0" w:lastRowFirstColumn="0" w:lastRowLastColumn="0"/>
               <w:rPr>
                 <w:rFonts w:ascii="Calibri" w:eastAsia="Times New Roman" w:hAnsi="Calibri" w:cs="Calibri"/>
                 <w:color w:val="000000"/>
                 <w:sz w:val="18"/>
                 <w:szCs w:val="18"/>
-                <w:lang w:eastAsia="en-CA"/>
-              </w:rPr>
-            </w:pPr>
-            <w:r>
-              <w:rPr>
-                <w:rFonts w:ascii="Calibri" w:eastAsia="Times New Roman" w:hAnsi="Calibri" w:cs="Calibri"/>
-                <w:color w:val="000000"/>
-                <w:sz w:val="18"/>
-                <w:szCs w:val="18"/>
-                <w:lang w:eastAsia="en-CA"/>
+                <w:lang w:val="fr-CA" w:eastAsia="en-CA"/>
+              </w:rPr>
+            </w:pPr>
+            <w:r>
+              <w:rPr>
+                <w:rFonts w:ascii="Calibri" w:eastAsia="Times New Roman" w:hAnsi="Calibri" w:cs="Calibri"/>
+                <w:color w:val="000000"/>
+                <w:sz w:val="18"/>
+                <w:szCs w:val="18"/>
+                <w:lang w:val="fr-CA" w:eastAsia="en-CA"/>
               </w:rPr>
               <w:t>6500,00</w:t>
             </w:r>
@@ -7675,23 +7758,23 @@
           </w:tcPr>
           <w:p>
             <w:pPr>
-              <w:jc w:val="center"/>
+              <w:jc w:val="both"/>
               <w:cnfStyle w:val="000000000000" w:firstRow="0" w:lastRow="0" w:firstColumn="0" w:lastColumn="0" w:oddVBand="0" w:evenVBand="0" w:oddHBand="0" w:evenHBand="0" w:firstRowFirstColumn="0" w:firstRowLastColumn="0" w:lastRowFirstColumn="0" w:lastRowLastColumn="0"/>
               <w:rPr>
                 <w:rFonts w:ascii="Calibri" w:eastAsia="Times New Roman" w:hAnsi="Calibri" w:cs="Calibri"/>
                 <w:color w:val="000000"/>
                 <w:sz w:val="18"/>
                 <w:szCs w:val="18"/>
-                <w:lang w:eastAsia="en-CA"/>
-              </w:rPr>
-            </w:pPr>
-            <w:r>
-              <w:rPr>
-                <w:rFonts w:ascii="Calibri" w:eastAsia="Times New Roman" w:hAnsi="Calibri" w:cs="Calibri"/>
-                <w:color w:val="000000"/>
-                <w:sz w:val="18"/>
-                <w:szCs w:val="18"/>
-                <w:lang w:eastAsia="en-CA"/>
+                <w:lang w:val="fr-CA" w:eastAsia="en-CA"/>
+              </w:rPr>
+            </w:pPr>
+            <w:r>
+              <w:rPr>
+                <w:rFonts w:ascii="Calibri" w:eastAsia="Times New Roman" w:hAnsi="Calibri" w:cs="Calibri"/>
+                <w:color w:val="000000"/>
+                <w:sz w:val="18"/>
+                <w:szCs w:val="18"/>
+                <w:lang w:val="fr-CA" w:eastAsia="en-CA"/>
               </w:rPr>
               <w:t>1,3</w:t>
             </w:r>
@@ -7713,48 +7796,25 @@
           </w:tcPr>
           <w:p>
             <w:pPr>
-              <w:rPr>
-                <w:rFonts w:ascii="Calibri" w:eastAsia="Times New Roman" w:hAnsi="Calibri" w:cs="Calibri"/>
-                <w:color w:val="000000"/>
-                <w:sz w:val="18"/>
-                <w:szCs w:val="18"/>
-                <w:lang w:eastAsia="en-CA"/>
-              </w:rPr>
-            </w:pPr>
-            <w:proofErr w:type="spellStart"/>
-            <w:r>
-              <w:rPr>
-                <w:rFonts w:ascii="Calibri" w:eastAsia="Times New Roman" w:hAnsi="Calibri" w:cs="Calibri"/>
-                <w:color w:val="000000"/>
-                <w:sz w:val="18"/>
-                <w:szCs w:val="18"/>
-                <w:lang w:eastAsia="en-CA"/>
-              </w:rPr>
-              <w:t>Consommation</w:t>
-            </w:r>
-            <w:proofErr w:type="spellEnd"/>
-            <w:r>
-              <w:rPr>
-                <w:rFonts w:ascii="Calibri" w:eastAsia="Times New Roman" w:hAnsi="Calibri" w:cs="Calibri"/>
-                <w:color w:val="000000"/>
-                <w:sz w:val="18"/>
-                <w:szCs w:val="18"/>
-                <w:lang w:eastAsia="en-CA"/>
-              </w:rPr>
-              <w:t xml:space="preserve"> </w:t>
-            </w:r>
-            <w:proofErr w:type="spellStart"/>
-            <w:r>
-              <w:rPr>
-                <w:rFonts w:ascii="Calibri" w:eastAsia="Times New Roman" w:hAnsi="Calibri" w:cs="Calibri"/>
-                <w:color w:val="000000"/>
-                <w:sz w:val="18"/>
-                <w:szCs w:val="18"/>
-                <w:lang w:eastAsia="en-CA"/>
-              </w:rPr>
-              <w:t>totale</w:t>
-            </w:r>
-            <w:proofErr w:type="spellEnd"/>
+              <w:jc w:val="both"/>
+              <w:rPr>
+                <w:rFonts w:ascii="Calibri" w:eastAsia="Times New Roman" w:hAnsi="Calibri" w:cs="Calibri"/>
+                <w:color w:val="000000"/>
+                <w:sz w:val="18"/>
+                <w:szCs w:val="18"/>
+                <w:lang w:val="fr-CA" w:eastAsia="en-CA"/>
+              </w:rPr>
+            </w:pPr>
+            <w:r>
+              <w:rPr>
+                <w:rFonts w:ascii="Calibri" w:eastAsia="Times New Roman" w:hAnsi="Calibri" w:cs="Calibri"/>
+                <w:color w:val="000000"/>
+                <w:sz w:val="18"/>
+                <w:szCs w:val="18"/>
+                <w:lang w:val="fr-CA" w:eastAsia="en-CA"/>
+              </w:rPr>
+              <w:t>Consommation totale</w:t>
+            </w:r>
           </w:p>
         </w:tc>
         <w:tc>
@@ -7766,23 +7826,23 @@
           </w:tcPr>
           <w:p>
             <w:pPr>
-              <w:jc w:val="center"/>
+              <w:jc w:val="both"/>
               <w:cnfStyle w:val="000000100000" w:firstRow="0" w:lastRow="0" w:firstColumn="0" w:lastColumn="0" w:oddVBand="0" w:evenVBand="0" w:oddHBand="1" w:evenHBand="0" w:firstRowFirstColumn="0" w:firstRowLastColumn="0" w:lastRowFirstColumn="0" w:lastRowLastColumn="0"/>
               <w:rPr>
                 <w:rFonts w:ascii="Calibri" w:eastAsia="Times New Roman" w:hAnsi="Calibri" w:cs="Calibri"/>
                 <w:color w:val="000000"/>
                 <w:sz w:val="18"/>
                 <w:szCs w:val="18"/>
-                <w:lang w:eastAsia="en-CA"/>
-              </w:rPr>
-            </w:pPr>
-            <w:r>
-              <w:rPr>
-                <w:rFonts w:ascii="Calibri" w:eastAsia="Times New Roman" w:hAnsi="Calibri" w:cs="Calibri"/>
-                <w:color w:val="000000"/>
-                <w:sz w:val="18"/>
-                <w:szCs w:val="18"/>
-                <w:lang w:eastAsia="en-CA"/>
+                <w:lang w:val="fr-CA" w:eastAsia="en-CA"/>
+              </w:rPr>
+            </w:pPr>
+            <w:r>
+              <w:rPr>
+                <w:rFonts w:ascii="Calibri" w:eastAsia="Times New Roman" w:hAnsi="Calibri" w:cs="Calibri"/>
+                <w:color w:val="000000"/>
+                <w:sz w:val="18"/>
+                <w:szCs w:val="18"/>
+                <w:lang w:val="fr-CA" w:eastAsia="en-CA"/>
               </w:rPr>
               <w:t>4035,26</w:t>
             </w:r>
@@ -7797,23 +7857,23 @@
           </w:tcPr>
           <w:p>
             <w:pPr>
-              <w:jc w:val="center"/>
+              <w:jc w:val="both"/>
               <w:cnfStyle w:val="000000100000" w:firstRow="0" w:lastRow="0" w:firstColumn="0" w:lastColumn="0" w:oddVBand="0" w:evenVBand="0" w:oddHBand="1" w:evenHBand="0" w:firstRowFirstColumn="0" w:firstRowLastColumn="0" w:lastRowFirstColumn="0" w:lastRowLastColumn="0"/>
               <w:rPr>
                 <w:rFonts w:ascii="Calibri" w:eastAsia="Times New Roman" w:hAnsi="Calibri" w:cs="Calibri"/>
                 <w:color w:val="000000"/>
                 <w:sz w:val="18"/>
                 <w:szCs w:val="18"/>
-                <w:lang w:eastAsia="en-CA"/>
-              </w:rPr>
-            </w:pPr>
-            <w:r>
-              <w:rPr>
-                <w:rFonts w:ascii="Calibri" w:eastAsia="Times New Roman" w:hAnsi="Calibri" w:cs="Calibri"/>
-                <w:color w:val="000000"/>
-                <w:sz w:val="18"/>
-                <w:szCs w:val="18"/>
-                <w:lang w:eastAsia="en-CA"/>
+                <w:lang w:val="fr-CA" w:eastAsia="en-CA"/>
+              </w:rPr>
+            </w:pPr>
+            <w:r>
+              <w:rPr>
+                <w:rFonts w:ascii="Calibri" w:eastAsia="Times New Roman" w:hAnsi="Calibri" w:cs="Calibri"/>
+                <w:color w:val="000000"/>
+                <w:sz w:val="18"/>
+                <w:szCs w:val="18"/>
+                <w:lang w:val="fr-CA" w:eastAsia="en-CA"/>
               </w:rPr>
               <w:t>0,81</w:t>
             </w:r>
@@ -7835,26 +7895,25 @@
           </w:tcPr>
           <w:p>
             <w:pPr>
-              <w:rPr>
-                <w:rFonts w:ascii="Calibri" w:eastAsia="Times New Roman" w:hAnsi="Calibri" w:cs="Calibri"/>
-                <w:color w:val="000000"/>
-                <w:sz w:val="18"/>
-                <w:szCs w:val="18"/>
-                <w:lang w:eastAsia="en-CA"/>
-              </w:rPr>
-            </w:pPr>
-            <w:proofErr w:type="spellStart"/>
-            <w:r>
-              <w:rPr>
-                <w:rFonts w:ascii="Calibri" w:eastAsia="Times New Roman" w:hAnsi="Calibri" w:cs="Calibri"/>
-                <w:color w:val="000000"/>
-                <w:sz w:val="18"/>
-                <w:szCs w:val="18"/>
-                <w:lang w:eastAsia="en-CA"/>
+              <w:jc w:val="both"/>
+              <w:rPr>
+                <w:rFonts w:ascii="Calibri" w:eastAsia="Times New Roman" w:hAnsi="Calibri" w:cs="Calibri"/>
+                <w:color w:val="000000"/>
+                <w:sz w:val="18"/>
+                <w:szCs w:val="18"/>
+                <w:lang w:val="fr-CA" w:eastAsia="en-CA"/>
+              </w:rPr>
+            </w:pPr>
+            <w:r>
+              <w:rPr>
+                <w:rFonts w:ascii="Calibri" w:eastAsia="Times New Roman" w:hAnsi="Calibri" w:cs="Calibri"/>
+                <w:color w:val="000000"/>
+                <w:sz w:val="18"/>
+                <w:szCs w:val="18"/>
+                <w:lang w:val="fr-CA" w:eastAsia="en-CA"/>
               </w:rPr>
               <w:t>Différence</w:t>
             </w:r>
-            <w:proofErr w:type="spellEnd"/>
           </w:p>
         </w:tc>
         <w:tc>
@@ -7866,23 +7925,23 @@
           </w:tcPr>
           <w:p>
             <w:pPr>
-              <w:jc w:val="center"/>
+              <w:jc w:val="both"/>
               <w:cnfStyle w:val="000000000000" w:firstRow="0" w:lastRow="0" w:firstColumn="0" w:lastColumn="0" w:oddVBand="0" w:evenVBand="0" w:oddHBand="0" w:evenHBand="0" w:firstRowFirstColumn="0" w:firstRowLastColumn="0" w:lastRowFirstColumn="0" w:lastRowLastColumn="0"/>
               <w:rPr>
                 <w:rFonts w:ascii="Calibri" w:eastAsia="Times New Roman" w:hAnsi="Calibri" w:cs="Calibri"/>
                 <w:color w:val="000000"/>
                 <w:sz w:val="18"/>
                 <w:szCs w:val="18"/>
-                <w:lang w:eastAsia="en-CA"/>
-              </w:rPr>
-            </w:pPr>
-            <w:r>
-              <w:rPr>
-                <w:rFonts w:ascii="Calibri" w:eastAsia="Times New Roman" w:hAnsi="Calibri" w:cs="Calibri"/>
-                <w:color w:val="000000"/>
-                <w:sz w:val="18"/>
-                <w:szCs w:val="18"/>
-                <w:lang w:eastAsia="en-CA"/>
+                <w:lang w:val="fr-CA" w:eastAsia="en-CA"/>
+              </w:rPr>
+            </w:pPr>
+            <w:r>
+              <w:rPr>
+                <w:rFonts w:ascii="Calibri" w:eastAsia="Times New Roman" w:hAnsi="Calibri" w:cs="Calibri"/>
+                <w:color w:val="000000"/>
+                <w:sz w:val="18"/>
+                <w:szCs w:val="18"/>
+                <w:lang w:val="fr-CA" w:eastAsia="en-CA"/>
               </w:rPr>
               <w:t>5964,74</w:t>
             </w:r>
@@ -7897,23 +7956,23 @@
           </w:tcPr>
           <w:p>
             <w:pPr>
-              <w:jc w:val="center"/>
+              <w:jc w:val="both"/>
               <w:cnfStyle w:val="000000000000" w:firstRow="0" w:lastRow="0" w:firstColumn="0" w:lastColumn="0" w:oddVBand="0" w:evenVBand="0" w:oddHBand="0" w:evenHBand="0" w:firstRowFirstColumn="0" w:firstRowLastColumn="0" w:lastRowFirstColumn="0" w:lastRowLastColumn="0"/>
               <w:rPr>
                 <w:rFonts w:ascii="Calibri" w:eastAsia="Times New Roman" w:hAnsi="Calibri" w:cs="Calibri"/>
                 <w:color w:val="000000"/>
                 <w:sz w:val="18"/>
                 <w:szCs w:val="18"/>
-                <w:lang w:eastAsia="en-CA"/>
-              </w:rPr>
-            </w:pPr>
-            <w:r>
-              <w:rPr>
-                <w:rFonts w:ascii="Calibri" w:eastAsia="Times New Roman" w:hAnsi="Calibri" w:cs="Calibri"/>
-                <w:color w:val="000000"/>
-                <w:sz w:val="18"/>
-                <w:szCs w:val="18"/>
-                <w:lang w:eastAsia="en-CA"/>
+                <w:lang w:val="fr-CA" w:eastAsia="en-CA"/>
+              </w:rPr>
+            </w:pPr>
+            <w:r>
+              <w:rPr>
+                <w:rFonts w:ascii="Calibri" w:eastAsia="Times New Roman" w:hAnsi="Calibri" w:cs="Calibri"/>
+                <w:color w:val="000000"/>
+                <w:sz w:val="18"/>
+                <w:szCs w:val="18"/>
+                <w:lang w:val="fr-CA" w:eastAsia="en-CA"/>
               </w:rPr>
               <w:t>1,19</w:t>
             </w:r>
@@ -7936,12 +7995,13 @@
           </w:tcPr>
           <w:p>
             <w:pPr>
-              <w:rPr>
-                <w:rFonts w:ascii="Calibri" w:eastAsia="Times New Roman" w:hAnsi="Calibri" w:cs="Calibri"/>
-                <w:color w:val="000000"/>
-                <w:sz w:val="18"/>
-                <w:szCs w:val="18"/>
-                <w:lang w:eastAsia="en-CA"/>
+              <w:jc w:val="both"/>
+              <w:rPr>
+                <w:rFonts w:ascii="Calibri" w:eastAsia="Times New Roman" w:hAnsi="Calibri" w:cs="Calibri"/>
+                <w:color w:val="000000"/>
+                <w:sz w:val="18"/>
+                <w:szCs w:val="18"/>
+                <w:lang w:val="fr-CA" w:eastAsia="en-CA"/>
               </w:rPr>
             </w:pPr>
           </w:p>
@@ -7955,23 +8015,23 @@
           </w:tcPr>
           <w:p>
             <w:pPr>
-              <w:jc w:val="center"/>
+              <w:jc w:val="both"/>
               <w:cnfStyle w:val="000000100000" w:firstRow="0" w:lastRow="0" w:firstColumn="0" w:lastColumn="0" w:oddVBand="0" w:evenVBand="0" w:oddHBand="1" w:evenHBand="0" w:firstRowFirstColumn="0" w:firstRowLastColumn="0" w:lastRowFirstColumn="0" w:lastRowLastColumn="0"/>
               <w:rPr>
                 <w:rFonts w:ascii="Calibri" w:eastAsia="Times New Roman" w:hAnsi="Calibri" w:cs="Calibri"/>
                 <w:color w:val="000000"/>
                 <w:sz w:val="18"/>
                 <w:szCs w:val="18"/>
-                <w:lang w:eastAsia="en-CA"/>
-              </w:rPr>
-            </w:pPr>
-            <w:r>
-              <w:rPr>
-                <w:rFonts w:ascii="Calibri" w:eastAsia="Times New Roman" w:hAnsi="Calibri" w:cs="Calibri"/>
-                <w:color w:val="000000"/>
-                <w:sz w:val="18"/>
-                <w:szCs w:val="18"/>
-                <w:lang w:eastAsia="en-CA"/>
+                <w:lang w:val="fr-CA" w:eastAsia="en-CA"/>
+              </w:rPr>
+            </w:pPr>
+            <w:r>
+              <w:rPr>
+                <w:rFonts w:ascii="Calibri" w:eastAsia="Times New Roman" w:hAnsi="Calibri" w:cs="Calibri"/>
+                <w:color w:val="000000"/>
+                <w:sz w:val="18"/>
+                <w:szCs w:val="18"/>
+                <w:lang w:val="fr-CA" w:eastAsia="en-CA"/>
               </w:rPr>
               <w:t>2464,74</w:t>
             </w:r>
@@ -7986,23 +8046,23 @@
           </w:tcPr>
           <w:p>
             <w:pPr>
-              <w:jc w:val="center"/>
+              <w:jc w:val="both"/>
               <w:cnfStyle w:val="000000100000" w:firstRow="0" w:lastRow="0" w:firstColumn="0" w:lastColumn="0" w:oddVBand="0" w:evenVBand="0" w:oddHBand="1" w:evenHBand="0" w:firstRowFirstColumn="0" w:firstRowLastColumn="0" w:lastRowFirstColumn="0" w:lastRowLastColumn="0"/>
               <w:rPr>
                 <w:rFonts w:ascii="Calibri" w:eastAsia="Times New Roman" w:hAnsi="Calibri" w:cs="Calibri"/>
                 <w:color w:val="000000"/>
                 <w:sz w:val="18"/>
                 <w:szCs w:val="18"/>
-                <w:lang w:eastAsia="en-CA"/>
-              </w:rPr>
-            </w:pPr>
-            <w:r>
-              <w:rPr>
-                <w:rFonts w:ascii="Calibri" w:eastAsia="Times New Roman" w:hAnsi="Calibri" w:cs="Calibri"/>
-                <w:color w:val="000000"/>
-                <w:sz w:val="18"/>
-                <w:szCs w:val="18"/>
-                <w:lang w:eastAsia="en-CA"/>
+                <w:lang w:val="fr-CA" w:eastAsia="en-CA"/>
+              </w:rPr>
+            </w:pPr>
+            <w:r>
+              <w:rPr>
+                <w:rFonts w:ascii="Calibri" w:eastAsia="Times New Roman" w:hAnsi="Calibri" w:cs="Calibri"/>
+                <w:color w:val="000000"/>
+                <w:sz w:val="18"/>
+                <w:szCs w:val="18"/>
+                <w:lang w:val="fr-CA" w:eastAsia="en-CA"/>
               </w:rPr>
               <w:t>0,49</w:t>
             </w:r>
@@ -8012,7 +8072,7 @@
     </w:tbl>
     <w:p>
       <w:pPr>
-        <w:jc w:val="center"/>
+        <w:jc w:val="both"/>
         <w:rPr>
           <w:lang w:val="fr-CA"/>
         </w:rPr>
@@ -8020,6 +8080,7 @@
     </w:p>
     <w:p>
       <w:pPr>
+        <w:jc w:val="both"/>
         <w:rPr>
           <w:lang w:val="fr-CA"/>
         </w:rPr>
@@ -8034,7 +8095,19 @@
         <w:rPr>
           <w:lang w:val="fr-CA"/>
         </w:rPr>
-        <w:t>Notre système ne nécessite donc pas d’alimentation supplémentaire que celles déjà intégrés au OSD3358-SM. Pour nos besoin d’alimentation à 3.3V, n</w:t>
+        <w:t xml:space="preserve">Notre système ne nécessite donc pas d’alimentation supplémentaire que celles déjà intégrés au OSD3358-SM. Pour </w:t>
+      </w:r>
+      <w:r>
+        <w:rPr>
+          <w:lang w:val="fr-CA"/>
+        </w:rPr>
+        <w:t>nos besoins</w:t>
+      </w:r>
+      <w:r>
+        <w:rPr>
+          <w:lang w:val="fr-CA"/>
+        </w:rPr>
+        <w:t xml:space="preserve"> d’alimentation à 3.3V, n</w:t>
       </w:r>
       <w:r>
         <w:rPr>
@@ -8052,15 +8125,7 @@
         <w:rPr>
           <w:lang w:val="fr-CA"/>
         </w:rPr>
-        <w:t>décidé de connecter tous nos périphériques sur le LDO TL5209,</w:t>
-      </w:r>
-      <w:bookmarkStart w:id="0" w:name="_GoBack"/>
-      <w:bookmarkEnd w:id="0"/>
-      <w:r>
-        <w:rPr>
-          <w:lang w:val="fr-CA"/>
-        </w:rPr>
-        <w:t xml:space="preserve"> inclus dans le package du OSD3358-SM. Le rail VDD2_3V3 est lui aussi fourni par un LDO et puisque les deux rails </w:t>
+        <w:t xml:space="preserve">décidé de connecter tous nos périphériques sur le LDO TL5209, inclus dans le package du OSD3358-SM. Le rail VDD2_3V3 est lui aussi fourni par un LDO et puisque les deux rails </w:t>
       </w:r>
       <w:r>
         <w:rPr>
@@ -8071,6 +8136,40 @@
     </w:p>
     <w:p>
       <w:pPr>
+        <w:rPr>
+          <w:lang w:val="fr-CA"/>
+        </w:rPr>
+      </w:pPr>
+      <w:r>
+        <w:rPr>
+          <w:lang w:val="fr-CA"/>
+        </w:rPr>
+        <w:br w:type="page"/>
+      </w:r>
+    </w:p>
+    <w:p>
+      <w:pPr>
+        <w:pStyle w:val="Heading1"/>
+        <w:numPr>
+          <w:ilvl w:val="0"/>
+          <w:numId w:val="1"/>
+        </w:numPr>
+        <w:jc w:val="both"/>
+        <w:rPr>
+          <w:lang w:val="fr-CA"/>
+        </w:rPr>
+      </w:pPr>
+      <w:r>
+        <w:rPr>
+          <w:lang w:val="fr-CA"/>
+        </w:rPr>
+        <w:lastRenderedPageBreak/>
+        <w:t>schéma-bloc du système</w:t>
+      </w:r>
+    </w:p>
+    <w:p>
+      <w:pPr>
+        <w:jc w:val="both"/>
         <w:rPr>
           <w:lang w:val="fr-CA"/>
         </w:rPr>
@@ -8078,6 +8177,7 @@
     </w:p>
     <w:p>
       <w:pPr>
+        <w:jc w:val="both"/>
         <w:rPr>
           <w:lang w:val="fr-CA"/>
         </w:rPr>
@@ -8086,11 +8186,198 @@
         <w:rPr>
           <w:lang w:val="fr-CA"/>
         </w:rPr>
-        <w:t>Il ne devrait pas y avoir de problèmes d’alimentation dans notre système</w:t>
+        <w:t xml:space="preserve">La figure 1 illustre le schéma bloc général de notre système. </w:t>
       </w:r>
     </w:p>
     <w:p>
       <w:pPr>
+        <w:jc w:val="center"/>
+        <w:rPr>
+          <w:lang w:val="fr-CA"/>
+        </w:rPr>
+      </w:pPr>
+      <w:r>
+        <w:rPr>
+          <w:noProof/>
+          <w:lang w:val="fr-CA"/>
+        </w:rPr>
+        <mc:AlternateContent>
+          <mc:Choice Requires="wps">
+            <w:drawing>
+              <wp:anchor distT="45720" distB="45720" distL="114300" distR="114300" simplePos="0" relativeHeight="251659264" behindDoc="0" locked="0" layoutInCell="1" allowOverlap="1" wp14:anchorId="6B21A49B" wp14:editId="7E57C02B">
+                <wp:simplePos x="0" y="0"/>
+                <wp:positionH relativeFrom="margin">
+                  <wp:posOffset>3757295</wp:posOffset>
+                </wp:positionH>
+                <wp:positionV relativeFrom="paragraph">
+                  <wp:posOffset>4187190</wp:posOffset>
+                </wp:positionV>
+                <wp:extent cx="4023995" cy="1404620"/>
+                <wp:effectExtent l="9208" t="0" r="4762" b="4763"/>
+                <wp:wrapSquare wrapText="bothSides"/>
+                <wp:docPr id="217" name="Text Box 2"/>
+                <wp:cNvGraphicFramePr>
+                  <a:graphicFrameLocks xmlns:a="http://schemas.openxmlformats.org/drawingml/2006/main"/>
+                </wp:cNvGraphicFramePr>
+                <a:graphic xmlns:a="http://schemas.openxmlformats.org/drawingml/2006/main">
+                  <a:graphicData uri="http://schemas.microsoft.com/office/word/2010/wordprocessingShape">
+                    <wps:wsp>
+                      <wps:cNvSpPr txBox="1">
+                        <a:spLocks noChangeArrowheads="1"/>
+                      </wps:cNvSpPr>
+                      <wps:spPr bwMode="auto">
+                        <a:xfrm rot="16200000">
+                          <a:off x="0" y="0"/>
+                          <a:ext cx="4023995" cy="1404620"/>
+                        </a:xfrm>
+                        <a:prstGeom prst="rect">
+                          <a:avLst/>
+                        </a:prstGeom>
+                        <a:solidFill>
+                          <a:srgbClr val="FFFFFF"/>
+                        </a:solidFill>
+                        <a:ln w="9525">
+                          <a:noFill/>
+                          <a:miter lim="800000"/>
+                          <a:headEnd/>
+                          <a:tailEnd/>
+                        </a:ln>
+                      </wps:spPr>
+                      <wps:txbx>
+                        <w:txbxContent>
+                          <w:p>
+                            <w:pPr>
+                              <w:rPr>
+                                <w:lang w:val="fr-CA"/>
+                              </w:rPr>
+                            </w:pPr>
+                            <w:r>
+                              <w:rPr>
+                                <w:b/>
+                                <w:lang w:val="fr-CA"/>
+                              </w:rPr>
+                              <w:t>Figure 1 :</w:t>
+                            </w:r>
+                            <w:r>
+                              <w:rPr>
+                                <w:lang w:val="fr-CA"/>
+                              </w:rPr>
+                              <w:t xml:space="preserve"> Schéma bloc général de notre système à haute vitesse.</w:t>
+                            </w:r>
+                          </w:p>
+                        </w:txbxContent>
+                      </wps:txbx>
+                      <wps:bodyPr rot="0" vert="horz" wrap="square" lIns="91440" tIns="45720" rIns="91440" bIns="45720" anchor="t" anchorCtr="0">
+                        <a:spAutoFit/>
+                      </wps:bodyPr>
+                    </wps:wsp>
+                  </a:graphicData>
+                </a:graphic>
+                <wp14:sizeRelH relativeFrom="margin">
+                  <wp14:pctWidth>0</wp14:pctWidth>
+                </wp14:sizeRelH>
+                <wp14:sizeRelV relativeFrom="margin">
+                  <wp14:pctHeight>0</wp14:pctHeight>
+                </wp14:sizeRelV>
+              </wp:anchor>
+            </w:drawing>
+          </mc:Choice>
+          <mc:Fallback>
+            <w:pict>
+              <v:shapetype w14:anchorId="6B21A49B" id="_x0000_t202" coordsize="21600,21600" o:spt="202" path="m,l,21600r21600,l21600,xe">
+                <v:stroke joinstyle="miter"/>
+                <v:path gradientshapeok="t" o:connecttype="rect"/>
+              </v:shapetype>
+              <v:shape id="Text Box 2" o:spid="_x0000_s1026" type="#_x0000_t202" style="position:absolute;left:0;text-align:left;margin-left:295.85pt;margin-top:329.7pt;width:316.85pt;height:110.6pt;rotation:-90;z-index:251659264;visibility:visible;mso-wrap-style:square;mso-width-percent:0;mso-height-percent:0;mso-wrap-distance-left:9pt;mso-wrap-distance-top:3.6pt;mso-wrap-distance-right:9pt;mso-wrap-distance-bottom:3.6pt;mso-position-horizontal:absolute;mso-position-horizontal-relative:margin;mso-position-vertical:absolute;mso-position-vertical-relative:text;mso-width-percent:0;mso-height-percent:0;mso-width-relative:margin;mso-height-relative:margin;v-text-anchor:top" o:gfxdata="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" stroked="f">
+                <v:textbox style="mso-fit-shape-to-text:t">
+                  <w:txbxContent>
+                    <w:p>
+                      <w:pPr>
+                        <w:rPr>
+                          <w:lang w:val="fr-CA"/>
+                        </w:rPr>
+                      </w:pPr>
+                      <w:r>
+                        <w:rPr>
+                          <w:b/>
+                          <w:lang w:val="fr-CA"/>
+                        </w:rPr>
+                        <w:t>Figure 1 :</w:t>
+                      </w:r>
+                      <w:r>
+                        <w:rPr>
+                          <w:lang w:val="fr-CA"/>
+                        </w:rPr>
+                        <w:t xml:space="preserve"> Schéma bloc général de notre système à haute vitesse.</w:t>
+                      </w:r>
+                    </w:p>
+                  </w:txbxContent>
+                </v:textbox>
+                <w10:wrap type="square" anchorx="margin"/>
+              </v:shape>
+            </w:pict>
+          </mc:Fallback>
+        </mc:AlternateContent>
+      </w:r>
+      <w:r>
+        <w:rPr>
+          <w:noProof/>
+          <w:lang w:val="fr-CA"/>
+        </w:rPr>
+        <w:drawing>
+          <wp:inline distT="0" distB="0" distL="0" distR="0" wp14:anchorId="4DD4A8E8" wp14:editId="25EBE543">
+            <wp:extent cx="6812809" cy="4859221"/>
+            <wp:effectExtent l="5080" t="0" r="0" b="0"/>
+            <wp:docPr id="4" name="Picture 4"/>
+            <wp:cNvGraphicFramePr>
+              <a:graphicFrameLocks xmlns:a="http://schemas.openxmlformats.org/drawingml/2006/main" noChangeAspect="1"/>
+            </wp:cNvGraphicFramePr>
+            <a:graphic xmlns:a="http://schemas.openxmlformats.org/drawingml/2006/main">
+              <a:graphicData uri="http://schemas.openxmlformats.org/drawingml/2006/picture">
+                <pic:pic xmlns:pic="http://schemas.openxmlformats.org/drawingml/2006/picture">
+                  <pic:nvPicPr>
+                    <pic:cNvPr id="4" name="Bloc Diagram_final.jpg"/>
+                    <pic:cNvPicPr/>
+                  </pic:nvPicPr>
+                  <pic:blipFill>
+                    <a:blip r:embed="rId6" cstate="print">
+                      <a:extLst>
+                        <a:ext uri="{28A0092B-C50C-407E-A947-70E740481C1C}">
+                          <a14:useLocalDpi xmlns:a14="http://schemas.microsoft.com/office/drawing/2010/main" val="0"/>
+                        </a:ext>
+                      </a:extLst>
+                    </a:blip>
+                    <a:stretch>
+                      <a:fillRect/>
+                    </a:stretch>
+                  </pic:blipFill>
+                  <pic:spPr>
+                    <a:xfrm rot="16200000">
+                      <a:off x="0" y="0"/>
+                      <a:ext cx="6812809" cy="4859221"/>
+                    </a:xfrm>
+                    <a:prstGeom prst="rect">
+                      <a:avLst/>
+                    </a:prstGeom>
+                  </pic:spPr>
+                </pic:pic>
+              </a:graphicData>
+            </a:graphic>
+          </wp:inline>
+        </w:drawing>
+      </w:r>
+    </w:p>
+    <w:p>
+      <w:pPr>
+        <w:jc w:val="center"/>
+        <w:rPr>
+          <w:lang w:val="fr-CA"/>
+        </w:rPr>
+      </w:pPr>
+    </w:p>
+    <w:p>
+      <w:pPr>
+        <w:jc w:val="both"/>
         <w:rPr>
           <w:lang w:val="fr-CA"/>
         </w:rPr>
@@ -8103,6 +8390,7 @@
           <w:ilvl w:val="0"/>
           <w:numId w:val="1"/>
         </w:numPr>
+        <w:jc w:val="both"/>
         <w:rPr>
           <w:lang w:val="fr-CA"/>
         </w:rPr>
@@ -8111,11 +8399,13 @@
         <w:rPr>
           <w:lang w:val="fr-CA"/>
         </w:rPr>
-        <w:t>schéma-bloc du système</w:t>
+        <w:lastRenderedPageBreak/>
+        <w:t>schémas électriques</w:t>
       </w:r>
     </w:p>
     <w:p>
       <w:pPr>
+        <w:jc w:val="both"/>
         <w:rPr>
           <w:lang w:val="fr-CA"/>
         </w:rPr>
@@ -8123,10 +8413,30 @@
     </w:p>
     <w:p>
       <w:pPr>
+        <w:jc w:val="both"/>
         <w:rPr>
           <w:lang w:val="fr-CA"/>
         </w:rPr>
       </w:pPr>
+      <w:r>
+        <w:rPr>
+          <w:lang w:val="fr-CA"/>
+        </w:rPr>
+        <w:t>Les schémas électriques de notre système sont présentés dans les pages suivantes.</w:t>
+      </w:r>
+    </w:p>
+    <w:p>
+      <w:pPr>
+        <w:rPr>
+          <w:lang w:val="fr-CA"/>
+        </w:rPr>
+      </w:pPr>
+      <w:r>
+        <w:rPr>
+          <w:lang w:val="fr-CA"/>
+        </w:rPr>
+        <w:br w:type="page"/>
+      </w:r>
     </w:p>
     <w:p>
       <w:pPr>
@@ -8135,6 +8445,7 @@
           <w:ilvl w:val="0"/>
           <w:numId w:val="1"/>
         </w:numPr>
+        <w:jc w:val="both"/>
         <w:rPr>
           <w:lang w:val="fr-CA"/>
         </w:rPr>
@@ -8143,11 +8454,13 @@
         <w:rPr>
           <w:lang w:val="fr-CA"/>
         </w:rPr>
-        <w:t>schémas électriques</w:t>
+        <w:lastRenderedPageBreak/>
+        <w:t>calculs d’impédances</w:t>
       </w:r>
     </w:p>
     <w:p>
       <w:pPr>
+        <w:jc w:val="both"/>
         <w:rPr>
           <w:lang w:val="fr-CA"/>
         </w:rPr>
@@ -8155,6 +8468,7 @@
     </w:p>
     <w:p>
       <w:pPr>
+        <w:jc w:val="both"/>
         <w:rPr>
           <w:lang w:val="fr-CA"/>
         </w:rPr>
@@ -8162,18 +8476,36 @@
     </w:p>
     <w:p>
       <w:pPr>
+        <w:jc w:val="both"/>
         <w:rPr>
           <w:lang w:val="fr-CA"/>
         </w:rPr>
       </w:pPr>
+      <w:bookmarkStart w:id="0" w:name="_GoBack"/>
+      <w:bookmarkEnd w:id="0"/>
+    </w:p>
+    <w:p>
+      <w:pPr>
+        <w:jc w:val="both"/>
+        <w:rPr>
+          <w:rFonts w:asciiTheme="majorHAnsi" w:eastAsiaTheme="majorEastAsia" w:hAnsiTheme="majorHAnsi" w:cstheme="majorBidi"/>
+          <w:caps/>
+          <w:sz w:val="32"/>
+          <w:szCs w:val="32"/>
+          <w:lang w:val="fr-CA"/>
+        </w:rPr>
+      </w:pPr>
+      <w:r>
+        <w:rPr>
+          <w:lang w:val="fr-CA"/>
+        </w:rPr>
+        <w:br w:type="page"/>
+      </w:r>
     </w:p>
     <w:p>
       <w:pPr>
         <w:pStyle w:val="Heading1"/>
-        <w:numPr>
-          <w:ilvl w:val="0"/>
-          <w:numId w:val="1"/>
-        </w:numPr>
+        <w:jc w:val="both"/>
         <w:rPr>
           <w:lang w:val="fr-CA"/>
         </w:rPr>
@@ -8182,84 +8514,13 @@
         <w:rPr>
           <w:lang w:val="fr-CA"/>
         </w:rPr>
-        <w:t>calculs d’impédances</w:t>
+        <w:lastRenderedPageBreak/>
+        <w:t>annexes</w:t>
       </w:r>
     </w:p>
     <w:p>
       <w:pPr>
-        <w:rPr>
-          <w:lang w:val="fr-CA"/>
-        </w:rPr>
-      </w:pPr>
-    </w:p>
-    <w:p>
-      <w:pPr>
-        <w:rPr>
-          <w:lang w:val="fr-CA"/>
-        </w:rPr>
-      </w:pPr>
-    </w:p>
-    <w:p>
-      <w:pPr>
-        <w:pStyle w:val="Heading1"/>
-        <w:numPr>
-          <w:ilvl w:val="0"/>
-          <w:numId w:val="1"/>
-        </w:numPr>
-        <w:rPr>
-          <w:lang w:val="fr-CA"/>
-        </w:rPr>
-      </w:pPr>
-      <w:r>
-        <w:rPr>
-          <w:lang w:val="fr-CA"/>
-        </w:rPr>
-        <w:lastRenderedPageBreak/>
-        <w:t>conclusions</w:t>
-      </w:r>
-    </w:p>
-    <w:p>
-      <w:pPr>
-        <w:rPr>
-          <w:lang w:val="fr-CA"/>
-        </w:rPr>
-      </w:pPr>
-    </w:p>
-    <w:p>
-      <w:pPr>
-        <w:rPr>
-          <w:rFonts w:asciiTheme="majorHAnsi" w:eastAsiaTheme="majorEastAsia" w:hAnsiTheme="majorHAnsi" w:cstheme="majorBidi"/>
-          <w:caps/>
-          <w:sz w:val="32"/>
-          <w:szCs w:val="32"/>
-          <w:lang w:val="fr-CA"/>
-        </w:rPr>
-      </w:pPr>
-      <w:r>
-        <w:rPr>
-          <w:lang w:val="fr-CA"/>
-        </w:rPr>
-        <w:br w:type="page"/>
-      </w:r>
-    </w:p>
-    <w:p>
-      <w:pPr>
-        <w:pStyle w:val="Heading1"/>
-        <w:jc w:val="center"/>
-        <w:rPr>
-          <w:lang w:val="fr-CA"/>
-        </w:rPr>
-      </w:pPr>
-      <w:r>
-        <w:rPr>
-          <w:lang w:val="fr-CA"/>
-        </w:rPr>
-        <w:lastRenderedPageBreak/>
-        <w:t>annexes</w:t>
-      </w:r>
-    </w:p>
-    <w:p>
-      <w:pPr>
+        <w:jc w:val="both"/>
         <w:rPr>
           <w:lang w:val="fr-CA"/>
         </w:rPr>
@@ -8268,6 +8529,7 @@
     <w:p>
       <w:pPr>
         <w:pStyle w:val="Heading2"/>
+        <w:jc w:val="both"/>
         <w:rPr>
           <w:lang w:val="fr-CA"/>
         </w:rPr>
@@ -8281,6 +8543,7 @@
     </w:p>
     <w:p>
       <w:pPr>
+        <w:jc w:val="both"/>
         <w:rPr>
           <w:lang w:val="fr-CA"/>
         </w:rPr>
@@ -8288,6 +8551,7 @@
     </w:p>
     <w:p>
       <w:pPr>
+        <w:jc w:val="both"/>
         <w:rPr>
           <w:lang w:val="fr-CA"/>
         </w:rPr>
@@ -8295,6 +8559,7 @@
       <w:r>
         <w:rPr>
           <w:noProof/>
+          <w:lang w:val="fr-CA"/>
         </w:rPr>
         <w:drawing>
           <wp:inline distT="0" distB="0" distL="0" distR="0" wp14:anchorId="5E0A7F61" wp14:editId="7910D7DB">
@@ -8326,7 +8591,7 @@
                     </pic:cNvPicPr>
                   </pic:nvPicPr>
                   <pic:blipFill>
-                    <a:blip r:embed="rId6"/>
+                    <a:blip r:embed="rId7"/>
                     <a:stretch>
                       <a:fillRect/>
                     </a:stretch>
@@ -8349,6 +8614,7 @@
     </w:p>
     <w:p>
       <w:pPr>
+        <w:jc w:val="both"/>
         <w:rPr>
           <w:lang w:val="fr-CA"/>
         </w:rPr>
@@ -8396,6 +8662,7 @@
     </w:p>
     <w:p>
       <w:pPr>
+        <w:jc w:val="both"/>
         <w:rPr>
           <w:lang w:val="fr-CA"/>
         </w:rPr>
@@ -8403,6 +8670,7 @@
     </w:p>
     <w:p>
       <w:pPr>
+        <w:jc w:val="both"/>
         <w:rPr>
           <w:lang w:val="fr-CA"/>
         </w:rPr>
@@ -9762,7 +10030,7 @@
 </file>
 
 <file path=customXml/itemProps1.xml><?xml version="1.0" encoding="utf-8"?>
-<ds:datastoreItem xmlns:ds="http://schemas.openxmlformats.org/officeDocument/2006/customXml" ds:itemID="{5B98FB63-9087-4062-BEDD-9F1D2376CFED}">
+<ds:datastoreItem xmlns:ds="http://schemas.openxmlformats.org/officeDocument/2006/customXml" ds:itemID="{67085953-CC9B-4BA8-9F93-757117D2789E}">
   <ds:schemaRefs>
     <ds:schemaRef ds:uri="http://schemas.openxmlformats.org/officeDocument/2006/bibliography"/>
   </ds:schemaRefs>

</xml_diff>

<commit_message>
Passed antidote on report.
</commit_message>
<xml_diff>
--- a/DOCS/Rapport_preliminaire.docx
+++ b/DOCS/Rapport_preliminaire.docx
@@ -1,6 +1,6 @@
 
 <file path=word/document.xml><?xml version="1.0" encoding="utf-8"?>
-<w:document xmlns:wpc="http://schemas.microsoft.com/office/word/2010/wordprocessingCanvas" xmlns:cx="http://schemas.microsoft.com/office/drawing/2014/chartex" xmlns:cx1="http://schemas.microsoft.com/office/drawing/2015/9/8/chartex" xmlns:cx2="http://schemas.microsoft.com/office/drawing/2015/10/21/chartex" xmlns:cx3="http://schemas.microsoft.com/office/drawing/2016/5/9/chartex" xmlns:cx4="http://schemas.microsoft.com/office/drawing/2016/5/10/chartex" xmlns:cx5="http://schemas.microsoft.com/office/drawing/2016/5/11/chartex" xmlns:cx6="http://schemas.microsoft.com/office/drawing/2016/5/12/chartex" xmlns:cx7="http://schemas.microsoft.com/office/drawing/2016/5/13/chartex" xmlns:cx8="http://schemas.microsoft.com/office/drawing/2016/5/14/chartex" xmlns:mc="http://schemas.openxmlformats.org/markup-compatibility/2006" xmlns:aink="http://schemas.microsoft.com/office/drawing/2016/ink" xmlns:am3d="http://schemas.microsoft.com/office/drawing/2017/model3d" xmlns:o="urn:schemas-microsoft-com:office:office" xmlns:r="http://schemas.openxmlformats.org/officeDocument/2006/relationships" xmlns:m="http://schemas.openxmlformats.org/officeDocument/2006/math" xmlns:v="urn:schemas-microsoft-com:vml" xmlns:wp14="http://schemas.microsoft.com/office/word/2010/wordprocessingDrawing" xmlns:wp="http://schemas.openxmlformats.org/drawingml/2006/wordprocessingDrawing" xmlns:w10="urn:schemas-microsoft-com:office:word" xmlns:w="http://schemas.openxmlformats.org/wordprocessingml/2006/main" xmlns:w14="http://schemas.microsoft.com/office/word/2010/wordml" xmlns:w15="http://schemas.microsoft.com/office/word/2012/wordml" xmlns:w16cid="http://schemas.microsoft.com/office/word/2016/wordml/cid" xmlns:w16se="http://schemas.microsoft.com/office/word/2015/wordml/symex" xmlns:wpg="http://schemas.microsoft.com/office/word/2010/wordprocessingGroup" xmlns:wpi="http://schemas.microsoft.com/office/word/2010/wordprocessingInk" xmlns:wne="http://schemas.microsoft.com/office/word/2006/wordml" xmlns:wps="http://schemas.microsoft.com/office/word/2010/wordprocessingShape" mc:Ignorable="w14 w15 w16se w16cid wp14">
+<w:document xmlns:wpc="http://schemas.microsoft.com/office/word/2010/wordprocessingCanvas" xmlns:mc="http://schemas.openxmlformats.org/markup-compatibility/2006" xmlns:o="urn:schemas-microsoft-com:office:office" xmlns:r="http://schemas.openxmlformats.org/officeDocument/2006/relationships" xmlns:m="http://schemas.openxmlformats.org/officeDocument/2006/math" xmlns:v="urn:schemas-microsoft-com:vml" xmlns:wp14="http://schemas.microsoft.com/office/word/2010/wordprocessingDrawing" xmlns:wp="http://schemas.openxmlformats.org/drawingml/2006/wordprocessingDrawing" xmlns:w10="urn:schemas-microsoft-com:office:word" xmlns:w="http://schemas.openxmlformats.org/wordprocessingml/2006/main" xmlns:w14="http://schemas.microsoft.com/office/word/2010/wordml" xmlns:w15="http://schemas.microsoft.com/office/word/2012/wordml" xmlns:wpg="http://schemas.microsoft.com/office/word/2010/wordprocessingGroup" xmlns:wpi="http://schemas.microsoft.com/office/word/2010/wordprocessingInk" xmlns:wne="http://schemas.microsoft.com/office/word/2006/wordml" xmlns:wps="http://schemas.microsoft.com/office/word/2010/wordprocessingShape" mc:Ignorable="w14 w15 wp14">
   <w:body>
     <w:sdt>
       <w:sdtPr>
@@ -13,6 +13,7 @@
           <w:docPartUnique/>
         </w:docPartObj>
       </w:sdtPr>
+      <w:sdtEndPr/>
       <w:sdtContent>
         <w:p>
           <w:pPr>
@@ -23,7 +24,7 @@
           <w:r>
             <w:rPr>
               <w:noProof/>
-              <w:lang w:val="fr-CA"/>
+              <w:lang w:eastAsia="en-CA"/>
             </w:rPr>
             <mc:AlternateContent>
               <mc:Choice Requires="wpg">
@@ -229,7 +230,7 @@
                                 <a:avLst/>
                               </a:prstGeom>
                               <a:blipFill>
-                                <a:blip r:embed="rId7"/>
+                                <a:blip r:embed="rId9"/>
                                 <a:stretch>
                                   <a:fillRect r="-7574"/>
                                 </a:stretch>
@@ -273,7 +274,7 @@
                   </wp:anchor>
                 </w:drawing>
               </mc:Choice>
-              <mc:Fallback>
+              <mc:Fallback xmlns:w16se="http://schemas.microsoft.com/office/word/2015/wordml/symex" xmlns:w16cid="http://schemas.microsoft.com/office/word/2016/wordml/cid" xmlns:am3d="http://schemas.microsoft.com/office/drawing/2017/model3d" xmlns:aink="http://schemas.microsoft.com/office/drawing/2016/ink" xmlns:cx8="http://schemas.microsoft.com/office/drawing/2016/5/14/chartex" xmlns:cx7="http://schemas.microsoft.com/office/drawing/2016/5/13/chartex" xmlns:cx6="http://schemas.microsoft.com/office/drawing/2016/5/12/chartex" xmlns:cx5="http://schemas.microsoft.com/office/drawing/2016/5/11/chartex" xmlns:cx4="http://schemas.microsoft.com/office/drawing/2016/5/10/chartex" xmlns:cx3="http://schemas.microsoft.com/office/drawing/2016/5/9/chartex" xmlns:cx2="http://schemas.microsoft.com/office/drawing/2015/10/21/chartex" xmlns:cx1="http://schemas.microsoft.com/office/drawing/2015/9/8/chartex" xmlns:cx="http://schemas.microsoft.com/office/drawing/2014/chartex">
                 <w:pict>
                   <v:group w14:anchorId="183E9470" id="Group 149" o:spid="_x0000_s1026" style="position:absolute;margin-left:0;margin-top:0;width:8in;height:95.7pt;z-index:251664384;mso-width-percent:941;mso-height-percent:121;mso-top-percent:23;mso-position-horizontal:center;mso-position-horizontal-relative:page;mso-position-vertical-relative:page;mso-width-percent:941;mso-height-percent:121;mso-top-percent:23" coordorigin="" coordsize="73152,12161" o:gfxdata="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">
                     <v:shape id="Rectangle 51" o:spid="_x0000_s1027" style="position:absolute;width:73152;height:11303;visibility:visible;mso-wrap-style:square;v-text-anchor:middle" coordsize="7312660,1129665" o:gfxdata="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" path="m,l7312660,r,1129665l3619500,733425,,1091565,,xe" fillcolor="#4472c4 [3204]" stroked="f" strokeweight="1pt">
@@ -281,7 +282,7 @@
                       <v:path arrowok="t" o:connecttype="custom" o:connectlocs="0,0;7315200,0;7315200,1130373;3620757,733885;0,1092249;0,0" o:connectangles="0,0,0,0,0,0"/>
                     </v:shape>
                     <v:rect id="Rectangle 151" o:spid="_x0000_s1028" style="position:absolute;width:73152;height:12161;visibility:visible;mso-wrap-style:square;v-text-anchor:middle" o:gfxdata="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" stroked="f" strokeweight="1pt">
-                      <v:fill r:id="rId8" o:title="" recolor="t" rotate="t" type="frame"/>
+                      <v:fill r:id="rId10" o:title="" recolor="t" rotate="t" type="frame"/>
                     </v:rect>
                     <w10:wrap anchorx="page" anchory="page"/>
                   </v:group>
@@ -292,7 +293,7 @@
           <w:r>
             <w:rPr>
               <w:noProof/>
-              <w:lang w:val="fr-CA"/>
+              <w:lang w:eastAsia="en-CA"/>
             </w:rPr>
             <mc:AlternateContent>
               <mc:Choice Requires="wps">
@@ -367,6 +368,7 @@
                                   <w:dataBinding w:prefixMappings="xmlns:ns0='http://purl.org/dc/elements/1.1/' xmlns:ns1='http://schemas.openxmlformats.org/package/2006/metadata/core-properties' " w:xpath="/ns1:coreProperties[1]/ns0:creator[1]" w:storeItemID="{6C3C8BC8-F283-45AE-878A-BAB7291924A1}"/>
                                   <w:text/>
                                 </w:sdtPr>
+                                <w:sdtEndPr/>
                                 <w:sdtContent>
                                   <w:p>
                                     <w:pPr>
@@ -425,6 +427,7 @@
                                     <w:dataBinding w:prefixMappings="xmlns:ns0='http://schemas.microsoft.com/office/2006/coverPageProps' " w:xpath="/ns0:CoverPageProperties[1]/ns0:CompanyEmail[1]" w:storeItemID="{55AF091B-3C7A-41E3-B477-F2FDAA23CFDA}"/>
                                     <w:text/>
                                   </w:sdtPr>
+                                  <w:sdtEndPr/>
                                   <w:sdtContent>
                                     <w:r>
                                       <w:rPr>
@@ -488,7 +491,7 @@
                   </wp:anchor>
                 </w:drawing>
               </mc:Choice>
-              <mc:Fallback>
+              <mc:Fallback xmlns:w16se="http://schemas.microsoft.com/office/word/2015/wordml/symex" xmlns:w16cid="http://schemas.microsoft.com/office/word/2016/wordml/cid" xmlns:am3d="http://schemas.microsoft.com/office/drawing/2017/model3d" xmlns:aink="http://schemas.microsoft.com/office/drawing/2016/ink" xmlns:cx8="http://schemas.microsoft.com/office/drawing/2016/5/14/chartex" xmlns:cx7="http://schemas.microsoft.com/office/drawing/2016/5/13/chartex" xmlns:cx6="http://schemas.microsoft.com/office/drawing/2016/5/12/chartex" xmlns:cx5="http://schemas.microsoft.com/office/drawing/2016/5/11/chartex" xmlns:cx4="http://schemas.microsoft.com/office/drawing/2016/5/10/chartex" xmlns:cx3="http://schemas.microsoft.com/office/drawing/2016/5/9/chartex" xmlns:cx2="http://schemas.microsoft.com/office/drawing/2015/10/21/chartex" xmlns:cx1="http://schemas.microsoft.com/office/drawing/2015/9/8/chartex" xmlns:cx="http://schemas.microsoft.com/office/drawing/2014/chartex">
                 <w:pict>
                   <v:shapetype w14:anchorId="5D90EABA" id="_x0000_t202" coordsize="21600,21600" o:spt="202" path="m,l,21600r21600,l21600,xe">
                     <v:stroke joinstyle="miter"/>
@@ -623,7 +626,7 @@
           <w:r>
             <w:rPr>
               <w:noProof/>
-              <w:lang w:val="fr-CA"/>
+              <w:lang w:eastAsia="en-CA"/>
             </w:rPr>
             <mc:AlternateContent>
               <mc:Choice Requires="wps">
@@ -715,7 +718,7 @@
                   </wp:anchor>
                 </w:drawing>
               </mc:Choice>
-              <mc:Fallback>
+              <mc:Fallback xmlns:w16se="http://schemas.microsoft.com/office/word/2015/wordml/symex" xmlns:w16cid="http://schemas.microsoft.com/office/word/2016/wordml/cid" xmlns:am3d="http://schemas.microsoft.com/office/drawing/2017/model3d" xmlns:aink="http://schemas.microsoft.com/office/drawing/2016/ink" xmlns:cx8="http://schemas.microsoft.com/office/drawing/2016/5/14/chartex" xmlns:cx7="http://schemas.microsoft.com/office/drawing/2016/5/13/chartex" xmlns:cx6="http://schemas.microsoft.com/office/drawing/2016/5/12/chartex" xmlns:cx5="http://schemas.microsoft.com/office/drawing/2016/5/11/chartex" xmlns:cx4="http://schemas.microsoft.com/office/drawing/2016/5/10/chartex" xmlns:cx3="http://schemas.microsoft.com/office/drawing/2016/5/9/chartex" xmlns:cx2="http://schemas.microsoft.com/office/drawing/2015/10/21/chartex" xmlns:cx1="http://schemas.microsoft.com/office/drawing/2015/9/8/chartex" xmlns:cx="http://schemas.microsoft.com/office/drawing/2014/chartex">
                 <w:pict>
                   <v:shape w14:anchorId="0EBC3340" id="Text Box 153" o:spid="_x0000_s1027" type="#_x0000_t202" style="position:absolute;margin-left:0;margin-top:0;width:8in;height:79.5pt;z-index:251663360;visibility:visible;mso-wrap-style:square;mso-width-percent:941;mso-height-percent:100;mso-top-percent:700;mso-wrap-distance-left:9pt;mso-wrap-distance-top:0;mso-wrap-distance-right:9pt;mso-wrap-distance-bottom:0;mso-position-horizontal:center;mso-position-horizontal-relative:page;mso-position-vertical-relative:page;mso-width-percent:941;mso-height-percent:100;mso-top-percent:700;mso-width-relative:page;mso-height-relative:page;v-text-anchor:top" o:gfxdata="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" filled="f" stroked="f" strokeweight=".5pt">
                     <v:textbox style="mso-fit-shape-to-text:t" inset="126pt,0,54pt,0">
@@ -742,7 +745,7 @@
           <w:r>
             <w:rPr>
               <w:noProof/>
-              <w:lang w:val="fr-CA"/>
+              <w:lang w:eastAsia="en-CA"/>
             </w:rPr>
             <mc:AlternateContent>
               <mc:Choice Requires="wps">
@@ -917,7 +920,7 @@
                   </wp:anchor>
                 </w:drawing>
               </mc:Choice>
-              <mc:Fallback>
+              <mc:Fallback xmlns:w16se="http://schemas.microsoft.com/office/word/2015/wordml/symex" xmlns:w16cid="http://schemas.microsoft.com/office/word/2016/wordml/cid" xmlns:am3d="http://schemas.microsoft.com/office/drawing/2017/model3d" xmlns:aink="http://schemas.microsoft.com/office/drawing/2016/ink" xmlns:cx8="http://schemas.microsoft.com/office/drawing/2016/5/14/chartex" xmlns:cx7="http://schemas.microsoft.com/office/drawing/2016/5/13/chartex" xmlns:cx6="http://schemas.microsoft.com/office/drawing/2016/5/12/chartex" xmlns:cx5="http://schemas.microsoft.com/office/drawing/2016/5/11/chartex" xmlns:cx4="http://schemas.microsoft.com/office/drawing/2016/5/10/chartex" xmlns:cx3="http://schemas.microsoft.com/office/drawing/2016/5/9/chartex" xmlns:cx2="http://schemas.microsoft.com/office/drawing/2015/10/21/chartex" xmlns:cx1="http://schemas.microsoft.com/office/drawing/2015/9/8/chartex" xmlns:cx="http://schemas.microsoft.com/office/drawing/2014/chartex">
                 <w:pict>
                   <v:shape w14:anchorId="51E21BA8" id="Text Box 154" o:spid="_x0000_s1028" type="#_x0000_t202" style="position:absolute;margin-left:0;margin-top:0;width:8in;height:286.5pt;z-index:251661312;visibility:visible;mso-wrap-style:square;mso-width-percent:941;mso-height-percent:363;mso-top-percent:300;mso-wrap-distance-left:9pt;mso-wrap-distance-top:0;mso-wrap-distance-right:9pt;mso-wrap-distance-bottom:0;mso-position-horizontal:center;mso-position-horizontal-relative:page;mso-position-vertical-relative:page;mso-width-percent:941;mso-height-percent:363;mso-top-percent:300;mso-width-relative:page;mso-height-relative:page;v-text-anchor:bottom" o:gfxdata="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" filled="f" stroked="f" strokeweight=".5pt">
                     <v:textbox inset="126pt,0,54pt,0">
@@ -1038,8 +1041,6 @@
             <w:br w:type="page"/>
           </w:r>
         </w:p>
-        <w:bookmarkStart w:id="0" w:name="_GoBack" w:displacedByCustomXml="next"/>
-        <w:bookmarkEnd w:id="0" w:displacedByCustomXml="next"/>
       </w:sdtContent>
     </w:sdt>
     <w:p>
@@ -1117,7 +1118,31 @@
         <w:rPr>
           <w:lang w:val="fr-CA"/>
         </w:rPr>
-        <w:t xml:space="preserve"> est de concevoir et fabriqué un système embarqué connecté à divers périphériques à haute vitesse. Le système s’apparente aux plateformes de développement « Beaglebone », bien que le spectre d’application soit moins large. Ce rapport vise à faire état de l’avancement du projet, ainsi qu’à illustré les choix de design des concepteurs.</w:t>
+        <w:t xml:space="preserve"> est de concevoir et fabriqu</w:t>
+      </w:r>
+      <w:r>
+        <w:rPr>
+          <w:lang w:val="fr-CA"/>
+        </w:rPr>
+        <w:t>er</w:t>
+      </w:r>
+      <w:r>
+        <w:rPr>
+          <w:lang w:val="fr-CA"/>
+        </w:rPr>
+        <w:t xml:space="preserve"> un système embarqué connecté à divers périphériques à haute vitesse. Le système s’apparente aux plateformes de développement « Beaglebone », bien que le spectre d’application soit moins large. Ce rapport vise à faire état de l’avancement du projet, ainsi qu’à illustr</w:t>
+      </w:r>
+      <w:r>
+        <w:rPr>
+          <w:lang w:val="fr-CA"/>
+        </w:rPr>
+        <w:t>er</w:t>
+      </w:r>
+      <w:r>
+        <w:rPr>
+          <w:lang w:val="fr-CA"/>
+        </w:rPr>
+        <w:t xml:space="preserve"> les choix de design des concepteurs.</w:t>
       </w:r>
     </w:p>
     <w:p>
@@ -1155,7 +1180,19 @@
         <w:rPr>
           <w:lang w:val="fr-CA"/>
         </w:rPr>
-        <w:t xml:space="preserve">, nous avons ajouté les périphériques suivants : un port Ethernet, un port HDMI, un USB HUB ayant deux connecteurs. Le choix de ces périphériques a été fait afin de limiter les sources d’erreurs potentiels et d’optimiser notre temps. Nous avons </w:t>
+        <w:t xml:space="preserve">, nous avons ajouté les périphériques suivants : un port Ethernet, un port HDMI, un USB HUB ayant deux connecteurs. Le choix de ces périphériques a été fait afin de limiter les sources d’erreurs </w:t>
+      </w:r>
+      <w:r>
+        <w:rPr>
+          <w:lang w:val="fr-CA"/>
+        </w:rPr>
+        <w:t>potentielles</w:t>
+      </w:r>
+      <w:r>
+        <w:rPr>
+          <w:lang w:val="fr-CA"/>
+        </w:rPr>
+        <w:t xml:space="preserve"> et d’optimiser notre temps. Nous avons </w:t>
       </w:r>
       <w:r>
         <w:rPr>
@@ -1193,7 +1230,7 @@
         <w:rPr>
           <w:lang w:val="fr-CA"/>
         </w:rPr>
-        <w:t>alimentations</w:t>
+        <w:t>alimentation</w:t>
       </w:r>
       <w:r>
         <w:rPr>
@@ -1266,7 +1303,7 @@
         <w:rPr>
           <w:lang w:val="fr-CA"/>
         </w:rPr>
-        <w:t>es</w:t>
+        <w:t>s</w:t>
       </w:r>
       <w:r>
         <w:rPr>
@@ -1278,7 +1315,7 @@
         <w:rPr>
           <w:lang w:val="fr-CA"/>
         </w:rPr>
-        <w:t>ées</w:t>
+        <w:t>és</w:t>
       </w:r>
       <w:r>
         <w:rPr>
@@ -4597,7 +4634,7 @@
         <w:rPr>
           <w:lang w:val="fr-CA"/>
         </w:rPr>
-        <w:t xml:space="preserve"> dépendent du courant circulant sur celles-ci. L’efficacité utilisée ici représente </w:t>
+        <w:t xml:space="preserve"> dépend du courant circulant sur celles-ci. L’efficacité utilisée ici représente </w:t>
       </w:r>
       <w:r>
         <w:rPr>
@@ -4609,7 +4646,19 @@
         <w:rPr>
           <w:lang w:val="fr-CA"/>
         </w:rPr>
-        <w:t xml:space="preserve"> que nous pouvions utiliser basé sur le graphique présenté dans l’annexe.</w:t>
+        <w:t xml:space="preserve"> que nous pouvions utiliser basé</w:t>
+      </w:r>
+      <w:r>
+        <w:rPr>
+          <w:lang w:val="fr-CA"/>
+        </w:rPr>
+        <w:t>e</w:t>
+      </w:r>
+      <w:r>
+        <w:rPr>
+          <w:lang w:val="fr-CA"/>
+        </w:rPr>
+        <w:t xml:space="preserve"> sur le graphique présenté dans l’annexe.</w:t>
       </w:r>
     </w:p>
     <w:p>
@@ -5331,20 +5380,8 @@
                 <w:szCs w:val="18"/>
                 <w:lang w:val="fr-CA" w:eastAsia="en-CA"/>
               </w:rPr>
-              <w:t xml:space="preserve">SD </w:t>
-            </w:r>
-            <w:proofErr w:type="spellStart"/>
-            <w:r>
-              <w:rPr>
-                <w:rFonts w:ascii="Calibri" w:eastAsia="Times New Roman" w:hAnsi="Calibri" w:cs="Calibri"/>
-                <w:color w:val="000000"/>
-                <w:sz w:val="18"/>
-                <w:szCs w:val="18"/>
-                <w:lang w:val="fr-CA" w:eastAsia="en-CA"/>
-              </w:rPr>
-              <w:t>Card</w:t>
-            </w:r>
-            <w:proofErr w:type="spellEnd"/>
+              <w:t>SD Card</w:t>
+            </w:r>
           </w:p>
         </w:tc>
         <w:tc>
@@ -5567,20 +5604,8 @@
                 <w:lang w:val="fr-CA" w:eastAsia="en-CA"/>
               </w:rPr>
               <w:br/>
-              <w:t xml:space="preserve">lock </w:t>
-            </w:r>
-            <w:proofErr w:type="spellStart"/>
-            <w:r>
-              <w:rPr>
-                <w:rFonts w:ascii="Calibri" w:eastAsia="Times New Roman" w:hAnsi="Calibri" w:cs="Calibri"/>
-                <w:color w:val="000000"/>
-                <w:sz w:val="18"/>
-                <w:szCs w:val="18"/>
-                <w:lang w:val="fr-CA" w:eastAsia="en-CA"/>
-              </w:rPr>
-              <w:t>Generator</w:t>
-            </w:r>
-            <w:proofErr w:type="spellEnd"/>
+              <w:t>lock Generator</w:t>
+            </w:r>
           </w:p>
         </w:tc>
         <w:tc>
@@ -6005,29 +6030,7 @@
                 <w:szCs w:val="18"/>
                 <w:lang w:val="fr-CA" w:eastAsia="en-CA"/>
               </w:rPr>
-              <w:t xml:space="preserve">HDMI </w:t>
-            </w:r>
-            <w:proofErr w:type="spellStart"/>
-            <w:r>
-              <w:rPr>
-                <w:rFonts w:ascii="Calibri" w:eastAsia="Times New Roman" w:hAnsi="Calibri" w:cs="Calibri"/>
-                <w:color w:val="000000"/>
-                <w:sz w:val="18"/>
-                <w:szCs w:val="18"/>
-                <w:lang w:val="fr-CA" w:eastAsia="en-CA"/>
-              </w:rPr>
-              <w:t>Video</w:t>
-            </w:r>
-            <w:proofErr w:type="spellEnd"/>
-            <w:r>
-              <w:rPr>
-                <w:rFonts w:ascii="Calibri" w:eastAsia="Times New Roman" w:hAnsi="Calibri" w:cs="Calibri"/>
-                <w:color w:val="000000"/>
-                <w:sz w:val="18"/>
-                <w:szCs w:val="18"/>
-                <w:lang w:val="fr-CA" w:eastAsia="en-CA"/>
-              </w:rPr>
-              <w:t xml:space="preserve"> </w:t>
+              <w:t xml:space="preserve">HDMI Video </w:t>
             </w:r>
             <w:r>
               <w:rPr>
@@ -6038,41 +6041,8 @@
                 <w:lang w:val="fr-CA" w:eastAsia="en-CA"/>
               </w:rPr>
               <w:br/>
-            </w:r>
-            <w:proofErr w:type="spellStart"/>
-            <w:r>
-              <w:rPr>
-                <w:rFonts w:ascii="Calibri" w:eastAsia="Times New Roman" w:hAnsi="Calibri" w:cs="Calibri"/>
-                <w:color w:val="000000"/>
-                <w:sz w:val="18"/>
-                <w:szCs w:val="18"/>
-                <w:lang w:val="fr-CA" w:eastAsia="en-CA"/>
-              </w:rPr>
-              <w:t>Clock</w:t>
-            </w:r>
-            <w:proofErr w:type="spellEnd"/>
-            <w:r>
-              <w:rPr>
-                <w:rFonts w:ascii="Calibri" w:eastAsia="Times New Roman" w:hAnsi="Calibri" w:cs="Calibri"/>
-                <w:color w:val="000000"/>
-                <w:sz w:val="18"/>
-                <w:szCs w:val="18"/>
-                <w:lang w:val="fr-CA" w:eastAsia="en-CA"/>
-              </w:rPr>
-              <w:t xml:space="preserve"> </w:t>
-            </w:r>
-            <w:proofErr w:type="spellStart"/>
-            <w:r>
-              <w:rPr>
-                <w:rFonts w:ascii="Calibri" w:eastAsia="Times New Roman" w:hAnsi="Calibri" w:cs="Calibri"/>
-                <w:color w:val="000000"/>
-                <w:sz w:val="18"/>
-                <w:szCs w:val="18"/>
-                <w:lang w:val="fr-CA" w:eastAsia="en-CA"/>
-              </w:rPr>
-              <w:t>Generator</w:t>
-            </w:r>
-            <w:proofErr w:type="spellEnd"/>
+              <w:t>Clock Generator</w:t>
+            </w:r>
           </w:p>
         </w:tc>
         <w:tc>
@@ -8134,7 +8104,23 @@
           <w:szCs w:val="18"/>
           <w:lang w:val="fr-CA"/>
         </w:rPr>
-        <w:t>* L’efficacité des rails d’alimentation dépendent du courant circulant sur celles-ci. L’efficacité utilisée ici représente la meilleure estimation que nous pouvions utiliser basé sur le graphique présenté dans l’annexe.</w:t>
+        <w:t>* L’efficacité des rails d’alimentation dépend du courant circulant sur celles-ci. L’efficacité utilisée ici représente la meilleure estimation que nous pouvions utiliser basé</w:t>
+      </w:r>
+      <w:r>
+        <w:rPr>
+          <w:sz w:val="18"/>
+          <w:szCs w:val="18"/>
+          <w:lang w:val="fr-CA"/>
+        </w:rPr>
+        <w:t>e</w:t>
+      </w:r>
+      <w:r>
+        <w:rPr>
+          <w:sz w:val="18"/>
+          <w:szCs w:val="18"/>
+          <w:lang w:val="fr-CA"/>
+        </w:rPr>
+        <w:t xml:space="preserve"> sur le graphique présenté dans l’annexe.</w:t>
       </w:r>
     </w:p>
     <w:p>
@@ -8248,7 +8234,7 @@
           <w:szCs w:val="18"/>
           <w:lang w:val="fr-CA"/>
         </w:rPr>
-        <w:t>la consommation du HDMI sera moindre que celle prévu dans la fiche technique puisque les 8 derniers bits sont tronqués dans notre design</w:t>
+        <w:t>la consommation du HDMI sera moindre que celle prévu</w:t>
       </w:r>
       <w:r>
         <w:rPr>
@@ -8256,7 +8242,7 @@
           <w:szCs w:val="18"/>
           <w:lang w:val="fr-CA"/>
         </w:rPr>
-        <w:t xml:space="preserve">. </w:t>
+        <w:t>e</w:t>
       </w:r>
       <w:r>
         <w:rPr>
@@ -8264,7 +8250,7 @@
           <w:szCs w:val="18"/>
           <w:lang w:val="fr-CA"/>
         </w:rPr>
-        <w:t xml:space="preserve">Nous ne sommes malheureusement pas en mesure de calculé le gain que cela </w:t>
+        <w:t xml:space="preserve"> dans la fiche technique puisque les 8 derniers bits sont tronqués dans notre design</w:t>
       </w:r>
       <w:r>
         <w:rPr>
@@ -8272,8 +8258,7 @@
           <w:szCs w:val="18"/>
           <w:lang w:val="fr-CA"/>
         </w:rPr>
-        <w:lastRenderedPageBreak/>
-        <w:t xml:space="preserve">représente. </w:t>
+        <w:t xml:space="preserve">. </w:t>
       </w:r>
       <w:r>
         <w:rPr>
@@ -8281,7 +8266,7 @@
           <w:szCs w:val="18"/>
           <w:lang w:val="fr-CA"/>
         </w:rPr>
-        <w:t>De plus,</w:t>
+        <w:t>Nous ne sommes malheureusement pas en mesure de calcul</w:t>
       </w:r>
       <w:r>
         <w:rPr>
@@ -8289,25 +8274,24 @@
           <w:szCs w:val="18"/>
           <w:lang w:val="fr-CA"/>
         </w:rPr>
-        <w:t xml:space="preserve"> selon le budget de puissance présenté dans les App notes de Octavo </w:t>
-      </w:r>
-      <w:proofErr w:type="spellStart"/>
+        <w:t>er</w:t>
+      </w:r>
       <w:r>
         <w:rPr>
           <w:sz w:val="18"/>
           <w:szCs w:val="18"/>
           <w:lang w:val="fr-CA"/>
         </w:rPr>
-        <w:t>Systems</w:t>
-      </w:r>
-      <w:proofErr w:type="spellEnd"/>
+        <w:t xml:space="preserve"> le gain que </w:t>
+      </w:r>
       <w:r>
         <w:rPr>
           <w:sz w:val="18"/>
           <w:szCs w:val="18"/>
           <w:lang w:val="fr-CA"/>
         </w:rPr>
-        <w:t>, le courant maximal de cette composante serait de 77 mA</w:t>
+        <w:lastRenderedPageBreak/>
+        <w:t xml:space="preserve">cela représente. </w:t>
       </w:r>
       <w:r>
         <w:rPr>
@@ -8315,7 +8299,7 @@
           <w:szCs w:val="18"/>
           <w:lang w:val="fr-CA"/>
         </w:rPr>
-        <w:t xml:space="preserve">. </w:t>
+        <w:t>De plus,</w:t>
       </w:r>
       <w:r>
         <w:rPr>
@@ -8323,7 +8307,7 @@
           <w:szCs w:val="18"/>
           <w:lang w:val="fr-CA"/>
         </w:rPr>
-        <w:t>Finalement</w:t>
+        <w:t xml:space="preserve"> selon le budget de puissance présenté dans les App notes de Octavo Systems, le courant maximal de cette composante serait de 77 mA</w:t>
       </w:r>
       <w:r>
         <w:rPr>
@@ -8331,7 +8315,7 @@
           <w:szCs w:val="18"/>
           <w:lang w:val="fr-CA"/>
         </w:rPr>
-        <w:t xml:space="preserve">, les designs de référence du OSD3358-BAS SBC, du OSD3358-SM RED et du Beaglebone Black, </w:t>
+        <w:t xml:space="preserve">. </w:t>
       </w:r>
       <w:r>
         <w:rPr>
@@ -8339,7 +8323,7 @@
           <w:szCs w:val="18"/>
           <w:lang w:val="fr-CA"/>
         </w:rPr>
-        <w:t>branchent l’alimentation 1.8V du</w:t>
+        <w:t>Finalement</w:t>
       </w:r>
       <w:r>
         <w:rPr>
@@ -8347,7 +8331,7 @@
           <w:szCs w:val="18"/>
           <w:lang w:val="fr-CA"/>
         </w:rPr>
-        <w:t xml:space="preserve"> TDA19988</w:t>
+        <w:t xml:space="preserve">, les designs de référence du OSD3358-BAS SBC, du OSD3358-SM RED et du Beaglebone Black, </w:t>
       </w:r>
       <w:r>
         <w:rPr>
@@ -8355,7 +8339,7 @@
           <w:szCs w:val="18"/>
           <w:lang w:val="fr-CA"/>
         </w:rPr>
-        <w:t xml:space="preserve"> sur </w:t>
+        <w:t>branchent l’alimentation 1.8V du</w:t>
       </w:r>
       <w:r>
         <w:rPr>
@@ -8363,7 +8347,7 @@
           <w:szCs w:val="18"/>
           <w:lang w:val="fr-CA"/>
         </w:rPr>
-        <w:t xml:space="preserve">le rail SYS_RTC_1P8V. Nous sommes donc </w:t>
+        <w:t xml:space="preserve"> TDA19988</w:t>
       </w:r>
       <w:r>
         <w:rPr>
@@ -8371,7 +8355,23 @@
           <w:szCs w:val="18"/>
           <w:lang w:val="fr-CA"/>
         </w:rPr>
-        <w:t>confiants</w:t>
+        <w:t xml:space="preserve"> sur </w:t>
+      </w:r>
+      <w:r>
+        <w:rPr>
+          <w:sz w:val="18"/>
+          <w:szCs w:val="18"/>
+          <w:lang w:val="fr-CA"/>
+        </w:rPr>
+        <w:t xml:space="preserve">le rail SYS_RTC_1P8V. Nous sommes donc </w:t>
+      </w:r>
+      <w:r>
+        <w:rPr>
+          <w:sz w:val="18"/>
+          <w:szCs w:val="18"/>
+          <w:lang w:val="fr-CA"/>
+        </w:rPr>
+        <w:t>certains</w:t>
       </w:r>
       <w:r>
         <w:rPr>
@@ -8408,7 +8408,19 @@
         <w:rPr>
           <w:lang w:val="fr-CA"/>
         </w:rPr>
-        <w:t xml:space="preserve"> Consommation de puissance total et puissance disponible par alimentation du système.</w:t>
+        <w:t xml:space="preserve"> Consommation de puissance total</w:t>
+      </w:r>
+      <w:r>
+        <w:rPr>
+          <w:lang w:val="fr-CA"/>
+        </w:rPr>
+        <w:t>e</w:t>
+      </w:r>
+      <w:r>
+        <w:rPr>
+          <w:lang w:val="fr-CA"/>
+        </w:rPr>
+        <w:t xml:space="preserve"> et puissance disponible par alimentation du système.</w:t>
       </w:r>
     </w:p>
     <w:tbl>
@@ -9026,7 +9038,19 @@
         <w:rPr>
           <w:lang w:val="fr-CA"/>
         </w:rPr>
-        <w:t xml:space="preserve">Notre système ne nécessite donc pas d’alimentation supplémentaire que celles déjà intégrés au OSD3358-SM. Pour </w:t>
+        <w:t>Notre système ne nécessite donc pas d’alimentation supplémentaire que celles déjà intégré</w:t>
+      </w:r>
+      <w:r>
+        <w:rPr>
+          <w:lang w:val="fr-CA"/>
+        </w:rPr>
+        <w:t>e</w:t>
+      </w:r>
+      <w:r>
+        <w:rPr>
+          <w:lang w:val="fr-CA"/>
+        </w:rPr>
+        <w:t xml:space="preserve">s au OSD3358-SM. Pour </w:t>
       </w:r>
       <w:r>
         <w:rPr>
@@ -9130,7 +9154,7 @@
       <w:r>
         <w:rPr>
           <w:noProof/>
-          <w:lang w:val="fr-CA"/>
+          <w:lang w:eastAsia="en-CA"/>
         </w:rPr>
         <mc:AlternateContent>
           <mc:Choice Requires="wps">
@@ -9215,7 +9239,11 @@
           </mc:Choice>
           <mc:Fallback>
             <w:pict>
-              <v:shape w14:anchorId="6B21A49B" id="Text Box 2" o:spid="_x0000_s1029" type="#_x0000_t202" style="position:absolute;left:0;text-align:left;margin-left:295.85pt;margin-top:329.7pt;width:316.85pt;height:110.6pt;rotation:-90;z-index:251659264;visibility:visible;mso-wrap-style:square;mso-width-percent:0;mso-height-percent:0;mso-wrap-distance-left:9pt;mso-wrap-distance-top:3.6pt;mso-wrap-distance-right:9pt;mso-wrap-distance-bottom:3.6pt;mso-position-horizontal:absolute;mso-position-horizontal-relative:margin;mso-position-vertical:absolute;mso-position-vertical-relative:text;mso-width-percent:0;mso-height-percent:0;mso-width-relative:margin;mso-height-relative:margin;v-text-anchor:top" o:gfxdata="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" stroked="f">
+              <v:shapetype w14:anchorId="6B21A49B" id="_x0000_t202" coordsize="21600,21600" o:spt="202" path="m,l,21600r21600,l21600,xe">
+                <v:stroke joinstyle="miter"/>
+                <v:path gradientshapeok="t" o:connecttype="rect"/>
+              </v:shapetype>
+              <v:shape id="Text Box 2" o:spid="_x0000_s1029" type="#_x0000_t202" style="position:absolute;left:0;text-align:left;margin-left:295.85pt;margin-top:329.7pt;width:316.85pt;height:110.6pt;rotation:-90;z-index:251659264;visibility:visible;mso-wrap-style:square;mso-width-percent:0;mso-height-percent:0;mso-wrap-distance-left:9pt;mso-wrap-distance-top:3.6pt;mso-wrap-distance-right:9pt;mso-wrap-distance-bottom:3.6pt;mso-position-horizontal:absolute;mso-position-horizontal-relative:margin;mso-position-vertical:absolute;mso-position-vertical-relative:text;mso-width-percent:0;mso-height-percent:0;mso-width-relative:margin;mso-height-relative:margin;v-text-anchor:top" o:gfxdata="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" stroked="f">
                 <v:textbox style="mso-fit-shape-to-text:t">
                   <w:txbxContent>
                     <w:p>
@@ -9249,7 +9277,7 @@
       <w:r>
         <w:rPr>
           <w:noProof/>
-          <w:lang w:val="fr-CA"/>
+          <w:lang w:eastAsia="en-CA"/>
         </w:rPr>
         <w:drawing>
           <wp:inline distT="0" distB="0" distL="0" distR="0" wp14:anchorId="4DD4A8E8" wp14:editId="25EBE543">
@@ -9267,7 +9295,7 @@
                     <pic:cNvPicPr/>
                   </pic:nvPicPr>
                   <pic:blipFill>
-                    <a:blip r:embed="rId9" cstate="print">
+                    <a:blip r:embed="rId11" cstate="print">
                       <a:extLst>
                         <a:ext uri="{28A0092B-C50C-407E-A947-70E740481C1C}">
                           <a14:useLocalDpi xmlns:a14="http://schemas.microsoft.com/office/drawing/2010/main" val="0"/>
@@ -9443,7 +9471,7 @@
       <w:r>
         <w:rPr>
           <w:noProof/>
-          <w:lang w:val="fr-CA"/>
+          <w:lang w:eastAsia="en-CA"/>
         </w:rPr>
         <w:drawing>
           <wp:inline distT="0" distB="0" distL="0" distR="0" wp14:anchorId="5B0B54CC" wp14:editId="481A4788">
@@ -9461,7 +9489,7 @@
                     <pic:cNvPicPr/>
                   </pic:nvPicPr>
                   <pic:blipFill>
-                    <a:blip r:embed="rId10">
+                    <a:blip r:embed="rId12">
                       <a:extLst>
                         <a:ext uri="{28A0092B-C50C-407E-A947-70E740481C1C}">
                           <a14:useLocalDpi xmlns:a14="http://schemas.microsoft.com/office/drawing/2010/main" val="0"/>
@@ -9644,7 +9672,7 @@
       <w:r>
         <w:rPr>
           <w:noProof/>
-          <w:lang w:val="fr-CA"/>
+          <w:lang w:eastAsia="en-CA"/>
         </w:rPr>
         <w:drawing>
           <wp:inline distT="0" distB="0" distL="0" distR="0" wp14:anchorId="3077A29E" wp14:editId="3469CF58">
@@ -9662,7 +9690,7 @@
                     <pic:cNvPicPr/>
                   </pic:nvPicPr>
                   <pic:blipFill>
-                    <a:blip r:embed="rId11">
+                    <a:blip r:embed="rId13">
                       <a:extLst>
                         <a:ext uri="{28A0092B-C50C-407E-A947-70E740481C1C}">
                           <a14:useLocalDpi xmlns:a14="http://schemas.microsoft.com/office/drawing/2010/main" val="0"/>
@@ -9748,7 +9776,31 @@
         <w:rPr>
           <w:lang w:val="fr-CA"/>
         </w:rPr>
-        <w:t xml:space="preserve"> 10%. L’impédance de trace individuelles doit être de 50 ohms, à </w:t>
+        <w:t xml:space="preserve"> 10%. L’impédance de trace</w:t>
+      </w:r>
+      <w:r>
+        <w:rPr>
+          <w:lang w:val="fr-CA"/>
+        </w:rPr>
+        <w:t>s</w:t>
+      </w:r>
+      <w:r>
+        <w:rPr>
+          <w:lang w:val="fr-CA"/>
+        </w:rPr>
+        <w:t xml:space="preserve"> individuelle</w:t>
+      </w:r>
+      <w:r>
+        <w:rPr>
+          <w:lang w:val="fr-CA"/>
+        </w:rPr>
+        <w:t>s</w:t>
+      </w:r>
+      <w:r>
+        <w:rPr>
+          <w:lang w:val="fr-CA"/>
+        </w:rPr>
+        <w:t xml:space="preserve"> doit être de 50 ohms, à </w:t>
       </w:r>
       <w:r>
         <w:rPr>
@@ -9781,7 +9833,7 @@
       <w:r>
         <w:rPr>
           <w:noProof/>
-          <w:lang w:val="fr-CA"/>
+          <w:lang w:eastAsia="en-CA"/>
         </w:rPr>
         <w:drawing>
           <wp:inline distT="0" distB="0" distL="0" distR="0" wp14:anchorId="10D7AC62" wp14:editId="0B5E3C51">
@@ -9799,7 +9851,7 @@
                     <pic:cNvPicPr/>
                   </pic:nvPicPr>
                   <pic:blipFill>
-                    <a:blip r:embed="rId12">
+                    <a:blip r:embed="rId14">
                       <a:extLst>
                         <a:ext uri="{28A0092B-C50C-407E-A947-70E740481C1C}">
                           <a14:useLocalDpi xmlns:a14="http://schemas.microsoft.com/office/drawing/2010/main" val="0"/>
@@ -9828,7 +9880,7 @@
       <w:r>
         <w:rPr>
           <w:noProof/>
-          <w:lang w:val="fr-CA"/>
+          <w:lang w:eastAsia="en-CA"/>
         </w:rPr>
         <w:drawing>
           <wp:inline distT="0" distB="0" distL="0" distR="0" wp14:anchorId="1B7E700E" wp14:editId="70C0ACD9">
@@ -9846,7 +9898,7 @@
                     <pic:cNvPicPr/>
                   </pic:nvPicPr>
                   <pic:blipFill>
-                    <a:blip r:embed="rId13">
+                    <a:blip r:embed="rId15">
                       <a:extLst>
                         <a:ext uri="{28A0092B-C50C-407E-A947-70E740481C1C}">
                           <a14:useLocalDpi xmlns:a14="http://schemas.microsoft.com/office/drawing/2010/main" val="0"/>
@@ -9950,7 +10002,19 @@
         <w:rPr>
           <w:lang w:val="fr-CA"/>
         </w:rPr>
-        <w:t xml:space="preserve"> 15%. L’impédance de trace individuelles doit être de 50 ohms, à </w:t>
+        <w:t xml:space="preserve"> 15%. L’impédance de trace</w:t>
+      </w:r>
+      <w:r>
+        <w:rPr>
+          <w:lang w:val="fr-CA"/>
+        </w:rPr>
+        <w:t>s</w:t>
+      </w:r>
+      <w:r>
+        <w:rPr>
+          <w:lang w:val="fr-CA"/>
+        </w:rPr>
+        <w:t xml:space="preserve"> individuelles doit être de 50 ohms, à </w:t>
       </w:r>
       <w:r>
         <w:rPr>
@@ -9983,7 +10047,7 @@
       <w:r>
         <w:rPr>
           <w:noProof/>
-          <w:lang w:val="fr-CA"/>
+          <w:lang w:eastAsia="en-CA"/>
         </w:rPr>
         <w:drawing>
           <wp:inline distT="0" distB="0" distL="0" distR="0" wp14:anchorId="3AF129A7" wp14:editId="36E85107">
@@ -10001,7 +10065,7 @@
                     <pic:cNvPicPr/>
                   </pic:nvPicPr>
                   <pic:blipFill>
-                    <a:blip r:embed="rId14">
+                    <a:blip r:embed="rId16">
                       <a:extLst>
                         <a:ext uri="{28A0092B-C50C-407E-A947-70E740481C1C}">
                           <a14:useLocalDpi xmlns:a14="http://schemas.microsoft.com/office/drawing/2010/main" val="0"/>
@@ -10030,7 +10094,7 @@
       <w:r>
         <w:rPr>
           <w:noProof/>
-          <w:lang w:val="fr-CA"/>
+          <w:lang w:eastAsia="en-CA"/>
         </w:rPr>
         <w:drawing>
           <wp:inline distT="0" distB="0" distL="0" distR="0" wp14:anchorId="624918BF" wp14:editId="44C440B6">
@@ -10048,7 +10112,7 @@
                     <pic:cNvPicPr/>
                   </pic:nvPicPr>
                   <pic:blipFill>
-                    <a:blip r:embed="rId15">
+                    <a:blip r:embed="rId17">
                       <a:extLst>
                         <a:ext uri="{28A0092B-C50C-407E-A947-70E740481C1C}">
                           <a14:useLocalDpi xmlns:a14="http://schemas.microsoft.com/office/drawing/2010/main" val="0"/>
@@ -10126,7 +10190,27 @@
           <w:lang w:val="fr-CA"/>
         </w:rPr>
         <w:lastRenderedPageBreak/>
-        <w:t>Pour ce calcul, le logiciel nous met en erreur comme quoi l’impédance de la paire différentielle est trop basse. Cependant, selon la tolérance indiquée dans le standards Ethernet, la borne inférieure de l’impédance différentielle est de 100 ohms – 15%, soit 85 ohms. Nous sommes donc à l’intérieur de notre intervalle. Nous sommes contraints à utiliser ces paramètres d’espacement et de largeur de traces car les pads du PHY Ethernet sont très rapprochées les unes des autres, laissant peu de marge de manœuvre pour espacer nos traces. Les valeurs présentées à la figure 5 représentent le meilleur compromis que nous avons pu trouver, tout en respectant le standard.</w:t>
+        <w:t>Pour ce calcul, le logiciel nous met en erreur comme quoi l’impédance de la paire différentielle est trop basse. Cependant, selon la tolérance indiquée dans le standard Ethernet, la borne inférieure de l’impédance différentielle est de 100 ohms – 15%, soit 85 ohms. Nous sommes donc à l’intérieur de notre intervalle. Nous sommes contraints à utiliser ces paramètres d’espacement et de largeur de traces</w:t>
+      </w:r>
+      <w:r>
+        <w:rPr>
+          <w:lang w:val="fr-CA"/>
+        </w:rPr>
+        <w:t>,</w:t>
+      </w:r>
+      <w:r>
+        <w:rPr>
+          <w:lang w:val="fr-CA"/>
+        </w:rPr>
+        <w:t xml:space="preserve"> car les pads du PHY Ethernet sont très rapprochés les unes des autres, laissant peu de m</w:t>
+      </w:r>
+      <w:bookmarkStart w:id="0" w:name="_GoBack"/>
+      <w:bookmarkEnd w:id="0"/>
+      <w:r>
+        <w:rPr>
+          <w:lang w:val="fr-CA"/>
+        </w:rPr>
+        <w:t>arge de manœuvre pour espacer nos traces. Les valeurs présentées à la figure 5 représentent le meilleur compromis que nous avons pu trouver, tout en respectant le standard.</w:t>
       </w:r>
     </w:p>
     <w:p>
@@ -10235,7 +10319,7 @@
       <w:r>
         <w:rPr>
           <w:noProof/>
-          <w:lang w:val="fr-CA"/>
+          <w:lang w:eastAsia="en-CA"/>
         </w:rPr>
         <w:drawing>
           <wp:inline distT="0" distB="0" distL="0" distR="0" wp14:anchorId="6FBB887A" wp14:editId="1333EF80">
@@ -10253,7 +10337,7 @@
                     <pic:cNvPicPr/>
                   </pic:nvPicPr>
                   <pic:blipFill>
-                    <a:blip r:embed="rId16">
+                    <a:blip r:embed="rId18">
                       <a:extLst>
                         <a:ext uri="{28A0092B-C50C-407E-A947-70E740481C1C}">
                           <a14:useLocalDpi xmlns:a14="http://schemas.microsoft.com/office/drawing/2010/main" val="0"/>
@@ -10282,7 +10366,7 @@
       <w:r>
         <w:rPr>
           <w:noProof/>
-          <w:lang w:val="fr-CA"/>
+          <w:lang w:eastAsia="en-CA"/>
         </w:rPr>
         <w:drawing>
           <wp:inline distT="0" distB="0" distL="0" distR="0" wp14:anchorId="58A0BF8C" wp14:editId="4F5B0431">
@@ -10300,7 +10384,7 @@
                     <pic:cNvPicPr/>
                   </pic:nvPicPr>
                   <pic:blipFill rotWithShape="1">
-                    <a:blip r:embed="rId17">
+                    <a:blip r:embed="rId19">
                       <a:extLst>
                         <a:ext uri="{28A0092B-C50C-407E-A947-70E740481C1C}">
                           <a14:useLocalDpi xmlns:a14="http://schemas.microsoft.com/office/drawing/2010/main" val="0"/>
@@ -10456,7 +10540,7 @@
       <w:r>
         <w:rPr>
           <w:noProof/>
-          <w:lang w:val="fr-CA"/>
+          <w:lang w:eastAsia="en-CA"/>
         </w:rPr>
         <w:lastRenderedPageBreak/>
         <w:drawing>
@@ -10475,7 +10559,7 @@
                     <pic:cNvPicPr/>
                   </pic:nvPicPr>
                   <pic:blipFill>
-                    <a:blip r:embed="rId18">
+                    <a:blip r:embed="rId20">
                       <a:extLst>
                         <a:ext uri="{28A0092B-C50C-407E-A947-70E740481C1C}">
                           <a14:useLocalDpi xmlns:a14="http://schemas.microsoft.com/office/drawing/2010/main" val="0"/>
@@ -10504,7 +10588,7 @@
       <w:r>
         <w:rPr>
           <w:noProof/>
-          <w:lang w:val="fr-CA"/>
+          <w:lang w:eastAsia="en-CA"/>
         </w:rPr>
         <w:drawing>
           <wp:inline distT="0" distB="0" distL="0" distR="0" wp14:anchorId="549E28B3" wp14:editId="580052F6">
@@ -10522,7 +10606,7 @@
                     <pic:cNvPicPr/>
                   </pic:nvPicPr>
                   <pic:blipFill>
-                    <a:blip r:embed="rId19">
+                    <a:blip r:embed="rId21">
                       <a:extLst>
                         <a:ext uri="{28A0092B-C50C-407E-A947-70E740481C1C}">
                           <a14:useLocalDpi xmlns:a14="http://schemas.microsoft.com/office/drawing/2010/main" val="0"/>
@@ -10638,7 +10722,7 @@
       <w:r>
         <w:rPr>
           <w:noProof/>
-          <w:lang w:val="fr-CA"/>
+          <w:lang w:eastAsia="en-CA"/>
         </w:rPr>
         <w:drawing>
           <wp:inline distT="0" distB="0" distL="0" distR="0" wp14:anchorId="5E0A7F61" wp14:editId="7910D7DB">
@@ -10647,7 +10731,7 @@
             <wp:docPr id="2" name="Picture 1">
               <a:extLst xmlns:a="http://schemas.openxmlformats.org/drawingml/2006/main">
                 <a:ext uri="{FF2B5EF4-FFF2-40B4-BE49-F238E27FC236}">
-                  <a16:creationId xmlns:a16="http://schemas.microsoft.com/office/drawing/2014/main" id="{00000000-0008-0000-0000-000002000000}"/>
+                  <a16:creationId xmlns:a16="http://schemas.microsoft.com/office/drawing/2014/main" xmlns:w16se="http://schemas.microsoft.com/office/word/2015/wordml/symex" xmlns:w16cid="http://schemas.microsoft.com/office/word/2016/wordml/cid" xmlns:w="http://schemas.openxmlformats.org/wordprocessingml/2006/main" xmlns:w10="urn:schemas-microsoft-com:office:word" xmlns:v="urn:schemas-microsoft-com:vml" xmlns:o="urn:schemas-microsoft-com:office:office" xmlns:am3d="http://schemas.microsoft.com/office/drawing/2017/model3d" xmlns:aink="http://schemas.microsoft.com/office/drawing/2016/ink" xmlns:cx8="http://schemas.microsoft.com/office/drawing/2016/5/14/chartex" xmlns:cx7="http://schemas.microsoft.com/office/drawing/2016/5/13/chartex" xmlns:cx6="http://schemas.microsoft.com/office/drawing/2016/5/12/chartex" xmlns:cx5="http://schemas.microsoft.com/office/drawing/2016/5/11/chartex" xmlns:cx4="http://schemas.microsoft.com/office/drawing/2016/5/10/chartex" xmlns:cx3="http://schemas.microsoft.com/office/drawing/2016/5/9/chartex" xmlns:cx2="http://schemas.microsoft.com/office/drawing/2015/10/21/chartex" xmlns:cx1="http://schemas.microsoft.com/office/drawing/2015/9/8/chartex" xmlns:cx="http://schemas.microsoft.com/office/drawing/2014/chartex" xmlns="" id="{00000000-0008-0000-0000-000002000000}"/>
                 </a:ext>
               </a:extLst>
             </wp:docPr>
@@ -10661,7 +10745,7 @@
                     <pic:cNvPr id="2" name="Picture 1">
                       <a:extLst>
                         <a:ext uri="{FF2B5EF4-FFF2-40B4-BE49-F238E27FC236}">
-                          <a16:creationId xmlns:a16="http://schemas.microsoft.com/office/drawing/2014/main" id="{00000000-0008-0000-0000-000002000000}"/>
+                          <a16:creationId xmlns:a16="http://schemas.microsoft.com/office/drawing/2014/main" xmlns:w16se="http://schemas.microsoft.com/office/word/2015/wordml/symex" xmlns:w16cid="http://schemas.microsoft.com/office/word/2016/wordml/cid" xmlns:w="http://schemas.openxmlformats.org/wordprocessingml/2006/main" xmlns:w10="urn:schemas-microsoft-com:office:word" xmlns:v="urn:schemas-microsoft-com:vml" xmlns:o="urn:schemas-microsoft-com:office:office" xmlns:am3d="http://schemas.microsoft.com/office/drawing/2017/model3d" xmlns:aink="http://schemas.microsoft.com/office/drawing/2016/ink" xmlns:cx8="http://schemas.microsoft.com/office/drawing/2016/5/14/chartex" xmlns:cx7="http://schemas.microsoft.com/office/drawing/2016/5/13/chartex" xmlns:cx6="http://schemas.microsoft.com/office/drawing/2016/5/12/chartex" xmlns:cx5="http://schemas.microsoft.com/office/drawing/2016/5/11/chartex" xmlns:cx4="http://schemas.microsoft.com/office/drawing/2016/5/10/chartex" xmlns:cx3="http://schemas.microsoft.com/office/drawing/2016/5/9/chartex" xmlns:cx2="http://schemas.microsoft.com/office/drawing/2015/10/21/chartex" xmlns:cx1="http://schemas.microsoft.com/office/drawing/2015/9/8/chartex" xmlns:cx="http://schemas.microsoft.com/office/drawing/2014/chartex" xmlns="" id="{00000000-0008-0000-0000-000002000000}"/>
                         </a:ext>
                       </a:extLst>
                     </pic:cNvPr>
@@ -10670,7 +10754,7 @@
                     </pic:cNvPicPr>
                   </pic:nvPicPr>
                   <pic:blipFill>
-                    <a:blip r:embed="rId20"/>
+                    <a:blip r:embed="rId22"/>
                     <a:stretch>
                       <a:fillRect/>
                     </a:stretch>
@@ -10753,8 +10837,58 @@
 </w:document>
 </file>
 
+<file path=word/endnotes.xml><?xml version="1.0" encoding="utf-8"?>
+<w:endnotes xmlns:wpc="http://schemas.microsoft.com/office/word/2010/wordprocessingCanvas" xmlns:mc="http://schemas.openxmlformats.org/markup-compatibility/2006" xmlns:o="urn:schemas-microsoft-com:office:office" xmlns:r="http://schemas.openxmlformats.org/officeDocument/2006/relationships" xmlns:m="http://schemas.openxmlformats.org/officeDocument/2006/math" xmlns:v="urn:schemas-microsoft-com:vml" xmlns:wp14="http://schemas.microsoft.com/office/word/2010/wordprocessingDrawing" xmlns:wp="http://schemas.openxmlformats.org/drawingml/2006/wordprocessingDrawing" xmlns:w10="urn:schemas-microsoft-com:office:word" xmlns:w="http://schemas.openxmlformats.org/wordprocessingml/2006/main" xmlns:w14="http://schemas.microsoft.com/office/word/2010/wordml" xmlns:w15="http://schemas.microsoft.com/office/word/2012/wordml" xmlns:wpg="http://schemas.microsoft.com/office/word/2010/wordprocessingGroup" xmlns:wpi="http://schemas.microsoft.com/office/word/2010/wordprocessingInk" xmlns:wne="http://schemas.microsoft.com/office/word/2006/wordml" xmlns:wps="http://schemas.microsoft.com/office/word/2010/wordprocessingShape" mc:Ignorable="w14 w15 wp14">
+  <w:endnote w:type="separator" w:id="-1">
+    <w:p>
+      <w:pPr>
+        <w:spacing w:after="0" w:line="240" w:lineRule="auto"/>
+      </w:pPr>
+      <w:r>
+        <w:separator/>
+      </w:r>
+    </w:p>
+  </w:endnote>
+  <w:endnote w:type="continuationSeparator" w:id="0">
+    <w:p>
+      <w:pPr>
+        <w:spacing w:after="0" w:line="240" w:lineRule="auto"/>
+      </w:pPr>
+      <w:r>
+        <w:continuationSeparator/>
+      </w:r>
+    </w:p>
+  </w:endnote>
+</w:endnotes>
+</file>
+
+<file path=word/footnotes.xml><?xml version="1.0" encoding="utf-8"?>
+<w:footnotes xmlns:wpc="http://schemas.microsoft.com/office/word/2010/wordprocessingCanvas" xmlns:mc="http://schemas.openxmlformats.org/markup-compatibility/2006" xmlns:o="urn:schemas-microsoft-com:office:office" xmlns:r="http://schemas.openxmlformats.org/officeDocument/2006/relationships" xmlns:m="http://schemas.openxmlformats.org/officeDocument/2006/math" xmlns:v="urn:schemas-microsoft-com:vml" xmlns:wp14="http://schemas.microsoft.com/office/word/2010/wordprocessingDrawing" xmlns:wp="http://schemas.openxmlformats.org/drawingml/2006/wordprocessingDrawing" xmlns:w10="urn:schemas-microsoft-com:office:word" xmlns:w="http://schemas.openxmlformats.org/wordprocessingml/2006/main" xmlns:w14="http://schemas.microsoft.com/office/word/2010/wordml" xmlns:w15="http://schemas.microsoft.com/office/word/2012/wordml" xmlns:wpg="http://schemas.microsoft.com/office/word/2010/wordprocessingGroup" xmlns:wpi="http://schemas.microsoft.com/office/word/2010/wordprocessingInk" xmlns:wne="http://schemas.microsoft.com/office/word/2006/wordml" xmlns:wps="http://schemas.microsoft.com/office/word/2010/wordprocessingShape" mc:Ignorable="w14 w15 wp14">
+  <w:footnote w:type="separator" w:id="-1">
+    <w:p>
+      <w:pPr>
+        <w:spacing w:after="0" w:line="240" w:lineRule="auto"/>
+      </w:pPr>
+      <w:r>
+        <w:separator/>
+      </w:r>
+    </w:p>
+  </w:footnote>
+  <w:footnote w:type="continuationSeparator" w:id="0">
+    <w:p>
+      <w:pPr>
+        <w:spacing w:after="0" w:line="240" w:lineRule="auto"/>
+      </w:pPr>
+      <w:r>
+        <w:continuationSeparator/>
+      </w:r>
+    </w:p>
+  </w:footnote>
+</w:footnotes>
+</file>
+
 <file path=word/numbering.xml><?xml version="1.0" encoding="utf-8"?>
-<w:numbering xmlns:wpc="http://schemas.microsoft.com/office/word/2010/wordprocessingCanvas" xmlns:cx="http://schemas.microsoft.com/office/drawing/2014/chartex" xmlns:cx1="http://schemas.microsoft.com/office/drawing/2015/9/8/chartex" xmlns:cx2="http://schemas.microsoft.com/office/drawing/2015/10/21/chartex" xmlns:cx3="http://schemas.microsoft.com/office/drawing/2016/5/9/chartex" xmlns:cx4="http://schemas.microsoft.com/office/drawing/2016/5/10/chartex" xmlns:cx5="http://schemas.microsoft.com/office/drawing/2016/5/11/chartex" xmlns:cx6="http://schemas.microsoft.com/office/drawing/2016/5/12/chartex" xmlns:cx7="http://schemas.microsoft.com/office/drawing/2016/5/13/chartex" xmlns:cx8="http://schemas.microsoft.com/office/drawing/2016/5/14/chartex" xmlns:mc="http://schemas.openxmlformats.org/markup-compatibility/2006" xmlns:aink="http://schemas.microsoft.com/office/drawing/2016/ink" xmlns:am3d="http://schemas.microsoft.com/office/drawing/2017/model3d" xmlns:o="urn:schemas-microsoft-com:office:office" xmlns:r="http://schemas.openxmlformats.org/officeDocument/2006/relationships" xmlns:m="http://schemas.openxmlformats.org/officeDocument/2006/math" xmlns:v="urn:schemas-microsoft-com:vml" xmlns:wp14="http://schemas.microsoft.com/office/word/2010/wordprocessingDrawing" xmlns:wp="http://schemas.openxmlformats.org/drawingml/2006/wordprocessingDrawing" xmlns:w10="urn:schemas-microsoft-com:office:word" xmlns:w="http://schemas.openxmlformats.org/wordprocessingml/2006/main" xmlns:w14="http://schemas.microsoft.com/office/word/2010/wordml" xmlns:w15="http://schemas.microsoft.com/office/word/2012/wordml" xmlns:w16cid="http://schemas.microsoft.com/office/word/2016/wordml/cid" xmlns:w16se="http://schemas.microsoft.com/office/word/2015/wordml/symex" xmlns:wpg="http://schemas.microsoft.com/office/word/2010/wordprocessingGroup" xmlns:wpi="http://schemas.microsoft.com/office/word/2010/wordprocessingInk" xmlns:wne="http://schemas.microsoft.com/office/word/2006/wordml" xmlns:wps="http://schemas.microsoft.com/office/word/2010/wordprocessingShape" mc:Ignorable="w14 w15 w16se w16cid wp14">
+<w:numbering xmlns:wpc="http://schemas.microsoft.com/office/word/2010/wordprocessingCanvas" xmlns:mc="http://schemas.openxmlformats.org/markup-compatibility/2006" xmlns:o="urn:schemas-microsoft-com:office:office" xmlns:r="http://schemas.openxmlformats.org/officeDocument/2006/relationships" xmlns:m="http://schemas.openxmlformats.org/officeDocument/2006/math" xmlns:v="urn:schemas-microsoft-com:vml" xmlns:wp14="http://schemas.microsoft.com/office/word/2010/wordprocessingDrawing" xmlns:wp="http://schemas.openxmlformats.org/drawingml/2006/wordprocessingDrawing" xmlns:w10="urn:schemas-microsoft-com:office:word" xmlns:w="http://schemas.openxmlformats.org/wordprocessingml/2006/main" xmlns:w14="http://schemas.microsoft.com/office/word/2010/wordml" xmlns:w15="http://schemas.microsoft.com/office/word/2012/wordml" xmlns:wpg="http://schemas.microsoft.com/office/word/2010/wordprocessingGroup" xmlns:wpi="http://schemas.microsoft.com/office/word/2010/wordprocessingInk" xmlns:wne="http://schemas.microsoft.com/office/word/2006/wordml" xmlns:wps="http://schemas.microsoft.com/office/word/2010/wordprocessingShape" mc:Ignorable="w14 w15 wp14">
   <w:abstractNum w:abstractNumId="0" w15:restartNumberingAfterBreak="0">
     <w:nsid w:val="236936CD"/>
     <w:multiLevelType w:val="hybridMultilevel"/>
@@ -11078,7 +11212,7 @@
 </file>
 
 <file path=word/styles.xml><?xml version="1.0" encoding="utf-8"?>
-<w:styles xmlns:mc="http://schemas.openxmlformats.org/markup-compatibility/2006" xmlns:r="http://schemas.openxmlformats.org/officeDocument/2006/relationships" xmlns:w="http://schemas.openxmlformats.org/wordprocessingml/2006/main" xmlns:w14="http://schemas.microsoft.com/office/word/2010/wordml" xmlns:w15="http://schemas.microsoft.com/office/word/2012/wordml" xmlns:w16cid="http://schemas.microsoft.com/office/word/2016/wordml/cid" xmlns:w16se="http://schemas.microsoft.com/office/word/2015/wordml/symex" mc:Ignorable="w14 w15 w16se w16cid">
+<w:styles xmlns:mc="http://schemas.openxmlformats.org/markup-compatibility/2006" xmlns:r="http://schemas.openxmlformats.org/officeDocument/2006/relationships" xmlns:w="http://schemas.openxmlformats.org/wordprocessingml/2006/main" xmlns:w14="http://schemas.microsoft.com/office/word/2010/wordml" xmlns:w15="http://schemas.microsoft.com/office/word/2012/wordml" mc:Ignorable="w14 w15">
   <w:docDefaults>
     <w:rPrDefault>
       <w:rPr>
@@ -11094,7 +11228,7 @@
       </w:pPr>
     </w:pPrDefault>
   </w:docDefaults>
-  <w:latentStyles w:defLockedState="0" w:defUIPriority="99" w:defSemiHidden="0" w:defUnhideWhenUsed="0" w:defQFormat="0" w:count="376">
+  <w:latentStyles w:defLockedState="0" w:defUIPriority="99" w:defSemiHidden="0" w:defUnhideWhenUsed="0" w:defQFormat="0" w:count="371">
     <w:lsdException w:name="Normal" w:uiPriority="0" w:qFormat="1"/>
     <w:lsdException w:name="heading 1" w:uiPriority="9" w:qFormat="1"/>
     <w:lsdException w:name="heading 2" w:semiHidden="1" w:uiPriority="9" w:unhideWhenUsed="1" w:qFormat="1"/>
@@ -11466,11 +11600,6 @@
     <w:lsdException w:name="List Table 5 Dark Accent 6" w:uiPriority="50"/>
     <w:lsdException w:name="List Table 6 Colorful Accent 6" w:uiPriority="51"/>
     <w:lsdException w:name="List Table 7 Colorful Accent 6" w:uiPriority="52"/>
-    <w:lsdException w:name="Mention" w:semiHidden="1" w:unhideWhenUsed="1"/>
-    <w:lsdException w:name="Smart Hyperlink" w:semiHidden="1" w:unhideWhenUsed="1"/>
-    <w:lsdException w:name="Hashtag" w:semiHidden="1" w:unhideWhenUsed="1"/>
-    <w:lsdException w:name="Unresolved Mention" w:semiHidden="1" w:unhideWhenUsed="1"/>
-    <w:lsdException w:name="Smart Link" w:semiHidden="1" w:unhideWhenUsed="1"/>
   </w:latentStyles>
   <w:style w:type="paragraph" w:default="1" w:styleId="Normal">
     <w:name w:val="Normal"/>
@@ -11855,6 +11984,50 @@
       <w:lang w:val="en-US"/>
     </w:rPr>
   </w:style>
+  <w:style w:type="paragraph" w:styleId="Header">
+    <w:name w:val="header"/>
+    <w:basedOn w:val="Normal"/>
+    <w:link w:val="HeaderChar"/>
+    <w:uiPriority w:val="99"/>
+    <w:unhideWhenUsed/>
+    <w:rsid w:val="00460B8C"/>
+    <w:pPr>
+      <w:tabs>
+        <w:tab w:val="center" w:pos="4680"/>
+        <w:tab w:val="right" w:pos="9360"/>
+      </w:tabs>
+      <w:spacing w:after="0" w:line="240" w:lineRule="auto"/>
+    </w:pPr>
+  </w:style>
+  <w:style w:type="character" w:customStyle="1" w:styleId="HeaderChar">
+    <w:name w:val="Header Char"/>
+    <w:basedOn w:val="DefaultParagraphFont"/>
+    <w:link w:val="Header"/>
+    <w:uiPriority w:val="99"/>
+    <w:rsid w:val="00460B8C"/>
+  </w:style>
+  <w:style w:type="paragraph" w:styleId="Footer">
+    <w:name w:val="footer"/>
+    <w:basedOn w:val="Normal"/>
+    <w:link w:val="FooterChar"/>
+    <w:uiPriority w:val="99"/>
+    <w:unhideWhenUsed/>
+    <w:rsid w:val="00460B8C"/>
+    <w:pPr>
+      <w:tabs>
+        <w:tab w:val="center" w:pos="4680"/>
+        <w:tab w:val="right" w:pos="9360"/>
+      </w:tabs>
+      <w:spacing w:after="0" w:line="240" w:lineRule="auto"/>
+    </w:pPr>
+  </w:style>
+  <w:style w:type="character" w:customStyle="1" w:styleId="FooterChar">
+    <w:name w:val="Footer Char"/>
+    <w:basedOn w:val="DefaultParagraphFont"/>
+    <w:link w:val="Footer"/>
+    <w:uiPriority w:val="99"/>
+    <w:rsid w:val="00460B8C"/>
+  </w:style>
 </w:styles>
 </file>
 
@@ -12177,7 +12350,7 @@
 </file>
 
 <file path=customXml/itemProps2.xml><?xml version="1.0" encoding="utf-8"?>
-<ds:datastoreItem xmlns:ds="http://schemas.openxmlformats.org/officeDocument/2006/customXml" ds:itemID="{8751EE4C-9064-48EB-B23A-3C4E9B3ACAC9}">
+<ds:datastoreItem xmlns:ds="http://schemas.openxmlformats.org/officeDocument/2006/customXml" ds:itemID="{49E5665C-384C-4AB1-B4CC-E4E42ABCD116}">
   <ds:schemaRefs>
     <ds:schemaRef ds:uri="http://schemas.openxmlformats.org/officeDocument/2006/bibliography"/>
   </ds:schemaRefs>

</xml_diff>